<commit_message>
Documento 2 - Atualizado
</commit_message>
<xml_diff>
--- a/Documentação/2_ProjetoIntegrador_PropostaDesenvolvimentoDeSoftware.docx
+++ b/Documentação/2_ProjetoIntegrador_PropostaDesenvolvimentoDeSoftware.docx
@@ -198,18 +198,18 @@
     <w:p>
       <w:pPr>
         <w:pStyle w:val="Default"/>
-        <w:ind w:left="360"/>
-        <w:rPr>
-          <w:rFonts w:ascii="Arial" w:hAnsi="Arial" w:cs="Arial"/>
-          <w:color w:val="auto"/>
-        </w:rPr>
-      </w:pPr>
-      <w:r>
-        <w:rPr>
-          <w:rFonts w:ascii="Arial" w:hAnsi="Arial" w:cs="Arial"/>
-          <w:color w:val="auto"/>
-        </w:rPr>
-        <w:t>Sistema para Controle de tarefas internas de um setor imobiliário.</w:t>
+        <w:ind w:left="360" w:firstLine="348"/>
+        <w:rPr>
+          <w:rFonts w:ascii="Arial" w:hAnsi="Arial" w:cs="Arial"/>
+          <w:color w:val="auto"/>
+        </w:rPr>
+      </w:pPr>
+      <w:r>
+        <w:rPr>
+          <w:rFonts w:ascii="Arial" w:hAnsi="Arial" w:cs="Arial"/>
+          <w:color w:val="auto"/>
+        </w:rPr>
+        <w:t>Sistema para controlar setor interno de uma imobiliária, através do uso de tarefas.</w:t>
       </w:r>
     </w:p>
     <w:p>
@@ -363,10 +363,12 @@
     <w:p>
       <w:pPr>
         <w:pStyle w:val="Default"/>
-        <w:ind w:firstLine="360"/>
+        <w:ind w:left="360" w:firstLine="348"/>
         <w:jc w:val="both"/>
         <w:rPr>
           <w:rFonts w:ascii="Arial" w:hAnsi="Arial" w:cs="Arial"/>
+          <w:b/>
+          <w:bCs/>
           <w:color w:val="auto"/>
         </w:rPr>
       </w:pPr>
@@ -376,20 +378,8 @@
           <w:iCs/>
           <w:color w:val="auto"/>
         </w:rPr>
-        <w:t>O sistema tem como principal objetivo ser capaz de manter o controle de fluxo de atividades individual de usuários, também disponibilizando acesso restrito a funcionalidades para determinados níveis de usuário.</w:t>
-      </w:r>
-    </w:p>
-    <w:p>
-      <w:pPr>
-        <w:pStyle w:val="Default"/>
-        <w:ind w:left="360"/>
-        <w:rPr>
-          <w:rFonts w:ascii="Arial" w:hAnsi="Arial" w:cs="Arial"/>
-          <w:b/>
-          <w:bCs/>
-          <w:color w:val="auto"/>
-        </w:rPr>
-      </w:pPr>
+        <w:t>O sistema tem como principal objetivo ser capaz de manter o controle de fluxo de atividades individual de colaboradores, também disponibilizando acesso restrito a funcionalidades para determinados níveis de cada membro. As tarefas serão armazenadas de forma que possam ser atribuídas a determinados membros. Sendo assim mantendo um histórico das atividades cotidianas realizadas.</w:t>
+      </w:r>
     </w:p>
     <w:p>
       <w:pPr>
@@ -488,68 +478,8 @@
     <w:p>
       <w:pPr>
         <w:pStyle w:val="Default"/>
-        <w:ind w:firstLine="360"/>
+        <w:ind w:left="360" w:firstLine="348"/>
         <w:jc w:val="both"/>
-        <w:rPr>
-          <w:rFonts w:ascii="Arial" w:hAnsi="Arial" w:cs="Arial"/>
-          <w:iCs/>
-          <w:color w:val="auto"/>
-        </w:rPr>
-        <w:sectPr>
-          <w:headerReference w:type="default" r:id="rId9"/>
-          <w:footerReference w:type="default" r:id="rId10"/>
-          <w:pgSz w:w="11906" w:h="16838"/>
-          <w:pgMar w:top="1134" w:right="1701" w:bottom="1418" w:left="1701" w:header="709" w:footer="709" w:gutter="0"/>
-          <w:cols w:space="708"/>
-          <w:docGrid w:linePitch="360"/>
-        </w:sectPr>
-      </w:pPr>
-      <w:r>
-        <w:rPr>
-          <w:rFonts w:ascii="Arial" w:hAnsi="Arial" w:cs="Arial"/>
-          <w:iCs/>
-          <w:color w:val="auto"/>
-        </w:rPr>
-        <w:t xml:space="preserve">Os requisitos serão coletados através da perspectiva de </w:t>
-      </w:r>
-      <w:proofErr w:type="gramStart"/>
-      <w:r>
-        <w:rPr>
-          <w:rFonts w:ascii="Arial" w:hAnsi="Arial" w:cs="Arial"/>
-          <w:iCs/>
-          <w:color w:val="auto"/>
-        </w:rPr>
-        <w:t>um(</w:t>
-      </w:r>
-      <w:proofErr w:type="gramEnd"/>
-      <w:r>
-        <w:rPr>
-          <w:rFonts w:ascii="Arial" w:hAnsi="Arial" w:cs="Arial"/>
-          <w:iCs/>
-          <w:color w:val="auto"/>
-        </w:rPr>
-        <w:t xml:space="preserve">a) gerente de uma imobiliária, pois este cargo tende a definir tarefas e realizar tarefas, sendo assim será realizados perguntas quanto a tipos de atividades o(a) entrevistado(a) tende a realizar e a definir para </w:t>
-      </w:r>
-      <w:r>
-        <w:rPr>
-          <w:rFonts w:ascii="Arial" w:hAnsi="Arial" w:cs="Arial"/>
-          <w:iCs/>
-          <w:color w:val="auto"/>
-        </w:rPr>
-        <w:t xml:space="preserve">que seus subordinados tenham de </w:t>
-      </w:r>
-      <w:r>
-        <w:rPr>
-          <w:rFonts w:ascii="Arial" w:hAnsi="Arial" w:cs="Arial"/>
-          <w:iCs/>
-          <w:color w:val="auto"/>
-        </w:rPr>
-        <w:t>realizar.</w:t>
-      </w:r>
-    </w:p>
-    <w:p>
-      <w:pPr>
-        <w:pStyle w:val="Default"/>
         <w:rPr>
           <w:rFonts w:ascii="Arial" w:hAnsi="Arial" w:cs="Arial"/>
           <w:i/>
@@ -557,6 +487,32 @@
           <w:color w:val="auto"/>
         </w:rPr>
       </w:pPr>
+      <w:r>
+        <w:rPr>
+          <w:rFonts w:ascii="Arial" w:hAnsi="Arial" w:cs="Arial"/>
+          <w:iCs/>
+          <w:color w:val="auto"/>
+        </w:rPr>
+        <w:t xml:space="preserve">Os requisitos serão coletados através da perspectiva de </w:t>
+      </w:r>
+      <w:proofErr w:type="gramStart"/>
+      <w:r>
+        <w:rPr>
+          <w:rFonts w:ascii="Arial" w:hAnsi="Arial" w:cs="Arial"/>
+          <w:iCs/>
+          <w:color w:val="auto"/>
+        </w:rPr>
+        <w:t>um(</w:t>
+      </w:r>
+      <w:proofErr w:type="gramEnd"/>
+      <w:r>
+        <w:rPr>
+          <w:rFonts w:ascii="Arial" w:hAnsi="Arial" w:cs="Arial"/>
+          <w:iCs/>
+          <w:color w:val="auto"/>
+        </w:rPr>
+        <w:t>a) gerente de uma imobiliária, pois este cargo tende a definir tarefas e realizar tarefas, sendo assim serão realizadas perguntas quanto a tipos de atividades o(a) entrevistado(a) tende a realizar e a definir para que seus subordinados tenham de realizar, juntamente informações necessárias para a realização da tarefa.</w:t>
+      </w:r>
     </w:p>
     <w:p>
       <w:pPr>
@@ -594,51 +550,6 @@
           <w:color w:val="auto"/>
         </w:rPr>
       </w:pPr>
-      <w:r>
-        <w:rPr>
-          <w:rFonts w:ascii="Arial" w:hAnsi="Arial" w:cs="Arial"/>
-          <w:i/>
-          <w:iCs/>
-          <w:color w:val="auto"/>
-        </w:rPr>
-        <w:t>Obter a lista de fun</w:t>
-      </w:r>
-      <w:r>
-        <w:rPr>
-          <w:rFonts w:ascii="Arial" w:hAnsi="Arial" w:cs="Arial"/>
-          <w:i/>
-          <w:iCs/>
-          <w:color w:val="auto"/>
-        </w:rPr>
-        <w:t>cionalidades</w:t>
-      </w:r>
-      <w:r>
-        <w:rPr>
-          <w:rFonts w:ascii="Arial" w:hAnsi="Arial" w:cs="Arial"/>
-          <w:i/>
-          <w:iCs/>
-          <w:color w:val="auto"/>
-        </w:rPr>
-        <w:t xml:space="preserve"> principais que irão compor o sistema em desenvolvimento.</w:t>
-      </w:r>
-      <w:r>
-        <w:rPr>
-          <w:rFonts w:ascii="Arial" w:hAnsi="Arial" w:cs="Arial"/>
-          <w:i/>
-          <w:iCs/>
-          <w:color w:val="auto"/>
-        </w:rPr>
-        <w:t xml:space="preserve"> Na tabela a seguir existem dois exemplos de funcionalidades para um sistema </w:t>
-      </w:r>
-      <w:r>
-        <w:rPr>
-          <w:rFonts w:ascii="Arial" w:hAnsi="Arial" w:cs="Arial"/>
-          <w:i/>
-          <w:iCs/>
-          <w:color w:val="auto"/>
-        </w:rPr>
-        <w:t>de apoio informatizado ao controle de vendas, de estoque, de compra e de fornecedores de uma mercearia.</w:t>
-      </w:r>
     </w:p>
     <w:p>
       <w:pPr>
@@ -795,6 +706,7 @@
               <w:autoSpaceDE w:val="0"/>
               <w:autoSpaceDN w:val="0"/>
               <w:adjustRightInd w:val="0"/>
+              <w:jc w:val="both"/>
               <w:rPr>
                 <w:rFonts w:ascii="Times New Roman" w:hAnsi="Times New Roman" w:cs="Times New Roman"/>
                 <w:sz w:val="20"/>
@@ -811,38 +723,62 @@
               <w:t>1</w:t>
             </w:r>
             <w:proofErr w:type="gramEnd"/>
-            <w:r>
+          </w:p>
+        </w:tc>
+        <w:tc>
+          <w:tcPr>
+            <w:tcW w:w="1560" w:type="dxa"/>
+          </w:tcPr>
+          <w:p>
+            <w:pPr>
+              <w:autoSpaceDE w:val="0"/>
+              <w:autoSpaceDN w:val="0"/>
+              <w:adjustRightInd w:val="0"/>
+              <w:jc w:val="both"/>
               <w:rPr>
                 <w:rFonts w:ascii="Times New Roman" w:hAnsi="Times New Roman" w:cs="Times New Roman"/>
                 <w:sz w:val="20"/>
                 <w:szCs w:val="20"/>
               </w:rPr>
-              <w:t xml:space="preserve"> </w:t>
-            </w:r>
-          </w:p>
-        </w:tc>
-        <w:tc>
-          <w:tcPr>
-            <w:tcW w:w="1560" w:type="dxa"/>
-          </w:tcPr>
+            </w:pPr>
+            <w:r>
+              <w:rPr>
+                <w:rFonts w:ascii="Times New Roman" w:hAnsi="Times New Roman" w:cs="Times New Roman"/>
+                <w:sz w:val="20"/>
+                <w:szCs w:val="20"/>
+              </w:rPr>
+              <w:t>Cadastrar</w:t>
+            </w:r>
+          </w:p>
           <w:p>
             <w:pPr>
               <w:autoSpaceDE w:val="0"/>
               <w:autoSpaceDN w:val="0"/>
               <w:adjustRightInd w:val="0"/>
+              <w:jc w:val="both"/>
               <w:rPr>
                 <w:rFonts w:ascii="Times New Roman" w:hAnsi="Times New Roman" w:cs="Times New Roman"/>
                 <w:sz w:val="20"/>
                 <w:szCs w:val="20"/>
               </w:rPr>
             </w:pPr>
+            <w:proofErr w:type="gramStart"/>
             <w:r>
               <w:rPr>
                 <w:rFonts w:ascii="Times New Roman" w:hAnsi="Times New Roman" w:cs="Times New Roman"/>
                 <w:sz w:val="20"/>
                 <w:szCs w:val="20"/>
               </w:rPr>
-              <w:t>Gestão de Tarefas</w:t>
+              <w:t>gerente</w:t>
+            </w:r>
+            <w:proofErr w:type="gramEnd"/>
+            <w:r>
+              <w:rPr>
+                <w:rFonts w:ascii="Times New Roman" w:hAnsi="Times New Roman" w:cs="Times New Roman"/>
+                <w:sz w:val="20"/>
+                <w:szCs w:val="20"/>
+              </w:rPr>
+              <w:t xml:space="preserve"> </w:t>
             </w:r>
           </w:p>
         </w:tc>
@@ -855,6 +791,7 @@
               <w:autoSpaceDE w:val="0"/>
               <w:autoSpaceDN w:val="0"/>
               <w:adjustRightInd w:val="0"/>
+              <w:jc w:val="both"/>
               <w:rPr>
                 <w:rFonts w:ascii="Times New Roman" w:hAnsi="Times New Roman" w:cs="Times New Roman"/>
                 <w:sz w:val="20"/>
@@ -867,7 +804,25 @@
                 <w:sz w:val="20"/>
                 <w:szCs w:val="20"/>
               </w:rPr>
-              <w:t>Controle de tarefas, saber quais tarefas devem ser realizadas.</w:t>
+              <w:t xml:space="preserve">Seu cadastro será realizado por um gerente já </w:t>
+            </w:r>
+            <w:proofErr w:type="spellStart"/>
+            <w:r>
+              <w:rPr>
+                <w:rFonts w:ascii="Times New Roman" w:hAnsi="Times New Roman" w:cs="Times New Roman"/>
+                <w:sz w:val="20"/>
+                <w:szCs w:val="20"/>
+              </w:rPr>
+              <w:t>pré</w:t>
+            </w:r>
+            <w:proofErr w:type="spellEnd"/>
+            <w:r>
+              <w:rPr>
+                <w:rFonts w:ascii="Times New Roman" w:hAnsi="Times New Roman" w:cs="Times New Roman"/>
+                <w:sz w:val="20"/>
+                <w:szCs w:val="20"/>
+              </w:rPr>
+              <w:t>-cadastrado, e todas as outras demais funcionalidades responsáveis pelo gerenciamento do gerente fica responsável pelos de mesmo cargo. Utilizara a mesma interface de cadastro de um contribuinte, alterando apenas o tipo do membro na equipe.</w:t>
             </w:r>
           </w:p>
         </w:tc>
@@ -880,6 +835,7 @@
               <w:autoSpaceDE w:val="0"/>
               <w:autoSpaceDN w:val="0"/>
               <w:adjustRightInd w:val="0"/>
+              <w:jc w:val="both"/>
               <w:rPr>
                 <w:rFonts w:ascii="Times New Roman" w:hAnsi="Times New Roman" w:cs="Times New Roman"/>
                 <w:sz w:val="20"/>
@@ -892,7 +848,7 @@
                 <w:sz w:val="20"/>
                 <w:szCs w:val="20"/>
               </w:rPr>
-              <w:t xml:space="preserve">Agilidade na definição de tarefas, diminuindo a necessidade </w:t>
+              <w:t xml:space="preserve">Dessa forma o sistema fica sobre total controle dos gerentes, garantindo segurança quanto </w:t>
             </w:r>
             <w:proofErr w:type="gramStart"/>
             <w:r>
@@ -901,81 +857,128 @@
                 <w:sz w:val="20"/>
                 <w:szCs w:val="20"/>
               </w:rPr>
-              <w:t>d</w:t>
-            </w:r>
+              <w:t>as</w:t>
+            </w:r>
+            <w:proofErr w:type="gramEnd"/>
             <w:r>
               <w:rPr>
                 <w:rFonts w:ascii="Times New Roman" w:hAnsi="Times New Roman" w:cs="Times New Roman"/>
                 <w:sz w:val="20"/>
                 <w:szCs w:val="20"/>
               </w:rPr>
-              <w:t>a</w:t>
-            </w:r>
-            <w:r>
+              <w:t xml:space="preserve"> informações do sistema.</w:t>
+            </w:r>
+          </w:p>
+        </w:tc>
+      </w:tr>
+      <w:tr>
+        <w:tc>
+          <w:tcPr>
+            <w:tcW w:w="992" w:type="dxa"/>
+          </w:tcPr>
+          <w:p>
+            <w:pPr>
+              <w:autoSpaceDE w:val="0"/>
+              <w:autoSpaceDN w:val="0"/>
+              <w:adjustRightInd w:val="0"/>
+              <w:jc w:val="both"/>
               <w:rPr>
                 <w:rFonts w:ascii="Times New Roman" w:hAnsi="Times New Roman" w:cs="Times New Roman"/>
                 <w:sz w:val="20"/>
                 <w:szCs w:val="20"/>
               </w:rPr>
-              <w:t xml:space="preserve"> pessoa física definir</w:t>
-            </w:r>
-            <w:proofErr w:type="gramEnd"/>
+            </w:pPr>
+            <w:proofErr w:type="gramStart"/>
             <w:r>
               <w:rPr>
                 <w:rFonts w:ascii="Times New Roman" w:hAnsi="Times New Roman" w:cs="Times New Roman"/>
                 <w:sz w:val="20"/>
                 <w:szCs w:val="20"/>
               </w:rPr>
-              <w:t xml:space="preserve"> as tarefas.</w:t>
-            </w:r>
-          </w:p>
-        </w:tc>
-      </w:tr>
-      <w:tr>
-        <w:tc>
-          <w:tcPr>
-            <w:tcW w:w="992" w:type="dxa"/>
+              <w:t>2</w:t>
+            </w:r>
+            <w:proofErr w:type="gramEnd"/>
+            <w:r>
+              <w:rPr>
+                <w:rFonts w:ascii="Times New Roman" w:hAnsi="Times New Roman" w:cs="Times New Roman"/>
+                <w:sz w:val="20"/>
+                <w:szCs w:val="20"/>
+              </w:rPr>
+              <w:t xml:space="preserve"> </w:t>
+            </w:r>
+          </w:p>
+        </w:tc>
+        <w:tc>
+          <w:tcPr>
+            <w:tcW w:w="1560" w:type="dxa"/>
           </w:tcPr>
           <w:p>
             <w:pPr>
               <w:autoSpaceDE w:val="0"/>
               <w:autoSpaceDN w:val="0"/>
               <w:adjustRightInd w:val="0"/>
+              <w:jc w:val="both"/>
               <w:rPr>
                 <w:rFonts w:ascii="Times New Roman" w:hAnsi="Times New Roman" w:cs="Times New Roman"/>
                 <w:sz w:val="20"/>
                 <w:szCs w:val="20"/>
               </w:rPr>
             </w:pPr>
-            <w:proofErr w:type="gramStart"/>
             <w:r>
               <w:rPr>
                 <w:rFonts w:ascii="Times New Roman" w:hAnsi="Times New Roman" w:cs="Times New Roman"/>
                 <w:sz w:val="20"/>
                 <w:szCs w:val="20"/>
               </w:rPr>
-              <w:t>2</w:t>
-            </w:r>
-            <w:proofErr w:type="gramEnd"/>
-            <w:r>
+              <w:t>Cadastrar contribuinte</w:t>
+            </w:r>
+          </w:p>
+        </w:tc>
+        <w:tc>
+          <w:tcPr>
+            <w:tcW w:w="2976" w:type="dxa"/>
+          </w:tcPr>
+          <w:p>
+            <w:pPr>
+              <w:autoSpaceDE w:val="0"/>
+              <w:autoSpaceDN w:val="0"/>
+              <w:adjustRightInd w:val="0"/>
+              <w:jc w:val="both"/>
               <w:rPr>
                 <w:rFonts w:ascii="Times New Roman" w:hAnsi="Times New Roman" w:cs="Times New Roman"/>
                 <w:sz w:val="20"/>
                 <w:szCs w:val="20"/>
               </w:rPr>
-              <w:t xml:space="preserve"> </w:t>
-            </w:r>
-          </w:p>
-        </w:tc>
-        <w:tc>
-          <w:tcPr>
-            <w:tcW w:w="1560" w:type="dxa"/>
+            </w:pPr>
+            <w:r>
+              <w:rPr>
+                <w:rFonts w:ascii="Times New Roman" w:hAnsi="Times New Roman" w:cs="Times New Roman"/>
+                <w:sz w:val="20"/>
+                <w:szCs w:val="20"/>
+              </w:rPr>
+              <w:t xml:space="preserve">Somente um gerente será responsável pelo cadastro de um contribuinte, assim como todo o seu gerenciamento, quando a alteração, e exclusão. Utilizara a </w:t>
+            </w:r>
+            <w:r>
+              <w:rPr>
+                <w:rFonts w:ascii="Times New Roman" w:hAnsi="Times New Roman" w:cs="Times New Roman"/>
+                <w:sz w:val="20"/>
+                <w:szCs w:val="20"/>
+              </w:rPr>
+              <w:lastRenderedPageBreak/>
+              <w:t>mesma interface de cadastro de um gerente, alterando apenas o tipo do membro na equipe.</w:t>
+            </w:r>
+          </w:p>
+        </w:tc>
+        <w:tc>
+          <w:tcPr>
+            <w:tcW w:w="2931" w:type="dxa"/>
           </w:tcPr>
           <w:p>
             <w:pPr>
               <w:autoSpaceDE w:val="0"/>
               <w:autoSpaceDN w:val="0"/>
               <w:adjustRightInd w:val="0"/>
+              <w:jc w:val="both"/>
               <w:rPr>
                 <w:rFonts w:ascii="Times New Roman" w:hAnsi="Times New Roman" w:cs="Times New Roman"/>
                 <w:sz w:val="20"/>
@@ -988,44 +991,79 @@
                 <w:sz w:val="20"/>
                 <w:szCs w:val="20"/>
               </w:rPr>
-              <w:t>Gestão de pessoas</w:t>
-            </w:r>
-          </w:p>
-        </w:tc>
-        <w:tc>
-          <w:tcPr>
-            <w:tcW w:w="2976" w:type="dxa"/>
+              <w:lastRenderedPageBreak/>
+              <w:t xml:space="preserve">Os contribuintes ficam responsáveis apenas pela realização de suas tarefas, sem ter que se envolver com o gerenciamento </w:t>
+            </w:r>
+            <w:proofErr w:type="gramStart"/>
+            <w:r>
+              <w:rPr>
+                <w:rFonts w:ascii="Times New Roman" w:hAnsi="Times New Roman" w:cs="Times New Roman"/>
+                <w:sz w:val="20"/>
+                <w:szCs w:val="20"/>
+              </w:rPr>
+              <w:t>dos mesmo</w:t>
+            </w:r>
+            <w:proofErr w:type="gramEnd"/>
+            <w:r>
+              <w:rPr>
+                <w:rFonts w:ascii="Times New Roman" w:hAnsi="Times New Roman" w:cs="Times New Roman"/>
+                <w:sz w:val="20"/>
+                <w:szCs w:val="20"/>
+              </w:rPr>
+              <w:t xml:space="preserve"> de seu </w:t>
+            </w:r>
+            <w:r>
+              <w:rPr>
+                <w:rFonts w:ascii="Times New Roman" w:hAnsi="Times New Roman" w:cs="Times New Roman"/>
+                <w:sz w:val="20"/>
+                <w:szCs w:val="20"/>
+              </w:rPr>
+              <w:lastRenderedPageBreak/>
+              <w:t>cargo, e garante que os dados não serão alterados por outros membros da equipe que não sejam gerentes.</w:t>
+            </w:r>
+          </w:p>
+        </w:tc>
+      </w:tr>
+      <w:tr>
+        <w:tc>
+          <w:tcPr>
+            <w:tcW w:w="992" w:type="dxa"/>
           </w:tcPr>
           <w:p>
             <w:pPr>
               <w:autoSpaceDE w:val="0"/>
               <w:autoSpaceDN w:val="0"/>
               <w:adjustRightInd w:val="0"/>
+              <w:jc w:val="both"/>
               <w:rPr>
                 <w:rFonts w:ascii="Times New Roman" w:hAnsi="Times New Roman" w:cs="Times New Roman"/>
                 <w:sz w:val="20"/>
                 <w:szCs w:val="20"/>
               </w:rPr>
             </w:pPr>
+            <w:proofErr w:type="gramStart"/>
             <w:r>
               <w:rPr>
                 <w:rFonts w:ascii="Times New Roman" w:hAnsi="Times New Roman" w:cs="Times New Roman"/>
                 <w:sz w:val="20"/>
                 <w:szCs w:val="20"/>
               </w:rPr>
-              <w:t>Fornece informações de cada usuário do sistema.</w:t>
-            </w:r>
-          </w:p>
-        </w:tc>
-        <w:tc>
-          <w:tcPr>
-            <w:tcW w:w="2931" w:type="dxa"/>
+              <w:lastRenderedPageBreak/>
+              <w:t>3</w:t>
+            </w:r>
+            <w:proofErr w:type="gramEnd"/>
+          </w:p>
+        </w:tc>
+        <w:tc>
+          <w:tcPr>
+            <w:tcW w:w="1560" w:type="dxa"/>
           </w:tcPr>
           <w:p>
             <w:pPr>
               <w:autoSpaceDE w:val="0"/>
               <w:autoSpaceDN w:val="0"/>
               <w:adjustRightInd w:val="0"/>
+              <w:jc w:val="both"/>
               <w:rPr>
                 <w:rFonts w:ascii="Times New Roman" w:hAnsi="Times New Roman" w:cs="Times New Roman"/>
                 <w:sz w:val="20"/>
@@ -1038,48 +1076,96 @@
                 <w:sz w:val="20"/>
                 <w:szCs w:val="20"/>
               </w:rPr>
-              <w:t>Identifica o que cada usuário esta fazendo e qual atividade deve realizar, tornando o processo de resolução das atividades de forma organizada.</w:t>
-            </w:r>
-          </w:p>
-        </w:tc>
-      </w:tr>
-      <w:tr>
-        <w:tc>
-          <w:tcPr>
-            <w:tcW w:w="992" w:type="dxa"/>
+              <w:t>Controlar</w:t>
+            </w:r>
+            <w:r>
+              <w:rPr>
+                <w:rFonts w:ascii="Times New Roman" w:hAnsi="Times New Roman" w:cs="Times New Roman"/>
+                <w:sz w:val="20"/>
+                <w:szCs w:val="20"/>
+              </w:rPr>
+              <w:t xml:space="preserve"> </w:t>
+            </w:r>
+            <w:r>
+              <w:rPr>
+                <w:rFonts w:ascii="Times New Roman" w:hAnsi="Times New Roman" w:cs="Times New Roman"/>
+                <w:sz w:val="20"/>
+                <w:szCs w:val="20"/>
+              </w:rPr>
+              <w:t>t</w:t>
+            </w:r>
+            <w:r>
+              <w:rPr>
+                <w:rFonts w:ascii="Times New Roman" w:hAnsi="Times New Roman" w:cs="Times New Roman"/>
+                <w:sz w:val="20"/>
+                <w:szCs w:val="20"/>
+              </w:rPr>
+              <w:t>arefas</w:t>
+            </w:r>
+          </w:p>
+        </w:tc>
+        <w:tc>
+          <w:tcPr>
+            <w:tcW w:w="2976" w:type="dxa"/>
           </w:tcPr>
           <w:p>
             <w:pPr>
               <w:autoSpaceDE w:val="0"/>
               <w:autoSpaceDN w:val="0"/>
               <w:adjustRightInd w:val="0"/>
+              <w:jc w:val="both"/>
               <w:rPr>
                 <w:rFonts w:ascii="Times New Roman" w:hAnsi="Times New Roman" w:cs="Times New Roman"/>
                 <w:sz w:val="20"/>
                 <w:szCs w:val="20"/>
               </w:rPr>
             </w:pPr>
-            <w:proofErr w:type="gramStart"/>
             <w:r>
               <w:rPr>
                 <w:rFonts w:ascii="Times New Roman" w:hAnsi="Times New Roman" w:cs="Times New Roman"/>
                 <w:sz w:val="20"/>
                 <w:szCs w:val="20"/>
               </w:rPr>
-              <w:t>3</w:t>
+              <w:t>Saber</w:t>
+            </w:r>
+            <w:r>
+              <w:rPr>
+                <w:rFonts w:ascii="Times New Roman" w:hAnsi="Times New Roman" w:cs="Times New Roman"/>
+                <w:sz w:val="20"/>
+                <w:szCs w:val="20"/>
+              </w:rPr>
+              <w:t xml:space="preserve"> quais tarefas </w:t>
+            </w:r>
+            <w:proofErr w:type="gramStart"/>
+            <w:r>
+              <w:rPr>
+                <w:rFonts w:ascii="Times New Roman" w:hAnsi="Times New Roman" w:cs="Times New Roman"/>
+                <w:sz w:val="20"/>
+                <w:szCs w:val="20"/>
+              </w:rPr>
+              <w:t>devem ser</w:t>
             </w:r>
             <w:proofErr w:type="gramEnd"/>
-          </w:p>
-        </w:tc>
-        <w:tc>
-          <w:tcPr>
-            <w:tcW w:w="1560" w:type="dxa"/>
+            <w:r>
+              <w:rPr>
+                <w:rFonts w:ascii="Times New Roman" w:hAnsi="Times New Roman" w:cs="Times New Roman"/>
+                <w:sz w:val="20"/>
+                <w:szCs w:val="20"/>
+              </w:rPr>
+              <w:t xml:space="preserve"> realizadas.</w:t>
+            </w:r>
+          </w:p>
+        </w:tc>
+        <w:tc>
+          <w:tcPr>
+            <w:tcW w:w="2931" w:type="dxa"/>
           </w:tcPr>
           <w:p>
             <w:pPr>
               <w:autoSpaceDE w:val="0"/>
               <w:autoSpaceDN w:val="0"/>
               <w:adjustRightInd w:val="0"/>
+              <w:jc w:val="both"/>
               <w:rPr>
                 <w:rFonts w:ascii="Times New Roman" w:hAnsi="Times New Roman" w:cs="Times New Roman"/>
                 <w:sz w:val="20"/>
@@ -1092,63 +1178,92 @@
                 <w:sz w:val="20"/>
                 <w:szCs w:val="20"/>
               </w:rPr>
-              <w:t xml:space="preserve">Gestão de </w:t>
-            </w:r>
+              <w:t xml:space="preserve">Agilidade na definição de tarefas, diminuindo a necessidade </w:t>
+            </w:r>
+            <w:proofErr w:type="gramStart"/>
             <w:r>
               <w:rPr>
                 <w:rFonts w:ascii="Times New Roman" w:hAnsi="Times New Roman" w:cs="Times New Roman"/>
                 <w:sz w:val="20"/>
                 <w:szCs w:val="20"/>
               </w:rPr>
-              <w:lastRenderedPageBreak/>
-              <w:t>acesso ao sistema</w:t>
-            </w:r>
-          </w:p>
-        </w:tc>
-        <w:tc>
-          <w:tcPr>
-            <w:tcW w:w="2976" w:type="dxa"/>
+              <w:t>d</w:t>
+            </w:r>
+            <w:r>
+              <w:rPr>
+                <w:rFonts w:ascii="Times New Roman" w:hAnsi="Times New Roman" w:cs="Times New Roman"/>
+                <w:sz w:val="20"/>
+                <w:szCs w:val="20"/>
+              </w:rPr>
+              <w:t>a</w:t>
+            </w:r>
+            <w:r>
+              <w:rPr>
+                <w:rFonts w:ascii="Times New Roman" w:hAnsi="Times New Roman" w:cs="Times New Roman"/>
+                <w:sz w:val="20"/>
+                <w:szCs w:val="20"/>
+              </w:rPr>
+              <w:t xml:space="preserve"> pessoa física definir</w:t>
+            </w:r>
+            <w:proofErr w:type="gramEnd"/>
+            <w:r>
+              <w:rPr>
+                <w:rFonts w:ascii="Times New Roman" w:hAnsi="Times New Roman" w:cs="Times New Roman"/>
+                <w:sz w:val="20"/>
+                <w:szCs w:val="20"/>
+              </w:rPr>
+              <w:t xml:space="preserve"> as tarefas. Identifica o que cada usuário esta fazendo e qual atividade deve realizar, tornando o processo de resolução das atividades de forma organizada.</w:t>
+            </w:r>
+          </w:p>
+        </w:tc>
+      </w:tr>
+      <w:tr>
+        <w:tc>
+          <w:tcPr>
+            <w:tcW w:w="992" w:type="dxa"/>
           </w:tcPr>
           <w:p>
             <w:pPr>
               <w:autoSpaceDE w:val="0"/>
               <w:autoSpaceDN w:val="0"/>
               <w:adjustRightInd w:val="0"/>
+              <w:jc w:val="both"/>
               <w:rPr>
                 <w:rFonts w:ascii="Times New Roman" w:hAnsi="Times New Roman" w:cs="Times New Roman"/>
                 <w:sz w:val="20"/>
                 <w:szCs w:val="20"/>
               </w:rPr>
             </w:pPr>
+            <w:proofErr w:type="gramStart"/>
             <w:r>
               <w:rPr>
                 <w:rFonts w:ascii="Times New Roman" w:hAnsi="Times New Roman" w:cs="Times New Roman"/>
                 <w:sz w:val="20"/>
                 <w:szCs w:val="20"/>
               </w:rPr>
-              <w:lastRenderedPageBreak/>
-              <w:t xml:space="preserve">Fornecer tipos de informações </w:t>
-            </w:r>
+              <w:t>4</w:t>
+            </w:r>
+            <w:proofErr w:type="gramEnd"/>
             <w:r>
               <w:rPr>
                 <w:rFonts w:ascii="Times New Roman" w:hAnsi="Times New Roman" w:cs="Times New Roman"/>
                 <w:sz w:val="20"/>
                 <w:szCs w:val="20"/>
               </w:rPr>
-              <w:lastRenderedPageBreak/>
-              <w:t>baseadas no tipo de usuário.</w:t>
-            </w:r>
-          </w:p>
-        </w:tc>
-        <w:tc>
-          <w:tcPr>
-            <w:tcW w:w="2931" w:type="dxa"/>
+              <w:t xml:space="preserve"> </w:t>
+            </w:r>
+          </w:p>
+        </w:tc>
+        <w:tc>
+          <w:tcPr>
+            <w:tcW w:w="1560" w:type="dxa"/>
           </w:tcPr>
           <w:p>
             <w:pPr>
               <w:autoSpaceDE w:val="0"/>
               <w:autoSpaceDN w:val="0"/>
               <w:adjustRightInd w:val="0"/>
+              <w:jc w:val="both"/>
               <w:rPr>
                 <w:rFonts w:ascii="Times New Roman" w:hAnsi="Times New Roman" w:cs="Times New Roman"/>
                 <w:sz w:val="20"/>
@@ -1161,17 +1276,15 @@
                 <w:sz w:val="20"/>
                 <w:szCs w:val="20"/>
               </w:rPr>
-              <w:lastRenderedPageBreak/>
-              <w:t xml:space="preserve">Cada usuário terá </w:t>
-            </w:r>
-            <w:proofErr w:type="gramStart"/>
+              <w:t>Controlar</w:t>
+            </w:r>
             <w:r>
               <w:rPr>
                 <w:rFonts w:ascii="Times New Roman" w:hAnsi="Times New Roman" w:cs="Times New Roman"/>
                 <w:sz w:val="20"/>
                 <w:szCs w:val="20"/>
               </w:rPr>
-              <w:t xml:space="preserve">disponível </w:t>
+              <w:t xml:space="preserve"> </w:t>
             </w:r>
             <w:r>
               <w:rPr>
@@ -1179,17 +1292,201 @@
                 <w:sz w:val="20"/>
                 <w:szCs w:val="20"/>
               </w:rPr>
-              <w:lastRenderedPageBreak/>
-              <w:t>apenas funcionalidades</w:t>
-            </w:r>
-            <w:proofErr w:type="gramEnd"/>
-            <w:r>
+              <w:t>membros equipe</w:t>
+            </w:r>
+          </w:p>
+        </w:tc>
+        <w:tc>
+          <w:tcPr>
+            <w:tcW w:w="2976" w:type="dxa"/>
+          </w:tcPr>
+          <w:p>
+            <w:pPr>
+              <w:autoSpaceDE w:val="0"/>
+              <w:autoSpaceDN w:val="0"/>
+              <w:adjustRightInd w:val="0"/>
+              <w:jc w:val="both"/>
               <w:rPr>
                 <w:rFonts w:ascii="Times New Roman" w:hAnsi="Times New Roman" w:cs="Times New Roman"/>
                 <w:sz w:val="20"/>
                 <w:szCs w:val="20"/>
               </w:rPr>
-              <w:t xml:space="preserve"> baseadas para seu nível de usuário.</w:t>
+            </w:pPr>
+            <w:r>
+              <w:rPr>
+                <w:rFonts w:ascii="Times New Roman" w:hAnsi="Times New Roman" w:cs="Times New Roman"/>
+                <w:sz w:val="20"/>
+                <w:szCs w:val="20"/>
+              </w:rPr>
+              <w:t xml:space="preserve">Fornece informações de cada </w:t>
+            </w:r>
+            <w:r>
+              <w:rPr>
+                <w:rFonts w:ascii="Times New Roman" w:hAnsi="Times New Roman" w:cs="Times New Roman"/>
+                <w:sz w:val="20"/>
+                <w:szCs w:val="20"/>
+              </w:rPr>
+              <w:t>contribuinte ou gerente</w:t>
+            </w:r>
+            <w:r>
+              <w:rPr>
+                <w:rFonts w:ascii="Times New Roman" w:hAnsi="Times New Roman" w:cs="Times New Roman"/>
+                <w:sz w:val="20"/>
+                <w:szCs w:val="20"/>
+              </w:rPr>
+              <w:t xml:space="preserve"> do sistema.</w:t>
+            </w:r>
+          </w:p>
+        </w:tc>
+        <w:tc>
+          <w:tcPr>
+            <w:tcW w:w="2931" w:type="dxa"/>
+          </w:tcPr>
+          <w:p>
+            <w:pPr>
+              <w:autoSpaceDE w:val="0"/>
+              <w:autoSpaceDN w:val="0"/>
+              <w:adjustRightInd w:val="0"/>
+              <w:jc w:val="both"/>
+              <w:rPr>
+                <w:rFonts w:ascii="Times New Roman" w:hAnsi="Times New Roman" w:cs="Times New Roman"/>
+                <w:sz w:val="20"/>
+                <w:szCs w:val="20"/>
+              </w:rPr>
+            </w:pPr>
+            <w:r>
+              <w:rPr>
+                <w:rFonts w:ascii="Times New Roman" w:hAnsi="Times New Roman" w:cs="Times New Roman"/>
+                <w:sz w:val="20"/>
+                <w:szCs w:val="20"/>
+              </w:rPr>
+              <w:t>Mostrando suas devidas informações cadastradas no sistema, disponibilizando alteração de dados e exclusão para membros do tipo gerente.</w:t>
+            </w:r>
+          </w:p>
+        </w:tc>
+      </w:tr>
+      <w:tr>
+        <w:tc>
+          <w:tcPr>
+            <w:tcW w:w="992" w:type="dxa"/>
+          </w:tcPr>
+          <w:p>
+            <w:pPr>
+              <w:autoSpaceDE w:val="0"/>
+              <w:autoSpaceDN w:val="0"/>
+              <w:adjustRightInd w:val="0"/>
+              <w:jc w:val="both"/>
+              <w:rPr>
+                <w:rFonts w:ascii="Times New Roman" w:hAnsi="Times New Roman" w:cs="Times New Roman"/>
+                <w:sz w:val="20"/>
+                <w:szCs w:val="20"/>
+              </w:rPr>
+            </w:pPr>
+            <w:proofErr w:type="gramStart"/>
+            <w:r>
+              <w:rPr>
+                <w:rFonts w:ascii="Times New Roman" w:hAnsi="Times New Roman" w:cs="Times New Roman"/>
+                <w:sz w:val="20"/>
+                <w:szCs w:val="20"/>
+              </w:rPr>
+              <w:t>5</w:t>
+            </w:r>
+            <w:proofErr w:type="gramEnd"/>
+          </w:p>
+        </w:tc>
+        <w:tc>
+          <w:tcPr>
+            <w:tcW w:w="1560" w:type="dxa"/>
+          </w:tcPr>
+          <w:p>
+            <w:pPr>
+              <w:autoSpaceDE w:val="0"/>
+              <w:autoSpaceDN w:val="0"/>
+              <w:adjustRightInd w:val="0"/>
+              <w:jc w:val="both"/>
+              <w:rPr>
+                <w:rFonts w:ascii="Times New Roman" w:hAnsi="Times New Roman" w:cs="Times New Roman"/>
+                <w:sz w:val="20"/>
+                <w:szCs w:val="20"/>
+              </w:rPr>
+            </w:pPr>
+            <w:r>
+              <w:rPr>
+                <w:rFonts w:ascii="Times New Roman" w:hAnsi="Times New Roman" w:cs="Times New Roman"/>
+                <w:sz w:val="20"/>
+                <w:szCs w:val="20"/>
+              </w:rPr>
+              <w:t>Gerar histórico geral de todas as tarefas</w:t>
+            </w:r>
+          </w:p>
+        </w:tc>
+        <w:tc>
+          <w:tcPr>
+            <w:tcW w:w="2976" w:type="dxa"/>
+          </w:tcPr>
+          <w:p>
+            <w:pPr>
+              <w:autoSpaceDE w:val="0"/>
+              <w:autoSpaceDN w:val="0"/>
+              <w:adjustRightInd w:val="0"/>
+              <w:jc w:val="both"/>
+              <w:rPr>
+                <w:rFonts w:ascii="Times New Roman" w:hAnsi="Times New Roman" w:cs="Times New Roman"/>
+                <w:sz w:val="20"/>
+                <w:szCs w:val="20"/>
+              </w:rPr>
+            </w:pPr>
+            <w:r>
+              <w:rPr>
+                <w:rFonts w:ascii="Times New Roman" w:hAnsi="Times New Roman" w:cs="Times New Roman"/>
+                <w:sz w:val="20"/>
+                <w:szCs w:val="20"/>
+              </w:rPr>
+              <w:t xml:space="preserve">Quando um gerente precisar se ausentar por algum motivo, com o histórico será possível verificar as tarefas realizadas. </w:t>
+            </w:r>
+          </w:p>
+        </w:tc>
+        <w:tc>
+          <w:tcPr>
+            <w:tcW w:w="2931" w:type="dxa"/>
+          </w:tcPr>
+          <w:p>
+            <w:pPr>
+              <w:autoSpaceDE w:val="0"/>
+              <w:autoSpaceDN w:val="0"/>
+              <w:adjustRightInd w:val="0"/>
+              <w:jc w:val="both"/>
+              <w:rPr>
+                <w:rFonts w:ascii="Times New Roman" w:hAnsi="Times New Roman" w:cs="Times New Roman"/>
+                <w:sz w:val="20"/>
+                <w:szCs w:val="20"/>
+              </w:rPr>
+            </w:pPr>
+            <w:r>
+              <w:rPr>
+                <w:rFonts w:ascii="Times New Roman" w:hAnsi="Times New Roman" w:cs="Times New Roman"/>
+                <w:sz w:val="20"/>
+                <w:szCs w:val="20"/>
+              </w:rPr>
+              <w:t>Sendo assim um novo gerente</w:t>
+            </w:r>
+            <w:proofErr w:type="gramStart"/>
+            <w:r>
+              <w:rPr>
+                <w:rFonts w:ascii="Times New Roman" w:hAnsi="Times New Roman" w:cs="Times New Roman"/>
+                <w:sz w:val="20"/>
+                <w:szCs w:val="20"/>
+              </w:rPr>
+              <w:t xml:space="preserve">  </w:t>
+            </w:r>
+            <w:proofErr w:type="gramEnd"/>
+            <w:r>
+              <w:rPr>
+                <w:rFonts w:ascii="Times New Roman" w:hAnsi="Times New Roman" w:cs="Times New Roman"/>
+                <w:sz w:val="20"/>
+                <w:szCs w:val="20"/>
+              </w:rPr>
+              <w:t>que assumir o cargo não ficara dependente da pessoa física que assumia a função anterior a ele explicar suas tarefas e o que deve ser realizado.</w:t>
             </w:r>
           </w:p>
         </w:tc>
@@ -1258,8 +1555,27 @@
           <w:bCs/>
           <w:color w:val="auto"/>
         </w:rPr>
-        <w:t xml:space="preserve">O sistema pode ser </w:t>
-      </w:r>
+        <w:t xml:space="preserve">O sistema pode ser implementado utilizando a linguagem de programação </w:t>
+      </w:r>
+      <w:proofErr w:type="spellStart"/>
+      <w:r>
+        <w:rPr>
+          <w:rFonts w:ascii="Arial" w:hAnsi="Arial" w:cs="Arial"/>
+          <w:bCs/>
+          <w:color w:val="auto"/>
+        </w:rPr>
+        <w:t>Php</w:t>
+      </w:r>
+      <w:proofErr w:type="spellEnd"/>
+      <w:r>
+        <w:rPr>
+          <w:rFonts w:ascii="Arial" w:hAnsi="Arial" w:cs="Arial"/>
+          <w:bCs/>
+          <w:color w:val="auto"/>
+        </w:rPr>
+        <w:t xml:space="preserve"> e </w:t>
+      </w:r>
+      <w:proofErr w:type="spellStart"/>
       <w:proofErr w:type="gramStart"/>
       <w:r>
         <w:rPr>
@@ -1267,8 +1583,9 @@
           <w:bCs/>
           <w:color w:val="auto"/>
         </w:rPr>
-        <w:t>implementado</w:t>
-      </w:r>
+        <w:t>JavaScript</w:t>
+      </w:r>
+      <w:proofErr w:type="spellEnd"/>
       <w:proofErr w:type="gramEnd"/>
       <w:r>
         <w:rPr>
@@ -1276,7 +1593,7 @@
           <w:bCs/>
           <w:color w:val="auto"/>
         </w:rPr>
-        <w:t xml:space="preserve"> utilizando a linguagem de programação </w:t>
+        <w:t xml:space="preserve">, pois grande parte dos sistemas imobiliários como </w:t>
       </w:r>
       <w:proofErr w:type="spellStart"/>
       <w:r>
@@ -1285,6 +1602,24 @@
           <w:bCs/>
           <w:color w:val="auto"/>
         </w:rPr>
+        <w:t>Jetimob</w:t>
+      </w:r>
+      <w:proofErr w:type="spellEnd"/>
+      <w:r>
+        <w:rPr>
+          <w:rFonts w:ascii="Arial" w:hAnsi="Arial" w:cs="Arial"/>
+          <w:bCs/>
+          <w:color w:val="auto"/>
+        </w:rPr>
+        <w:t xml:space="preserve"> em Santa Maria tende a utilizar </w:t>
+      </w:r>
+      <w:proofErr w:type="spellStart"/>
+      <w:r>
+        <w:rPr>
+          <w:rFonts w:ascii="Arial" w:hAnsi="Arial" w:cs="Arial"/>
+          <w:bCs/>
+          <w:color w:val="auto"/>
+        </w:rPr>
         <w:t>Php</w:t>
       </w:r>
       <w:proofErr w:type="spellEnd"/>
@@ -1294,54 +1629,7 @@
           <w:bCs/>
           <w:color w:val="auto"/>
         </w:rPr>
-        <w:t xml:space="preserve">, pois grande parte dos sistemas imobiliários como </w:t>
-      </w:r>
-      <w:proofErr w:type="spellStart"/>
-      <w:r>
-        <w:rPr>
-          <w:rFonts w:ascii="Arial" w:hAnsi="Arial" w:cs="Arial"/>
-          <w:bCs/>
-          <w:color w:val="auto"/>
-        </w:rPr>
-        <w:t>Jetimob</w:t>
-      </w:r>
-      <w:proofErr w:type="spellEnd"/>
-      <w:r>
-        <w:rPr>
-          <w:rFonts w:ascii="Arial" w:hAnsi="Arial" w:cs="Arial"/>
-          <w:bCs/>
-          <w:color w:val="auto"/>
-        </w:rPr>
-        <w:t xml:space="preserve"> em Santa Maria tende a utilizar essa linguagem para desenvolvimento Web, pois como se trata de um sistema independente, se o mesmo apresentar um bom resultado final pode ser adicionado como um módulo em um sistema já existente.</w:t>
-      </w:r>
-    </w:p>
-    <w:p>
-      <w:pPr>
-        <w:pStyle w:val="Default"/>
-        <w:ind w:left="360"/>
-        <w:jc w:val="both"/>
-        <w:rPr>
-          <w:rFonts w:ascii="Arial" w:hAnsi="Arial" w:cs="Arial"/>
-          <w:bCs/>
-          <w:color w:val="auto"/>
-        </w:rPr>
-      </w:pPr>
-      <w:r>
-        <w:rPr>
-          <w:rFonts w:ascii="Arial" w:hAnsi="Arial" w:cs="Arial"/>
-          <w:bCs/>
-          <w:color w:val="auto"/>
-        </w:rPr>
-        <w:t xml:space="preserve"> </w:t>
-      </w:r>
-      <w:r>
-        <w:rPr>
-          <w:rFonts w:ascii="Arial" w:hAnsi="Arial" w:cs="Arial"/>
-          <w:bCs/>
-          <w:color w:val="auto"/>
-        </w:rPr>
-        <w:tab/>
-        <w:t xml:space="preserve">Devido o contato próximo a </w:t>
+        <w:t xml:space="preserve"> para desenvolvimento Web. Devido o contato próximo a </w:t>
       </w:r>
       <w:proofErr w:type="gramStart"/>
       <w:r>
@@ -1359,7 +1647,15 @@
           <w:bCs/>
           <w:color w:val="auto"/>
         </w:rPr>
-        <w:t>a) gerente a coleta de requisitos será o mais próximo possível de situações reais tornando a ferramenta algo que possa ser utilizado no contexto de uma determinada imobiliária.</w:t>
+        <w:t>a) gerente a coleta de requisitos será o mais próximo possível de situação real, tornando a ferramenta algo que será utilizado no contexto de uma determinada imobiliária.</w:t>
+      </w:r>
+      <w:r>
+        <w:rPr>
+          <w:rFonts w:ascii="Arial" w:hAnsi="Arial" w:cs="Arial"/>
+          <w:bCs/>
+          <w:color w:val="auto"/>
+        </w:rPr>
+        <w:t>.</w:t>
       </w:r>
     </w:p>
     <w:p>
@@ -1431,33 +1727,604 @@
     <w:p>
       <w:pPr>
         <w:pStyle w:val="Default"/>
-        <w:ind w:left="360"/>
+        <w:rPr>
+          <w:rFonts w:ascii="Arial" w:hAnsi="Arial" w:cs="Arial"/>
+          <w:b/>
+          <w:bCs/>
+          <w:color w:val="auto"/>
+        </w:rPr>
+      </w:pPr>
+    </w:p>
+    <w:p>
+      <w:pPr>
+        <w:pStyle w:val="Default"/>
+        <w:numPr>
+          <w:ilvl w:val="1"/>
+          <w:numId w:val="1"/>
+        </w:numPr>
+        <w:rPr>
+          <w:rFonts w:ascii="Arial" w:hAnsi="Arial" w:cs="Arial"/>
+          <w:b/>
+          <w:bCs/>
+          <w:color w:val="auto"/>
+        </w:rPr>
+      </w:pPr>
+      <w:r>
+        <w:rPr>
+          <w:rFonts w:ascii="Arial" w:hAnsi="Arial" w:cs="Arial"/>
+          <w:b/>
+          <w:bCs/>
+          <w:color w:val="auto"/>
+        </w:rPr>
+        <w:t>Estudo de tecnologia</w:t>
+      </w:r>
+    </w:p>
+    <w:p>
+      <w:pPr>
+        <w:pStyle w:val="Default"/>
+        <w:ind w:left="360" w:firstLine="348"/>
         <w:jc w:val="both"/>
         <w:rPr>
           <w:rFonts w:ascii="Arial" w:hAnsi="Arial" w:cs="Arial"/>
-          <w:i/>
-          <w:iCs/>
-          <w:color w:val="auto"/>
-        </w:rPr>
-      </w:pPr>
-      <w:r>
-        <w:rPr>
-          <w:rFonts w:ascii="Arial" w:hAnsi="Arial" w:cs="Arial"/>
-          <w:i/>
-          <w:iCs/>
-          <w:color w:val="auto"/>
-        </w:rPr>
-        <w:t xml:space="preserve">Descrever todas as atividades necessárias para desenvolver o projeto e elaborar um cronograma de execução das atividades. </w:t>
+          <w:bCs/>
+          <w:color w:val="auto"/>
+        </w:rPr>
+      </w:pPr>
+      <w:r>
+        <w:rPr>
+          <w:rFonts w:ascii="Arial" w:hAnsi="Arial" w:cs="Arial"/>
+          <w:bCs/>
+          <w:color w:val="auto"/>
+        </w:rPr>
+        <w:t xml:space="preserve">Foi definida uma media em dias para retomar os conceitos de </w:t>
+      </w:r>
+      <w:proofErr w:type="spellStart"/>
+      <w:r>
+        <w:rPr>
+          <w:rFonts w:ascii="Arial" w:hAnsi="Arial" w:cs="Arial"/>
+          <w:bCs/>
+          <w:color w:val="auto"/>
+        </w:rPr>
+        <w:t>php</w:t>
+      </w:r>
+      <w:proofErr w:type="spellEnd"/>
+      <w:r>
+        <w:rPr>
+          <w:rFonts w:ascii="Arial" w:hAnsi="Arial" w:cs="Arial"/>
+          <w:bCs/>
+          <w:color w:val="auto"/>
+        </w:rPr>
+        <w:t xml:space="preserve">, </w:t>
+      </w:r>
+      <w:proofErr w:type="spellStart"/>
+      <w:r>
+        <w:rPr>
+          <w:rFonts w:ascii="Arial" w:hAnsi="Arial" w:cs="Arial"/>
+          <w:bCs/>
+          <w:color w:val="auto"/>
+        </w:rPr>
+        <w:t>php</w:t>
+      </w:r>
+      <w:proofErr w:type="spellEnd"/>
+      <w:r>
+        <w:rPr>
+          <w:rFonts w:ascii="Arial" w:hAnsi="Arial" w:cs="Arial"/>
+          <w:bCs/>
+          <w:color w:val="auto"/>
+        </w:rPr>
+        <w:t xml:space="preserve"> orientado a objetos e aprender </w:t>
+      </w:r>
+      <w:proofErr w:type="spellStart"/>
+      <w:proofErr w:type="gramStart"/>
+      <w:r>
+        <w:rPr>
+          <w:rFonts w:ascii="Arial" w:hAnsi="Arial" w:cs="Arial"/>
+          <w:bCs/>
+          <w:color w:val="auto"/>
+        </w:rPr>
+        <w:t>JavaScript</w:t>
+      </w:r>
+      <w:proofErr w:type="spellEnd"/>
+      <w:proofErr w:type="gramEnd"/>
+      <w:r>
+        <w:rPr>
+          <w:rFonts w:ascii="Arial" w:hAnsi="Arial" w:cs="Arial"/>
+          <w:bCs/>
+          <w:color w:val="auto"/>
+        </w:rPr>
+        <w:t>, que ocorrera junto com o decorrer do projeto, visando terminar a revisão e o aprendizado antes do desenvolvimento da ferramenta final.</w:t>
       </w:r>
     </w:p>
     <w:p>
       <w:pPr>
         <w:pStyle w:val="Default"/>
-        <w:rPr>
-          <w:rFonts w:ascii="Arial" w:hAnsi="Arial" w:cs="Arial"/>
-          <w:color w:val="auto"/>
-        </w:rPr>
-      </w:pPr>
+        <w:ind w:left="1416"/>
+        <w:rPr>
+          <w:rFonts w:ascii="Arial" w:hAnsi="Arial" w:cs="Arial"/>
+          <w:b/>
+          <w:bCs/>
+          <w:color w:val="auto"/>
+        </w:rPr>
+      </w:pPr>
+    </w:p>
+    <w:p>
+      <w:pPr>
+        <w:pStyle w:val="Default"/>
+        <w:numPr>
+          <w:ilvl w:val="1"/>
+          <w:numId w:val="1"/>
+        </w:numPr>
+        <w:rPr>
+          <w:rFonts w:ascii="Arial" w:hAnsi="Arial" w:cs="Arial"/>
+          <w:b/>
+          <w:bCs/>
+          <w:color w:val="auto"/>
+        </w:rPr>
+      </w:pPr>
+      <w:r>
+        <w:rPr>
+          <w:rFonts w:ascii="Arial" w:hAnsi="Arial" w:cs="Arial"/>
+          <w:b/>
+          <w:bCs/>
+          <w:color w:val="auto"/>
+        </w:rPr>
+        <w:t xml:space="preserve"> </w:t>
+      </w:r>
+      <w:proofErr w:type="spellStart"/>
+      <w:r>
+        <w:rPr>
+          <w:rFonts w:ascii="Arial" w:hAnsi="Arial" w:cs="Arial"/>
+          <w:b/>
+          <w:bCs/>
+          <w:color w:val="auto"/>
+        </w:rPr>
+        <w:t>Pré</w:t>
+      </w:r>
+      <w:proofErr w:type="spellEnd"/>
+      <w:r>
+        <w:rPr>
+          <w:rFonts w:ascii="Arial" w:hAnsi="Arial" w:cs="Arial"/>
+          <w:b/>
+          <w:bCs/>
+          <w:color w:val="auto"/>
+        </w:rPr>
+        <w:t>-proposta</w:t>
+      </w:r>
+    </w:p>
+    <w:p>
+      <w:pPr>
+        <w:pStyle w:val="Default"/>
+        <w:ind w:firstLine="708"/>
+        <w:jc w:val="both"/>
+        <w:rPr>
+          <w:rFonts w:ascii="Arial" w:hAnsi="Arial" w:cs="Arial"/>
+          <w:bCs/>
+          <w:color w:val="auto"/>
+          <w:sz w:val="28"/>
+        </w:rPr>
+      </w:pPr>
+      <w:r>
+        <w:rPr>
+          <w:rFonts w:ascii="Arial" w:hAnsi="Arial" w:cs="Arial"/>
+          <w:bCs/>
+          <w:color w:val="auto"/>
+        </w:rPr>
+        <w:t xml:space="preserve">A </w:t>
+      </w:r>
+      <w:proofErr w:type="spellStart"/>
+      <w:r>
+        <w:rPr>
+          <w:rFonts w:ascii="Arial" w:hAnsi="Arial" w:cs="Arial"/>
+          <w:bCs/>
+          <w:color w:val="auto"/>
+        </w:rPr>
+        <w:t>pré</w:t>
+      </w:r>
+      <w:proofErr w:type="spellEnd"/>
+      <w:r>
+        <w:rPr>
+          <w:rFonts w:ascii="Arial" w:hAnsi="Arial" w:cs="Arial"/>
+          <w:bCs/>
+          <w:color w:val="auto"/>
+        </w:rPr>
+        <w:t>-proposta está sendo desenvolvida baseada nas necessidades de um setor imobiliário, este que possui problemas quanto sua organização de suas tarefas internas</w:t>
+      </w:r>
+      <w:r>
+        <w:rPr>
+          <w:rFonts w:ascii="Arial" w:hAnsi="Arial" w:cs="Arial"/>
+          <w:bCs/>
+          <w:color w:val="auto"/>
+          <w:sz w:val="28"/>
+        </w:rPr>
+        <w:t>.</w:t>
+      </w:r>
+    </w:p>
+    <w:p>
+      <w:pPr>
+        <w:pStyle w:val="Default"/>
+        <w:rPr>
+          <w:rFonts w:ascii="Arial" w:hAnsi="Arial" w:cs="Arial"/>
+          <w:b/>
+          <w:bCs/>
+          <w:color w:val="auto"/>
+        </w:rPr>
+      </w:pPr>
+    </w:p>
+    <w:p>
+      <w:pPr>
+        <w:pStyle w:val="Default"/>
+        <w:numPr>
+          <w:ilvl w:val="1"/>
+          <w:numId w:val="1"/>
+        </w:numPr>
+        <w:rPr>
+          <w:rFonts w:ascii="Arial" w:hAnsi="Arial" w:cs="Arial"/>
+          <w:b/>
+          <w:bCs/>
+          <w:color w:val="auto"/>
+        </w:rPr>
+      </w:pPr>
+      <w:r>
+        <w:rPr>
+          <w:rFonts w:ascii="Arial" w:hAnsi="Arial" w:cs="Arial"/>
+          <w:b/>
+          <w:bCs/>
+          <w:color w:val="auto"/>
+        </w:rPr>
+        <w:t xml:space="preserve"> Projeto de Software</w:t>
+      </w:r>
+    </w:p>
+    <w:p>
+      <w:pPr>
+        <w:ind w:firstLine="708"/>
+        <w:jc w:val="both"/>
+        <w:rPr>
+          <w:rFonts w:ascii="Arial" w:hAnsi="Arial" w:cs="Arial"/>
+          <w:bCs/>
+          <w:sz w:val="24"/>
+        </w:rPr>
+      </w:pPr>
+      <w:r>
+        <w:rPr>
+          <w:rFonts w:ascii="Arial" w:hAnsi="Arial" w:cs="Arial"/>
+          <w:bCs/>
+          <w:sz w:val="24"/>
+        </w:rPr>
+        <w:t>Será feito o levantamento de requisitos necessários para o desenvolvimento do sistema, juntamente com seus devidos diagramas e definição da estrutura do banco de dados. Visando ao termino desta etapa ser possível apresentar imagens que represente um protótipo inicial do sistema. O protótipo será desenvolvido primeiramente utilizando ferramentas para desenhar a versão inicial, para que após uma estruturação visual do sistema, definir se a interface condiz com as necessidades do cliente.</w:t>
+      </w:r>
+    </w:p>
+    <w:p>
+      <w:pPr>
+        <w:pStyle w:val="Default"/>
+        <w:rPr>
+          <w:rFonts w:ascii="Arial" w:hAnsi="Arial" w:cs="Arial"/>
+          <w:b/>
+          <w:bCs/>
+          <w:color w:val="auto"/>
+        </w:rPr>
+      </w:pPr>
+    </w:p>
+    <w:p>
+      <w:pPr>
+        <w:pStyle w:val="Default"/>
+        <w:numPr>
+          <w:ilvl w:val="1"/>
+          <w:numId w:val="1"/>
+        </w:numPr>
+        <w:rPr>
+          <w:rFonts w:ascii="Arial" w:hAnsi="Arial" w:cs="Arial"/>
+          <w:b/>
+          <w:bCs/>
+          <w:color w:val="auto"/>
+        </w:rPr>
+      </w:pPr>
+      <w:r>
+        <w:rPr>
+          <w:rFonts w:ascii="Arial" w:hAnsi="Arial" w:cs="Arial"/>
+          <w:b/>
+          <w:bCs/>
+          <w:color w:val="auto"/>
+        </w:rPr>
+        <w:t xml:space="preserve"> Protótipo</w:t>
+      </w:r>
+    </w:p>
+    <w:p>
+      <w:pPr>
+        <w:pStyle w:val="Default"/>
+        <w:ind w:firstLine="708"/>
+        <w:jc w:val="both"/>
+        <w:rPr>
+          <w:rFonts w:ascii="Arial" w:hAnsi="Arial" w:cs="Arial"/>
+          <w:bCs/>
+          <w:color w:val="auto"/>
+        </w:rPr>
+      </w:pPr>
+      <w:r>
+        <w:rPr>
+          <w:rFonts w:ascii="Arial" w:hAnsi="Arial" w:cs="Arial"/>
+          <w:bCs/>
+          <w:color w:val="auto"/>
+        </w:rPr>
+        <w:t xml:space="preserve">Após a aprovação da interface pelo cliente, será desenvolvido um protótipo mais próximo da ferramenta final, já sendo implementado utilizando </w:t>
+      </w:r>
+      <w:proofErr w:type="spellStart"/>
+      <w:proofErr w:type="gramStart"/>
+      <w:r>
+        <w:rPr>
+          <w:rFonts w:ascii="Arial" w:hAnsi="Arial" w:cs="Arial"/>
+          <w:bCs/>
+          <w:color w:val="auto"/>
+        </w:rPr>
+        <w:t>html</w:t>
+      </w:r>
+      <w:proofErr w:type="spellEnd"/>
+      <w:proofErr w:type="gramEnd"/>
+      <w:r>
+        <w:rPr>
+          <w:rFonts w:ascii="Arial" w:hAnsi="Arial" w:cs="Arial"/>
+          <w:bCs/>
+          <w:color w:val="auto"/>
+        </w:rPr>
+        <w:t xml:space="preserve">, </w:t>
+      </w:r>
+      <w:proofErr w:type="spellStart"/>
+      <w:r>
+        <w:rPr>
+          <w:rFonts w:ascii="Arial" w:hAnsi="Arial" w:cs="Arial"/>
+          <w:bCs/>
+          <w:color w:val="auto"/>
+        </w:rPr>
+        <w:t>css</w:t>
+      </w:r>
+      <w:proofErr w:type="spellEnd"/>
+      <w:r>
+        <w:rPr>
+          <w:rFonts w:ascii="Arial" w:hAnsi="Arial" w:cs="Arial"/>
+          <w:bCs/>
+          <w:color w:val="auto"/>
+        </w:rPr>
+        <w:t xml:space="preserve"> e </w:t>
+      </w:r>
+      <w:proofErr w:type="spellStart"/>
+      <w:r>
+        <w:rPr>
+          <w:rFonts w:ascii="Arial" w:hAnsi="Arial" w:cs="Arial"/>
+          <w:bCs/>
+          <w:color w:val="auto"/>
+        </w:rPr>
+        <w:t>php</w:t>
+      </w:r>
+      <w:proofErr w:type="spellEnd"/>
+      <w:r>
+        <w:rPr>
+          <w:rFonts w:ascii="Arial" w:hAnsi="Arial" w:cs="Arial"/>
+          <w:bCs/>
+          <w:color w:val="auto"/>
+        </w:rPr>
+        <w:t>. Visando verificar se todos os requisitos estão sendo atendidos.</w:t>
+      </w:r>
+    </w:p>
+    <w:p>
+      <w:pPr>
+        <w:pStyle w:val="Default"/>
+        <w:rPr>
+          <w:rFonts w:ascii="Arial" w:hAnsi="Arial" w:cs="Arial"/>
+          <w:b/>
+          <w:bCs/>
+          <w:color w:val="auto"/>
+        </w:rPr>
+      </w:pPr>
+    </w:p>
+    <w:p>
+      <w:pPr>
+        <w:pStyle w:val="Default"/>
+        <w:numPr>
+          <w:ilvl w:val="1"/>
+          <w:numId w:val="1"/>
+        </w:numPr>
+        <w:rPr>
+          <w:rFonts w:ascii="Arial" w:hAnsi="Arial" w:cs="Arial"/>
+          <w:b/>
+          <w:bCs/>
+          <w:color w:val="auto"/>
+        </w:rPr>
+      </w:pPr>
+      <w:r>
+        <w:rPr>
+          <w:rFonts w:ascii="Arial" w:hAnsi="Arial" w:cs="Arial"/>
+          <w:b/>
+          <w:bCs/>
+          <w:color w:val="auto"/>
+        </w:rPr>
+        <w:t xml:space="preserve"> Software desenvolvido</w:t>
+      </w:r>
+    </w:p>
+    <w:p>
+      <w:pPr>
+        <w:pStyle w:val="Default"/>
+        <w:ind w:firstLine="708"/>
+        <w:jc w:val="both"/>
+        <w:rPr>
+          <w:rFonts w:ascii="Arial" w:hAnsi="Arial" w:cs="Arial"/>
+          <w:bCs/>
+          <w:color w:val="auto"/>
+        </w:rPr>
+      </w:pPr>
+      <w:r>
+        <w:rPr>
+          <w:rFonts w:ascii="Arial" w:hAnsi="Arial" w:cs="Arial"/>
+          <w:bCs/>
+          <w:color w:val="auto"/>
+        </w:rPr>
+        <w:t xml:space="preserve">Todo o desenvolvimento </w:t>
+      </w:r>
+      <w:proofErr w:type="spellStart"/>
+      <w:r>
+        <w:rPr>
+          <w:rFonts w:ascii="Arial" w:hAnsi="Arial" w:cs="Arial"/>
+          <w:bCs/>
+          <w:color w:val="auto"/>
+        </w:rPr>
+        <w:t>back-end</w:t>
+      </w:r>
+      <w:proofErr w:type="spellEnd"/>
+      <w:r>
+        <w:rPr>
+          <w:rFonts w:ascii="Arial" w:hAnsi="Arial" w:cs="Arial"/>
+          <w:bCs/>
+          <w:color w:val="auto"/>
+        </w:rPr>
+        <w:t xml:space="preserve"> do sistema estará separado em etapas semelhantes ao protótipo, visando </w:t>
+      </w:r>
+      <w:proofErr w:type="gramStart"/>
+      <w:r>
+        <w:rPr>
+          <w:rFonts w:ascii="Arial" w:hAnsi="Arial" w:cs="Arial"/>
+          <w:bCs/>
+          <w:color w:val="auto"/>
+        </w:rPr>
+        <w:t>a</w:t>
+      </w:r>
+      <w:proofErr w:type="gramEnd"/>
+      <w:r>
+        <w:rPr>
+          <w:rFonts w:ascii="Arial" w:hAnsi="Arial" w:cs="Arial"/>
+          <w:bCs/>
+          <w:color w:val="auto"/>
+        </w:rPr>
+        <w:t xml:space="preserve"> implementação dos </w:t>
+      </w:r>
+      <w:proofErr w:type="spellStart"/>
+      <w:r>
+        <w:rPr>
+          <w:rFonts w:ascii="Arial" w:hAnsi="Arial" w:cs="Arial"/>
+          <w:bCs/>
+          <w:color w:val="auto"/>
+        </w:rPr>
+        <w:t>CRUDs</w:t>
+      </w:r>
+      <w:proofErr w:type="spellEnd"/>
+      <w:r>
+        <w:rPr>
+          <w:rFonts w:ascii="Arial" w:hAnsi="Arial" w:cs="Arial"/>
+          <w:bCs/>
+          <w:color w:val="auto"/>
+        </w:rPr>
+        <w:t xml:space="preserve"> como prioridade para que possa ser possível verificar se as demais funcionalidades que precisam das informações básicas estarão funcionando. Como a logica do negocio esta baseada nas tarefas, foi definido um tempo maior para esta etapa, pois recebera muitas alterações, pelo fato de que o desenvolvimento do controle das tarefas será feito utilizado </w:t>
+      </w:r>
+      <w:proofErr w:type="spellStart"/>
+      <w:proofErr w:type="gramStart"/>
+      <w:r>
+        <w:rPr>
+          <w:rFonts w:ascii="Arial" w:hAnsi="Arial" w:cs="Arial"/>
+          <w:bCs/>
+          <w:color w:val="auto"/>
+        </w:rPr>
+        <w:t>JavaScript</w:t>
+      </w:r>
+      <w:proofErr w:type="spellEnd"/>
+      <w:proofErr w:type="gramEnd"/>
+      <w:r>
+        <w:rPr>
+          <w:rFonts w:ascii="Arial" w:hAnsi="Arial" w:cs="Arial"/>
+          <w:bCs/>
+          <w:color w:val="auto"/>
+        </w:rPr>
+        <w:t xml:space="preserve"> para criar formulários já pré-definidos, baseados no tipo de tarefa selecionada pelo gerente.</w:t>
+      </w:r>
+    </w:p>
+    <w:p>
+      <w:pPr>
+        <w:pStyle w:val="Default"/>
+        <w:rPr>
+          <w:rFonts w:ascii="Arial" w:hAnsi="Arial" w:cs="Arial"/>
+          <w:b/>
+          <w:bCs/>
+          <w:color w:val="auto"/>
+        </w:rPr>
+      </w:pPr>
+    </w:p>
+    <w:p>
+      <w:pPr>
+        <w:pStyle w:val="Default"/>
+        <w:numPr>
+          <w:ilvl w:val="1"/>
+          <w:numId w:val="1"/>
+        </w:numPr>
+        <w:rPr>
+          <w:rFonts w:ascii="Arial" w:hAnsi="Arial" w:cs="Arial"/>
+          <w:b/>
+          <w:bCs/>
+          <w:color w:val="auto"/>
+        </w:rPr>
+      </w:pPr>
+      <w:r>
+        <w:rPr>
+          <w:rFonts w:ascii="Arial" w:hAnsi="Arial" w:cs="Arial"/>
+          <w:b/>
+          <w:bCs/>
+          <w:color w:val="auto"/>
+        </w:rPr>
+        <w:t>Cronograma</w:t>
+      </w:r>
+    </w:p>
+    <w:p>
+      <w:pPr>
+        <w:pStyle w:val="Default"/>
+        <w:rPr>
+          <w:rFonts w:ascii="Arial" w:hAnsi="Arial" w:cs="Arial"/>
+          <w:color w:val="auto"/>
+        </w:rPr>
+      </w:pPr>
+      <w:r>
+        <w:rPr>
+          <w:noProof/>
+          <w:lang w:eastAsia="pt-BR"/>
+        </w:rPr>
+        <w:drawing>
+          <wp:inline distT="0" distB="0" distL="0" distR="0" wp14:anchorId="6EEEB92C" wp14:editId="5742B55C">
+            <wp:extent cx="5400040" cy="3160917"/>
+            <wp:effectExtent l="0" t="0" r="0" b="1905"/>
+            <wp:docPr id="5" name="Imagem 5"/>
+            <wp:cNvGraphicFramePr>
+              <a:graphicFrameLocks xmlns:a="http://schemas.openxmlformats.org/drawingml/2006/main" noChangeAspect="1"/>
+            </wp:cNvGraphicFramePr>
+            <a:graphic xmlns:a="http://schemas.openxmlformats.org/drawingml/2006/main">
+              <a:graphicData uri="http://schemas.openxmlformats.org/drawingml/2006/picture">
+                <pic:pic xmlns:pic="http://schemas.openxmlformats.org/drawingml/2006/picture">
+                  <pic:nvPicPr>
+                    <pic:cNvPr id="0" name="planejamento de atividades.png"/>
+                    <pic:cNvPicPr/>
+                  </pic:nvPicPr>
+                  <pic:blipFill>
+                    <a:blip r:embed="rId9">
+                      <a:extLst>
+                        <a:ext uri="{28A0092B-C50C-407E-A947-70E740481C1C}">
+                          <a14:useLocalDpi xmlns:a14="http://schemas.microsoft.com/office/drawing/2010/main" val="0"/>
+                        </a:ext>
+                      </a:extLst>
+                    </a:blip>
+                    <a:stretch>
+                      <a:fillRect/>
+                    </a:stretch>
+                  </pic:blipFill>
+                  <pic:spPr>
+                    <a:xfrm>
+                      <a:off x="0" y="0"/>
+                      <a:ext cx="5400040" cy="3160917"/>
+                    </a:xfrm>
+                    <a:prstGeom prst="rect">
+                      <a:avLst/>
+                    </a:prstGeom>
+                  </pic:spPr>
+                </pic:pic>
+              </a:graphicData>
+            </a:graphic>
+          </wp:inline>
+        </w:drawing>
+      </w:r>
+      <w:bookmarkStart w:id="0" w:name="_GoBack"/>
+      <w:bookmarkEnd w:id="0"/>
     </w:p>
     <w:p>
       <w:pPr>
@@ -1527,7 +2394,7 @@
         </w:rPr>
         <w:t xml:space="preserve"> Requisitos </w:t>
       </w:r>
-      <w:commentRangeStart w:id="0"/>
+      <w:commentRangeStart w:id="1"/>
       <w:r>
         <w:rPr>
           <w:rFonts w:ascii="Arial" w:hAnsi="Arial" w:cs="Arial"/>
@@ -1537,14 +2404,14 @@
         </w:rPr>
         <w:t>Funcionais</w:t>
       </w:r>
-      <w:commentRangeEnd w:id="0"/>
+      <w:commentRangeEnd w:id="1"/>
       <w:r>
         <w:rPr>
           <w:rStyle w:val="Refdecomentrio"/>
           <w:rFonts w:asciiTheme="minorHAnsi" w:hAnsiTheme="minorHAnsi" w:cstheme="minorBidi"/>
           <w:color w:val="auto"/>
         </w:rPr>
-        <w:commentReference w:id="0"/>
+        <w:commentReference w:id="1"/>
       </w:r>
       <w:r>
         <w:rPr>
@@ -1822,6 +2689,7 @@
                 <w:b/>
                 <w:bCs/>
               </w:rPr>
+              <w:lastRenderedPageBreak/>
               <w:t>Nome</w:t>
             </w:r>
           </w:p>
@@ -2069,7 +2937,6 @@
             </w:pPr>
             <w:proofErr w:type="gramStart"/>
             <w:r>
-              <w:lastRenderedPageBreak/>
               <w:t>NF1.</w:t>
             </w:r>
             <w:proofErr w:type="gramEnd"/>
@@ -2210,31 +3077,7 @@
               <w:rPr>
                 <w:b/>
               </w:rPr>
-              <w:t>F</w:t>
-            </w:r>
-            <w:r>
-              <w:rPr>
-                <w:b/>
-              </w:rPr>
-              <w:t>2</w:t>
-            </w:r>
-            <w:r>
-              <w:rPr>
-                <w:b/>
-              </w:rPr>
-              <w:t xml:space="preserve"> &lt;Manter </w:t>
-            </w:r>
-            <w:r>
-              <w:rPr>
-                <w:b/>
-              </w:rPr>
-              <w:t>Tarefa</w:t>
-            </w:r>
-            <w:r>
-              <w:rPr>
-                <w:b/>
-              </w:rPr>
-              <w:t>&gt;</w:t>
+              <w:t>F2 &lt;Manter Tarefa&gt;</w:t>
             </w:r>
           </w:p>
         </w:tc>
@@ -2288,22 +3131,7 @@
               <w:spacing w:after="0" w:line="240" w:lineRule="auto"/>
             </w:pPr>
             <w:r>
-              <w:t xml:space="preserve">O sistema devera fazer a inclusão, exclusão, alteração e listar </w:t>
-            </w:r>
-            <w:r>
-              <w:t>as tarefas</w:t>
-            </w:r>
-            <w:r>
-              <w:t xml:space="preserve"> </w:t>
-            </w:r>
-            <w:r>
-              <w:t>cadastrada</w:t>
-            </w:r>
-            <w:r>
-              <w:t xml:space="preserve">s. Mantendo dados como </w:t>
-            </w:r>
-            <w:r>
-              <w:t xml:space="preserve">descrição, funcionário(s) </w:t>
+              <w:t xml:space="preserve">O sistema devera fazer a inclusão, exclusão, alteração e listar as tarefas cadastradas. Mantendo dados como descrição, funcionário(s) </w:t>
             </w:r>
             <w:proofErr w:type="gramStart"/>
             <w:r>
@@ -2316,19 +3144,7 @@
             </w:r>
             <w:proofErr w:type="spellEnd"/>
             <w:r>
-              <w:t>)</w:t>
-            </w:r>
-            <w:r>
-              <w:t>,</w:t>
-            </w:r>
-            <w:r>
-              <w:t xml:space="preserve"> data limite de </w:t>
-            </w:r>
-            <w:r>
-              <w:t xml:space="preserve"> </w:t>
-            </w:r>
-            <w:r>
-              <w:t xml:space="preserve">conclusão, local onde deve ser realizado, </w:t>
+              <w:t xml:space="preserve">), data limite de  conclusão, local onde deve ser realizado, </w:t>
             </w:r>
             <w:r>
               <w:rPr>
@@ -2660,8 +3476,6 @@
           <w:szCs w:val="22"/>
         </w:rPr>
       </w:pPr>
-      <w:bookmarkStart w:id="1" w:name="_GoBack"/>
-      <w:bookmarkEnd w:id="1"/>
     </w:p>
     <w:p>
       <w:pPr>
@@ -2923,6 +3737,7 @@
                 <w:b/>
                 <w:bCs/>
               </w:rPr>
+              <w:lastRenderedPageBreak/>
               <w:t>Nome</w:t>
             </w:r>
           </w:p>
@@ -3429,16 +4244,7 @@
                 <w:b/>
                 <w:bCs/>
               </w:rPr>
-              <w:t xml:space="preserve">Referências </w:t>
-            </w:r>
-            <w:r>
-              <w:rPr>
-                <w:rFonts w:ascii="Arial" w:hAnsi="Arial" w:cs="Arial"/>
-                <w:b/>
-                <w:bCs/>
-              </w:rPr>
-              <w:lastRenderedPageBreak/>
-              <w:t>Cruzadas</w:t>
+              <w:t>Referências Cruzadas</w:t>
             </w:r>
             <w:r>
               <w:rPr>
@@ -3476,7 +4282,6 @@
                 <w:bCs/>
                 <w:i/>
               </w:rPr>
-              <w:lastRenderedPageBreak/>
               <w:t>&lt;Caso de uso 1&gt;</w:t>
             </w:r>
           </w:p>
@@ -4363,6 +5168,7 @@
                 <w:sz w:val="24"/>
                 <w:szCs w:val="24"/>
               </w:rPr>
+              <w:lastRenderedPageBreak/>
               <w:t>Fluxo Alternativo:</w:t>
             </w:r>
           </w:p>
@@ -4822,7 +5628,6 @@
           <w:sz w:val="24"/>
           <w:szCs w:val="24"/>
         </w:rPr>
-        <w:lastRenderedPageBreak/>
         <w:t>Apresentar um esboço da</w:t>
       </w:r>
       <w:r>
@@ -4979,8 +5784,7 @@
       </w:ins>
     </w:p>
     <w:sectPr>
-      <w:headerReference w:type="default" r:id="rId12"/>
-      <w:type w:val="continuous"/>
+      <w:headerReference w:type="default" r:id="rId11"/>
       <w:pgSz w:w="11906" w:h="16838"/>
       <w:pgMar w:top="1134" w:right="1701" w:bottom="1418" w:left="1701" w:header="709" w:footer="709" w:gutter="0"/>
       <w:cols w:space="708"/>
@@ -4992,7 +5796,7 @@
 
 <file path=word/comments.xml><?xml version="1.0" encoding="utf-8"?>
 <w:comments xmlns:wpc="http://schemas.microsoft.com/office/word/2010/wordprocessingCanvas" xmlns:mc="http://schemas.openxmlformats.org/markup-compatibility/2006" xmlns:o="urn:schemas-microsoft-com:office:office" xmlns:r="http://schemas.openxmlformats.org/officeDocument/2006/relationships" xmlns:m="http://schemas.openxmlformats.org/officeDocument/2006/math" xmlns:v="urn:schemas-microsoft-com:vml" xmlns:wp14="http://schemas.microsoft.com/office/word/2010/wordprocessingDrawing" xmlns:wp="http://schemas.openxmlformats.org/drawingml/2006/wordprocessingDrawing" xmlns:w10="urn:schemas-microsoft-com:office:word" xmlns:w="http://schemas.openxmlformats.org/wordprocessingml/2006/main" xmlns:w14="http://schemas.microsoft.com/office/word/2010/wordml" xmlns:wpg="http://schemas.microsoft.com/office/word/2010/wordprocessingGroup" xmlns:wpi="http://schemas.microsoft.com/office/word/2010/wordprocessingInk" xmlns:wne="http://schemas.microsoft.com/office/word/2006/wordml" xmlns:wps="http://schemas.microsoft.com/office/word/2010/wordprocessingShape" mc:Ignorable="w14 wp14">
-  <w:comment w:id="0" w:author="Colégio Politécnico da UFSM" w:date="2017-08-08T17:49:00Z" w:initials="VGV">
+  <w:comment w:id="1" w:author="Colégio Politécnico da UFSM" w:date="2017-08-08T17:49:00Z" w:initials="VGV">
     <w:p>
       <w:pPr>
         <w:pStyle w:val="Default"/>
@@ -5433,86 +6237,6 @@
 </w:endnotes>
 </file>
 
-<file path=word/footer1.xml><?xml version="1.0" encoding="utf-8"?>
-<w:ftr xmlns:wpc="http://schemas.microsoft.com/office/word/2010/wordprocessingCanvas" xmlns:mc="http://schemas.openxmlformats.org/markup-compatibility/2006" xmlns:o="urn:schemas-microsoft-com:office:office" xmlns:r="http://schemas.openxmlformats.org/officeDocument/2006/relationships" xmlns:m="http://schemas.openxmlformats.org/officeDocument/2006/math" xmlns:v="urn:schemas-microsoft-com:vml" xmlns:wp14="http://schemas.microsoft.com/office/word/2010/wordprocessingDrawing" xmlns:wp="http://schemas.openxmlformats.org/drawingml/2006/wordprocessingDrawing" xmlns:w10="urn:schemas-microsoft-com:office:word" xmlns:w="http://schemas.openxmlformats.org/wordprocessingml/2006/main" xmlns:w14="http://schemas.microsoft.com/office/word/2010/wordml" xmlns:wpg="http://schemas.microsoft.com/office/word/2010/wordprocessingGroup" xmlns:wpi="http://schemas.microsoft.com/office/word/2010/wordprocessingInk" xmlns:wne="http://schemas.microsoft.com/office/word/2006/wordml" xmlns:wps="http://schemas.microsoft.com/office/word/2010/wordprocessingShape" mc:Ignorable="w14 wp14">
-  <w:sdt>
-    <w:sdtPr>
-      <w:id w:val="-1384013649"/>
-      <w:docPartObj>
-        <w:docPartGallery w:val="Page Numbers (Bottom of Page)"/>
-        <w:docPartUnique/>
-      </w:docPartObj>
-    </w:sdtPr>
-    <w:sdtEndPr>
-      <w:rPr>
-        <w:rFonts w:ascii="Arial" w:hAnsi="Arial" w:cs="Arial"/>
-        <w:sz w:val="20"/>
-        <w:szCs w:val="20"/>
-      </w:rPr>
-    </w:sdtEndPr>
-    <w:sdtContent>
-      <w:p>
-        <w:pPr>
-          <w:pStyle w:val="Rodap"/>
-          <w:jc w:val="right"/>
-          <w:rPr>
-            <w:rFonts w:ascii="Arial" w:hAnsi="Arial" w:cs="Arial"/>
-            <w:sz w:val="20"/>
-            <w:szCs w:val="20"/>
-          </w:rPr>
-        </w:pPr>
-        <w:r>
-          <w:rPr>
-            <w:rFonts w:ascii="Arial" w:hAnsi="Arial" w:cs="Arial"/>
-            <w:sz w:val="20"/>
-            <w:szCs w:val="20"/>
-          </w:rPr>
-          <w:fldChar w:fldCharType="begin"/>
-        </w:r>
-        <w:r>
-          <w:rPr>
-            <w:rFonts w:ascii="Arial" w:hAnsi="Arial" w:cs="Arial"/>
-            <w:sz w:val="20"/>
-            <w:szCs w:val="20"/>
-          </w:rPr>
-          <w:instrText>PAGE   \* MERGEFORMAT</w:instrText>
-        </w:r>
-        <w:r>
-          <w:rPr>
-            <w:rFonts w:ascii="Arial" w:hAnsi="Arial" w:cs="Arial"/>
-            <w:sz w:val="20"/>
-            <w:szCs w:val="20"/>
-          </w:rPr>
-          <w:fldChar w:fldCharType="separate"/>
-        </w:r>
-        <w:r>
-          <w:rPr>
-            <w:rFonts w:ascii="Arial" w:hAnsi="Arial" w:cs="Arial"/>
-            <w:noProof/>
-            <w:sz w:val="20"/>
-            <w:szCs w:val="20"/>
-          </w:rPr>
-          <w:t>2</w:t>
-        </w:r>
-        <w:r>
-          <w:rPr>
-            <w:rFonts w:ascii="Arial" w:hAnsi="Arial" w:cs="Arial"/>
-            <w:sz w:val="20"/>
-            <w:szCs w:val="20"/>
-          </w:rPr>
-          <w:fldChar w:fldCharType="end"/>
-        </w:r>
-      </w:p>
-    </w:sdtContent>
-  </w:sdt>
-  <w:p>
-    <w:pPr>
-      <w:pStyle w:val="Rodap"/>
-    </w:pPr>
-  </w:p>
-</w:ftr>
-</file>
-
 <file path=word/footnotes.xml><?xml version="1.0" encoding="utf-8"?>
 <w:footnotes xmlns:wpc="http://schemas.microsoft.com/office/word/2010/wordprocessingCanvas" xmlns:mc="http://schemas.openxmlformats.org/markup-compatibility/2006" xmlns:o="urn:schemas-microsoft-com:office:office" xmlns:r="http://schemas.openxmlformats.org/officeDocument/2006/relationships" xmlns:m="http://schemas.openxmlformats.org/officeDocument/2006/math" xmlns:v="urn:schemas-microsoft-com:vml" xmlns:wp14="http://schemas.microsoft.com/office/word/2010/wordprocessingDrawing" xmlns:wp="http://schemas.openxmlformats.org/drawingml/2006/wordprocessingDrawing" xmlns:w10="urn:schemas-microsoft-com:office:word" xmlns:w="http://schemas.openxmlformats.org/wordprocessingml/2006/main" xmlns:w14="http://schemas.microsoft.com/office/word/2010/wordml" xmlns:wpg="http://schemas.microsoft.com/office/word/2010/wordprocessingGroup" xmlns:wpi="http://schemas.microsoft.com/office/word/2010/wordprocessingInk" xmlns:wne="http://schemas.microsoft.com/office/word/2006/wordml" xmlns:wps="http://schemas.microsoft.com/office/word/2010/wordprocessingShape" mc:Ignorable="w14 wp14">
   <w:footnote w:type="separator" w:id="-1">
@@ -5539,270 +6263,6 @@
 </file>
 
 <file path=word/header1.xml><?xml version="1.0" encoding="utf-8"?>
-<w:hdr xmlns:wpc="http://schemas.microsoft.com/office/word/2010/wordprocessingCanvas" xmlns:mc="http://schemas.openxmlformats.org/markup-compatibility/2006" xmlns:o="urn:schemas-microsoft-com:office:office" xmlns:r="http://schemas.openxmlformats.org/officeDocument/2006/relationships" xmlns:m="http://schemas.openxmlformats.org/officeDocument/2006/math" xmlns:v="urn:schemas-microsoft-com:vml" xmlns:wp14="http://schemas.microsoft.com/office/word/2010/wordprocessingDrawing" xmlns:wp="http://schemas.openxmlformats.org/drawingml/2006/wordprocessingDrawing" xmlns:w10="urn:schemas-microsoft-com:office:word" xmlns:w="http://schemas.openxmlformats.org/wordprocessingml/2006/main" xmlns:w14="http://schemas.microsoft.com/office/word/2010/wordml" xmlns:wpg="http://schemas.microsoft.com/office/word/2010/wordprocessingGroup" xmlns:wpi="http://schemas.microsoft.com/office/word/2010/wordprocessingInk" xmlns:wne="http://schemas.microsoft.com/office/word/2006/wordml" xmlns:wps="http://schemas.microsoft.com/office/word/2010/wordprocessingShape" mc:Ignorable="w14 wp14">
-  <w:tbl>
-    <w:tblPr>
-      <w:tblStyle w:val="Tabelacomgrade"/>
-      <w:tblW w:w="9474" w:type="dxa"/>
-      <w:tblInd w:w="-176" w:type="dxa"/>
-      <w:tblBorders>
-        <w:top w:val="none" w:sz="0" w:space="0" w:color="auto"/>
-        <w:left w:val="none" w:sz="0" w:space="0" w:color="auto"/>
-        <w:bottom w:val="none" w:sz="0" w:space="0" w:color="auto"/>
-        <w:right w:val="none" w:sz="0" w:space="0" w:color="auto"/>
-        <w:insideH w:val="none" w:sz="0" w:space="0" w:color="auto"/>
-        <w:insideV w:val="none" w:sz="0" w:space="0" w:color="auto"/>
-      </w:tblBorders>
-      <w:tblLook w:val="04A0" w:firstRow="1" w:lastRow="0" w:firstColumn="1" w:lastColumn="0" w:noHBand="0" w:noVBand="1"/>
-    </w:tblPr>
-    <w:tblGrid>
-      <w:gridCol w:w="1986"/>
-      <w:gridCol w:w="5386"/>
-      <w:gridCol w:w="2102"/>
-    </w:tblGrid>
-    <w:tr>
-      <w:tc>
-        <w:tcPr>
-          <w:tcW w:w="1986" w:type="dxa"/>
-        </w:tcPr>
-        <w:p>
-          <w:pPr>
-            <w:pStyle w:val="Cabealho"/>
-          </w:pPr>
-          <w:r>
-            <w:rPr>
-              <w:noProof/>
-              <w:lang w:eastAsia="pt-BR"/>
-            </w:rPr>
-            <w:drawing>
-              <wp:inline distT="0" distB="0" distL="0" distR="0" wp14:anchorId="67AC48A0" wp14:editId="576B016F">
-                <wp:extent cx="1123950" cy="838200"/>
-                <wp:effectExtent l="0" t="0" r="0" b="0"/>
-                <wp:docPr id="1" name="Imagem 1" descr="color_1024x768"/>
-                <wp:cNvGraphicFramePr>
-                  <a:graphicFrameLocks xmlns:a="http://schemas.openxmlformats.org/drawingml/2006/main" noChangeAspect="1"/>
-                </wp:cNvGraphicFramePr>
-                <a:graphic xmlns:a="http://schemas.openxmlformats.org/drawingml/2006/main">
-                  <a:graphicData uri="http://schemas.openxmlformats.org/drawingml/2006/picture">
-                    <pic:pic xmlns:pic="http://schemas.openxmlformats.org/drawingml/2006/picture">
-                      <pic:nvPicPr>
-                        <pic:cNvPr id="0" name="Picture 1" descr="color_1024x768"/>
-                        <pic:cNvPicPr>
-                          <a:picLocks noChangeAspect="1" noChangeArrowheads="1"/>
-                        </pic:cNvPicPr>
-                      </pic:nvPicPr>
-                      <pic:blipFill>
-                        <a:blip r:embed="rId1" cstate="print">
-                          <a:extLst>
-                            <a:ext uri="{28A0092B-C50C-407E-A947-70E740481C1C}">
-                              <a14:useLocalDpi xmlns:a14="http://schemas.microsoft.com/office/drawing/2010/main" val="0"/>
-                            </a:ext>
-                          </a:extLst>
-                        </a:blip>
-                        <a:srcRect/>
-                        <a:stretch>
-                          <a:fillRect/>
-                        </a:stretch>
-                      </pic:blipFill>
-                      <pic:spPr bwMode="auto">
-                        <a:xfrm>
-                          <a:off x="0" y="0"/>
-                          <a:ext cx="1123950" cy="838200"/>
-                        </a:xfrm>
-                        <a:prstGeom prst="rect">
-                          <a:avLst/>
-                        </a:prstGeom>
-                        <a:noFill/>
-                        <a:ln>
-                          <a:noFill/>
-                        </a:ln>
-                      </pic:spPr>
-                    </pic:pic>
-                  </a:graphicData>
-                </a:graphic>
-              </wp:inline>
-            </w:drawing>
-          </w:r>
-        </w:p>
-      </w:tc>
-      <w:tc>
-        <w:tcPr>
-          <w:tcW w:w="5386" w:type="dxa"/>
-        </w:tcPr>
-        <w:p>
-          <w:pPr>
-            <w:pStyle w:val="Cabealho"/>
-            <w:rPr>
-              <w:sz w:val="28"/>
-              <w:szCs w:val="28"/>
-            </w:rPr>
-          </w:pPr>
-          <w:r>
-            <w:rPr>
-              <w:sz w:val="28"/>
-              <w:szCs w:val="28"/>
-            </w:rPr>
-            <w:t>Universidade Federal de Santa Maria</w:t>
-          </w:r>
-        </w:p>
-        <w:p>
-          <w:pPr>
-            <w:pStyle w:val="Cabealho"/>
-            <w:rPr>
-              <w:sz w:val="28"/>
-              <w:szCs w:val="28"/>
-            </w:rPr>
-          </w:pPr>
-          <w:r>
-            <w:rPr>
-              <w:sz w:val="28"/>
-              <w:szCs w:val="28"/>
-            </w:rPr>
-            <w:t>Colégio Politécnico</w:t>
-          </w:r>
-        </w:p>
-        <w:p>
-          <w:pPr>
-            <w:pStyle w:val="Cabealho"/>
-            <w:rPr>
-              <w:sz w:val="28"/>
-              <w:szCs w:val="28"/>
-            </w:rPr>
-          </w:pPr>
-          <w:r>
-            <w:rPr>
-              <w:sz w:val="28"/>
-              <w:szCs w:val="28"/>
-            </w:rPr>
-            <w:t>Sistemas para Internet</w:t>
-          </w:r>
-        </w:p>
-        <w:p>
-          <w:pPr>
-            <w:pStyle w:val="Cabealho"/>
-          </w:pPr>
-          <w:r>
-            <w:rPr>
-              <w:sz w:val="28"/>
-              <w:szCs w:val="28"/>
-            </w:rPr>
-            <w:t>DPADP 0</w:t>
-          </w:r>
-          <w:r>
-            <w:rPr>
-              <w:sz w:val="28"/>
-              <w:szCs w:val="28"/>
-            </w:rPr>
-            <w:t>142</w:t>
-          </w:r>
-          <w:r>
-            <w:rPr>
-              <w:sz w:val="28"/>
-              <w:szCs w:val="28"/>
-            </w:rPr>
-            <w:t xml:space="preserve"> – </w:t>
-          </w:r>
-          <w:r>
-            <w:rPr>
-              <w:sz w:val="28"/>
-              <w:szCs w:val="28"/>
-            </w:rPr>
-            <w:t>Projeto Integrador</w:t>
-          </w:r>
-        </w:p>
-      </w:tc>
-      <w:tc>
-        <w:tcPr>
-          <w:tcW w:w="2102" w:type="dxa"/>
-        </w:tcPr>
-        <w:p>
-          <w:pPr>
-            <w:pStyle w:val="Cabealho"/>
-          </w:pPr>
-          <w:r>
-            <w:rPr>
-              <w:rFonts w:ascii="Arial" w:hAnsi="Arial" w:cs="Arial"/>
-              <w:b/>
-              <w:bCs/>
-              <w:noProof/>
-              <w:lang w:eastAsia="pt-BR"/>
-            </w:rPr>
-            <w:drawing>
-              <wp:anchor distT="0" distB="0" distL="114300" distR="114300" simplePos="0" relativeHeight="251659264" behindDoc="0" locked="0" layoutInCell="1" allowOverlap="1" wp14:anchorId="3F22E66D" wp14:editId="38EEBB0A">
-                <wp:simplePos x="0" y="0"/>
-                <wp:positionH relativeFrom="margin">
-                  <wp:posOffset>-167640</wp:posOffset>
-                </wp:positionH>
-                <wp:positionV relativeFrom="paragraph">
-                  <wp:posOffset>17145</wp:posOffset>
-                </wp:positionV>
-                <wp:extent cx="1085850" cy="850900"/>
-                <wp:effectExtent l="0" t="0" r="0" b="6350"/>
-                <wp:wrapTopAndBottom/>
-                <wp:docPr id="3" name="Imagem 3"/>
-                <wp:cNvGraphicFramePr>
-                  <a:graphicFrameLocks xmlns:a="http://schemas.openxmlformats.org/drawingml/2006/main" noChangeAspect="1"/>
-                </wp:cNvGraphicFramePr>
-                <a:graphic xmlns:a="http://schemas.openxmlformats.org/drawingml/2006/main">
-                  <a:graphicData uri="http://schemas.openxmlformats.org/drawingml/2006/picture">
-                    <pic:pic xmlns:pic="http://schemas.openxmlformats.org/drawingml/2006/picture">
-                      <pic:nvPicPr>
-                        <pic:cNvPr id="0" name="logo_cursoSistInternet.jpg"/>
-                        <pic:cNvPicPr/>
-                      </pic:nvPicPr>
-                      <pic:blipFill rotWithShape="1">
-                        <a:blip r:embed="rId2" cstate="print">
-                          <a:extLst>
-                            <a:ext uri="{28A0092B-C50C-407E-A947-70E740481C1C}">
-                              <a14:useLocalDpi xmlns:a14="http://schemas.microsoft.com/office/drawing/2010/main" val="0"/>
-                            </a:ext>
-                          </a:extLst>
-                        </a:blip>
-                        <a:srcRect t="5290" r="66281" b="47607"/>
-                        <a:stretch/>
-                      </pic:blipFill>
-                      <pic:spPr bwMode="auto">
-                        <a:xfrm>
-                          <a:off x="0" y="0"/>
-                          <a:ext cx="1085850" cy="850900"/>
-                        </a:xfrm>
-                        <a:prstGeom prst="rect">
-                          <a:avLst/>
-                        </a:prstGeom>
-                        <a:ln>
-                          <a:noFill/>
-                        </a:ln>
-                        <a:extLst>
-                          <a:ext uri="{53640926-AAD7-44D8-BBD7-CCE9431645EC}">
-                            <a14:shadowObscured xmlns:a14="http://schemas.microsoft.com/office/drawing/2010/main"/>
-                          </a:ext>
-                        </a:extLst>
-                      </pic:spPr>
-                    </pic:pic>
-                  </a:graphicData>
-                </a:graphic>
-                <wp14:sizeRelH relativeFrom="margin">
-                  <wp14:pctWidth>0</wp14:pctWidth>
-                </wp14:sizeRelH>
-                <wp14:sizeRelV relativeFrom="margin">
-                  <wp14:pctHeight>0</wp14:pctHeight>
-                </wp14:sizeRelV>
-              </wp:anchor>
-            </w:drawing>
-          </w:r>
-        </w:p>
-      </w:tc>
-    </w:tr>
-  </w:tbl>
-  <w:p>
-    <w:pPr>
-      <w:pStyle w:val="Cabealho"/>
-    </w:pPr>
-  </w:p>
-</w:hdr>
-</file>
-
-<file path=word/header2.xml><?xml version="1.0" encoding="utf-8"?>
 <w:hdr xmlns:wpc="http://schemas.microsoft.com/office/word/2010/wordprocessingCanvas" xmlns:mc="http://schemas.openxmlformats.org/markup-compatibility/2006" xmlns:o="urn:schemas-microsoft-com:office:office" xmlns:r="http://schemas.openxmlformats.org/officeDocument/2006/relationships" xmlns:m="http://schemas.openxmlformats.org/officeDocument/2006/math" xmlns:v="urn:schemas-microsoft-com:vml" xmlns:wp14="http://schemas.microsoft.com/office/word/2010/wordprocessingDrawing" xmlns:wp="http://schemas.openxmlformats.org/drawingml/2006/wordprocessingDrawing" xmlns:w10="urn:schemas-microsoft-com:office:word" xmlns:w="http://schemas.openxmlformats.org/wordprocessingml/2006/main" xmlns:w14="http://schemas.microsoft.com/office/word/2010/wordml" xmlns:wpg="http://schemas.microsoft.com/office/word/2010/wordprocessingGroup" xmlns:wpi="http://schemas.microsoft.com/office/word/2010/wordprocessingInk" xmlns:wne="http://schemas.microsoft.com/office/word/2006/wordml" xmlns:wps="http://schemas.microsoft.com/office/word/2010/wordprocessingShape" mc:Ignorable="w14 wp14">
   <w:p>
     <w:pPr>
@@ -9430,7 +9890,7 @@
 </file>
 
 <file path=customXml/itemProps1.xml><?xml version="1.0" encoding="utf-8"?>
-<ds:datastoreItem xmlns:ds="http://schemas.openxmlformats.org/officeDocument/2006/customXml" ds:itemID="{26DC6DB7-5B95-4991-A488-AE373FB688EB}">
+<ds:datastoreItem xmlns:ds="http://schemas.openxmlformats.org/officeDocument/2006/customXml" ds:itemID="{45946DD7-CFAF-47C3-8A6C-4B7D1C010C05}">
   <ds:schemaRefs>
     <ds:schemaRef ds:uri="http://schemas.openxmlformats.org/officeDocument/2006/bibliography"/>
   </ds:schemaRefs>

</xml_diff>

<commit_message>
Requisitos Funcionais em andamento
</commit_message>
<xml_diff>
--- a/Documentação/2_ProjetoIntegrador_PropostaDesenvolvimentoDeSoftware.docx
+++ b/Documentação/2_ProjetoIntegrador_PropostaDesenvolvimentoDeSoftware.docx
@@ -2323,8 +2323,6 @@
           </wp:inline>
         </w:drawing>
       </w:r>
-      <w:bookmarkStart w:id="0" w:name="_GoBack"/>
-      <w:bookmarkEnd w:id="0"/>
     </w:p>
     <w:p>
       <w:pPr>
@@ -2394,7 +2392,7 @@
         </w:rPr>
         <w:t xml:space="preserve"> Requisitos </w:t>
       </w:r>
-      <w:commentRangeStart w:id="1"/>
+      <w:commentRangeStart w:id="0"/>
       <w:r>
         <w:rPr>
           <w:rFonts w:ascii="Arial" w:hAnsi="Arial" w:cs="Arial"/>
@@ -2404,14 +2402,14 @@
         </w:rPr>
         <w:t>Funcionais</w:t>
       </w:r>
-      <w:commentRangeEnd w:id="1"/>
+      <w:commentRangeEnd w:id="0"/>
       <w:r>
         <w:rPr>
           <w:rStyle w:val="Refdecomentrio"/>
           <w:rFonts w:asciiTheme="minorHAnsi" w:hAnsiTheme="minorHAnsi" w:cstheme="minorBidi"/>
           <w:color w:val="auto"/>
         </w:rPr>
-        <w:commentReference w:id="1"/>
+        <w:commentReference w:id="0"/>
       </w:r>
       <w:r>
         <w:rPr>
@@ -2535,7 +2533,13 @@
               <w:rPr>
                 <w:b/>
               </w:rPr>
-              <w:t>Manter Funcionário</w:t>
+              <w:t xml:space="preserve">Manter </w:t>
+            </w:r>
+            <w:r>
+              <w:rPr>
+                <w:b/>
+              </w:rPr>
+              <w:t>Membro Equipe</w:t>
             </w:r>
             <w:r>
               <w:rPr>
@@ -2595,13 +2599,27 @@
               <w:spacing w:after="0" w:line="240" w:lineRule="auto"/>
             </w:pPr>
             <w:r>
-              <w:t>O sistema devera fazer a inclusão, exclusão, alteração e listar os funcionários cadastrados. Mantendo dados como nome, telefone, endereço</w:t>
-            </w:r>
-            <w:r>
-              <w:t>, empregado</w:t>
+              <w:t xml:space="preserve">O sistema devera fazer a inclusão, exclusão, alteração e listar os </w:t>
+            </w:r>
+            <w:r>
+              <w:t xml:space="preserve">membros que compõem </w:t>
+            </w:r>
+            <w:proofErr w:type="gramStart"/>
+            <w:r>
+              <w:t>um setor</w:t>
+            </w:r>
+            <w:r>
+              <w:t xml:space="preserve"> cadastrados</w:t>
+            </w:r>
+            <w:proofErr w:type="gramEnd"/>
+            <w:r>
+              <w:t>. Mantendo dados como nome, telefone, endereço</w:t>
             </w:r>
             <w:r>
               <w:t xml:space="preserve">, </w:t>
+            </w:r>
+            <w:r>
+              <w:t xml:space="preserve">ativo, </w:t>
             </w:r>
             <w:r>
               <w:rPr>
@@ -2885,7 +2903,13 @@
             </w:r>
             <w:proofErr w:type="gramEnd"/>
             <w:r>
-              <w:t xml:space="preserve"> a variável empregado para false.</w:t>
+              <w:t xml:space="preserve"> a variável </w:t>
+            </w:r>
+            <w:r>
+              <w:t>ativo</w:t>
+            </w:r>
+            <w:r>
+              <w:t xml:space="preserve"> para false.</w:t>
             </w:r>
           </w:p>
         </w:tc>
@@ -3077,7 +3101,31 @@
               <w:rPr>
                 <w:b/>
               </w:rPr>
-              <w:t>F2 &lt;Manter Tarefa&gt;</w:t>
+              <w:t>F</w:t>
+            </w:r>
+            <w:r>
+              <w:rPr>
+                <w:b/>
+              </w:rPr>
+              <w:t>2</w:t>
+            </w:r>
+            <w:r>
+              <w:rPr>
+                <w:b/>
+              </w:rPr>
+              <w:t xml:space="preserve"> &lt;</w:t>
+            </w:r>
+            <w:r>
+              <w:rPr>
+                <w:b/>
+              </w:rPr>
+              <w:t>Manter</w:t>
+            </w:r>
+            <w:r>
+              <w:rPr>
+                <w:b/>
+              </w:rPr>
+              <w:t xml:space="preserve"> Tarefa&gt;</w:t>
             </w:r>
           </w:p>
         </w:tc>
@@ -3097,21 +3145,7 @@
               <w:rPr>
                 <w:b/>
               </w:rPr>
-              <w:t xml:space="preserve">Oculto </w:t>
-            </w:r>
-            <w:proofErr w:type="gramStart"/>
-            <w:r>
-              <w:rPr>
-                <w:b/>
-              </w:rPr>
-              <w:t xml:space="preserve">( </w:t>
-            </w:r>
-            <w:proofErr w:type="gramEnd"/>
-            <w:r>
-              <w:rPr>
-                <w:b/>
-              </w:rPr>
-              <w:t>)</w:t>
+              <w:t>Oculto ()</w:t>
             </w:r>
           </w:p>
         </w:tc>
@@ -3131,7 +3165,25 @@
               <w:spacing w:after="0" w:line="240" w:lineRule="auto"/>
             </w:pPr>
             <w:r>
-              <w:t xml:space="preserve">O sistema devera fazer a inclusão, exclusão, alteração e listar as tarefas cadastradas. Mantendo dados como descrição, funcionário(s) </w:t>
+              <w:t>O sistema devera fazer a</w:t>
+            </w:r>
+            <w:r>
+              <w:t xml:space="preserve"> inclusão, exclusão, alteração,</w:t>
+            </w:r>
+            <w:r>
+              <w:t xml:space="preserve"> listar</w:t>
+            </w:r>
+            <w:r>
+              <w:t xml:space="preserve"> e cancelar</w:t>
+            </w:r>
+            <w:r>
+              <w:t xml:space="preserve"> as tarefas cadastradas. Mantendo dados como descrição,</w:t>
+            </w:r>
+            <w:r>
+              <w:t xml:space="preserve"> tipo de tarefa,</w:t>
+            </w:r>
+            <w:r>
+              <w:t xml:space="preserve"> funcionário(s) </w:t>
             </w:r>
             <w:proofErr w:type="gramStart"/>
             <w:r>
@@ -3144,13 +3196,16 @@
             </w:r>
             <w:proofErr w:type="spellEnd"/>
             <w:r>
-              <w:t xml:space="preserve">), data limite de  conclusão, local onde deve ser realizado, </w:t>
-            </w:r>
-            <w:r>
-              <w:rPr>
-                <w:color w:val="FF0000"/>
-              </w:rPr>
-              <w:t>verificar o que mais precisa</w:t>
+              <w:t>), data limite de  conclusão,</w:t>
+            </w:r>
+            <w:r>
+              <w:t xml:space="preserve"> status</w:t>
+            </w:r>
+            <w:r>
+              <w:t xml:space="preserve"> </w:t>
+            </w:r>
+            <w:r>
+              <w:t>e demais informações baseadas no tipo da tarefa.</w:t>
             </w:r>
           </w:p>
           <w:p>
@@ -3440,8 +3495,1362 @@
               <w:snapToGrid w:val="0"/>
             </w:pPr>
             <w:r>
-              <w:t>Usabilidade</w:t>
-            </w:r>
+              <w:t>Segurança</w:t>
+            </w:r>
+          </w:p>
+        </w:tc>
+        <w:tc>
+          <w:tcPr>
+            <w:tcW w:w="1417" w:type="dxa"/>
+          </w:tcPr>
+          <w:p>
+            <w:pPr>
+              <w:snapToGrid w:val="0"/>
+              <w:jc w:val="center"/>
+            </w:pPr>
+            <w:proofErr w:type="gramStart"/>
+            <w:r>
+              <w:t xml:space="preserve">(   </w:t>
+            </w:r>
+            <w:proofErr w:type="gramEnd"/>
+            <w:r>
+              <w:t>)</w:t>
+            </w:r>
+          </w:p>
+        </w:tc>
+      </w:tr>
+    </w:tbl>
+    <w:p>
+      <w:pPr>
+        <w:pStyle w:val="Default"/>
+        <w:rPr>
+          <w:rFonts w:ascii="Arial" w:hAnsi="Arial" w:cs="Arial"/>
+          <w:i/>
+          <w:color w:val="auto"/>
+          <w:sz w:val="22"/>
+          <w:szCs w:val="22"/>
+        </w:rPr>
+      </w:pPr>
+    </w:p>
+    <w:p>
+      <w:pPr>
+        <w:pStyle w:val="Default"/>
+        <w:rPr>
+          <w:rFonts w:ascii="Arial" w:hAnsi="Arial" w:cs="Arial"/>
+          <w:i/>
+          <w:color w:val="auto"/>
+          <w:sz w:val="22"/>
+          <w:szCs w:val="22"/>
+        </w:rPr>
+      </w:pPr>
+    </w:p>
+    <w:tbl>
+      <w:tblPr>
+        <w:tblW w:w="8640" w:type="dxa"/>
+        <w:tblInd w:w="-27" w:type="dxa"/>
+        <w:tblBorders>
+          <w:top w:val="double" w:sz="2" w:space="0" w:color="000000"/>
+          <w:left w:val="double" w:sz="2" w:space="0" w:color="000000"/>
+          <w:bottom w:val="double" w:sz="2" w:space="0" w:color="000000"/>
+          <w:right w:val="double" w:sz="2" w:space="0" w:color="000000"/>
+          <w:insideH w:val="single" w:sz="4" w:space="0" w:color="auto"/>
+          <w:insideV w:val="single" w:sz="4" w:space="0" w:color="auto"/>
+        </w:tblBorders>
+        <w:tblLayout w:type="fixed"/>
+        <w:tblLook w:val="0000" w:firstRow="0" w:lastRow="0" w:firstColumn="0" w:lastColumn="0" w:noHBand="0" w:noVBand="0"/>
+      </w:tblPr>
+      <w:tblGrid>
+        <w:gridCol w:w="2829"/>
+        <w:gridCol w:w="2835"/>
+        <w:gridCol w:w="1275"/>
+        <w:gridCol w:w="284"/>
+        <w:gridCol w:w="1417"/>
+      </w:tblGrid>
+      <w:tr>
+        <w:trPr>
+          <w:trHeight w:val="287"/>
+        </w:trPr>
+        <w:tc>
+          <w:tcPr>
+            <w:tcW w:w="6939" w:type="dxa"/>
+            <w:gridSpan w:val="3"/>
+            <w:tcBorders>
+              <w:top w:val="double" w:sz="2" w:space="0" w:color="000000"/>
+              <w:bottom w:val="single" w:sz="4" w:space="0" w:color="auto"/>
+            </w:tcBorders>
+            <w:shd w:val="clear" w:color="auto" w:fill="D9D9D9" w:themeFill="background1" w:themeFillShade="D9"/>
+          </w:tcPr>
+          <w:p>
+            <w:pPr>
+              <w:snapToGrid w:val="0"/>
+              <w:rPr>
+                <w:b/>
+              </w:rPr>
+            </w:pPr>
+            <w:r>
+              <w:rPr>
+                <w:b/>
+              </w:rPr>
+              <w:t>F</w:t>
+            </w:r>
+            <w:r>
+              <w:rPr>
+                <w:b/>
+              </w:rPr>
+              <w:t>3</w:t>
+            </w:r>
+            <w:r>
+              <w:rPr>
+                <w:b/>
+              </w:rPr>
+              <w:t xml:space="preserve"> &lt;</w:t>
+            </w:r>
+            <w:r>
+              <w:rPr>
+                <w:b/>
+              </w:rPr>
+              <w:t>Enviar para avaliação</w:t>
+            </w:r>
+            <w:r>
+              <w:rPr>
+                <w:b/>
+              </w:rPr>
+              <w:t xml:space="preserve"> Tarefa&gt;</w:t>
+            </w:r>
+          </w:p>
+        </w:tc>
+        <w:tc>
+          <w:tcPr>
+            <w:tcW w:w="1701" w:type="dxa"/>
+            <w:gridSpan w:val="2"/>
+          </w:tcPr>
+          <w:p>
+            <w:pPr>
+              <w:snapToGrid w:val="0"/>
+              <w:rPr>
+                <w:b/>
+              </w:rPr>
+            </w:pPr>
+            <w:r>
+              <w:rPr>
+                <w:b/>
+              </w:rPr>
+              <w:t>Oculto ()</w:t>
+            </w:r>
+          </w:p>
+        </w:tc>
+      </w:tr>
+      <w:tr>
+        <w:trPr>
+          <w:trHeight w:val="749"/>
+        </w:trPr>
+        <w:tc>
+          <w:tcPr>
+            <w:tcW w:w="8640" w:type="dxa"/>
+            <w:gridSpan w:val="5"/>
+          </w:tcPr>
+          <w:p>
+            <w:pPr>
+              <w:snapToGrid w:val="0"/>
+              <w:spacing w:after="0" w:line="240" w:lineRule="auto"/>
+            </w:pPr>
+            <w:r>
+              <w:t>O sistema devera apresentar um</w:t>
+            </w:r>
+            <w:r>
+              <w:t xml:space="preserve"> botão</w:t>
+            </w:r>
+            <w:r>
+              <w:t xml:space="preserve"> </w:t>
+            </w:r>
+            <w:r>
+              <w:t>ao lado d</w:t>
+            </w:r>
+            <w:r>
+              <w:t xml:space="preserve">as tarefas </w:t>
+            </w:r>
+            <w:r>
+              <w:t xml:space="preserve">no perfil </w:t>
+            </w:r>
+            <w:r>
+              <w:t>de cada colaborador,</w:t>
+            </w:r>
+            <w:r>
+              <w:t xml:space="preserve"> esta funcionalidade altera o status da tarefa para “Em avaliação”.</w:t>
+            </w:r>
+          </w:p>
+          <w:p>
+            <w:pPr>
+              <w:snapToGrid w:val="0"/>
+              <w:spacing w:after="0" w:line="240" w:lineRule="auto"/>
+            </w:pPr>
+          </w:p>
+        </w:tc>
+      </w:tr>
+      <w:tr>
+        <w:trPr>
+          <w:trHeight w:val="360"/>
+        </w:trPr>
+        <w:tc>
+          <w:tcPr>
+            <w:tcW w:w="8640" w:type="dxa"/>
+            <w:gridSpan w:val="5"/>
+            <w:shd w:val="clear" w:color="auto" w:fill="E6E6E6"/>
+          </w:tcPr>
+          <w:p>
+            <w:pPr>
+              <w:snapToGrid w:val="0"/>
+              <w:spacing w:after="0"/>
+              <w:rPr>
+                <w:b/>
+              </w:rPr>
+            </w:pPr>
+            <w:r>
+              <w:rPr>
+                <w:b/>
+              </w:rPr>
+              <w:t xml:space="preserve">Requisitos </w:t>
+            </w:r>
+            <w:proofErr w:type="gramStart"/>
+            <w:r>
+              <w:rPr>
+                <w:b/>
+              </w:rPr>
+              <w:t>não-funcionais</w:t>
+            </w:r>
+            <w:proofErr w:type="gramEnd"/>
+            <w:r>
+              <w:rPr>
+                <w:b/>
+              </w:rPr>
+              <w:t xml:space="preserve"> associados</w:t>
+            </w:r>
+          </w:p>
+        </w:tc>
+      </w:tr>
+      <w:tr>
+        <w:tc>
+          <w:tcPr>
+            <w:tcW w:w="2829" w:type="dxa"/>
+            <w:shd w:val="clear" w:color="auto" w:fill="E6E6E6"/>
+            <w:vAlign w:val="center"/>
+          </w:tcPr>
+          <w:p>
+            <w:pPr>
+              <w:pStyle w:val="Tabela"/>
+              <w:snapToGrid w:val="0"/>
+              <w:jc w:val="center"/>
+              <w:rPr>
+                <w:b/>
+                <w:bCs/>
+              </w:rPr>
+            </w:pPr>
+            <w:r>
+              <w:rPr>
+                <w:b/>
+                <w:bCs/>
+              </w:rPr>
+              <w:lastRenderedPageBreak/>
+              <w:t>Nome</w:t>
+            </w:r>
+          </w:p>
+        </w:tc>
+        <w:tc>
+          <w:tcPr>
+            <w:tcW w:w="2835" w:type="dxa"/>
+            <w:shd w:val="clear" w:color="auto" w:fill="E6E6E6"/>
+            <w:vAlign w:val="center"/>
+          </w:tcPr>
+          <w:p>
+            <w:pPr>
+              <w:pStyle w:val="Tabela"/>
+              <w:snapToGrid w:val="0"/>
+              <w:jc w:val="center"/>
+              <w:rPr>
+                <w:b/>
+                <w:bCs/>
+              </w:rPr>
+            </w:pPr>
+            <w:r>
+              <w:rPr>
+                <w:b/>
+                <w:bCs/>
+              </w:rPr>
+              <w:t>Restrição</w:t>
+            </w:r>
+          </w:p>
+        </w:tc>
+        <w:tc>
+          <w:tcPr>
+            <w:tcW w:w="1559" w:type="dxa"/>
+            <w:gridSpan w:val="2"/>
+            <w:shd w:val="clear" w:color="auto" w:fill="E6E6E6"/>
+            <w:vAlign w:val="center"/>
+          </w:tcPr>
+          <w:p>
+            <w:pPr>
+              <w:pStyle w:val="Tabela"/>
+              <w:snapToGrid w:val="0"/>
+              <w:jc w:val="center"/>
+              <w:rPr>
+                <w:b/>
+                <w:bCs/>
+              </w:rPr>
+            </w:pPr>
+            <w:r>
+              <w:rPr>
+                <w:b/>
+                <w:bCs/>
+              </w:rPr>
+              <w:t>Categoria</w:t>
+            </w:r>
+          </w:p>
+        </w:tc>
+        <w:tc>
+          <w:tcPr>
+            <w:tcW w:w="1417" w:type="dxa"/>
+            <w:shd w:val="clear" w:color="auto" w:fill="E6E6E6"/>
+            <w:vAlign w:val="center"/>
+          </w:tcPr>
+          <w:p>
+            <w:pPr>
+              <w:pStyle w:val="Tabela"/>
+              <w:snapToGrid w:val="0"/>
+              <w:jc w:val="center"/>
+              <w:rPr>
+                <w:b/>
+                <w:bCs/>
+              </w:rPr>
+            </w:pPr>
+            <w:r>
+              <w:rPr>
+                <w:b/>
+                <w:bCs/>
+              </w:rPr>
+              <w:t>Desejável</w:t>
+            </w:r>
+          </w:p>
+        </w:tc>
+      </w:tr>
+      <w:tr>
+        <w:trPr>
+          <w:trHeight w:hRule="exact" w:val="1304"/>
+        </w:trPr>
+        <w:tc>
+          <w:tcPr>
+            <w:tcW w:w="2829" w:type="dxa"/>
+          </w:tcPr>
+          <w:p>
+            <w:pPr>
+              <w:snapToGrid w:val="0"/>
+            </w:pPr>
+            <w:proofErr w:type="gramStart"/>
+            <w:r>
+              <w:t>NF1.</w:t>
+            </w:r>
+            <w:proofErr w:type="gramEnd"/>
+            <w:r>
+              <w:t xml:space="preserve">1 </w:t>
+            </w:r>
+          </w:p>
+        </w:tc>
+        <w:tc>
+          <w:tcPr>
+            <w:tcW w:w="2835" w:type="dxa"/>
+          </w:tcPr>
+          <w:p>
+            <w:pPr>
+              <w:snapToGrid w:val="0"/>
+            </w:pPr>
+          </w:p>
+        </w:tc>
+        <w:tc>
+          <w:tcPr>
+            <w:tcW w:w="1559" w:type="dxa"/>
+            <w:gridSpan w:val="2"/>
+          </w:tcPr>
+          <w:p>
+            <w:pPr>
+              <w:snapToGrid w:val="0"/>
+            </w:pPr>
+          </w:p>
+        </w:tc>
+        <w:tc>
+          <w:tcPr>
+            <w:tcW w:w="1417" w:type="dxa"/>
+          </w:tcPr>
+          <w:p>
+            <w:pPr>
+              <w:snapToGrid w:val="0"/>
+              <w:jc w:val="center"/>
+            </w:pPr>
+            <w:proofErr w:type="gramStart"/>
+            <w:r>
+              <w:t xml:space="preserve">(   </w:t>
+            </w:r>
+            <w:proofErr w:type="gramEnd"/>
+            <w:r>
+              <w:t>)</w:t>
+            </w:r>
+          </w:p>
+        </w:tc>
+      </w:tr>
+      <w:tr>
+        <w:trPr>
+          <w:trHeight w:hRule="exact" w:val="1517"/>
+        </w:trPr>
+        <w:tc>
+          <w:tcPr>
+            <w:tcW w:w="2829" w:type="dxa"/>
+          </w:tcPr>
+          <w:p>
+            <w:pPr>
+              <w:snapToGrid w:val="0"/>
+            </w:pPr>
+            <w:proofErr w:type="gramStart"/>
+            <w:r>
+              <w:t>NF1.</w:t>
+            </w:r>
+            <w:proofErr w:type="gramEnd"/>
+            <w:r>
+              <w:t>2</w:t>
+            </w:r>
+          </w:p>
+        </w:tc>
+        <w:tc>
+          <w:tcPr>
+            <w:tcW w:w="2835" w:type="dxa"/>
+          </w:tcPr>
+          <w:p>
+            <w:pPr>
+              <w:snapToGrid w:val="0"/>
+            </w:pPr>
+          </w:p>
+        </w:tc>
+        <w:tc>
+          <w:tcPr>
+            <w:tcW w:w="1559" w:type="dxa"/>
+            <w:gridSpan w:val="2"/>
+          </w:tcPr>
+          <w:p>
+            <w:pPr>
+              <w:snapToGrid w:val="0"/>
+            </w:pPr>
+          </w:p>
+        </w:tc>
+        <w:tc>
+          <w:tcPr>
+            <w:tcW w:w="1417" w:type="dxa"/>
+          </w:tcPr>
+          <w:p>
+            <w:pPr>
+              <w:snapToGrid w:val="0"/>
+              <w:jc w:val="center"/>
+            </w:pPr>
+            <w:proofErr w:type="gramStart"/>
+            <w:r>
+              <w:t xml:space="preserve">(   </w:t>
+            </w:r>
+            <w:proofErr w:type="gramEnd"/>
+            <w:r>
+              <w:t>)</w:t>
+            </w:r>
+          </w:p>
+        </w:tc>
+      </w:tr>
+    </w:tbl>
+    <w:p>
+      <w:pPr>
+        <w:pStyle w:val="Default"/>
+        <w:rPr>
+          <w:rFonts w:ascii="Arial" w:hAnsi="Arial" w:cs="Arial"/>
+          <w:i/>
+          <w:color w:val="auto"/>
+          <w:sz w:val="22"/>
+          <w:szCs w:val="22"/>
+        </w:rPr>
+      </w:pPr>
+    </w:p>
+    <w:p>
+      <w:pPr>
+        <w:pStyle w:val="Default"/>
+        <w:rPr>
+          <w:rFonts w:ascii="Arial" w:hAnsi="Arial" w:cs="Arial"/>
+          <w:i/>
+          <w:color w:val="auto"/>
+          <w:sz w:val="22"/>
+          <w:szCs w:val="22"/>
+        </w:rPr>
+      </w:pPr>
+    </w:p>
+    <w:p>
+      <w:pPr>
+        <w:pStyle w:val="Default"/>
+        <w:rPr>
+          <w:rFonts w:ascii="Arial" w:hAnsi="Arial" w:cs="Arial"/>
+          <w:i/>
+          <w:color w:val="auto"/>
+          <w:sz w:val="22"/>
+          <w:szCs w:val="22"/>
+        </w:rPr>
+      </w:pPr>
+    </w:p>
+    <w:tbl>
+      <w:tblPr>
+        <w:tblW w:w="8640" w:type="dxa"/>
+        <w:tblInd w:w="-27" w:type="dxa"/>
+        <w:tblBorders>
+          <w:top w:val="double" w:sz="2" w:space="0" w:color="000000"/>
+          <w:left w:val="double" w:sz="2" w:space="0" w:color="000000"/>
+          <w:bottom w:val="double" w:sz="2" w:space="0" w:color="000000"/>
+          <w:right w:val="double" w:sz="2" w:space="0" w:color="000000"/>
+          <w:insideH w:val="single" w:sz="4" w:space="0" w:color="auto"/>
+          <w:insideV w:val="single" w:sz="4" w:space="0" w:color="auto"/>
+        </w:tblBorders>
+        <w:tblLayout w:type="fixed"/>
+        <w:tblLook w:val="0000" w:firstRow="0" w:lastRow="0" w:firstColumn="0" w:lastColumn="0" w:noHBand="0" w:noVBand="0"/>
+      </w:tblPr>
+      <w:tblGrid>
+        <w:gridCol w:w="2829"/>
+        <w:gridCol w:w="2835"/>
+        <w:gridCol w:w="1275"/>
+        <w:gridCol w:w="284"/>
+        <w:gridCol w:w="1417"/>
+      </w:tblGrid>
+      <w:tr>
+        <w:trPr>
+          <w:trHeight w:val="287"/>
+        </w:trPr>
+        <w:tc>
+          <w:tcPr>
+            <w:tcW w:w="6939" w:type="dxa"/>
+            <w:gridSpan w:val="3"/>
+            <w:tcBorders>
+              <w:top w:val="double" w:sz="2" w:space="0" w:color="000000"/>
+              <w:bottom w:val="single" w:sz="4" w:space="0" w:color="auto"/>
+            </w:tcBorders>
+            <w:shd w:val="clear" w:color="auto" w:fill="D9D9D9" w:themeFill="background1" w:themeFillShade="D9"/>
+          </w:tcPr>
+          <w:p>
+            <w:pPr>
+              <w:snapToGrid w:val="0"/>
+              <w:rPr>
+                <w:b/>
+              </w:rPr>
+            </w:pPr>
+            <w:r>
+              <w:rPr>
+                <w:b/>
+              </w:rPr>
+              <w:t>F</w:t>
+            </w:r>
+            <w:r>
+              <w:rPr>
+                <w:b/>
+              </w:rPr>
+              <w:t>4</w:t>
+            </w:r>
+            <w:r>
+              <w:rPr>
+                <w:b/>
+              </w:rPr>
+              <w:t xml:space="preserve"> &lt;</w:t>
+            </w:r>
+            <w:r>
+              <w:rPr>
+                <w:b/>
+              </w:rPr>
+              <w:t>Avaliar</w:t>
+            </w:r>
+            <w:r>
+              <w:rPr>
+                <w:b/>
+              </w:rPr>
+              <w:t xml:space="preserve"> Tarefa</w:t>
+            </w:r>
+            <w:r>
+              <w:rPr>
+                <w:b/>
+              </w:rPr>
+              <w:t>&gt;</w:t>
+            </w:r>
+          </w:p>
+        </w:tc>
+        <w:tc>
+          <w:tcPr>
+            <w:tcW w:w="1701" w:type="dxa"/>
+            <w:gridSpan w:val="2"/>
+          </w:tcPr>
+          <w:p>
+            <w:pPr>
+              <w:snapToGrid w:val="0"/>
+              <w:rPr>
+                <w:b/>
+              </w:rPr>
+            </w:pPr>
+            <w:r>
+              <w:rPr>
+                <w:b/>
+              </w:rPr>
+              <w:t>Oculto ()</w:t>
+            </w:r>
+          </w:p>
+        </w:tc>
+      </w:tr>
+      <w:tr>
+        <w:trPr>
+          <w:trHeight w:val="749"/>
+        </w:trPr>
+        <w:tc>
+          <w:tcPr>
+            <w:tcW w:w="8640" w:type="dxa"/>
+            <w:gridSpan w:val="5"/>
+          </w:tcPr>
+          <w:p>
+            <w:pPr>
+              <w:snapToGrid w:val="0"/>
+              <w:spacing w:after="0" w:line="240" w:lineRule="auto"/>
+            </w:pPr>
+            <w:r>
+              <w:t xml:space="preserve">O sistema devera </w:t>
+            </w:r>
+            <w:r>
+              <w:t>apresentar um</w:t>
+            </w:r>
+            <w:r>
+              <w:t>a</w:t>
+            </w:r>
+            <w:r>
+              <w:t xml:space="preserve"> </w:t>
+            </w:r>
+            <w:r>
+              <w:t>aba que possui todas as tarefas que precisam ser avaliadas pelo gerente, sendo possível o gerente confirmar a conclusão da tarefa, ou definir que a mesma não foi realizada</w:t>
+            </w:r>
+            <w:r>
+              <w:t>, esta funcionalidade altera o status da tarefa para “</w:t>
+            </w:r>
+            <w:r>
+              <w:t>Concluída</w:t>
+            </w:r>
+            <w:r>
+              <w:t>”</w:t>
+            </w:r>
+            <w:r>
+              <w:t xml:space="preserve"> ou “Não Concluída</w:t>
+            </w:r>
+            <w:proofErr w:type="gramStart"/>
+            <w:r>
+              <w:t xml:space="preserve">” </w:t>
+            </w:r>
+            <w:r>
+              <w:t>.</w:t>
+            </w:r>
+            <w:proofErr w:type="gramEnd"/>
+          </w:p>
+          <w:p>
+            <w:pPr>
+              <w:snapToGrid w:val="0"/>
+              <w:spacing w:after="0" w:line="240" w:lineRule="auto"/>
+            </w:pPr>
+          </w:p>
+        </w:tc>
+      </w:tr>
+      <w:tr>
+        <w:trPr>
+          <w:trHeight w:val="360"/>
+        </w:trPr>
+        <w:tc>
+          <w:tcPr>
+            <w:tcW w:w="8640" w:type="dxa"/>
+            <w:gridSpan w:val="5"/>
+            <w:shd w:val="clear" w:color="auto" w:fill="E6E6E6"/>
+          </w:tcPr>
+          <w:p>
+            <w:pPr>
+              <w:snapToGrid w:val="0"/>
+              <w:spacing w:after="0"/>
+              <w:rPr>
+                <w:b/>
+              </w:rPr>
+            </w:pPr>
+            <w:r>
+              <w:rPr>
+                <w:b/>
+              </w:rPr>
+              <w:t xml:space="preserve">Requisitos </w:t>
+            </w:r>
+            <w:proofErr w:type="gramStart"/>
+            <w:r>
+              <w:rPr>
+                <w:b/>
+              </w:rPr>
+              <w:t>não-funcionais</w:t>
+            </w:r>
+            <w:proofErr w:type="gramEnd"/>
+            <w:r>
+              <w:rPr>
+                <w:b/>
+              </w:rPr>
+              <w:t xml:space="preserve"> associados</w:t>
+            </w:r>
+          </w:p>
+        </w:tc>
+      </w:tr>
+      <w:tr>
+        <w:tc>
+          <w:tcPr>
+            <w:tcW w:w="2829" w:type="dxa"/>
+            <w:shd w:val="clear" w:color="auto" w:fill="E6E6E6"/>
+            <w:vAlign w:val="center"/>
+          </w:tcPr>
+          <w:p>
+            <w:pPr>
+              <w:pStyle w:val="Tabela"/>
+              <w:snapToGrid w:val="0"/>
+              <w:jc w:val="center"/>
+              <w:rPr>
+                <w:b/>
+                <w:bCs/>
+              </w:rPr>
+            </w:pPr>
+            <w:r>
+              <w:rPr>
+                <w:b/>
+                <w:bCs/>
+              </w:rPr>
+              <w:t>Nome</w:t>
+            </w:r>
+          </w:p>
+        </w:tc>
+        <w:tc>
+          <w:tcPr>
+            <w:tcW w:w="2835" w:type="dxa"/>
+            <w:shd w:val="clear" w:color="auto" w:fill="E6E6E6"/>
+            <w:vAlign w:val="center"/>
+          </w:tcPr>
+          <w:p>
+            <w:pPr>
+              <w:pStyle w:val="Tabela"/>
+              <w:snapToGrid w:val="0"/>
+              <w:jc w:val="center"/>
+              <w:rPr>
+                <w:b/>
+                <w:bCs/>
+              </w:rPr>
+            </w:pPr>
+            <w:r>
+              <w:rPr>
+                <w:b/>
+                <w:bCs/>
+              </w:rPr>
+              <w:t>Restrição</w:t>
+            </w:r>
+          </w:p>
+        </w:tc>
+        <w:tc>
+          <w:tcPr>
+            <w:tcW w:w="1559" w:type="dxa"/>
+            <w:gridSpan w:val="2"/>
+            <w:shd w:val="clear" w:color="auto" w:fill="E6E6E6"/>
+            <w:vAlign w:val="center"/>
+          </w:tcPr>
+          <w:p>
+            <w:pPr>
+              <w:pStyle w:val="Tabela"/>
+              <w:snapToGrid w:val="0"/>
+              <w:jc w:val="center"/>
+              <w:rPr>
+                <w:b/>
+                <w:bCs/>
+              </w:rPr>
+            </w:pPr>
+            <w:r>
+              <w:rPr>
+                <w:b/>
+                <w:bCs/>
+              </w:rPr>
+              <w:t>Categoria</w:t>
+            </w:r>
+          </w:p>
+        </w:tc>
+        <w:tc>
+          <w:tcPr>
+            <w:tcW w:w="1417" w:type="dxa"/>
+            <w:shd w:val="clear" w:color="auto" w:fill="E6E6E6"/>
+            <w:vAlign w:val="center"/>
+          </w:tcPr>
+          <w:p>
+            <w:pPr>
+              <w:pStyle w:val="Tabela"/>
+              <w:snapToGrid w:val="0"/>
+              <w:jc w:val="center"/>
+              <w:rPr>
+                <w:b/>
+                <w:bCs/>
+              </w:rPr>
+            </w:pPr>
+            <w:r>
+              <w:rPr>
+                <w:b/>
+                <w:bCs/>
+              </w:rPr>
+              <w:t>Desejável</w:t>
+            </w:r>
+          </w:p>
+        </w:tc>
+      </w:tr>
+      <w:tr>
+        <w:trPr>
+          <w:trHeight w:hRule="exact" w:val="1304"/>
+        </w:trPr>
+        <w:tc>
+          <w:tcPr>
+            <w:tcW w:w="2829" w:type="dxa"/>
+          </w:tcPr>
+          <w:p>
+            <w:pPr>
+              <w:snapToGrid w:val="0"/>
+            </w:pPr>
+            <w:proofErr w:type="gramStart"/>
+            <w:r>
+              <w:t>NF1.</w:t>
+            </w:r>
+            <w:proofErr w:type="gramEnd"/>
+            <w:r>
+              <w:t>1 Controle de acesso</w:t>
+            </w:r>
+          </w:p>
+        </w:tc>
+        <w:tc>
+          <w:tcPr>
+            <w:tcW w:w="2835" w:type="dxa"/>
+          </w:tcPr>
+          <w:p>
+            <w:pPr>
+              <w:snapToGrid w:val="0"/>
+            </w:pPr>
+            <w:r>
+              <w:t>A função só poderá ser acessada por um gerente ou um administrador do sistema.</w:t>
+            </w:r>
+          </w:p>
+        </w:tc>
+        <w:tc>
+          <w:tcPr>
+            <w:tcW w:w="1559" w:type="dxa"/>
+            <w:gridSpan w:val="2"/>
+          </w:tcPr>
+          <w:p>
+            <w:pPr>
+              <w:snapToGrid w:val="0"/>
+            </w:pPr>
+            <w:r>
+              <w:t>Segurança</w:t>
+            </w:r>
+          </w:p>
+        </w:tc>
+        <w:tc>
+          <w:tcPr>
+            <w:tcW w:w="1417" w:type="dxa"/>
+          </w:tcPr>
+          <w:p>
+            <w:pPr>
+              <w:snapToGrid w:val="0"/>
+              <w:jc w:val="center"/>
+            </w:pPr>
+            <w:proofErr w:type="gramStart"/>
+            <w:r>
+              <w:t xml:space="preserve">(   </w:t>
+            </w:r>
+            <w:proofErr w:type="gramEnd"/>
+            <w:r>
+              <w:t>)</w:t>
+            </w:r>
+          </w:p>
+        </w:tc>
+      </w:tr>
+      <w:tr>
+        <w:trPr>
+          <w:trHeight w:hRule="exact" w:val="1517"/>
+        </w:trPr>
+        <w:tc>
+          <w:tcPr>
+            <w:tcW w:w="2829" w:type="dxa"/>
+          </w:tcPr>
+          <w:p>
+            <w:pPr>
+              <w:snapToGrid w:val="0"/>
+            </w:pPr>
+            <w:proofErr w:type="gramStart"/>
+            <w:r>
+              <w:t>NF1.</w:t>
+            </w:r>
+            <w:proofErr w:type="gramEnd"/>
+            <w:r>
+              <w:t>2</w:t>
+            </w:r>
+          </w:p>
+        </w:tc>
+        <w:tc>
+          <w:tcPr>
+            <w:tcW w:w="2835" w:type="dxa"/>
+          </w:tcPr>
+          <w:p>
+            <w:pPr>
+              <w:snapToGrid w:val="0"/>
+            </w:pPr>
+          </w:p>
+        </w:tc>
+        <w:tc>
+          <w:tcPr>
+            <w:tcW w:w="1559" w:type="dxa"/>
+            <w:gridSpan w:val="2"/>
+          </w:tcPr>
+          <w:p>
+            <w:pPr>
+              <w:snapToGrid w:val="0"/>
+            </w:pPr>
+          </w:p>
+        </w:tc>
+        <w:tc>
+          <w:tcPr>
+            <w:tcW w:w="1417" w:type="dxa"/>
+          </w:tcPr>
+          <w:p>
+            <w:pPr>
+              <w:snapToGrid w:val="0"/>
+              <w:jc w:val="center"/>
+            </w:pPr>
+            <w:proofErr w:type="gramStart"/>
+            <w:r>
+              <w:t xml:space="preserve">(   </w:t>
+            </w:r>
+            <w:proofErr w:type="gramEnd"/>
+            <w:r>
+              <w:t>)</w:t>
+            </w:r>
+          </w:p>
+        </w:tc>
+      </w:tr>
+    </w:tbl>
+    <w:p>
+      <w:pPr>
+        <w:pStyle w:val="Default"/>
+        <w:rPr>
+          <w:rFonts w:ascii="Arial" w:hAnsi="Arial" w:cs="Arial"/>
+          <w:i/>
+          <w:color w:val="auto"/>
+          <w:sz w:val="22"/>
+          <w:szCs w:val="22"/>
+        </w:rPr>
+      </w:pPr>
+    </w:p>
+    <w:p>
+      <w:pPr>
+        <w:pStyle w:val="Default"/>
+        <w:rPr>
+          <w:rFonts w:ascii="Arial" w:hAnsi="Arial" w:cs="Arial"/>
+          <w:i/>
+          <w:color w:val="auto"/>
+          <w:sz w:val="22"/>
+          <w:szCs w:val="22"/>
+        </w:rPr>
+      </w:pPr>
+    </w:p>
+    <w:tbl>
+      <w:tblPr>
+        <w:tblW w:w="8640" w:type="dxa"/>
+        <w:tblInd w:w="-27" w:type="dxa"/>
+        <w:tblBorders>
+          <w:top w:val="double" w:sz="2" w:space="0" w:color="000000"/>
+          <w:left w:val="double" w:sz="2" w:space="0" w:color="000000"/>
+          <w:bottom w:val="double" w:sz="2" w:space="0" w:color="000000"/>
+          <w:right w:val="double" w:sz="2" w:space="0" w:color="000000"/>
+          <w:insideH w:val="single" w:sz="4" w:space="0" w:color="auto"/>
+          <w:insideV w:val="single" w:sz="4" w:space="0" w:color="auto"/>
+        </w:tblBorders>
+        <w:tblLayout w:type="fixed"/>
+        <w:tblLook w:val="0000" w:firstRow="0" w:lastRow="0" w:firstColumn="0" w:lastColumn="0" w:noHBand="0" w:noVBand="0"/>
+      </w:tblPr>
+      <w:tblGrid>
+        <w:gridCol w:w="2829"/>
+        <w:gridCol w:w="2835"/>
+        <w:gridCol w:w="1275"/>
+        <w:gridCol w:w="284"/>
+        <w:gridCol w:w="1417"/>
+      </w:tblGrid>
+      <w:tr>
+        <w:trPr>
+          <w:trHeight w:val="287"/>
+        </w:trPr>
+        <w:tc>
+          <w:tcPr>
+            <w:tcW w:w="6939" w:type="dxa"/>
+            <w:gridSpan w:val="3"/>
+            <w:tcBorders>
+              <w:top w:val="double" w:sz="2" w:space="0" w:color="000000"/>
+              <w:bottom w:val="single" w:sz="4" w:space="0" w:color="auto"/>
+            </w:tcBorders>
+            <w:shd w:val="clear" w:color="auto" w:fill="D9D9D9" w:themeFill="background1" w:themeFillShade="D9"/>
+          </w:tcPr>
+          <w:p>
+            <w:pPr>
+              <w:snapToGrid w:val="0"/>
+              <w:rPr>
+                <w:b/>
+              </w:rPr>
+            </w:pPr>
+            <w:r>
+              <w:rPr>
+                <w:b/>
+              </w:rPr>
+              <w:t>F</w:t>
+            </w:r>
+            <w:r>
+              <w:rPr>
+                <w:b/>
+              </w:rPr>
+              <w:t>5</w:t>
+            </w:r>
+            <w:r>
+              <w:rPr>
+                <w:b/>
+              </w:rPr>
+              <w:t xml:space="preserve"> &lt;</w:t>
+            </w:r>
+            <w:r>
+              <w:rPr>
+                <w:b/>
+              </w:rPr>
+              <w:t>Histórico de</w:t>
+            </w:r>
+            <w:r>
+              <w:rPr>
+                <w:b/>
+              </w:rPr>
+              <w:t xml:space="preserve"> Tarefa</w:t>
+            </w:r>
+            <w:r>
+              <w:rPr>
+                <w:b/>
+              </w:rPr>
+              <w:t>s</w:t>
+            </w:r>
+            <w:r>
+              <w:rPr>
+                <w:b/>
+              </w:rPr>
+              <w:t>&gt;</w:t>
+            </w:r>
+          </w:p>
+        </w:tc>
+        <w:tc>
+          <w:tcPr>
+            <w:tcW w:w="1701" w:type="dxa"/>
+            <w:gridSpan w:val="2"/>
+          </w:tcPr>
+          <w:p>
+            <w:pPr>
+              <w:snapToGrid w:val="0"/>
+              <w:rPr>
+                <w:b/>
+              </w:rPr>
+            </w:pPr>
+            <w:r>
+              <w:rPr>
+                <w:b/>
+              </w:rPr>
+              <w:t>Oculto ()</w:t>
+            </w:r>
+          </w:p>
+        </w:tc>
+      </w:tr>
+      <w:tr>
+        <w:trPr>
+          <w:trHeight w:val="749"/>
+        </w:trPr>
+        <w:tc>
+          <w:tcPr>
+            <w:tcW w:w="8640" w:type="dxa"/>
+            <w:gridSpan w:val="5"/>
+          </w:tcPr>
+          <w:p>
+            <w:pPr>
+              <w:snapToGrid w:val="0"/>
+              <w:spacing w:after="0" w:line="240" w:lineRule="auto"/>
+            </w:pPr>
+            <w:r>
+              <w:t xml:space="preserve">O sistema devera apresentar uma aba que possui todas as tarefas que </w:t>
+            </w:r>
+            <w:r>
+              <w:t xml:space="preserve">foram cadastradas no sistema, apresentando </w:t>
+            </w:r>
+            <w:r>
+              <w:t>todas suas informações. Também apresentando as tarefas que foram canceladas e excluídas.</w:t>
+            </w:r>
+          </w:p>
+          <w:p>
+            <w:pPr>
+              <w:snapToGrid w:val="0"/>
+              <w:spacing w:after="0" w:line="240" w:lineRule="auto"/>
+            </w:pPr>
+          </w:p>
+        </w:tc>
+      </w:tr>
+      <w:tr>
+        <w:trPr>
+          <w:trHeight w:val="360"/>
+        </w:trPr>
+        <w:tc>
+          <w:tcPr>
+            <w:tcW w:w="8640" w:type="dxa"/>
+            <w:gridSpan w:val="5"/>
+            <w:shd w:val="clear" w:color="auto" w:fill="E6E6E6"/>
+          </w:tcPr>
+          <w:p>
+            <w:pPr>
+              <w:snapToGrid w:val="0"/>
+              <w:spacing w:after="0"/>
+              <w:rPr>
+                <w:b/>
+              </w:rPr>
+            </w:pPr>
+            <w:r>
+              <w:rPr>
+                <w:b/>
+              </w:rPr>
+              <w:t xml:space="preserve">Requisitos </w:t>
+            </w:r>
+            <w:proofErr w:type="gramStart"/>
+            <w:r>
+              <w:rPr>
+                <w:b/>
+              </w:rPr>
+              <w:t>não-funcionais</w:t>
+            </w:r>
+            <w:proofErr w:type="gramEnd"/>
+            <w:r>
+              <w:rPr>
+                <w:b/>
+              </w:rPr>
+              <w:t xml:space="preserve"> associados</w:t>
+            </w:r>
+          </w:p>
+        </w:tc>
+      </w:tr>
+      <w:tr>
+        <w:tc>
+          <w:tcPr>
+            <w:tcW w:w="2829" w:type="dxa"/>
+            <w:shd w:val="clear" w:color="auto" w:fill="E6E6E6"/>
+            <w:vAlign w:val="center"/>
+          </w:tcPr>
+          <w:p>
+            <w:pPr>
+              <w:pStyle w:val="Tabela"/>
+              <w:snapToGrid w:val="0"/>
+              <w:jc w:val="center"/>
+              <w:rPr>
+                <w:b/>
+                <w:bCs/>
+              </w:rPr>
+            </w:pPr>
+            <w:r>
+              <w:rPr>
+                <w:b/>
+                <w:bCs/>
+              </w:rPr>
+              <w:t>Nome</w:t>
+            </w:r>
+          </w:p>
+        </w:tc>
+        <w:tc>
+          <w:tcPr>
+            <w:tcW w:w="2835" w:type="dxa"/>
+            <w:shd w:val="clear" w:color="auto" w:fill="E6E6E6"/>
+            <w:vAlign w:val="center"/>
+          </w:tcPr>
+          <w:p>
+            <w:pPr>
+              <w:pStyle w:val="Tabela"/>
+              <w:snapToGrid w:val="0"/>
+              <w:jc w:val="center"/>
+              <w:rPr>
+                <w:b/>
+                <w:bCs/>
+              </w:rPr>
+            </w:pPr>
+            <w:r>
+              <w:rPr>
+                <w:b/>
+                <w:bCs/>
+              </w:rPr>
+              <w:t>Restrição</w:t>
+            </w:r>
+          </w:p>
+        </w:tc>
+        <w:tc>
+          <w:tcPr>
+            <w:tcW w:w="1559" w:type="dxa"/>
+            <w:gridSpan w:val="2"/>
+            <w:shd w:val="clear" w:color="auto" w:fill="E6E6E6"/>
+            <w:vAlign w:val="center"/>
+          </w:tcPr>
+          <w:p>
+            <w:pPr>
+              <w:pStyle w:val="Tabela"/>
+              <w:snapToGrid w:val="0"/>
+              <w:jc w:val="center"/>
+              <w:rPr>
+                <w:b/>
+                <w:bCs/>
+              </w:rPr>
+            </w:pPr>
+            <w:r>
+              <w:rPr>
+                <w:b/>
+                <w:bCs/>
+              </w:rPr>
+              <w:t>Categoria</w:t>
+            </w:r>
+          </w:p>
+        </w:tc>
+        <w:tc>
+          <w:tcPr>
+            <w:tcW w:w="1417" w:type="dxa"/>
+            <w:shd w:val="clear" w:color="auto" w:fill="E6E6E6"/>
+            <w:vAlign w:val="center"/>
+          </w:tcPr>
+          <w:p>
+            <w:pPr>
+              <w:pStyle w:val="Tabela"/>
+              <w:snapToGrid w:val="0"/>
+              <w:jc w:val="center"/>
+              <w:rPr>
+                <w:b/>
+                <w:bCs/>
+              </w:rPr>
+            </w:pPr>
+            <w:r>
+              <w:rPr>
+                <w:b/>
+                <w:bCs/>
+              </w:rPr>
+              <w:t>Desejável</w:t>
+            </w:r>
+          </w:p>
+        </w:tc>
+      </w:tr>
+      <w:tr>
+        <w:trPr>
+          <w:trHeight w:hRule="exact" w:val="1304"/>
+        </w:trPr>
+        <w:tc>
+          <w:tcPr>
+            <w:tcW w:w="2829" w:type="dxa"/>
+          </w:tcPr>
+          <w:p>
+            <w:pPr>
+              <w:snapToGrid w:val="0"/>
+            </w:pPr>
+            <w:proofErr w:type="gramStart"/>
+            <w:r>
+              <w:t>NF1.</w:t>
+            </w:r>
+            <w:proofErr w:type="gramEnd"/>
+            <w:r>
+              <w:t>1 Controle de acesso</w:t>
+            </w:r>
+          </w:p>
+        </w:tc>
+        <w:tc>
+          <w:tcPr>
+            <w:tcW w:w="2835" w:type="dxa"/>
+          </w:tcPr>
+          <w:p>
+            <w:pPr>
+              <w:snapToGrid w:val="0"/>
+            </w:pPr>
+            <w:r>
+              <w:t>A função só poderá ser acessada por um gerente ou um administrador do sistema.</w:t>
+            </w:r>
+          </w:p>
+        </w:tc>
+        <w:tc>
+          <w:tcPr>
+            <w:tcW w:w="1559" w:type="dxa"/>
+            <w:gridSpan w:val="2"/>
+          </w:tcPr>
+          <w:p>
+            <w:pPr>
+              <w:snapToGrid w:val="0"/>
+            </w:pPr>
+            <w:r>
+              <w:t>Segurança</w:t>
+            </w:r>
+          </w:p>
+        </w:tc>
+        <w:tc>
+          <w:tcPr>
+            <w:tcW w:w="1417" w:type="dxa"/>
+          </w:tcPr>
+          <w:p>
+            <w:pPr>
+              <w:snapToGrid w:val="0"/>
+              <w:jc w:val="center"/>
+            </w:pPr>
+            <w:proofErr w:type="gramStart"/>
+            <w:r>
+              <w:t xml:space="preserve">(   </w:t>
+            </w:r>
+            <w:proofErr w:type="gramEnd"/>
+            <w:r>
+              <w:t>)</w:t>
+            </w:r>
+          </w:p>
+        </w:tc>
+      </w:tr>
+      <w:tr>
+        <w:trPr>
+          <w:trHeight w:hRule="exact" w:val="1517"/>
+        </w:trPr>
+        <w:tc>
+          <w:tcPr>
+            <w:tcW w:w="2829" w:type="dxa"/>
+          </w:tcPr>
+          <w:p>
+            <w:pPr>
+              <w:snapToGrid w:val="0"/>
+            </w:pPr>
+            <w:proofErr w:type="gramStart"/>
+            <w:r>
+              <w:lastRenderedPageBreak/>
+              <w:t>NF1.</w:t>
+            </w:r>
+            <w:proofErr w:type="gramEnd"/>
+            <w:r>
+              <w:t>2</w:t>
+            </w:r>
+          </w:p>
+        </w:tc>
+        <w:tc>
+          <w:tcPr>
+            <w:tcW w:w="2835" w:type="dxa"/>
+          </w:tcPr>
+          <w:p>
+            <w:pPr>
+              <w:snapToGrid w:val="0"/>
+            </w:pPr>
+          </w:p>
+        </w:tc>
+        <w:tc>
+          <w:tcPr>
+            <w:tcW w:w="1559" w:type="dxa"/>
+            <w:gridSpan w:val="2"/>
+          </w:tcPr>
+          <w:p>
+            <w:pPr>
+              <w:snapToGrid w:val="0"/>
+            </w:pPr>
           </w:p>
         </w:tc>
         <w:tc>
@@ -3546,6 +4955,8 @@
           <w:color w:val="auto"/>
         </w:rPr>
       </w:pPr>
+      <w:bookmarkStart w:id="1" w:name="_GoBack"/>
+      <w:bookmarkEnd w:id="1"/>
       <w:r>
         <w:rPr>
           <w:rFonts w:ascii="Arial" w:hAnsi="Arial" w:cs="Arial"/>
@@ -3737,7 +5148,6 @@
                 <w:b/>
                 <w:bCs/>
               </w:rPr>
-              <w:lastRenderedPageBreak/>
               <w:t>Nome</w:t>
             </w:r>
           </w:p>
@@ -4804,6 +6214,7 @@
           <w:sz w:val="24"/>
           <w:szCs w:val="24"/>
         </w:rPr>
+        <w:lastRenderedPageBreak/>
         <w:t xml:space="preserve">Descrever textualmente os principais casos de uso do sistema. Sistemas pequenos devem apresentar todos os casos de uso, já sistemas maiores podem apresentar apenas os casos de uso das principais funcionalidades, de forma a não deixar o texto tão repetitivo. </w:t>
       </w:r>
     </w:p>
@@ -5168,7 +6579,6 @@
                 <w:sz w:val="24"/>
                 <w:szCs w:val="24"/>
               </w:rPr>
-              <w:lastRenderedPageBreak/>
               <w:t>Fluxo Alternativo:</w:t>
             </w:r>
           </w:p>
@@ -5796,7 +7206,7 @@
 
 <file path=word/comments.xml><?xml version="1.0" encoding="utf-8"?>
 <w:comments xmlns:wpc="http://schemas.microsoft.com/office/word/2010/wordprocessingCanvas" xmlns:mc="http://schemas.openxmlformats.org/markup-compatibility/2006" xmlns:o="urn:schemas-microsoft-com:office:office" xmlns:r="http://schemas.openxmlformats.org/officeDocument/2006/relationships" xmlns:m="http://schemas.openxmlformats.org/officeDocument/2006/math" xmlns:v="urn:schemas-microsoft-com:vml" xmlns:wp14="http://schemas.microsoft.com/office/word/2010/wordprocessingDrawing" xmlns:wp="http://schemas.openxmlformats.org/drawingml/2006/wordprocessingDrawing" xmlns:w10="urn:schemas-microsoft-com:office:word" xmlns:w="http://schemas.openxmlformats.org/wordprocessingml/2006/main" xmlns:w14="http://schemas.microsoft.com/office/word/2010/wordml" xmlns:wpg="http://schemas.microsoft.com/office/word/2010/wordprocessingGroup" xmlns:wpi="http://schemas.microsoft.com/office/word/2010/wordprocessingInk" xmlns:wne="http://schemas.microsoft.com/office/word/2006/wordml" xmlns:wps="http://schemas.microsoft.com/office/word/2010/wordprocessingShape" mc:Ignorable="w14 wp14">
-  <w:comment w:id="1" w:author="Colégio Politécnico da UFSM" w:date="2017-08-08T17:49:00Z" w:initials="VGV">
+  <w:comment w:id="0" w:author="Colégio Politécnico da UFSM" w:date="2017-08-08T17:49:00Z" w:initials="VGV">
     <w:p>
       <w:pPr>
         <w:pStyle w:val="Default"/>
@@ -9890,7 +11300,7 @@
 </file>
 
 <file path=customXml/itemProps1.xml><?xml version="1.0" encoding="utf-8"?>
-<ds:datastoreItem xmlns:ds="http://schemas.openxmlformats.org/officeDocument/2006/customXml" ds:itemID="{45946DD7-CFAF-47C3-8A6C-4B7D1C010C05}">
+<ds:datastoreItem xmlns:ds="http://schemas.openxmlformats.org/officeDocument/2006/customXml" ds:itemID="{65759F6D-0C9A-4C2A-918C-57868D04554F}">
   <ds:schemaRefs>
     <ds:schemaRef ds:uri="http://schemas.openxmlformats.org/officeDocument/2006/bibliography"/>
   </ds:schemaRefs>

</xml_diff>

<commit_message>
Caso de uso pronto - Em revisão - metodologia de desenvolvimento, requisitos funcionais, requisitos suplementares.
</commit_message>
<xml_diff>
--- a/Documentação/2_ProjetoIntegrador_PropostaDesenvolvimentoDeSoftware.docx
+++ b/Documentação/2_ProjetoIntegrador_PropostaDesenvolvimentoDeSoftware.docx
@@ -511,7 +511,25 @@
           <w:iCs/>
           <w:color w:val="auto"/>
         </w:rPr>
-        <w:t>a) gerente de uma imobiliária, pois este cargo tende a definir tarefas e realizar tarefas, sendo assim serão realizadas perguntas quanto a tipos de atividades o(a) entrevistado(a) tende a realizar e a definir para que seus subordinados tenham de realizar, juntamente informações necessárias para a realização da tarefa.</w:t>
+        <w:t xml:space="preserve">a) gerente </w:t>
+      </w:r>
+      <w:proofErr w:type="gramStart"/>
+      <w:r>
+        <w:rPr>
+          <w:rFonts w:ascii="Arial" w:hAnsi="Arial" w:cs="Arial"/>
+          <w:iCs/>
+          <w:color w:val="auto"/>
+        </w:rPr>
+        <w:t>de</w:t>
+      </w:r>
+      <w:proofErr w:type="gramEnd"/>
+      <w:r>
+        <w:rPr>
+          <w:rFonts w:ascii="Arial" w:hAnsi="Arial" w:cs="Arial"/>
+          <w:iCs/>
+          <w:color w:val="auto"/>
+        </w:rPr>
+        <w:t xml:space="preserve"> uma imobiliária, pois este cargo tende a definir tarefas e realizar tarefas, sendo assim serão realizadas perguntas quanto a tipos de atividades o(a) entrevistado(a) tende a realizar e a definir para que seus subordinados tenham de realizar, juntamente informações necessárias para a realização da tarefa.</w:t>
       </w:r>
     </w:p>
     <w:p>
@@ -3566,16 +3584,7 @@
             </w:r>
             <w:proofErr w:type="gramEnd"/>
             <w:r>
-              <w:t>3</w:t>
-            </w:r>
-            <w:r>
-              <w:t xml:space="preserve"> </w:t>
-            </w:r>
-            <w:r>
-              <w:t>Cadastrar tipos dinâmicos de tarefas</w:t>
-            </w:r>
-            <w:r>
-              <w:t>.</w:t>
+              <w:t>3 Cadastrar tipos dinâmicos de tarefas.</w:t>
             </w:r>
           </w:p>
         </w:tc>
@@ -3588,12 +3597,7 @@
               <w:snapToGrid w:val="0"/>
             </w:pPr>
             <w:r>
-              <w:t>Somente o</w:t>
-            </w:r>
-            <w:bookmarkStart w:id="1" w:name="_GoBack"/>
-            <w:bookmarkEnd w:id="1"/>
-            <w:r>
-              <w:t xml:space="preserve"> gerente ser capaz de criar um novo tipo de tarefa.</w:t>
+              <w:t>Somente o gerente ser capaz de criar um novo tipo de tarefa.</w:t>
             </w:r>
           </w:p>
         </w:tc>
@@ -4258,16 +4262,11 @@
               <w:t>”</w:t>
             </w:r>
             <w:r>
-              <w:t xml:space="preserve"> ou “Não Concluída</w:t>
-            </w:r>
-            <w:proofErr w:type="gramStart"/>
-            <w:r>
-              <w:t xml:space="preserve">” </w:t>
+              <w:t xml:space="preserve"> ou “Não Concluída”</w:t>
             </w:r>
             <w:r>
               <w:t>.</w:t>
             </w:r>
-            <w:proofErr w:type="gramEnd"/>
           </w:p>
           <w:p>
             <w:pPr>
@@ -4474,75 +4473,6 @@
             <w:r>
               <w:t>Segurança</w:t>
             </w:r>
-          </w:p>
-        </w:tc>
-        <w:tc>
-          <w:tcPr>
-            <w:tcW w:w="1417" w:type="dxa"/>
-          </w:tcPr>
-          <w:p>
-            <w:pPr>
-              <w:snapToGrid w:val="0"/>
-              <w:jc w:val="center"/>
-            </w:pPr>
-            <w:proofErr w:type="gramStart"/>
-            <w:r>
-              <w:t xml:space="preserve">(   </w:t>
-            </w:r>
-            <w:proofErr w:type="gramEnd"/>
-            <w:r>
-              <w:t>)</w:t>
-            </w:r>
-          </w:p>
-        </w:tc>
-      </w:tr>
-      <w:tr>
-        <w:trPr>
-          <w:trHeight w:hRule="exact" w:val="1517"/>
-        </w:trPr>
-        <w:tc>
-          <w:tcPr>
-            <w:tcW w:w="2829" w:type="dxa"/>
-          </w:tcPr>
-          <w:p>
-            <w:pPr>
-              <w:snapToGrid w:val="0"/>
-            </w:pPr>
-            <w:proofErr w:type="gramStart"/>
-            <w:r>
-              <w:t>NF</w:t>
-            </w:r>
-            <w:r>
-              <w:t>4</w:t>
-            </w:r>
-            <w:r>
-              <w:t>.</w:t>
-            </w:r>
-            <w:proofErr w:type="gramEnd"/>
-            <w:r>
-              <w:t>2</w:t>
-            </w:r>
-          </w:p>
-        </w:tc>
-        <w:tc>
-          <w:tcPr>
-            <w:tcW w:w="2835" w:type="dxa"/>
-          </w:tcPr>
-          <w:p>
-            <w:pPr>
-              <w:snapToGrid w:val="0"/>
-            </w:pPr>
-          </w:p>
-        </w:tc>
-        <w:tc>
-          <w:tcPr>
-            <w:tcW w:w="1559" w:type="dxa"/>
-            <w:gridSpan w:val="2"/>
-          </w:tcPr>
-          <w:p>
-            <w:pPr>
-              <w:snapToGrid w:val="0"/>
-            </w:pPr>
           </w:p>
         </w:tc>
         <w:tc>
@@ -4769,7 +4699,6 @@
                 <w:b/>
                 <w:bCs/>
               </w:rPr>
-              <w:lastRenderedPageBreak/>
               <w:t>Nome</w:t>
             </w:r>
           </w:p>
@@ -4904,75 +4833,6 @@
             <w:r>
               <w:t>Segurança</w:t>
             </w:r>
-          </w:p>
-        </w:tc>
-        <w:tc>
-          <w:tcPr>
-            <w:tcW w:w="1417" w:type="dxa"/>
-          </w:tcPr>
-          <w:p>
-            <w:pPr>
-              <w:snapToGrid w:val="0"/>
-              <w:jc w:val="center"/>
-            </w:pPr>
-            <w:proofErr w:type="gramStart"/>
-            <w:r>
-              <w:t xml:space="preserve">(   </w:t>
-            </w:r>
-            <w:proofErr w:type="gramEnd"/>
-            <w:r>
-              <w:t>)</w:t>
-            </w:r>
-          </w:p>
-        </w:tc>
-      </w:tr>
-      <w:tr>
-        <w:trPr>
-          <w:trHeight w:hRule="exact" w:val="1517"/>
-        </w:trPr>
-        <w:tc>
-          <w:tcPr>
-            <w:tcW w:w="2829" w:type="dxa"/>
-          </w:tcPr>
-          <w:p>
-            <w:pPr>
-              <w:snapToGrid w:val="0"/>
-            </w:pPr>
-            <w:proofErr w:type="gramStart"/>
-            <w:r>
-              <w:t>NF</w:t>
-            </w:r>
-            <w:r>
-              <w:t>5</w:t>
-            </w:r>
-            <w:r>
-              <w:t>.</w:t>
-            </w:r>
-            <w:proofErr w:type="gramEnd"/>
-            <w:r>
-              <w:t>2</w:t>
-            </w:r>
-          </w:p>
-        </w:tc>
-        <w:tc>
-          <w:tcPr>
-            <w:tcW w:w="2835" w:type="dxa"/>
-          </w:tcPr>
-          <w:p>
-            <w:pPr>
-              <w:snapToGrid w:val="0"/>
-            </w:pPr>
-          </w:p>
-        </w:tc>
-        <w:tc>
-          <w:tcPr>
-            <w:tcW w:w="1559" w:type="dxa"/>
-            <w:gridSpan w:val="2"/>
-          </w:tcPr>
-          <w:p>
-            <w:pPr>
-              <w:snapToGrid w:val="0"/>
-            </w:pPr>
           </w:p>
         </w:tc>
         <w:tc>
@@ -5109,10 +4969,8 @@
               <w:spacing w:after="0" w:line="240" w:lineRule="auto"/>
             </w:pPr>
             <w:r>
-              <w:t xml:space="preserve">O sistema devera </w:t>
-            </w:r>
-            <w:r>
-              <w:t xml:space="preserve">apresentar uma tela de </w:t>
+              <w:lastRenderedPageBreak/>
+              <w:t xml:space="preserve">O sistema devera apresentar uma tela de </w:t>
             </w:r>
             <w:proofErr w:type="spellStart"/>
             <w:r>
@@ -5120,7 +4978,10 @@
             </w:r>
             <w:proofErr w:type="spellEnd"/>
             <w:r>
-              <w:t xml:space="preserve"> que seja possível diferenciar o tipo do usuário que esta se </w:t>
+              <w:t xml:space="preserve"> que seja possível diferenciar o tipo </w:t>
+            </w:r>
+            <w:r>
+              <w:t xml:space="preserve">do usuário que esta se </w:t>
             </w:r>
             <w:proofErr w:type="spellStart"/>
             <w:r>
@@ -5128,14 +4989,8 @@
             </w:r>
             <w:proofErr w:type="spellEnd"/>
             <w:r>
-              <w:t>, esta funcionalidade não possui um método de cadastro sendo este apenas possível a partir de um gerente ou administrador do sistema que possa realizar.</w:t>
-            </w:r>
-          </w:p>
-          <w:p>
-            <w:pPr>
-              <w:snapToGrid w:val="0"/>
-              <w:spacing w:after="0" w:line="240" w:lineRule="auto"/>
-            </w:pPr>
+              <w:t>.</w:t>
+            </w:r>
           </w:p>
         </w:tc>
       </w:tr>
@@ -5303,6 +5158,9 @@
             <w:r>
               <w:t xml:space="preserve">1 </w:t>
             </w:r>
+            <w:r>
+              <w:t>Cadastro de usuário do sistema</w:t>
+            </w:r>
           </w:p>
         </w:tc>
         <w:tc>
@@ -5313,6 +5171,22 @@
             <w:pPr>
               <w:snapToGrid w:val="0"/>
             </w:pPr>
+            <w:r>
+              <w:t xml:space="preserve">Somente o administrador ou um gerente já </w:t>
+            </w:r>
+            <w:proofErr w:type="spellStart"/>
+            <w:proofErr w:type="gramStart"/>
+            <w:r>
+              <w:t>pré</w:t>
+            </w:r>
+            <w:proofErr w:type="spellEnd"/>
+            <w:r>
+              <w:t xml:space="preserve"> cadastrado</w:t>
+            </w:r>
+            <w:proofErr w:type="gramEnd"/>
+            <w:r>
+              <w:t xml:space="preserve"> pode cadastrar novos usuários.</w:t>
+            </w:r>
           </w:p>
         </w:tc>
         <w:tc>
@@ -5324,6 +5198,9 @@
             <w:pPr>
               <w:snapToGrid w:val="0"/>
             </w:pPr>
+            <w:r>
+              <w:t>Segurança</w:t>
+            </w:r>
           </w:p>
         </w:tc>
         <w:tc>
@@ -5342,61 +5219,343 @@
             <w:proofErr w:type="gramEnd"/>
             <w:r>
               <w:t>)</w:t>
+            </w:r>
+          </w:p>
+        </w:tc>
+      </w:tr>
+    </w:tbl>
+    <w:p>
+      <w:pPr>
+        <w:pStyle w:val="Default"/>
+        <w:rPr>
+          <w:rFonts w:ascii="Arial" w:hAnsi="Arial" w:cs="Arial"/>
+          <w:i/>
+          <w:color w:val="auto"/>
+          <w:sz w:val="22"/>
+          <w:szCs w:val="22"/>
+        </w:rPr>
+      </w:pPr>
+    </w:p>
+    <w:tbl>
+      <w:tblPr>
+        <w:tblW w:w="8640" w:type="dxa"/>
+        <w:tblInd w:w="-27" w:type="dxa"/>
+        <w:tblBorders>
+          <w:top w:val="double" w:sz="2" w:space="0" w:color="000000"/>
+          <w:left w:val="double" w:sz="2" w:space="0" w:color="000000"/>
+          <w:bottom w:val="double" w:sz="2" w:space="0" w:color="000000"/>
+          <w:right w:val="double" w:sz="2" w:space="0" w:color="000000"/>
+          <w:insideH w:val="single" w:sz="4" w:space="0" w:color="auto"/>
+          <w:insideV w:val="single" w:sz="4" w:space="0" w:color="auto"/>
+        </w:tblBorders>
+        <w:tblLayout w:type="fixed"/>
+        <w:tblLook w:val="0000" w:firstRow="0" w:lastRow="0" w:firstColumn="0" w:lastColumn="0" w:noHBand="0" w:noVBand="0"/>
+      </w:tblPr>
+      <w:tblGrid>
+        <w:gridCol w:w="2829"/>
+        <w:gridCol w:w="2835"/>
+        <w:gridCol w:w="1275"/>
+        <w:gridCol w:w="284"/>
+        <w:gridCol w:w="1417"/>
+      </w:tblGrid>
+      <w:tr>
+        <w:trPr>
+          <w:trHeight w:val="287"/>
+        </w:trPr>
+        <w:tc>
+          <w:tcPr>
+            <w:tcW w:w="6939" w:type="dxa"/>
+            <w:gridSpan w:val="3"/>
+            <w:tcBorders>
+              <w:top w:val="double" w:sz="2" w:space="0" w:color="000000"/>
+              <w:bottom w:val="single" w:sz="4" w:space="0" w:color="auto"/>
+            </w:tcBorders>
+            <w:shd w:val="clear" w:color="auto" w:fill="D9D9D9" w:themeFill="background1" w:themeFillShade="D9"/>
+          </w:tcPr>
+          <w:p>
+            <w:pPr>
+              <w:snapToGrid w:val="0"/>
+              <w:rPr>
+                <w:b/>
+              </w:rPr>
+            </w:pPr>
+            <w:r>
+              <w:rPr>
+                <w:b/>
+              </w:rPr>
+              <w:t>F</w:t>
+            </w:r>
+            <w:r>
+              <w:rPr>
+                <w:b/>
+              </w:rPr>
+              <w:t>6</w:t>
+            </w:r>
+            <w:r>
+              <w:rPr>
+                <w:b/>
+              </w:rPr>
+              <w:t xml:space="preserve"> &lt;L</w:t>
+            </w:r>
+            <w:r>
+              <w:rPr>
+                <w:b/>
+              </w:rPr>
+              <w:t>istar Tarefas</w:t>
+            </w:r>
+            <w:r>
+              <w:rPr>
+                <w:b/>
+              </w:rPr>
+              <w:t>&gt;</w:t>
+            </w:r>
+          </w:p>
+        </w:tc>
+        <w:tc>
+          <w:tcPr>
+            <w:tcW w:w="1701" w:type="dxa"/>
+            <w:gridSpan w:val="2"/>
+          </w:tcPr>
+          <w:p>
+            <w:pPr>
+              <w:snapToGrid w:val="0"/>
+              <w:rPr>
+                <w:b/>
+              </w:rPr>
+            </w:pPr>
+            <w:r>
+              <w:rPr>
+                <w:b/>
+              </w:rPr>
+              <w:t>Oculto ()</w:t>
             </w:r>
           </w:p>
         </w:tc>
       </w:tr>
       <w:tr>
         <w:trPr>
-          <w:trHeight w:hRule="exact" w:val="1517"/>
+          <w:trHeight w:val="749"/>
         </w:trPr>
         <w:tc>
           <w:tcPr>
+            <w:tcW w:w="8640" w:type="dxa"/>
+            <w:gridSpan w:val="5"/>
+          </w:tcPr>
+          <w:p>
+            <w:pPr>
+              <w:snapToGrid w:val="0"/>
+              <w:spacing w:after="0" w:line="240" w:lineRule="auto"/>
+            </w:pPr>
+            <w:r>
+              <w:t xml:space="preserve">O sistema devera apresentar uma tela </w:t>
+            </w:r>
+            <w:r>
+              <w:t>com todas as tarefas relacionadas aquele usuário, também disponibilizando uma descrição completa de cada tarefa selecionada.</w:t>
+            </w:r>
+          </w:p>
+        </w:tc>
+      </w:tr>
+      <w:tr>
+        <w:trPr>
+          <w:trHeight w:val="360"/>
+        </w:trPr>
+        <w:tc>
+          <w:tcPr>
+            <w:tcW w:w="8640" w:type="dxa"/>
+            <w:gridSpan w:val="5"/>
+            <w:shd w:val="clear" w:color="auto" w:fill="E6E6E6"/>
+          </w:tcPr>
+          <w:p>
+            <w:pPr>
+              <w:snapToGrid w:val="0"/>
+              <w:spacing w:after="0"/>
+              <w:rPr>
+                <w:b/>
+              </w:rPr>
+            </w:pPr>
+            <w:r>
+              <w:rPr>
+                <w:b/>
+              </w:rPr>
+              <w:t xml:space="preserve">Requisitos </w:t>
+            </w:r>
+            <w:proofErr w:type="gramStart"/>
+            <w:r>
+              <w:rPr>
+                <w:b/>
+              </w:rPr>
+              <w:t>não-funcionais</w:t>
+            </w:r>
+            <w:proofErr w:type="gramEnd"/>
+            <w:r>
+              <w:rPr>
+                <w:b/>
+              </w:rPr>
+              <w:t xml:space="preserve"> associados</w:t>
+            </w:r>
+          </w:p>
+        </w:tc>
+      </w:tr>
+      <w:tr>
+        <w:tc>
+          <w:tcPr>
             <w:tcW w:w="2829" w:type="dxa"/>
-          </w:tcPr>
-          <w:p>
-            <w:pPr>
+            <w:shd w:val="clear" w:color="auto" w:fill="E6E6E6"/>
+            <w:vAlign w:val="center"/>
+          </w:tcPr>
+          <w:p>
+            <w:pPr>
+              <w:pStyle w:val="Tabela"/>
               <w:snapToGrid w:val="0"/>
-            </w:pPr>
-            <w:proofErr w:type="gramStart"/>
-            <w:r>
-              <w:t>NF5.</w:t>
-            </w:r>
-            <w:proofErr w:type="gramEnd"/>
-            <w:r>
-              <w:t>2</w:t>
+              <w:jc w:val="center"/>
+              <w:rPr>
+                <w:b/>
+                <w:bCs/>
+              </w:rPr>
+            </w:pPr>
+            <w:r>
+              <w:rPr>
+                <w:b/>
+                <w:bCs/>
+              </w:rPr>
+              <w:t>Nome</w:t>
             </w:r>
           </w:p>
         </w:tc>
         <w:tc>
           <w:tcPr>
             <w:tcW w:w="2835" w:type="dxa"/>
-          </w:tcPr>
-          <w:p>
-            <w:pPr>
+            <w:shd w:val="clear" w:color="auto" w:fill="E6E6E6"/>
+            <w:vAlign w:val="center"/>
+          </w:tcPr>
+          <w:p>
+            <w:pPr>
+              <w:pStyle w:val="Tabela"/>
               <w:snapToGrid w:val="0"/>
-            </w:pPr>
+              <w:jc w:val="center"/>
+              <w:rPr>
+                <w:b/>
+                <w:bCs/>
+              </w:rPr>
+            </w:pPr>
+            <w:r>
+              <w:rPr>
+                <w:b/>
+                <w:bCs/>
+              </w:rPr>
+              <w:t>Restrição</w:t>
+            </w:r>
           </w:p>
         </w:tc>
         <w:tc>
           <w:tcPr>
             <w:tcW w:w="1559" w:type="dxa"/>
             <w:gridSpan w:val="2"/>
-          </w:tcPr>
-          <w:p>
-            <w:pPr>
-              <w:snapToGrid w:val="0"/>
-            </w:pPr>
-          </w:p>
-        </w:tc>
-        <w:tc>
-          <w:tcPr>
-            <w:tcW w:w="1417" w:type="dxa"/>
-          </w:tcPr>
-          <w:p>
-            <w:pPr>
+            <w:shd w:val="clear" w:color="auto" w:fill="E6E6E6"/>
+            <w:vAlign w:val="center"/>
+          </w:tcPr>
+          <w:p>
+            <w:pPr>
+              <w:pStyle w:val="Tabela"/>
               <w:snapToGrid w:val="0"/>
               <w:jc w:val="center"/>
+              <w:rPr>
+                <w:b/>
+                <w:bCs/>
+              </w:rPr>
+            </w:pPr>
+            <w:r>
+              <w:rPr>
+                <w:b/>
+                <w:bCs/>
+              </w:rPr>
+              <w:t>Categoria</w:t>
+            </w:r>
+          </w:p>
+        </w:tc>
+        <w:tc>
+          <w:tcPr>
+            <w:tcW w:w="1417" w:type="dxa"/>
+            <w:shd w:val="clear" w:color="auto" w:fill="E6E6E6"/>
+            <w:vAlign w:val="center"/>
+          </w:tcPr>
+          <w:p>
+            <w:pPr>
+              <w:pStyle w:val="Tabela"/>
+              <w:snapToGrid w:val="0"/>
+              <w:jc w:val="center"/>
+              <w:rPr>
+                <w:b/>
+                <w:bCs/>
+              </w:rPr>
+            </w:pPr>
+            <w:r>
+              <w:rPr>
+                <w:b/>
+                <w:bCs/>
+              </w:rPr>
+              <w:t>Desejável</w:t>
+            </w:r>
+          </w:p>
+        </w:tc>
+      </w:tr>
+      <w:tr>
+        <w:trPr>
+          <w:trHeight w:hRule="exact" w:val="1304"/>
+        </w:trPr>
+        <w:tc>
+          <w:tcPr>
+            <w:tcW w:w="2829" w:type="dxa"/>
+          </w:tcPr>
+          <w:p>
+            <w:pPr>
+              <w:snapToGrid w:val="0"/>
+            </w:pPr>
+            <w:proofErr w:type="gramStart"/>
+            <w:r>
+              <w:t>NF</w:t>
+            </w:r>
+            <w:r>
+              <w:t>6</w:t>
+            </w:r>
+            <w:r>
+              <w:t>.</w:t>
+            </w:r>
+            <w:proofErr w:type="gramEnd"/>
+            <w:r>
+              <w:t xml:space="preserve">1 </w:t>
+            </w:r>
+          </w:p>
+        </w:tc>
+        <w:tc>
+          <w:tcPr>
+            <w:tcW w:w="2835" w:type="dxa"/>
+          </w:tcPr>
+          <w:p>
+            <w:pPr>
+              <w:snapToGrid w:val="0"/>
+            </w:pPr>
+          </w:p>
+        </w:tc>
+        <w:tc>
+          <w:tcPr>
+            <w:tcW w:w="1559" w:type="dxa"/>
+            <w:gridSpan w:val="2"/>
+          </w:tcPr>
+          <w:p>
+            <w:pPr>
+              <w:snapToGrid w:val="0"/>
+            </w:pPr>
+          </w:p>
+        </w:tc>
+        <w:tc>
+          <w:tcPr>
+            <w:tcW w:w="1417" w:type="dxa"/>
+          </w:tcPr>
+          <w:p>
+            <w:pPr>
+              <w:snapToGrid w:val="0"/>
+              <w:jc w:val="center"/>
             </w:pPr>
             <w:proofErr w:type="gramStart"/>
             <w:r>
@@ -5415,10 +5574,20 @@
         <w:pStyle w:val="Default"/>
         <w:rPr>
           <w:rFonts w:ascii="Arial" w:hAnsi="Arial" w:cs="Arial"/>
-          <w:i/>
-          <w:color w:val="auto"/>
-          <w:sz w:val="22"/>
-          <w:szCs w:val="22"/>
+          <w:b/>
+          <w:bCs/>
+          <w:color w:val="auto"/>
+        </w:rPr>
+      </w:pPr>
+    </w:p>
+    <w:p>
+      <w:pPr>
+        <w:pStyle w:val="Default"/>
+        <w:rPr>
+          <w:rFonts w:ascii="Arial" w:hAnsi="Arial" w:cs="Arial"/>
+          <w:b/>
+          <w:bCs/>
+          <w:color w:val="auto"/>
         </w:rPr>
       </w:pPr>
     </w:p>
@@ -5746,15 +5915,10 @@
               <w:snapToGrid w:val="0"/>
             </w:pPr>
             <w:r>
-              <w:t xml:space="preserve">S1 &lt;Nome Requisito </w:t>
-            </w:r>
-            <w:proofErr w:type="gramStart"/>
-            <w:r>
-              <w:t>não-funcional</w:t>
-            </w:r>
-            <w:proofErr w:type="gramEnd"/>
-            <w:r>
-              <w:t xml:space="preserve"> geral&gt;</w:t>
+              <w:t xml:space="preserve">S1 </w:t>
+            </w:r>
+            <w:r>
+              <w:t>Tipo de linguagem utilizada</w:t>
             </w:r>
           </w:p>
         </w:tc>
@@ -5769,6 +5933,25 @@
             <w:pPr>
               <w:snapToGrid w:val="0"/>
             </w:pPr>
+            <w:r>
+              <w:t xml:space="preserve">Será utilizado </w:t>
+            </w:r>
+            <w:proofErr w:type="spellStart"/>
+            <w:r>
+              <w:t>Php</w:t>
+            </w:r>
+            <w:proofErr w:type="spellEnd"/>
+            <w:r>
+              <w:t xml:space="preserve"> e </w:t>
+            </w:r>
+            <w:proofErr w:type="spellStart"/>
+            <w:r>
+              <w:t>Javascript</w:t>
+            </w:r>
+            <w:proofErr w:type="spellEnd"/>
+            <w:r>
+              <w:t xml:space="preserve"> durante o desenvolvimento.</w:t>
+            </w:r>
           </w:p>
         </w:tc>
         <w:tc>
@@ -5782,6 +5965,9 @@
             <w:pPr>
               <w:snapToGrid w:val="0"/>
             </w:pPr>
+            <w:r>
+              <w:t>Linguagem</w:t>
+            </w:r>
           </w:p>
         </w:tc>
         <w:tc>
@@ -5820,16 +6006,16 @@
               <w:snapToGrid w:val="0"/>
             </w:pPr>
             <w:r>
-              <w:t xml:space="preserve">S2 &lt;Nome Requisito </w:t>
-            </w:r>
-            <w:proofErr w:type="gramStart"/>
-            <w:r>
-              <w:t>não-funcional</w:t>
-            </w:r>
-            <w:proofErr w:type="gramEnd"/>
-            <w:r>
-              <w:t xml:space="preserve"> geral&gt;</w:t>
-            </w:r>
+              <w:t xml:space="preserve">S2 </w:t>
+            </w:r>
+            <w:r>
+              <w:t xml:space="preserve">Criptografia para o </w:t>
+            </w:r>
+            <w:proofErr w:type="spellStart"/>
+            <w:r>
+              <w:t>Admin</w:t>
+            </w:r>
+            <w:proofErr w:type="spellEnd"/>
           </w:p>
         </w:tc>
         <w:tc>
@@ -5840,6 +6026,26 @@
             <w:pPr>
               <w:snapToGrid w:val="0"/>
             </w:pPr>
+            <w:r>
+              <w:t xml:space="preserve">Usar criptografia MD5 para gerar </w:t>
+            </w:r>
+            <w:r>
+              <w:t xml:space="preserve">e verificar </w:t>
+            </w:r>
+            <w:r>
+              <w:t xml:space="preserve">a senha para o </w:t>
+            </w:r>
+            <w:proofErr w:type="spellStart"/>
+            <w:r>
+              <w:t>admin</w:t>
+            </w:r>
+            <w:proofErr w:type="spellEnd"/>
+            <w:r>
+              <w:t xml:space="preserve"> do sistema</w:t>
+            </w:r>
+            <w:r>
+              <w:t>.</w:t>
+            </w:r>
           </w:p>
         </w:tc>
         <w:tc>
@@ -5850,71 +6056,9 @@
             <w:pPr>
               <w:snapToGrid w:val="0"/>
             </w:pPr>
-          </w:p>
-        </w:tc>
-        <w:tc>
-          <w:tcPr>
-            <w:tcW w:w="1364" w:type="dxa"/>
-          </w:tcPr>
-          <w:p>
-            <w:pPr>
-              <w:snapToGrid w:val="0"/>
-              <w:jc w:val="center"/>
-            </w:pPr>
-            <w:proofErr w:type="gramStart"/>
-            <w:r>
-              <w:t xml:space="preserve">(   </w:t>
-            </w:r>
-            <w:proofErr w:type="gramEnd"/>
-            <w:r>
-              <w:t>)</w:t>
-            </w:r>
-          </w:p>
-        </w:tc>
-      </w:tr>
-      <w:tr>
-        <w:trPr>
-          <w:jc w:val="center"/>
-        </w:trPr>
-        <w:tc>
-          <w:tcPr>
-            <w:tcW w:w="2713" w:type="dxa"/>
-          </w:tcPr>
-          <w:p>
-            <w:pPr>
-              <w:snapToGrid w:val="0"/>
-            </w:pPr>
-            <w:r>
-              <w:t xml:space="preserve">S3 &lt;Nome Requisito </w:t>
-            </w:r>
-            <w:proofErr w:type="gramStart"/>
-            <w:r>
-              <w:t>não-funcional</w:t>
-            </w:r>
-            <w:proofErr w:type="gramEnd"/>
-            <w:r>
-              <w:t xml:space="preserve"> geral&gt;</w:t>
-            </w:r>
-          </w:p>
-        </w:tc>
-        <w:tc>
-          <w:tcPr>
-            <w:tcW w:w="3165" w:type="dxa"/>
-          </w:tcPr>
-          <w:p>
-            <w:pPr>
-              <w:snapToGrid w:val="0"/>
-            </w:pPr>
-          </w:p>
-        </w:tc>
-        <w:tc>
-          <w:tcPr>
-            <w:tcW w:w="1441" w:type="dxa"/>
-          </w:tcPr>
-          <w:p>
-            <w:pPr>
-              <w:snapToGrid w:val="0"/>
-            </w:pPr>
+            <w:r>
+              <w:t>Segurança</w:t>
+            </w:r>
           </w:p>
         </w:tc>
         <w:tc>
@@ -6001,7 +6145,6 @@
           <w:sz w:val="24"/>
           <w:szCs w:val="24"/>
         </w:rPr>
-        <w:lastRenderedPageBreak/>
         <w:t>A tabela a seguir mostra a relação entre os casos de uso do sistema e os requisitos que os especificam.</w:t>
       </w:r>
     </w:p>
@@ -6449,6 +6592,7 @@
         <w:autoSpaceDN w:val="0"/>
         <w:adjustRightInd w:val="0"/>
         <w:spacing w:after="0" w:line="240" w:lineRule="auto"/>
+        <w:ind w:firstLine="360"/>
         <w:jc w:val="both"/>
         <w:rPr>
           <w:rFonts w:ascii="Arial" w:hAnsi="Arial" w:cs="Arial"/>
@@ -6456,47 +6600,114 @@
           <w:szCs w:val="24"/>
         </w:rPr>
       </w:pPr>
-      <w:r>
-        <w:rPr>
-          <w:rFonts w:ascii="Arial" w:hAnsi="Arial" w:cs="Arial"/>
-          <w:i/>
+      <w:bookmarkStart w:id="1" w:name="_GoBack"/>
+      <w:bookmarkEnd w:id="1"/>
+      <w:r>
+        <w:rPr>
+          <w:rFonts w:ascii="Arial" w:hAnsi="Arial" w:cs="Arial"/>
           <w:iCs/>
           <w:sz w:val="24"/>
           <w:szCs w:val="24"/>
         </w:rPr>
-        <w:t xml:space="preserve">Descrever a metodologia que será utilizada para o desenvolvimento do sistema. </w:t>
-      </w:r>
-      <w:r>
-        <w:rPr>
-          <w:rFonts w:ascii="Arial" w:hAnsi="Arial" w:cs="Arial"/>
-          <w:i/>
+        <w:t xml:space="preserve">Para acompanhamento das atividades será utilizado a ferramenta online </w:t>
+      </w:r>
+      <w:proofErr w:type="spellStart"/>
+      <w:proofErr w:type="gramStart"/>
+      <w:r>
+        <w:rPr>
+          <w:rFonts w:ascii="Arial" w:hAnsi="Arial" w:cs="Arial"/>
           <w:iCs/>
           <w:sz w:val="24"/>
           <w:szCs w:val="24"/>
         </w:rPr>
-        <w:t xml:space="preserve">[para acompanhar as atividades, para </w:t>
-      </w:r>
-      <w:proofErr w:type="gramStart"/>
-      <w:r>
-        <w:rPr>
-          <w:rFonts w:ascii="Arial" w:hAnsi="Arial" w:cs="Arial"/>
-          <w:i/>
+        <w:t>ScrumMe</w:t>
+      </w:r>
+      <w:proofErr w:type="spellEnd"/>
+      <w:proofErr w:type="gramEnd"/>
+      <w:r>
+        <w:rPr>
+          <w:rFonts w:ascii="Arial" w:hAnsi="Arial" w:cs="Arial"/>
           <w:iCs/>
           <w:sz w:val="24"/>
           <w:szCs w:val="24"/>
         </w:rPr>
-        <w:t>implementar</w:t>
-      </w:r>
-      <w:proofErr w:type="gramEnd"/>
-      <w:r>
-        <w:rPr>
-          <w:rFonts w:ascii="Arial" w:hAnsi="Arial" w:cs="Arial"/>
-          <w:i/>
+        <w:t xml:space="preserve">, </w:t>
+      </w:r>
+      <w:r>
+        <w:rPr>
+          <w:rFonts w:ascii="Arial" w:hAnsi="Arial" w:cs="Arial"/>
           <w:iCs/>
           <w:sz w:val="24"/>
           <w:szCs w:val="24"/>
         </w:rPr>
-        <w:t>, para troca de informações com o cliente, etc.]</w:t>
+        <w:t xml:space="preserve">visando usar </w:t>
+      </w:r>
+      <w:proofErr w:type="spellStart"/>
+      <w:r>
+        <w:rPr>
+          <w:rFonts w:ascii="Arial" w:hAnsi="Arial" w:cs="Arial"/>
+          <w:iCs/>
+          <w:sz w:val="24"/>
+          <w:szCs w:val="24"/>
+        </w:rPr>
+        <w:t>Php</w:t>
+      </w:r>
+      <w:proofErr w:type="spellEnd"/>
+      <w:r>
+        <w:rPr>
+          <w:rFonts w:ascii="Arial" w:hAnsi="Arial" w:cs="Arial"/>
+          <w:iCs/>
+          <w:sz w:val="24"/>
+          <w:szCs w:val="24"/>
+        </w:rPr>
+        <w:t xml:space="preserve"> junto com </w:t>
+      </w:r>
+      <w:proofErr w:type="spellStart"/>
+      <w:r>
+        <w:rPr>
+          <w:rFonts w:ascii="Arial" w:hAnsi="Arial" w:cs="Arial"/>
+          <w:iCs/>
+          <w:sz w:val="24"/>
+          <w:szCs w:val="24"/>
+        </w:rPr>
+        <w:t>JavaScript</w:t>
+      </w:r>
+      <w:proofErr w:type="spellEnd"/>
+      <w:r>
+        <w:rPr>
+          <w:rFonts w:ascii="Arial" w:hAnsi="Arial" w:cs="Arial"/>
+          <w:iCs/>
+          <w:sz w:val="24"/>
+          <w:szCs w:val="24"/>
+        </w:rPr>
+        <w:t xml:space="preserve"> para desenvolver formulários mais dinâmicos e devido a grande busca por programadores com conhecimento destas tecnologias no mercado</w:t>
+      </w:r>
+      <w:r>
+        <w:rPr>
+          <w:rFonts w:ascii="Arial" w:hAnsi="Arial" w:cs="Arial"/>
+          <w:iCs/>
+          <w:sz w:val="24"/>
+          <w:szCs w:val="24"/>
+        </w:rPr>
+        <w:t>,</w:t>
+      </w:r>
+      <w:r>
+        <w:rPr>
+          <w:rFonts w:ascii="Arial" w:hAnsi="Arial" w:cs="Arial"/>
+          <w:iCs/>
+          <w:sz w:val="24"/>
+          <w:szCs w:val="24"/>
+        </w:rPr>
+        <w:t xml:space="preserve"> já</w:t>
+      </w:r>
+      <w:r>
+        <w:rPr>
+          <w:rFonts w:ascii="Arial" w:hAnsi="Arial" w:cs="Arial"/>
+          <w:iCs/>
+          <w:sz w:val="24"/>
+          <w:szCs w:val="24"/>
+        </w:rPr>
+        <w:t xml:space="preserve"> para troca de informações com o cliente será utilizado reuniões e troca de mensagens através do aplicativo Messenger, pela sua simplicidade e fácil acesso.</w:t>
       </w:r>
     </w:p>
     <w:p>
@@ -6618,22 +6829,52 @@
       <w:r>
         <w:rPr>
           <w:rFonts w:ascii="Arial" w:hAnsi="Arial" w:cs="Arial"/>
-          <w:i/>
-          <w:iCs/>
+          <w:noProof/>
           <w:sz w:val="24"/>
           <w:szCs w:val="24"/>
-        </w:rPr>
-        <w:t>Elaborar o diagrama de casos de uso (notação UML) que represente o sistema</w:t>
-      </w:r>
-      <w:r>
-        <w:rPr>
-          <w:rFonts w:ascii="Arial" w:hAnsi="Arial" w:cs="Arial"/>
-          <w:i/>
-          <w:iCs/>
-          <w:sz w:val="24"/>
-          <w:szCs w:val="24"/>
-        </w:rPr>
-        <w:t xml:space="preserve">. </w:t>
+          <w:lang w:eastAsia="pt-BR"/>
+        </w:rPr>
+        <w:drawing>
+          <wp:inline distT="0" distB="0" distL="0" distR="0">
+            <wp:extent cx="5400040" cy="4666615"/>
+            <wp:effectExtent l="0" t="0" r="0" b="635"/>
+            <wp:docPr id="1" name="Imagem 1"/>
+            <wp:cNvGraphicFramePr>
+              <a:graphicFrameLocks xmlns:a="http://schemas.openxmlformats.org/drawingml/2006/main" noChangeAspect="1"/>
+            </wp:cNvGraphicFramePr>
+            <a:graphic xmlns:a="http://schemas.openxmlformats.org/drawingml/2006/main">
+              <a:graphicData uri="http://schemas.openxmlformats.org/drawingml/2006/picture">
+                <pic:pic xmlns:pic="http://schemas.openxmlformats.org/drawingml/2006/picture">
+                  <pic:nvPicPr>
+                    <pic:cNvPr id="0" name="UseCase Diagram.jpg"/>
+                    <pic:cNvPicPr/>
+                  </pic:nvPicPr>
+                  <pic:blipFill>
+                    <a:blip r:embed="rId11">
+                      <a:extLst>
+                        <a:ext uri="{28A0092B-C50C-407E-A947-70E740481C1C}">
+                          <a14:useLocalDpi xmlns:a14="http://schemas.microsoft.com/office/drawing/2010/main" val="0"/>
+                        </a:ext>
+                      </a:extLst>
+                    </a:blip>
+                    <a:stretch>
+                      <a:fillRect/>
+                    </a:stretch>
+                  </pic:blipFill>
+                  <pic:spPr>
+                    <a:xfrm>
+                      <a:off x="0" y="0"/>
+                      <a:ext cx="5400040" cy="4666615"/>
+                    </a:xfrm>
+                    <a:prstGeom prst="rect">
+                      <a:avLst/>
+                    </a:prstGeom>
+                  </pic:spPr>
+                </pic:pic>
+              </a:graphicData>
+            </a:graphic>
+          </wp:inline>
+        </w:drawing>
       </w:r>
     </w:p>
     <w:p>
@@ -6847,6 +7088,7 @@
                 <w:sz w:val="24"/>
                 <w:szCs w:val="24"/>
               </w:rPr>
+              <w:lastRenderedPageBreak/>
               <w:t>Pré-condição:</w:t>
             </w:r>
           </w:p>
@@ -7365,7 +7607,6 @@
           <w:sz w:val="24"/>
           <w:szCs w:val="24"/>
         </w:rPr>
-        <w:lastRenderedPageBreak/>
         <w:t xml:space="preserve">Apresentar o diagrama de classes do </w:t>
       </w:r>
       <w:r>
@@ -7685,7 +7926,7 @@
       </w:ins>
     </w:p>
     <w:sectPr>
-      <w:headerReference w:type="default" r:id="rId11"/>
+      <w:headerReference w:type="default" r:id="rId12"/>
       <w:pgSz w:w="11906" w:h="16838"/>
       <w:pgMar w:top="1134" w:right="1701" w:bottom="1418" w:left="1701" w:header="709" w:footer="709" w:gutter="0"/>
       <w:cols w:space="708"/>
@@ -11791,7 +12032,7 @@
 </file>
 
 <file path=customXml/itemProps1.xml><?xml version="1.0" encoding="utf-8"?>
-<ds:datastoreItem xmlns:ds="http://schemas.openxmlformats.org/officeDocument/2006/customXml" ds:itemID="{9827B538-2BAA-4145-958B-B01C317F6A4B}">
+<ds:datastoreItem xmlns:ds="http://schemas.openxmlformats.org/officeDocument/2006/customXml" ds:itemID="{F2BEDD82-64E7-4509-83A0-29F993D7266A}">
   <ds:schemaRefs>
     <ds:schemaRef ds:uri="http://schemas.openxmlformats.org/officeDocument/2006/bibliography"/>
   </ds:schemaRefs>

</xml_diff>

<commit_message>
Casos de uso relacionados aos requisitos - concluido
</commit_message>
<xml_diff>
--- a/Documentação/2_ProjetoIntegrador_PropostaDesenvolvimentoDeSoftware.docx
+++ b/Documentação/2_ProjetoIntegrador_PropostaDesenvolvimentoDeSoftware.docx
@@ -511,25 +511,7 @@
           <w:iCs/>
           <w:color w:val="auto"/>
         </w:rPr>
-        <w:t xml:space="preserve">a) gerente </w:t>
-      </w:r>
-      <w:proofErr w:type="gramStart"/>
-      <w:r>
-        <w:rPr>
-          <w:rFonts w:ascii="Arial" w:hAnsi="Arial" w:cs="Arial"/>
-          <w:iCs/>
-          <w:color w:val="auto"/>
-        </w:rPr>
-        <w:t>de</w:t>
-      </w:r>
-      <w:proofErr w:type="gramEnd"/>
-      <w:r>
-        <w:rPr>
-          <w:rFonts w:ascii="Arial" w:hAnsi="Arial" w:cs="Arial"/>
-          <w:iCs/>
-          <w:color w:val="auto"/>
-        </w:rPr>
-        <w:t xml:space="preserve"> uma imobiliária, pois este cargo tende a definir tarefas e realizar tarefas, sendo assim serão realizadas perguntas quanto a tipos de atividades o(a) entrevistado(a) tende a realizar e a definir para que seus subordinados tenham de realizar, juntamente informações necessárias para a realização da tarefa.</w:t>
+        <w:t>a) gerente de uma imobiliária, pois este cargo tende a definir tarefas e realizar tarefas, sendo assim serão realizadas perguntas quanto a tipos de atividades o(a) entrevistado(a) tende a realizar e a definir para que seus subordinados tenham de realizar, juntamente informações necessárias para a realização da tarefa.</w:t>
       </w:r>
     </w:p>
     <w:p>
@@ -2439,64 +2421,6 @@
         <w:t xml:space="preserve"> </w:t>
       </w:r>
     </w:p>
-    <w:p>
-      <w:pPr>
-        <w:pStyle w:val="Default"/>
-        <w:rPr>
-          <w:rFonts w:ascii="Arial" w:hAnsi="Arial" w:cs="Arial"/>
-          <w:i/>
-          <w:iCs/>
-          <w:color w:val="auto"/>
-        </w:rPr>
-      </w:pPr>
-      <w:r>
-        <w:rPr>
-          <w:rFonts w:ascii="Arial" w:hAnsi="Arial" w:cs="Arial"/>
-          <w:i/>
-          <w:iCs/>
-          <w:color w:val="auto"/>
-        </w:rPr>
-        <w:t>Especificar</w:t>
-      </w:r>
-      <w:proofErr w:type="gramStart"/>
-      <w:r>
-        <w:rPr>
-          <w:rFonts w:ascii="Arial" w:hAnsi="Arial" w:cs="Arial"/>
-          <w:i/>
-          <w:iCs/>
-          <w:color w:val="auto"/>
-        </w:rPr>
-        <w:t xml:space="preserve"> </w:t>
-      </w:r>
-      <w:r>
-        <w:rPr>
-          <w:rFonts w:ascii="Arial" w:hAnsi="Arial" w:cs="Arial"/>
-          <w:i/>
-          <w:iCs/>
-          <w:color w:val="auto"/>
-        </w:rPr>
-        <w:t xml:space="preserve"> </w:t>
-      </w:r>
-      <w:proofErr w:type="gramEnd"/>
-      <w:r>
-        <w:rPr>
-          <w:rFonts w:ascii="Arial" w:hAnsi="Arial" w:cs="Arial"/>
-          <w:i/>
-          <w:iCs/>
-          <w:color w:val="auto"/>
-        </w:rPr>
-        <w:t>todos os requisitos funcionais do projeto a ser desenvolvido</w:t>
-      </w:r>
-      <w:r>
-        <w:rPr>
-          <w:rFonts w:ascii="Arial" w:hAnsi="Arial" w:cs="Arial"/>
-          <w:i/>
-          <w:iCs/>
-          <w:color w:val="auto"/>
-        </w:rPr>
-        <w:t xml:space="preserve"> e os requisitos não funcionais diretamente ligados a cada requisito funcional</w:t>
-      </w:r>
-    </w:p>
     <w:p/>
     <w:tbl>
       <w:tblPr>
@@ -2637,28 +2561,11 @@
               <w:t xml:space="preserve">, </w:t>
             </w:r>
             <w:r>
-              <w:t xml:space="preserve">ativo, </w:t>
-            </w:r>
-            <w:r>
-              <w:rPr>
-                <w:color w:val="FF0000"/>
-              </w:rPr>
-              <w:t xml:space="preserve">verificar o que mais </w:t>
-            </w:r>
-            <w:proofErr w:type="gramStart"/>
-            <w:r>
-              <w:rPr>
-                <w:color w:val="FF0000"/>
-              </w:rPr>
-              <w:t>precisa</w:t>
-            </w:r>
-            <w:proofErr w:type="gramEnd"/>
-          </w:p>
-          <w:p>
-            <w:pPr>
-              <w:snapToGrid w:val="0"/>
-              <w:spacing w:after="0" w:line="240" w:lineRule="auto"/>
-            </w:pPr>
+              <w:t>ativo</w:t>
+            </w:r>
+            <w:r>
+              <w:t>.</w:t>
+            </w:r>
           </w:p>
         </w:tc>
       </w:tr>
@@ -3738,7 +3645,7 @@
               <w:rPr>
                 <w:b/>
               </w:rPr>
-              <w:t xml:space="preserve"> Tarefa&gt;</w:t>
+              <w:t>&gt;</w:t>
             </w:r>
           </w:p>
         </w:tc>
@@ -3981,6 +3888,9 @@
             <w:r>
               <w:t xml:space="preserve">1 </w:t>
             </w:r>
+            <w:r>
+              <w:t>Cor do botão</w:t>
+            </w:r>
           </w:p>
         </w:tc>
         <w:tc>
@@ -3991,6 +3901,17 @@
             <w:pPr>
               <w:snapToGrid w:val="0"/>
             </w:pPr>
+            <w:r>
+              <w:t xml:space="preserve">Será </w:t>
+            </w:r>
+            <w:proofErr w:type="gramStart"/>
+            <w:r>
+              <w:t>definido</w:t>
+            </w:r>
+            <w:proofErr w:type="gramEnd"/>
+            <w:r>
+              <w:t xml:space="preserve"> uma cor diferente dos demais botões</w:t>
+            </w:r>
           </w:p>
         </w:tc>
         <w:tc>
@@ -4002,75 +3923,9 @@
             <w:pPr>
               <w:snapToGrid w:val="0"/>
             </w:pPr>
-          </w:p>
-        </w:tc>
-        <w:tc>
-          <w:tcPr>
-            <w:tcW w:w="1417" w:type="dxa"/>
-          </w:tcPr>
-          <w:p>
-            <w:pPr>
-              <w:snapToGrid w:val="0"/>
-              <w:jc w:val="center"/>
-            </w:pPr>
-            <w:proofErr w:type="gramStart"/>
-            <w:r>
-              <w:t xml:space="preserve">(   </w:t>
-            </w:r>
-            <w:proofErr w:type="gramEnd"/>
-            <w:r>
-              <w:t>)</w:t>
-            </w:r>
-          </w:p>
-        </w:tc>
-      </w:tr>
-      <w:tr>
-        <w:trPr>
-          <w:trHeight w:hRule="exact" w:val="1517"/>
-        </w:trPr>
-        <w:tc>
-          <w:tcPr>
-            <w:tcW w:w="2829" w:type="dxa"/>
-          </w:tcPr>
-          <w:p>
-            <w:pPr>
-              <w:snapToGrid w:val="0"/>
-            </w:pPr>
-            <w:proofErr w:type="gramStart"/>
-            <w:r>
-              <w:t>NF</w:t>
-            </w:r>
-            <w:r>
-              <w:t>3</w:t>
-            </w:r>
-            <w:r>
-              <w:t>.</w:t>
-            </w:r>
-            <w:proofErr w:type="gramEnd"/>
-            <w:r>
-              <w:t>2</w:t>
-            </w:r>
-          </w:p>
-        </w:tc>
-        <w:tc>
-          <w:tcPr>
-            <w:tcW w:w="2835" w:type="dxa"/>
-          </w:tcPr>
-          <w:p>
-            <w:pPr>
-              <w:snapToGrid w:val="0"/>
-            </w:pPr>
-          </w:p>
-        </w:tc>
-        <w:tc>
-          <w:tcPr>
-            <w:tcW w:w="1559" w:type="dxa"/>
-            <w:gridSpan w:val="2"/>
-          </w:tcPr>
-          <w:p>
-            <w:pPr>
-              <w:snapToGrid w:val="0"/>
-            </w:pPr>
+            <w:r>
+              <w:t>Usabilidade</w:t>
+            </w:r>
           </w:p>
         </w:tc>
         <w:tc>
@@ -4969,7 +4824,6 @@
               <w:spacing w:after="0" w:line="240" w:lineRule="auto"/>
             </w:pPr>
             <w:r>
-              <w:lastRenderedPageBreak/>
               <w:t xml:space="preserve">O sistema devera apresentar uma tela de </w:t>
             </w:r>
             <w:proofErr w:type="spellStart"/>
@@ -5057,6 +4911,7 @@
                 <w:b/>
                 <w:bCs/>
               </w:rPr>
+              <w:lastRenderedPageBreak/>
               <w:t>Nome</w:t>
             </w:r>
           </w:p>
@@ -5283,31 +5138,7 @@
               <w:rPr>
                 <w:b/>
               </w:rPr>
-              <w:t>F</w:t>
-            </w:r>
-            <w:r>
-              <w:rPr>
-                <w:b/>
-              </w:rPr>
-              <w:t>6</w:t>
-            </w:r>
-            <w:r>
-              <w:rPr>
-                <w:b/>
-              </w:rPr>
-              <w:t xml:space="preserve"> &lt;L</w:t>
-            </w:r>
-            <w:r>
-              <w:rPr>
-                <w:b/>
-              </w:rPr>
-              <w:t>istar Tarefas</w:t>
-            </w:r>
-            <w:r>
-              <w:rPr>
-                <w:b/>
-              </w:rPr>
-              <w:t>&gt;</w:t>
+              <w:t>F6 &lt;Listar Tarefas&gt;</w:t>
             </w:r>
           </w:p>
         </w:tc>
@@ -5347,10 +5178,7 @@
               <w:spacing w:after="0" w:line="240" w:lineRule="auto"/>
             </w:pPr>
             <w:r>
-              <w:t xml:space="preserve">O sistema devera apresentar uma tela </w:t>
-            </w:r>
-            <w:r>
-              <w:t>com todas as tarefas relacionadas aquele usuário, também disponibilizando uma descrição completa de cada tarefa selecionada.</w:t>
+              <w:t>O sistema devera apresentar uma tela com todas as tarefas relacionadas aquele usuário, também disponibilizando uma descrição completa de cada tarefa selecionada.</w:t>
             </w:r>
           </w:p>
         </w:tc>
@@ -5501,7 +5329,7 @@
       </w:tr>
       <w:tr>
         <w:trPr>
-          <w:trHeight w:hRule="exact" w:val="1304"/>
+          <w:trHeight w:hRule="exact" w:val="3182"/>
         </w:trPr>
         <w:tc>
           <w:tcPr>
@@ -5513,18 +5341,15 @@
             </w:pPr>
             <w:proofErr w:type="gramStart"/>
             <w:r>
-              <w:t>NF</w:t>
-            </w:r>
-            <w:r>
-              <w:t>6</w:t>
-            </w:r>
-            <w:r>
-              <w:t>.</w:t>
+              <w:t>NF6.</w:t>
             </w:r>
             <w:proofErr w:type="gramEnd"/>
             <w:r>
               <w:t xml:space="preserve">1 </w:t>
             </w:r>
+            <w:r>
+              <w:t>Apresentação das informações</w:t>
+            </w:r>
           </w:p>
         </w:tc>
         <w:tc>
@@ -5535,6 +5360,17 @@
             <w:pPr>
               <w:snapToGrid w:val="0"/>
             </w:pPr>
+            <w:r>
+              <w:t xml:space="preserve">Cada tarefa ira possuir sua descrição, colaborador responsável, gerente que definiu a tarefa, data limite, status da tarefa e opções relacionadas </w:t>
+            </w:r>
+            <w:proofErr w:type="gramStart"/>
+            <w:r>
+              <w:t>a</w:t>
+            </w:r>
+            <w:proofErr w:type="gramEnd"/>
+            <w:r>
+              <w:t xml:space="preserve"> determinada tarefa qualquer outra informação será apresentado caso a tarefa seja selecionada.</w:t>
+            </w:r>
           </w:p>
         </w:tc>
         <w:tc>
@@ -5546,6 +5382,9 @@
             <w:pPr>
               <w:snapToGrid w:val="0"/>
             </w:pPr>
+            <w:r>
+              <w:t>Usabilidade</w:t>
+            </w:r>
           </w:p>
         </w:tc>
         <w:tc>
@@ -5642,102 +5481,6 @@
           <w:color w:val="auto"/>
         </w:rPr>
         <w:t xml:space="preserve"> </w:t>
-      </w:r>
-    </w:p>
-    <w:p>
-      <w:pPr>
-        <w:autoSpaceDE w:val="0"/>
-        <w:autoSpaceDN w:val="0"/>
-        <w:adjustRightInd w:val="0"/>
-        <w:spacing w:after="0" w:line="240" w:lineRule="auto"/>
-        <w:jc w:val="both"/>
-        <w:rPr>
-          <w:rFonts w:ascii="Arial" w:hAnsi="Arial" w:cs="Arial"/>
-          <w:i/>
-          <w:iCs/>
-          <w:sz w:val="24"/>
-          <w:szCs w:val="24"/>
-        </w:rPr>
-      </w:pPr>
-      <w:r>
-        <w:rPr>
-          <w:rFonts w:ascii="Arial" w:hAnsi="Arial" w:cs="Arial"/>
-          <w:i/>
-          <w:iCs/>
-          <w:sz w:val="24"/>
-          <w:szCs w:val="24"/>
-        </w:rPr>
-        <w:t xml:space="preserve">Corresponde aos requisitos não funcionais pertinentes ao sistema como um todo. </w:t>
-      </w:r>
-      <w:r>
-        <w:rPr>
-          <w:rFonts w:ascii="Arial" w:hAnsi="Arial" w:cs="Arial"/>
-          <w:i/>
-          <w:iCs/>
-          <w:sz w:val="24"/>
-          <w:szCs w:val="24"/>
-        </w:rPr>
-        <w:t>Os requisitos suplementares são todo tipo de</w:t>
-      </w:r>
-      <w:r>
-        <w:rPr>
-          <w:rFonts w:ascii="Arial" w:hAnsi="Arial" w:cs="Arial"/>
-          <w:i/>
-          <w:iCs/>
-          <w:sz w:val="24"/>
-          <w:szCs w:val="24"/>
-        </w:rPr>
-        <w:t xml:space="preserve"> </w:t>
-      </w:r>
-      <w:r>
-        <w:rPr>
-          <w:rFonts w:ascii="Arial" w:hAnsi="Arial" w:cs="Arial"/>
-          <w:i/>
-          <w:iCs/>
-          <w:sz w:val="24"/>
-          <w:szCs w:val="24"/>
-        </w:rPr>
-        <w:t>restrição tecnológica ou lógica que se aplica</w:t>
-      </w:r>
-      <w:r>
-        <w:rPr>
-          <w:rFonts w:ascii="Arial" w:hAnsi="Arial" w:cs="Arial"/>
-          <w:i/>
-          <w:iCs/>
-          <w:sz w:val="24"/>
-          <w:szCs w:val="24"/>
-        </w:rPr>
-        <w:t xml:space="preserve"> </w:t>
-      </w:r>
-      <w:r>
-        <w:rPr>
-          <w:rFonts w:ascii="Arial" w:hAnsi="Arial" w:cs="Arial"/>
-          <w:i/>
-          <w:iCs/>
-          <w:sz w:val="24"/>
-          <w:szCs w:val="24"/>
-        </w:rPr>
-        <w:t>ao sistema como um todo e não apenas a</w:t>
-      </w:r>
-      <w:r>
-        <w:rPr>
-          <w:rFonts w:ascii="Arial" w:hAnsi="Arial" w:cs="Arial"/>
-          <w:i/>
-          <w:iCs/>
-          <w:sz w:val="24"/>
-          <w:szCs w:val="24"/>
-        </w:rPr>
-        <w:t xml:space="preserve"> </w:t>
-      </w:r>
-      <w:r>
-        <w:rPr>
-          <w:rFonts w:ascii="Arial" w:hAnsi="Arial" w:cs="Arial"/>
-          <w:i/>
-          <w:iCs/>
-          <w:sz w:val="24"/>
-          <w:szCs w:val="24"/>
-        </w:rPr>
-        <w:t>funções individuais.</w:t>
       </w:r>
     </w:p>
     <w:p>
@@ -6131,32 +5874,6 @@
         <w:jc w:val="both"/>
         <w:rPr>
           <w:rFonts w:ascii="Arial" w:hAnsi="Arial" w:cs="Arial"/>
-          <w:bCs/>
-          <w:i/>
-          <w:sz w:val="24"/>
-          <w:szCs w:val="24"/>
-        </w:rPr>
-      </w:pPr>
-      <w:r>
-        <w:rPr>
-          <w:rFonts w:ascii="Arial" w:hAnsi="Arial" w:cs="Arial"/>
-          <w:bCs/>
-          <w:i/>
-          <w:sz w:val="24"/>
-          <w:szCs w:val="24"/>
-        </w:rPr>
-        <w:t>A tabela a seguir mostra a relação entre os casos de uso do sistema e os requisitos que os especificam.</w:t>
-      </w:r>
-    </w:p>
-    <w:p>
-      <w:pPr>
-        <w:autoSpaceDE w:val="0"/>
-        <w:autoSpaceDN w:val="0"/>
-        <w:adjustRightInd w:val="0"/>
-        <w:spacing w:after="0" w:line="240" w:lineRule="auto"/>
-        <w:jc w:val="both"/>
-        <w:rPr>
-          <w:rFonts w:ascii="Arial" w:hAnsi="Arial" w:cs="Arial"/>
           <w:b/>
           <w:bCs/>
           <w:sz w:val="24"/>
@@ -6178,10 +5895,10 @@
         <w:tblLook w:val="04A0" w:firstRow="1" w:lastRow="0" w:firstColumn="1" w:lastColumn="0" w:noHBand="0" w:noVBand="1"/>
       </w:tblPr>
       <w:tblGrid>
-        <w:gridCol w:w="2161"/>
-        <w:gridCol w:w="1208"/>
-        <w:gridCol w:w="3543"/>
-        <w:gridCol w:w="1732"/>
+        <w:gridCol w:w="2031"/>
+        <w:gridCol w:w="1643"/>
+        <w:gridCol w:w="3349"/>
+        <w:gridCol w:w="1697"/>
       </w:tblGrid>
       <w:tr>
         <w:tc>
@@ -6317,16 +6034,16 @@
               <w:rPr>
                 <w:rFonts w:ascii="Arial" w:hAnsi="Arial" w:cs="Arial"/>
                 <w:bCs/>
-                <w:i/>
+                <w:sz w:val="24"/>
               </w:rPr>
             </w:pPr>
             <w:r>
               <w:rPr>
                 <w:rFonts w:ascii="Arial" w:hAnsi="Arial" w:cs="Arial"/>
                 <w:bCs/>
-                <w:i/>
-              </w:rPr>
-              <w:t>&lt;Caso de uso 1&gt;</w:t>
+                <w:sz w:val="24"/>
+              </w:rPr>
+              <w:t>Avaliar Tarefa</w:t>
             </w:r>
           </w:p>
         </w:tc>
@@ -6349,6 +6066,16 @@
                 <w:szCs w:val="24"/>
               </w:rPr>
             </w:pPr>
+            <w:r>
+              <w:rPr>
+                <w:rFonts w:ascii="Arial" w:hAnsi="Arial" w:cs="Arial"/>
+                <w:b/>
+                <w:bCs/>
+                <w:sz w:val="24"/>
+                <w:szCs w:val="24"/>
+              </w:rPr>
+              <w:t>Contribuinte</w:t>
+            </w:r>
           </w:p>
         </w:tc>
         <w:tc>
@@ -6370,6 +6097,16 @@
                 <w:szCs w:val="24"/>
               </w:rPr>
             </w:pPr>
+            <w:r>
+              <w:rPr>
+                <w:rFonts w:ascii="Arial" w:hAnsi="Arial" w:cs="Arial"/>
+                <w:b/>
+                <w:bCs/>
+                <w:sz w:val="24"/>
+                <w:szCs w:val="24"/>
+              </w:rPr>
+              <w:t>Responsável por alterar o status de uma tarefa, para que o gerente possa verificar sua conclusão.</w:t>
+            </w:r>
           </w:p>
         </w:tc>
         <w:tc>
@@ -6391,6 +6128,16 @@
                 <w:szCs w:val="24"/>
               </w:rPr>
             </w:pPr>
+            <w:r>
+              <w:rPr>
+                <w:rFonts w:ascii="Arial" w:hAnsi="Arial" w:cs="Arial"/>
+                <w:b/>
+                <w:bCs/>
+                <w:sz w:val="24"/>
+                <w:szCs w:val="24"/>
+              </w:rPr>
+              <w:t>F3</w:t>
+            </w:r>
           </w:p>
         </w:tc>
       </w:tr>
@@ -6413,6 +6160,15 @@
                 <w:szCs w:val="24"/>
               </w:rPr>
             </w:pPr>
+            <w:r>
+              <w:rPr>
+                <w:rFonts w:ascii="Arial" w:hAnsi="Arial" w:cs="Arial"/>
+                <w:bCs/>
+                <w:sz w:val="24"/>
+                <w:szCs w:val="24"/>
+              </w:rPr>
+              <w:t>Concluir Tarefa</w:t>
+            </w:r>
           </w:p>
         </w:tc>
         <w:tc>
@@ -6434,6 +6190,16 @@
                 <w:szCs w:val="24"/>
               </w:rPr>
             </w:pPr>
+            <w:r>
+              <w:rPr>
+                <w:rFonts w:ascii="Arial" w:hAnsi="Arial" w:cs="Arial"/>
+                <w:b/>
+                <w:bCs/>
+                <w:sz w:val="24"/>
+                <w:szCs w:val="24"/>
+              </w:rPr>
+              <w:t>Gerente</w:t>
+            </w:r>
           </w:p>
         </w:tc>
         <w:tc>
@@ -6455,6 +6221,16 @@
                 <w:szCs w:val="24"/>
               </w:rPr>
             </w:pPr>
+            <w:r>
+              <w:rPr>
+                <w:rFonts w:ascii="Arial" w:hAnsi="Arial" w:cs="Arial"/>
+                <w:b/>
+                <w:bCs/>
+                <w:sz w:val="24"/>
+                <w:szCs w:val="24"/>
+              </w:rPr>
+              <w:t>Após verificar que a tarefa foi concluída o gerente a confirma.</w:t>
+            </w:r>
           </w:p>
         </w:tc>
         <w:tc>
@@ -6476,6 +6252,518 @@
                 <w:szCs w:val="24"/>
               </w:rPr>
             </w:pPr>
+            <w:r>
+              <w:rPr>
+                <w:rFonts w:ascii="Arial" w:hAnsi="Arial" w:cs="Arial"/>
+                <w:b/>
+                <w:bCs/>
+                <w:sz w:val="24"/>
+                <w:szCs w:val="24"/>
+              </w:rPr>
+              <w:t>F4</w:t>
+            </w:r>
+          </w:p>
+        </w:tc>
+      </w:tr>
+      <w:tr>
+        <w:tc>
+          <w:tcPr>
+            <w:tcW w:w="2161" w:type="dxa"/>
+            <w:shd w:val="clear" w:color="auto" w:fill="FFFFFF" w:themeFill="background1"/>
+          </w:tcPr>
+          <w:p>
+            <w:pPr>
+              <w:autoSpaceDE w:val="0"/>
+              <w:autoSpaceDN w:val="0"/>
+              <w:adjustRightInd w:val="0"/>
+              <w:jc w:val="both"/>
+              <w:rPr>
+                <w:rFonts w:ascii="Arial" w:hAnsi="Arial" w:cs="Arial"/>
+                <w:bCs/>
+                <w:sz w:val="24"/>
+                <w:szCs w:val="24"/>
+              </w:rPr>
+            </w:pPr>
+            <w:r>
+              <w:rPr>
+                <w:rFonts w:ascii="Arial" w:hAnsi="Arial" w:cs="Arial"/>
+                <w:bCs/>
+                <w:sz w:val="24"/>
+                <w:szCs w:val="24"/>
+              </w:rPr>
+              <w:lastRenderedPageBreak/>
+              <w:t>Manter Tarefa</w:t>
+            </w:r>
+          </w:p>
+        </w:tc>
+        <w:tc>
+          <w:tcPr>
+            <w:tcW w:w="1208" w:type="dxa"/>
+            <w:shd w:val="clear" w:color="auto" w:fill="FFFFFF" w:themeFill="background1"/>
+          </w:tcPr>
+          <w:p>
+            <w:pPr>
+              <w:autoSpaceDE w:val="0"/>
+              <w:autoSpaceDN w:val="0"/>
+              <w:adjustRightInd w:val="0"/>
+              <w:jc w:val="both"/>
+              <w:rPr>
+                <w:rFonts w:ascii="Arial" w:hAnsi="Arial" w:cs="Arial"/>
+                <w:b/>
+                <w:bCs/>
+                <w:sz w:val="24"/>
+                <w:szCs w:val="24"/>
+              </w:rPr>
+            </w:pPr>
+            <w:r>
+              <w:rPr>
+                <w:rFonts w:ascii="Arial" w:hAnsi="Arial" w:cs="Arial"/>
+                <w:b/>
+                <w:bCs/>
+                <w:sz w:val="24"/>
+                <w:szCs w:val="24"/>
+              </w:rPr>
+              <w:t>Gerente</w:t>
+            </w:r>
+          </w:p>
+        </w:tc>
+        <w:tc>
+          <w:tcPr>
+            <w:tcW w:w="3543" w:type="dxa"/>
+            <w:shd w:val="clear" w:color="auto" w:fill="FFFFFF" w:themeFill="background1"/>
+          </w:tcPr>
+          <w:p>
+            <w:pPr>
+              <w:autoSpaceDE w:val="0"/>
+              <w:autoSpaceDN w:val="0"/>
+              <w:adjustRightInd w:val="0"/>
+              <w:jc w:val="both"/>
+              <w:rPr>
+                <w:rFonts w:ascii="Arial" w:hAnsi="Arial" w:cs="Arial"/>
+                <w:b/>
+                <w:bCs/>
+                <w:sz w:val="24"/>
+                <w:szCs w:val="24"/>
+              </w:rPr>
+            </w:pPr>
+            <w:r>
+              <w:rPr>
+                <w:rFonts w:ascii="Arial" w:hAnsi="Arial" w:cs="Arial"/>
+                <w:b/>
+                <w:bCs/>
+                <w:sz w:val="24"/>
+                <w:szCs w:val="24"/>
+              </w:rPr>
+              <w:t>O gerente f</w:t>
+            </w:r>
+            <w:r>
+              <w:rPr>
+                <w:rFonts w:ascii="Arial" w:hAnsi="Arial" w:cs="Arial"/>
+                <w:b/>
+                <w:bCs/>
+                <w:sz w:val="24"/>
+                <w:szCs w:val="24"/>
+              </w:rPr>
+              <w:t>ica</w:t>
+            </w:r>
+            <w:r>
+              <w:rPr>
+                <w:rFonts w:ascii="Arial" w:hAnsi="Arial" w:cs="Arial"/>
+                <w:b/>
+                <w:bCs/>
+                <w:sz w:val="24"/>
+                <w:szCs w:val="24"/>
+              </w:rPr>
+              <w:t xml:space="preserve"> r</w:t>
+            </w:r>
+            <w:r>
+              <w:rPr>
+                <w:rFonts w:ascii="Arial" w:hAnsi="Arial" w:cs="Arial"/>
+                <w:b/>
+                <w:bCs/>
+                <w:sz w:val="24"/>
+                <w:szCs w:val="24"/>
+              </w:rPr>
+              <w:t>esponsável</w:t>
+            </w:r>
+            <w:r>
+              <w:rPr>
+                <w:rFonts w:ascii="Arial" w:hAnsi="Arial" w:cs="Arial"/>
+                <w:b/>
+                <w:bCs/>
+                <w:sz w:val="24"/>
+                <w:szCs w:val="24"/>
+              </w:rPr>
+              <w:t xml:space="preserve"> por administrar cadastro</w:t>
+            </w:r>
+          </w:p>
+          <w:p>
+            <w:pPr>
+              <w:autoSpaceDE w:val="0"/>
+              <w:autoSpaceDN w:val="0"/>
+              <w:adjustRightInd w:val="0"/>
+              <w:jc w:val="both"/>
+              <w:rPr>
+                <w:rFonts w:ascii="Arial" w:hAnsi="Arial" w:cs="Arial"/>
+                <w:b/>
+                <w:bCs/>
+                <w:sz w:val="24"/>
+                <w:szCs w:val="24"/>
+              </w:rPr>
+            </w:pPr>
+            <w:proofErr w:type="gramStart"/>
+            <w:r>
+              <w:rPr>
+                <w:rFonts w:ascii="Arial" w:hAnsi="Arial" w:cs="Arial"/>
+                <w:b/>
+                <w:bCs/>
+                <w:sz w:val="24"/>
+                <w:szCs w:val="24"/>
+              </w:rPr>
+              <w:t>e</w:t>
+            </w:r>
+            <w:proofErr w:type="gramEnd"/>
+            <w:r>
+              <w:rPr>
+                <w:rFonts w:ascii="Arial" w:hAnsi="Arial" w:cs="Arial"/>
+                <w:b/>
+                <w:bCs/>
+                <w:sz w:val="24"/>
+                <w:szCs w:val="24"/>
+              </w:rPr>
+              <w:t xml:space="preserve"> demais </w:t>
+            </w:r>
+            <w:r>
+              <w:rPr>
+                <w:rFonts w:ascii="Arial" w:hAnsi="Arial" w:cs="Arial"/>
+                <w:b/>
+                <w:bCs/>
+                <w:sz w:val="24"/>
+                <w:szCs w:val="24"/>
+              </w:rPr>
+              <w:t>funcionalidades</w:t>
+            </w:r>
+            <w:r>
+              <w:rPr>
+                <w:rFonts w:ascii="Arial" w:hAnsi="Arial" w:cs="Arial"/>
+                <w:b/>
+                <w:bCs/>
+                <w:sz w:val="24"/>
+                <w:szCs w:val="24"/>
+              </w:rPr>
+              <w:t xml:space="preserve"> d</w:t>
+            </w:r>
+            <w:r>
+              <w:rPr>
+                <w:rFonts w:ascii="Arial" w:hAnsi="Arial" w:cs="Arial"/>
+                <w:b/>
+                <w:bCs/>
+                <w:sz w:val="24"/>
+                <w:szCs w:val="24"/>
+              </w:rPr>
+              <w:t>as tarefas.</w:t>
+            </w:r>
+          </w:p>
+        </w:tc>
+        <w:tc>
+          <w:tcPr>
+            <w:tcW w:w="1732" w:type="dxa"/>
+            <w:shd w:val="clear" w:color="auto" w:fill="FFFFFF" w:themeFill="background1"/>
+          </w:tcPr>
+          <w:p>
+            <w:pPr>
+              <w:autoSpaceDE w:val="0"/>
+              <w:autoSpaceDN w:val="0"/>
+              <w:adjustRightInd w:val="0"/>
+              <w:jc w:val="both"/>
+              <w:rPr>
+                <w:rFonts w:ascii="Arial" w:hAnsi="Arial" w:cs="Arial"/>
+                <w:b/>
+                <w:bCs/>
+                <w:sz w:val="24"/>
+                <w:szCs w:val="24"/>
+              </w:rPr>
+            </w:pPr>
+            <w:r>
+              <w:rPr>
+                <w:rFonts w:ascii="Arial" w:hAnsi="Arial" w:cs="Arial"/>
+                <w:b/>
+                <w:bCs/>
+                <w:sz w:val="24"/>
+                <w:szCs w:val="24"/>
+              </w:rPr>
+              <w:t>F2, F6</w:t>
+            </w:r>
+          </w:p>
+        </w:tc>
+      </w:tr>
+      <w:tr>
+        <w:tc>
+          <w:tcPr>
+            <w:tcW w:w="2161" w:type="dxa"/>
+            <w:shd w:val="clear" w:color="auto" w:fill="FFFFFF" w:themeFill="background1"/>
+          </w:tcPr>
+          <w:p>
+            <w:pPr>
+              <w:autoSpaceDE w:val="0"/>
+              <w:autoSpaceDN w:val="0"/>
+              <w:adjustRightInd w:val="0"/>
+              <w:jc w:val="both"/>
+              <w:rPr>
+                <w:rFonts w:ascii="Arial" w:hAnsi="Arial" w:cs="Arial"/>
+                <w:bCs/>
+                <w:sz w:val="24"/>
+                <w:szCs w:val="24"/>
+              </w:rPr>
+            </w:pPr>
+            <w:r>
+              <w:rPr>
+                <w:rFonts w:ascii="Arial" w:hAnsi="Arial" w:cs="Arial"/>
+                <w:bCs/>
+                <w:sz w:val="24"/>
+                <w:szCs w:val="24"/>
+              </w:rPr>
+              <w:t>Histórico de Tarefas</w:t>
+            </w:r>
+          </w:p>
+        </w:tc>
+        <w:tc>
+          <w:tcPr>
+            <w:tcW w:w="1208" w:type="dxa"/>
+            <w:shd w:val="clear" w:color="auto" w:fill="FFFFFF" w:themeFill="background1"/>
+          </w:tcPr>
+          <w:p>
+            <w:pPr>
+              <w:autoSpaceDE w:val="0"/>
+              <w:autoSpaceDN w:val="0"/>
+              <w:adjustRightInd w:val="0"/>
+              <w:jc w:val="both"/>
+              <w:rPr>
+                <w:rFonts w:ascii="Arial" w:hAnsi="Arial" w:cs="Arial"/>
+                <w:b/>
+                <w:bCs/>
+                <w:sz w:val="24"/>
+                <w:szCs w:val="24"/>
+              </w:rPr>
+            </w:pPr>
+            <w:r>
+              <w:rPr>
+                <w:rFonts w:ascii="Arial" w:hAnsi="Arial" w:cs="Arial"/>
+                <w:b/>
+                <w:bCs/>
+                <w:sz w:val="24"/>
+                <w:szCs w:val="24"/>
+              </w:rPr>
+              <w:t>Gerente</w:t>
+            </w:r>
+          </w:p>
+        </w:tc>
+        <w:tc>
+          <w:tcPr>
+            <w:tcW w:w="3543" w:type="dxa"/>
+            <w:shd w:val="clear" w:color="auto" w:fill="FFFFFF" w:themeFill="background1"/>
+          </w:tcPr>
+          <w:p>
+            <w:pPr>
+              <w:autoSpaceDE w:val="0"/>
+              <w:autoSpaceDN w:val="0"/>
+              <w:adjustRightInd w:val="0"/>
+              <w:jc w:val="both"/>
+              <w:rPr>
+                <w:rFonts w:ascii="Arial" w:hAnsi="Arial" w:cs="Arial"/>
+                <w:b/>
+                <w:bCs/>
+                <w:sz w:val="24"/>
+                <w:szCs w:val="24"/>
+              </w:rPr>
+            </w:pPr>
+            <w:r>
+              <w:rPr>
+                <w:rFonts w:ascii="Arial" w:hAnsi="Arial" w:cs="Arial"/>
+                <w:b/>
+                <w:bCs/>
+                <w:sz w:val="24"/>
+                <w:szCs w:val="24"/>
+              </w:rPr>
+              <w:t xml:space="preserve">Funcionalidade responsável por apresentar todas as tarefas cadastradas no sistema mesmo </w:t>
+            </w:r>
+            <w:proofErr w:type="gramStart"/>
+            <w:r>
+              <w:rPr>
+                <w:rFonts w:ascii="Arial" w:hAnsi="Arial" w:cs="Arial"/>
+                <w:b/>
+                <w:bCs/>
+                <w:sz w:val="24"/>
+                <w:szCs w:val="24"/>
+              </w:rPr>
+              <w:t>as</w:t>
+            </w:r>
+            <w:proofErr w:type="gramEnd"/>
+            <w:r>
+              <w:rPr>
+                <w:rFonts w:ascii="Arial" w:hAnsi="Arial" w:cs="Arial"/>
+                <w:b/>
+                <w:bCs/>
+                <w:sz w:val="24"/>
+                <w:szCs w:val="24"/>
+              </w:rPr>
+              <w:t xml:space="preserve"> canceladas, ou excluídas. </w:t>
+            </w:r>
+          </w:p>
+        </w:tc>
+        <w:tc>
+          <w:tcPr>
+            <w:tcW w:w="1732" w:type="dxa"/>
+            <w:shd w:val="clear" w:color="auto" w:fill="FFFFFF" w:themeFill="background1"/>
+          </w:tcPr>
+          <w:p>
+            <w:pPr>
+              <w:autoSpaceDE w:val="0"/>
+              <w:autoSpaceDN w:val="0"/>
+              <w:adjustRightInd w:val="0"/>
+              <w:jc w:val="both"/>
+              <w:rPr>
+                <w:rFonts w:ascii="Arial" w:hAnsi="Arial" w:cs="Arial"/>
+                <w:b/>
+                <w:bCs/>
+                <w:sz w:val="24"/>
+                <w:szCs w:val="24"/>
+              </w:rPr>
+            </w:pPr>
+            <w:r>
+              <w:rPr>
+                <w:rFonts w:ascii="Arial" w:hAnsi="Arial" w:cs="Arial"/>
+                <w:b/>
+                <w:bCs/>
+                <w:sz w:val="24"/>
+                <w:szCs w:val="24"/>
+              </w:rPr>
+              <w:t>F5</w:t>
+            </w:r>
+          </w:p>
+        </w:tc>
+      </w:tr>
+      <w:tr>
+        <w:tc>
+          <w:tcPr>
+            <w:tcW w:w="2161" w:type="dxa"/>
+            <w:shd w:val="clear" w:color="auto" w:fill="FFFFFF" w:themeFill="background1"/>
+          </w:tcPr>
+          <w:p>
+            <w:pPr>
+              <w:autoSpaceDE w:val="0"/>
+              <w:autoSpaceDN w:val="0"/>
+              <w:adjustRightInd w:val="0"/>
+              <w:jc w:val="both"/>
+              <w:rPr>
+                <w:rFonts w:ascii="Arial" w:hAnsi="Arial" w:cs="Arial"/>
+                <w:bCs/>
+                <w:sz w:val="24"/>
+                <w:szCs w:val="24"/>
+              </w:rPr>
+            </w:pPr>
+            <w:r>
+              <w:rPr>
+                <w:rFonts w:ascii="Arial" w:hAnsi="Arial" w:cs="Arial"/>
+                <w:bCs/>
+                <w:sz w:val="24"/>
+                <w:szCs w:val="24"/>
+              </w:rPr>
+              <w:t>Manter membro equipe</w:t>
+            </w:r>
+          </w:p>
+        </w:tc>
+        <w:tc>
+          <w:tcPr>
+            <w:tcW w:w="1208" w:type="dxa"/>
+            <w:shd w:val="clear" w:color="auto" w:fill="FFFFFF" w:themeFill="background1"/>
+          </w:tcPr>
+          <w:p>
+            <w:pPr>
+              <w:autoSpaceDE w:val="0"/>
+              <w:autoSpaceDN w:val="0"/>
+              <w:adjustRightInd w:val="0"/>
+              <w:jc w:val="both"/>
+              <w:rPr>
+                <w:rFonts w:ascii="Arial" w:hAnsi="Arial" w:cs="Arial"/>
+                <w:b/>
+                <w:bCs/>
+                <w:sz w:val="24"/>
+                <w:szCs w:val="24"/>
+              </w:rPr>
+            </w:pPr>
+            <w:r>
+              <w:rPr>
+                <w:rFonts w:ascii="Arial" w:hAnsi="Arial" w:cs="Arial"/>
+                <w:b/>
+                <w:bCs/>
+                <w:sz w:val="24"/>
+                <w:szCs w:val="24"/>
+              </w:rPr>
+              <w:t>Gerente</w:t>
+            </w:r>
+          </w:p>
+        </w:tc>
+        <w:tc>
+          <w:tcPr>
+            <w:tcW w:w="3543" w:type="dxa"/>
+            <w:shd w:val="clear" w:color="auto" w:fill="FFFFFF" w:themeFill="background1"/>
+          </w:tcPr>
+          <w:p>
+            <w:pPr>
+              <w:autoSpaceDE w:val="0"/>
+              <w:autoSpaceDN w:val="0"/>
+              <w:adjustRightInd w:val="0"/>
+              <w:jc w:val="both"/>
+              <w:rPr>
+                <w:rFonts w:ascii="Arial" w:hAnsi="Arial" w:cs="Arial"/>
+                <w:b/>
+                <w:bCs/>
+                <w:sz w:val="24"/>
+                <w:szCs w:val="24"/>
+              </w:rPr>
+            </w:pPr>
+            <w:r>
+              <w:rPr>
+                <w:rFonts w:ascii="Arial" w:hAnsi="Arial" w:cs="Arial"/>
+                <w:b/>
+                <w:bCs/>
+                <w:sz w:val="24"/>
+                <w:szCs w:val="24"/>
+              </w:rPr>
+              <w:t>Responsável pela administração dos membros da equipe, cadastro alteração exclusão e listagem.</w:t>
+            </w:r>
+          </w:p>
+        </w:tc>
+        <w:tc>
+          <w:tcPr>
+            <w:tcW w:w="1732" w:type="dxa"/>
+            <w:shd w:val="clear" w:color="auto" w:fill="FFFFFF" w:themeFill="background1"/>
+          </w:tcPr>
+          <w:p>
+            <w:pPr>
+              <w:autoSpaceDE w:val="0"/>
+              <w:autoSpaceDN w:val="0"/>
+              <w:adjustRightInd w:val="0"/>
+              <w:jc w:val="both"/>
+              <w:rPr>
+                <w:rFonts w:ascii="Arial" w:hAnsi="Arial" w:cs="Arial"/>
+                <w:b/>
+                <w:bCs/>
+                <w:sz w:val="24"/>
+                <w:szCs w:val="24"/>
+              </w:rPr>
+            </w:pPr>
+            <w:r>
+              <w:rPr>
+                <w:rFonts w:ascii="Arial" w:hAnsi="Arial" w:cs="Arial"/>
+                <w:b/>
+                <w:bCs/>
+                <w:sz w:val="24"/>
+                <w:szCs w:val="24"/>
+              </w:rPr>
+              <w:t>F1</w:t>
+            </w:r>
           </w:p>
         </w:tc>
       </w:tr>
@@ -6507,16 +6795,6 @@
         </w:rPr>
         <w:t>*Cada caso de uso será associado a um conjunto de requisitos funcionais do sistema. Indicar o identificador de cada requisito funcional associado ao caso de uso.</w:t>
       </w:r>
-      <w:r>
-        <w:rPr>
-          <w:rFonts w:ascii="Arial" w:hAnsi="Arial" w:cs="Arial"/>
-          <w:bCs/>
-          <w:i/>
-          <w:sz w:val="20"/>
-          <w:szCs w:val="20"/>
-        </w:rPr>
-        <w:t>*Cada caso de uso será associado a um conjunto de requisitos funcionais do sistema. Indicar o identificador de cada requisito funcional associado ao caso de uso.</w:t>
-      </w:r>
     </w:p>
     <w:p>
       <w:pPr>
@@ -6600,8 +6878,6 @@
           <w:szCs w:val="24"/>
         </w:rPr>
       </w:pPr>
-      <w:bookmarkStart w:id="1" w:name="_GoBack"/>
-      <w:bookmarkEnd w:id="1"/>
       <w:r>
         <w:rPr>
           <w:rFonts w:ascii="Arial" w:hAnsi="Arial" w:cs="Arial"/>
@@ -6834,6 +7110,7 @@
           <w:szCs w:val="24"/>
           <w:lang w:eastAsia="pt-BR"/>
         </w:rPr>
+        <w:lastRenderedPageBreak/>
         <w:drawing>
           <wp:inline distT="0" distB="0" distL="0" distR="0">
             <wp:extent cx="5400040" cy="4666615"/>
@@ -6946,7 +7223,27 @@
           <w:sz w:val="24"/>
           <w:szCs w:val="24"/>
         </w:rPr>
-        <w:t xml:space="preserve">Descrever textualmente os principais casos de uso do sistema. Sistemas pequenos devem apresentar todos os casos de uso, já sistemas maiores podem apresentar apenas os casos de uso das principais funcionalidades, de forma a não deixar o texto tão repetitivo. </w:t>
+        <w:t xml:space="preserve">Descrever textualmente os principais casos de uso do sistema. Sistemas pequenos devem apresentar todos os casos de uso, já sistemas maiores podem </w:t>
+      </w:r>
+      <w:r>
+        <w:rPr>
+          <w:rFonts w:ascii="Arial" w:hAnsi="Arial" w:cs="Arial"/>
+          <w:i/>
+          <w:iCs/>
+          <w:sz w:val="24"/>
+          <w:szCs w:val="24"/>
+        </w:rPr>
+        <w:t>apresentar</w:t>
+      </w:r>
+      <w:r>
+        <w:rPr>
+          <w:rFonts w:ascii="Arial" w:hAnsi="Arial" w:cs="Arial"/>
+          <w:i/>
+          <w:iCs/>
+          <w:sz w:val="24"/>
+          <w:szCs w:val="24"/>
+        </w:rPr>
+        <w:t xml:space="preserve"> apenas os casos de uso das principais funcionalidades, de forma a não deixar o texto tão repetitivo. </w:t>
       </w:r>
     </w:p>
     <w:p>
@@ -7022,6 +7319,7 @@
                 <w:szCs w:val="24"/>
               </w:rPr>
             </w:pPr>
+            <w:bookmarkStart w:id="1" w:name="_GoBack"/>
             <w:r>
               <w:rPr>
                 <w:rFonts w:ascii="Arial" w:hAnsi="Arial" w:cs="Arial"/>
@@ -7033,6 +7331,7 @@
           </w:p>
         </w:tc>
       </w:tr>
+      <w:bookmarkEnd w:id="1"/>
       <w:tr>
         <w:tc>
           <w:tcPr>
@@ -7088,7 +7387,6 @@
                 <w:sz w:val="24"/>
                 <w:szCs w:val="24"/>
               </w:rPr>
-              <w:lastRenderedPageBreak/>
               <w:t>Pré-condição:</w:t>
             </w:r>
           </w:p>
@@ -7498,6 +7796,7 @@
           <w:sz w:val="24"/>
           <w:szCs w:val="24"/>
         </w:rPr>
+        <w:lastRenderedPageBreak/>
         <w:t xml:space="preserve">Além do diagrama E-R, fazer </w:t>
       </w:r>
       <w:r>
@@ -12032,7 +12331,7 @@
 </file>
 
 <file path=customXml/itemProps1.xml><?xml version="1.0" encoding="utf-8"?>
-<ds:datastoreItem xmlns:ds="http://schemas.openxmlformats.org/officeDocument/2006/customXml" ds:itemID="{F2BEDD82-64E7-4509-83A0-29F993D7266A}">
+<ds:datastoreItem xmlns:ds="http://schemas.openxmlformats.org/officeDocument/2006/customXml" ds:itemID="{0B6C4AE7-9022-4691-9E29-EDA764B7FB62}">
   <ds:schemaRefs>
     <ds:schemaRef ds:uri="http://schemas.openxmlformats.org/officeDocument/2006/bibliography"/>
   </ds:schemaRefs>

</xml_diff>

<commit_message>
Especificações dos requisitos atualizada.
</commit_message>
<xml_diff>
--- a/Documentação/2_ProjetoIntegrador_PropostaDesenvolvimentoDeSoftware.docx
+++ b/Documentação/2_ProjetoIntegrador_PropostaDesenvolvimentoDeSoftware.docx
@@ -2469,7 +2469,7 @@
               <w:rPr>
                 <w:b/>
               </w:rPr>
-              <w:t>F1 &lt;</w:t>
+              <w:t xml:space="preserve">F1 </w:t>
             </w:r>
             <w:r>
               <w:rPr>
@@ -2482,12 +2482,6 @@
                 <w:b/>
               </w:rPr>
               <w:t>Membro Equipe</w:t>
-            </w:r>
-            <w:r>
-              <w:rPr>
-                <w:b/>
-              </w:rPr>
-              <w:t>&gt;</w:t>
             </w:r>
           </w:p>
         </w:tc>
@@ -2544,27 +2538,32 @@
               <w:t xml:space="preserve">O sistema devera fazer a inclusão, exclusão, alteração e listar os </w:t>
             </w:r>
             <w:r>
-              <w:t xml:space="preserve">membros que compõem </w:t>
-            </w:r>
+              <w:t xml:space="preserve">membros que </w:t>
+            </w:r>
+            <w:r>
+              <w:t>irão compor um setor</w:t>
+            </w:r>
+            <w:r>
+              <w:t>. Mantendo dados como nome, telefone, endereço</w:t>
+            </w:r>
+            <w:r>
+              <w:t xml:space="preserve">, </w:t>
+            </w:r>
+            <w:r>
+              <w:t>ativo</w:t>
+            </w:r>
+            <w:r>
+              <w:t xml:space="preserve">, </w:t>
+            </w:r>
+            <w:proofErr w:type="spellStart"/>
             <w:proofErr w:type="gramStart"/>
             <w:r>
-              <w:t>um setor</w:t>
-            </w:r>
-            <w:r>
-              <w:t xml:space="preserve"> cadastrados</w:t>
-            </w:r>
+              <w:t>cnh</w:t>
+            </w:r>
+            <w:proofErr w:type="spellEnd"/>
             <w:proofErr w:type="gramEnd"/>
             <w:r>
-              <w:t>. Mantendo dados como nome, telefone, endereço</w:t>
-            </w:r>
-            <w:r>
-              <w:t xml:space="preserve">, </w:t>
-            </w:r>
-            <w:r>
-              <w:t>ativo</w:t>
-            </w:r>
-            <w:r>
-              <w:t>.</w:t>
+              <w:t>, RG, CPF.</w:t>
             </w:r>
           </w:p>
         </w:tc>
@@ -2735,7 +2734,7 @@
               <w:t xml:space="preserve">1 </w:t>
             </w:r>
             <w:r>
-              <w:t>Controle de acesso</w:t>
+              <w:t>Acesso restrito</w:t>
             </w:r>
           </w:p>
         </w:tc>
@@ -2948,6 +2947,87 @@
             </w:r>
             <w:r>
               <w:t>sabilidade</w:t>
+            </w:r>
+          </w:p>
+        </w:tc>
+        <w:tc>
+          <w:tcPr>
+            <w:tcW w:w="1417" w:type="dxa"/>
+          </w:tcPr>
+          <w:p>
+            <w:pPr>
+              <w:snapToGrid w:val="0"/>
+              <w:jc w:val="center"/>
+            </w:pPr>
+            <w:proofErr w:type="gramStart"/>
+            <w:r>
+              <w:t xml:space="preserve">(   </w:t>
+            </w:r>
+            <w:proofErr w:type="gramEnd"/>
+            <w:r>
+              <w:t>)</w:t>
+            </w:r>
+          </w:p>
+        </w:tc>
+      </w:tr>
+      <w:tr>
+        <w:trPr>
+          <w:trHeight w:hRule="exact" w:val="1285"/>
+        </w:trPr>
+        <w:tc>
+          <w:tcPr>
+            <w:tcW w:w="2829" w:type="dxa"/>
+          </w:tcPr>
+          <w:p>
+            <w:pPr>
+              <w:snapToGrid w:val="0"/>
+            </w:pPr>
+            <w:proofErr w:type="gramStart"/>
+            <w:r>
+              <w:t>NF1.</w:t>
+            </w:r>
+            <w:proofErr w:type="gramEnd"/>
+            <w:r>
+              <w:t>4</w:t>
+            </w:r>
+            <w:r>
+              <w:t xml:space="preserve"> </w:t>
+            </w:r>
+            <w:r>
+              <w:t xml:space="preserve">Listar </w:t>
+            </w:r>
+            <w:r>
+              <w:t>funcionário</w:t>
+            </w:r>
+            <w:r>
+              <w:t>s</w:t>
+            </w:r>
+          </w:p>
+        </w:tc>
+        <w:tc>
+          <w:tcPr>
+            <w:tcW w:w="2835" w:type="dxa"/>
+          </w:tcPr>
+          <w:p>
+            <w:pPr>
+              <w:snapToGrid w:val="0"/>
+            </w:pPr>
+            <w:r>
+              <w:t>Somente serão apresentados os funcionários que estão como ativo no sistema</w:t>
+            </w:r>
+          </w:p>
+        </w:tc>
+        <w:tc>
+          <w:tcPr>
+            <w:tcW w:w="1559" w:type="dxa"/>
+            <w:gridSpan w:val="2"/>
+          </w:tcPr>
+          <w:p>
+            <w:pPr>
+              <w:snapToGrid w:val="0"/>
+            </w:pPr>
+            <w:r>
+              <w:t>Usabilidade</w:t>
             </w:r>
           </w:p>
         </w:tc>
@@ -3055,7 +3135,7 @@
               <w:rPr>
                 <w:b/>
               </w:rPr>
-              <w:t xml:space="preserve"> &lt;</w:t>
+              <w:t xml:space="preserve"> </w:t>
             </w:r>
             <w:r>
               <w:rPr>
@@ -3067,7 +3147,7 @@
               <w:rPr>
                 <w:b/>
               </w:rPr>
-              <w:t xml:space="preserve"> Tarefa&gt;</w:t>
+              <w:t xml:space="preserve"> Tarefa</w:t>
             </w:r>
           </w:p>
         </w:tc>
@@ -3326,7 +3406,10 @@
             </w:r>
             <w:proofErr w:type="gramEnd"/>
             <w:r>
-              <w:t>1 Controle de acesso</w:t>
+              <w:t xml:space="preserve">1 </w:t>
+            </w:r>
+            <w:r>
+              <w:t>Acesso restrito</w:t>
             </w:r>
           </w:p>
         </w:tc>
@@ -3533,6 +3616,88 @@
             </w:pPr>
             <w:r>
               <w:t>(X)</w:t>
+            </w:r>
+          </w:p>
+        </w:tc>
+      </w:tr>
+      <w:tr>
+        <w:trPr>
+          <w:trHeight w:hRule="exact" w:val="1517"/>
+        </w:trPr>
+        <w:tc>
+          <w:tcPr>
+            <w:tcW w:w="2829" w:type="dxa"/>
+          </w:tcPr>
+          <w:p>
+            <w:pPr>
+              <w:snapToGrid w:val="0"/>
+            </w:pPr>
+            <w:proofErr w:type="gramStart"/>
+            <w:r>
+              <w:lastRenderedPageBreak/>
+              <w:t>NF2.</w:t>
+            </w:r>
+            <w:proofErr w:type="gramEnd"/>
+            <w:r>
+              <w:t>4</w:t>
+            </w:r>
+            <w:r>
+              <w:t xml:space="preserve"> </w:t>
+            </w:r>
+            <w:r>
+              <w:t xml:space="preserve">Mostrar </w:t>
+            </w:r>
+            <w:r>
+              <w:t>funcionários</w:t>
+            </w:r>
+            <w:r>
+              <w:t xml:space="preserve"> para cadastro.</w:t>
+            </w:r>
+          </w:p>
+        </w:tc>
+        <w:tc>
+          <w:tcPr>
+            <w:tcW w:w="2835" w:type="dxa"/>
+          </w:tcPr>
+          <w:p>
+            <w:pPr>
+              <w:snapToGrid w:val="0"/>
+            </w:pPr>
+            <w:r>
+              <w:t>Somente serão apresentados funcionários que tiverem ativos no sistema.</w:t>
+            </w:r>
+          </w:p>
+        </w:tc>
+        <w:tc>
+          <w:tcPr>
+            <w:tcW w:w="1559" w:type="dxa"/>
+            <w:gridSpan w:val="2"/>
+          </w:tcPr>
+          <w:p>
+            <w:pPr>
+              <w:snapToGrid w:val="0"/>
+            </w:pPr>
+            <w:r>
+              <w:t>Usabilidade</w:t>
+            </w:r>
+          </w:p>
+        </w:tc>
+        <w:tc>
+          <w:tcPr>
+            <w:tcW w:w="1417" w:type="dxa"/>
+          </w:tcPr>
+          <w:p>
+            <w:pPr>
+              <w:snapToGrid w:val="0"/>
+              <w:jc w:val="center"/>
+            </w:pPr>
+            <w:proofErr w:type="gramStart"/>
+            <w:r>
+              <w:t xml:space="preserve">(   </w:t>
+            </w:r>
+            <w:proofErr w:type="gramEnd"/>
+            <w:r>
+              <w:t>)</w:t>
             </w:r>
           </w:p>
         </w:tc>
@@ -3621,7 +3786,7 @@
               <w:rPr>
                 <w:b/>
               </w:rPr>
-              <w:t xml:space="preserve"> &lt;</w:t>
+              <w:t xml:space="preserve"> </w:t>
             </w:r>
             <w:r>
               <w:rPr>
@@ -3640,12 +3805,6 @@
                 <w:b/>
               </w:rPr>
               <w:t>para avaliação</w:t>
-            </w:r>
-            <w:r>
-              <w:rPr>
-                <w:b/>
-              </w:rPr>
-              <w:t>&gt;</w:t>
             </w:r>
           </w:p>
         </w:tc>
@@ -3685,7 +3844,6 @@
               <w:spacing w:after="0" w:line="240" w:lineRule="auto"/>
             </w:pPr>
             <w:r>
-              <w:lastRenderedPageBreak/>
               <w:t>O sistema devera apresentar um</w:t>
             </w:r>
             <w:r>
@@ -3707,7 +3865,19 @@
               <w:t>de cada colaborador,</w:t>
             </w:r>
             <w:r>
-              <w:t xml:space="preserve"> esta funcionalidade altera o status da tarefa para “Em avaliação”.</w:t>
+              <w:t xml:space="preserve"> esta funcionalidade</w:t>
+            </w:r>
+            <w:r>
+              <w:t>, responsável por</w:t>
+            </w:r>
+            <w:r>
+              <w:t xml:space="preserve"> altera</w:t>
+            </w:r>
+            <w:r>
+              <w:t>r</w:t>
+            </w:r>
+            <w:r>
+              <w:t xml:space="preserve"> o status da tarefa para “Em avaliação”.</w:t>
             </w:r>
           </w:p>
           <w:p>
@@ -3904,11 +4074,9 @@
             <w:r>
               <w:t xml:space="preserve">Será </w:t>
             </w:r>
-            <w:proofErr w:type="gramStart"/>
-            <w:r>
-              <w:t>definido</w:t>
-            </w:r>
-            <w:proofErr w:type="gramEnd"/>
+            <w:r>
+              <w:t>definida</w:t>
+            </w:r>
             <w:r>
               <w:t xml:space="preserve"> uma cor diferente dos demais botões</w:t>
             </w:r>
@@ -4044,7 +4212,7 @@
               <w:rPr>
                 <w:b/>
               </w:rPr>
-              <w:t xml:space="preserve"> &lt;</w:t>
+              <w:t xml:space="preserve"> </w:t>
             </w:r>
             <w:r>
               <w:rPr>
@@ -4056,7 +4224,7 @@
               <w:rPr>
                 <w:b/>
               </w:rPr>
-              <w:t xml:space="preserve"> Tarefa&gt;</w:t>
+              <w:t xml:space="preserve"> Tarefa</w:t>
             </w:r>
           </w:p>
         </w:tc>
@@ -4299,7 +4467,10 @@
             </w:r>
             <w:proofErr w:type="gramEnd"/>
             <w:r>
-              <w:t>1 Controle de acesso</w:t>
+              <w:t xml:space="preserve">1 </w:t>
+            </w:r>
+            <w:r>
+              <w:t>Acesso restrito</w:t>
             </w:r>
           </w:p>
         </w:tc>
@@ -4434,7 +4605,7 @@
               <w:rPr>
                 <w:b/>
               </w:rPr>
-              <w:t xml:space="preserve"> &lt;Histórico de Tarefas&gt;</w:t>
+              <w:t xml:space="preserve"> Histórico de Tarefas</w:t>
             </w:r>
           </w:p>
         </w:tc>
@@ -4659,7 +4830,10 @@
             </w:r>
             <w:proofErr w:type="gramEnd"/>
             <w:r>
-              <w:t>1 Controle de acesso</w:t>
+              <w:t xml:space="preserve">1 </w:t>
+            </w:r>
+            <w:r>
+              <w:t>Acesso restrito</w:t>
             </w:r>
           </w:p>
         </w:tc>
@@ -4770,7 +4944,19 @@
               <w:rPr>
                 <w:b/>
               </w:rPr>
-              <w:t>F5 &lt;</w:t>
+              <w:t>F</w:t>
+            </w:r>
+            <w:r>
+              <w:rPr>
+                <w:b/>
+              </w:rPr>
+              <w:t>6</w:t>
+            </w:r>
+            <w:r>
+              <w:rPr>
+                <w:b/>
+              </w:rPr>
+              <w:t xml:space="preserve"> </w:t>
             </w:r>
             <w:proofErr w:type="spellStart"/>
             <w:r>
@@ -4780,12 +4966,6 @@
               <w:t>Login</w:t>
             </w:r>
             <w:proofErr w:type="spellEnd"/>
-            <w:r>
-              <w:rPr>
-                <w:b/>
-              </w:rPr>
-              <w:t>&gt;</w:t>
-            </w:r>
           </w:p>
         </w:tc>
         <w:tc>
@@ -4911,7 +5091,6 @@
                 <w:b/>
                 <w:bCs/>
               </w:rPr>
-              <w:lastRenderedPageBreak/>
               <w:t>Nome</w:t>
             </w:r>
           </w:p>
@@ -5007,7 +5186,13 @@
             </w:pPr>
             <w:proofErr w:type="gramStart"/>
             <w:r>
-              <w:t>NF5.</w:t>
+              <w:t>NF</w:t>
+            </w:r>
+            <w:r>
+              <w:t>6</w:t>
+            </w:r>
+            <w:r>
+              <w:t>.</w:t>
             </w:r>
             <w:proofErr w:type="gramEnd"/>
             <w:r>
@@ -5030,15 +5215,13 @@
               <w:t xml:space="preserve">Somente o administrador ou um gerente já </w:t>
             </w:r>
             <w:proofErr w:type="spellStart"/>
-            <w:proofErr w:type="gramStart"/>
             <w:r>
               <w:t>pré</w:t>
             </w:r>
             <w:proofErr w:type="spellEnd"/>
             <w:r>
-              <w:t xml:space="preserve"> cadastrado</w:t>
-            </w:r>
-            <w:proofErr w:type="gramEnd"/>
+              <w:t>-cadastrado</w:t>
+            </w:r>
             <w:r>
               <w:t xml:space="preserve"> pode cadastrar novos usuários.</w:t>
             </w:r>
@@ -5138,7 +5321,19 @@
               <w:rPr>
                 <w:b/>
               </w:rPr>
-              <w:t>F6 &lt;Listar Tarefas&gt;</w:t>
+              <w:t>F</w:t>
+            </w:r>
+            <w:r>
+              <w:rPr>
+                <w:b/>
+              </w:rPr>
+              <w:t>7</w:t>
+            </w:r>
+            <w:r>
+              <w:rPr>
+                <w:b/>
+              </w:rPr>
+              <w:t xml:space="preserve"> Listar Tarefas</w:t>
             </w:r>
           </w:p>
         </w:tc>
@@ -5329,7 +5524,7 @@
       </w:tr>
       <w:tr>
         <w:trPr>
-          <w:trHeight w:hRule="exact" w:val="3182"/>
+          <w:trHeight w:hRule="exact" w:val="1685"/>
         </w:trPr>
         <w:tc>
           <w:tcPr>
@@ -5341,7 +5536,13 @@
             </w:pPr>
             <w:proofErr w:type="gramStart"/>
             <w:r>
-              <w:t>NF6.</w:t>
+              <w:t>NF</w:t>
+            </w:r>
+            <w:r>
+              <w:t>7</w:t>
+            </w:r>
+            <w:r>
+              <w:t>.</w:t>
             </w:r>
             <w:proofErr w:type="gramEnd"/>
             <w:r>
@@ -5361,15 +5562,10 @@
               <w:snapToGrid w:val="0"/>
             </w:pPr>
             <w:r>
-              <w:t xml:space="preserve">Cada tarefa ira possuir sua descrição, colaborador responsável, gerente que definiu a tarefa, data limite, status da tarefa e opções relacionadas </w:t>
-            </w:r>
-            <w:proofErr w:type="gramStart"/>
-            <w:r>
-              <w:t>a</w:t>
-            </w:r>
-            <w:proofErr w:type="gramEnd"/>
-            <w:r>
-              <w:t xml:space="preserve"> determinada tarefa qualquer outra informação será apresentado caso a tarefa seja selecionada.</w:t>
+              <w:t>Cada tarefa ira possuir sua descrição, colaborador responsável, gerente que definiu a tarefa</w:t>
+            </w:r>
+            <w:r>
+              <w:t>, data limite, status da tarefa.</w:t>
             </w:r>
           </w:p>
         </w:tc>
@@ -5419,6 +5615,1162 @@
         </w:rPr>
       </w:pPr>
     </w:p>
+    <w:tbl>
+      <w:tblPr>
+        <w:tblW w:w="8640" w:type="dxa"/>
+        <w:tblInd w:w="-27" w:type="dxa"/>
+        <w:tblBorders>
+          <w:top w:val="double" w:sz="2" w:space="0" w:color="000000"/>
+          <w:left w:val="double" w:sz="2" w:space="0" w:color="000000"/>
+          <w:bottom w:val="double" w:sz="2" w:space="0" w:color="000000"/>
+          <w:right w:val="double" w:sz="2" w:space="0" w:color="000000"/>
+          <w:insideH w:val="single" w:sz="4" w:space="0" w:color="auto"/>
+          <w:insideV w:val="single" w:sz="4" w:space="0" w:color="auto"/>
+        </w:tblBorders>
+        <w:tblLayout w:type="fixed"/>
+        <w:tblLook w:val="0000" w:firstRow="0" w:lastRow="0" w:firstColumn="0" w:lastColumn="0" w:noHBand="0" w:noVBand="0"/>
+      </w:tblPr>
+      <w:tblGrid>
+        <w:gridCol w:w="2829"/>
+        <w:gridCol w:w="2835"/>
+        <w:gridCol w:w="1275"/>
+        <w:gridCol w:w="284"/>
+        <w:gridCol w:w="1417"/>
+      </w:tblGrid>
+      <w:tr>
+        <w:trPr>
+          <w:trHeight w:val="287"/>
+        </w:trPr>
+        <w:tc>
+          <w:tcPr>
+            <w:tcW w:w="6939" w:type="dxa"/>
+            <w:gridSpan w:val="3"/>
+            <w:tcBorders>
+              <w:top w:val="double" w:sz="2" w:space="0" w:color="000000"/>
+              <w:bottom w:val="single" w:sz="4" w:space="0" w:color="auto"/>
+            </w:tcBorders>
+            <w:shd w:val="clear" w:color="auto" w:fill="D9D9D9" w:themeFill="background1" w:themeFillShade="D9"/>
+          </w:tcPr>
+          <w:p>
+            <w:pPr>
+              <w:snapToGrid w:val="0"/>
+              <w:rPr>
+                <w:b/>
+              </w:rPr>
+            </w:pPr>
+            <w:r>
+              <w:rPr>
+                <w:b/>
+              </w:rPr>
+              <w:t>F</w:t>
+            </w:r>
+            <w:r>
+              <w:rPr>
+                <w:b/>
+              </w:rPr>
+              <w:t>8</w:t>
+            </w:r>
+            <w:r>
+              <w:rPr>
+                <w:b/>
+              </w:rPr>
+              <w:t xml:space="preserve"> </w:t>
+            </w:r>
+            <w:r>
+              <w:rPr>
+                <w:b/>
+              </w:rPr>
+              <w:t>Verificar Tarefas canceladas</w:t>
+            </w:r>
+          </w:p>
+        </w:tc>
+        <w:tc>
+          <w:tcPr>
+            <w:tcW w:w="1701" w:type="dxa"/>
+            <w:gridSpan w:val="2"/>
+          </w:tcPr>
+          <w:p>
+            <w:pPr>
+              <w:snapToGrid w:val="0"/>
+              <w:rPr>
+                <w:b/>
+              </w:rPr>
+            </w:pPr>
+            <w:r>
+              <w:rPr>
+                <w:b/>
+              </w:rPr>
+              <w:t>Oculto (</w:t>
+            </w:r>
+            <w:r>
+              <w:rPr>
+                <w:b/>
+              </w:rPr>
+              <w:t>x</w:t>
+            </w:r>
+            <w:r>
+              <w:rPr>
+                <w:b/>
+              </w:rPr>
+              <w:t>)</w:t>
+            </w:r>
+          </w:p>
+        </w:tc>
+      </w:tr>
+      <w:tr>
+        <w:trPr>
+          <w:trHeight w:val="749"/>
+        </w:trPr>
+        <w:tc>
+          <w:tcPr>
+            <w:tcW w:w="8640" w:type="dxa"/>
+            <w:gridSpan w:val="5"/>
+          </w:tcPr>
+          <w:p>
+            <w:pPr>
+              <w:snapToGrid w:val="0"/>
+              <w:spacing w:after="0" w:line="240" w:lineRule="auto"/>
+            </w:pPr>
+            <w:r>
+              <w:t xml:space="preserve">O sistema devera </w:t>
+            </w:r>
+            <w:r>
+              <w:t>verificar todas as tarefas canceladas e não apresentar as mesmas na lista das tarefas que devem ser realizadas.</w:t>
+            </w:r>
+          </w:p>
+        </w:tc>
+      </w:tr>
+      <w:tr>
+        <w:trPr>
+          <w:trHeight w:val="360"/>
+        </w:trPr>
+        <w:tc>
+          <w:tcPr>
+            <w:tcW w:w="8640" w:type="dxa"/>
+            <w:gridSpan w:val="5"/>
+            <w:shd w:val="clear" w:color="auto" w:fill="E6E6E6"/>
+          </w:tcPr>
+          <w:p>
+            <w:pPr>
+              <w:snapToGrid w:val="0"/>
+              <w:spacing w:after="0"/>
+              <w:rPr>
+                <w:b/>
+              </w:rPr>
+            </w:pPr>
+            <w:r>
+              <w:rPr>
+                <w:b/>
+              </w:rPr>
+              <w:t xml:space="preserve">Requisitos </w:t>
+            </w:r>
+            <w:proofErr w:type="gramStart"/>
+            <w:r>
+              <w:rPr>
+                <w:b/>
+              </w:rPr>
+              <w:t>não-funcionais</w:t>
+            </w:r>
+            <w:proofErr w:type="gramEnd"/>
+            <w:r>
+              <w:rPr>
+                <w:b/>
+              </w:rPr>
+              <w:t xml:space="preserve"> associados</w:t>
+            </w:r>
+          </w:p>
+        </w:tc>
+      </w:tr>
+      <w:tr>
+        <w:tc>
+          <w:tcPr>
+            <w:tcW w:w="2829" w:type="dxa"/>
+            <w:shd w:val="clear" w:color="auto" w:fill="E6E6E6"/>
+            <w:vAlign w:val="center"/>
+          </w:tcPr>
+          <w:p>
+            <w:pPr>
+              <w:pStyle w:val="Tabela"/>
+              <w:snapToGrid w:val="0"/>
+              <w:jc w:val="center"/>
+              <w:rPr>
+                <w:b/>
+                <w:bCs/>
+              </w:rPr>
+            </w:pPr>
+            <w:r>
+              <w:rPr>
+                <w:b/>
+                <w:bCs/>
+              </w:rPr>
+              <w:t>Nome</w:t>
+            </w:r>
+          </w:p>
+        </w:tc>
+        <w:tc>
+          <w:tcPr>
+            <w:tcW w:w="2835" w:type="dxa"/>
+            <w:shd w:val="clear" w:color="auto" w:fill="E6E6E6"/>
+            <w:vAlign w:val="center"/>
+          </w:tcPr>
+          <w:p>
+            <w:pPr>
+              <w:pStyle w:val="Tabela"/>
+              <w:snapToGrid w:val="0"/>
+              <w:jc w:val="center"/>
+              <w:rPr>
+                <w:b/>
+                <w:bCs/>
+              </w:rPr>
+            </w:pPr>
+            <w:r>
+              <w:rPr>
+                <w:b/>
+                <w:bCs/>
+              </w:rPr>
+              <w:t>Restrição</w:t>
+            </w:r>
+          </w:p>
+        </w:tc>
+        <w:tc>
+          <w:tcPr>
+            <w:tcW w:w="1559" w:type="dxa"/>
+            <w:gridSpan w:val="2"/>
+            <w:shd w:val="clear" w:color="auto" w:fill="E6E6E6"/>
+            <w:vAlign w:val="center"/>
+          </w:tcPr>
+          <w:p>
+            <w:pPr>
+              <w:pStyle w:val="Tabela"/>
+              <w:snapToGrid w:val="0"/>
+              <w:jc w:val="center"/>
+              <w:rPr>
+                <w:b/>
+                <w:bCs/>
+              </w:rPr>
+            </w:pPr>
+            <w:r>
+              <w:rPr>
+                <w:b/>
+                <w:bCs/>
+              </w:rPr>
+              <w:t>Categoria</w:t>
+            </w:r>
+          </w:p>
+        </w:tc>
+        <w:tc>
+          <w:tcPr>
+            <w:tcW w:w="1417" w:type="dxa"/>
+            <w:shd w:val="clear" w:color="auto" w:fill="E6E6E6"/>
+            <w:vAlign w:val="center"/>
+          </w:tcPr>
+          <w:p>
+            <w:pPr>
+              <w:pStyle w:val="Tabela"/>
+              <w:snapToGrid w:val="0"/>
+              <w:jc w:val="center"/>
+              <w:rPr>
+                <w:b/>
+                <w:bCs/>
+              </w:rPr>
+            </w:pPr>
+            <w:r>
+              <w:rPr>
+                <w:b/>
+                <w:bCs/>
+              </w:rPr>
+              <w:t>Desejável</w:t>
+            </w:r>
+          </w:p>
+        </w:tc>
+      </w:tr>
+      <w:tr>
+        <w:trPr>
+          <w:trHeight w:hRule="exact" w:val="1685"/>
+        </w:trPr>
+        <w:tc>
+          <w:tcPr>
+            <w:tcW w:w="2829" w:type="dxa"/>
+          </w:tcPr>
+          <w:p>
+            <w:pPr>
+              <w:snapToGrid w:val="0"/>
+            </w:pPr>
+            <w:proofErr w:type="gramStart"/>
+            <w:r>
+              <w:t>NF</w:t>
+            </w:r>
+            <w:r>
+              <w:t>8</w:t>
+            </w:r>
+            <w:r>
+              <w:t>.</w:t>
+            </w:r>
+            <w:proofErr w:type="gramEnd"/>
+            <w:r>
+              <w:t xml:space="preserve">1 </w:t>
+            </w:r>
+          </w:p>
+        </w:tc>
+        <w:tc>
+          <w:tcPr>
+            <w:tcW w:w="2835" w:type="dxa"/>
+          </w:tcPr>
+          <w:p>
+            <w:pPr>
+              <w:snapToGrid w:val="0"/>
+            </w:pPr>
+          </w:p>
+        </w:tc>
+        <w:tc>
+          <w:tcPr>
+            <w:tcW w:w="1559" w:type="dxa"/>
+            <w:gridSpan w:val="2"/>
+          </w:tcPr>
+          <w:p>
+            <w:pPr>
+              <w:snapToGrid w:val="0"/>
+            </w:pPr>
+          </w:p>
+        </w:tc>
+        <w:tc>
+          <w:tcPr>
+            <w:tcW w:w="1417" w:type="dxa"/>
+          </w:tcPr>
+          <w:p>
+            <w:pPr>
+              <w:snapToGrid w:val="0"/>
+              <w:jc w:val="center"/>
+            </w:pPr>
+            <w:proofErr w:type="gramStart"/>
+            <w:r>
+              <w:t xml:space="preserve">(   </w:t>
+            </w:r>
+            <w:proofErr w:type="gramEnd"/>
+            <w:r>
+              <w:t>)</w:t>
+            </w:r>
+          </w:p>
+        </w:tc>
+      </w:tr>
+    </w:tbl>
+    <w:p>
+      <w:pPr>
+        <w:pStyle w:val="Default"/>
+        <w:rPr>
+          <w:rFonts w:ascii="Arial" w:hAnsi="Arial" w:cs="Arial"/>
+          <w:b/>
+          <w:bCs/>
+          <w:color w:val="auto"/>
+        </w:rPr>
+      </w:pPr>
+    </w:p>
+    <w:tbl>
+      <w:tblPr>
+        <w:tblW w:w="8640" w:type="dxa"/>
+        <w:tblInd w:w="-27" w:type="dxa"/>
+        <w:tblBorders>
+          <w:top w:val="double" w:sz="2" w:space="0" w:color="000000"/>
+          <w:left w:val="double" w:sz="2" w:space="0" w:color="000000"/>
+          <w:bottom w:val="double" w:sz="2" w:space="0" w:color="000000"/>
+          <w:right w:val="double" w:sz="2" w:space="0" w:color="000000"/>
+          <w:insideH w:val="single" w:sz="4" w:space="0" w:color="auto"/>
+          <w:insideV w:val="single" w:sz="4" w:space="0" w:color="auto"/>
+        </w:tblBorders>
+        <w:tblLayout w:type="fixed"/>
+        <w:tblLook w:val="0000" w:firstRow="0" w:lastRow="0" w:firstColumn="0" w:lastColumn="0" w:noHBand="0" w:noVBand="0"/>
+      </w:tblPr>
+      <w:tblGrid>
+        <w:gridCol w:w="2829"/>
+        <w:gridCol w:w="2835"/>
+        <w:gridCol w:w="1275"/>
+        <w:gridCol w:w="284"/>
+        <w:gridCol w:w="1417"/>
+      </w:tblGrid>
+      <w:tr>
+        <w:trPr>
+          <w:trHeight w:val="287"/>
+        </w:trPr>
+        <w:tc>
+          <w:tcPr>
+            <w:tcW w:w="6939" w:type="dxa"/>
+            <w:gridSpan w:val="3"/>
+            <w:tcBorders>
+              <w:top w:val="double" w:sz="2" w:space="0" w:color="000000"/>
+              <w:bottom w:val="single" w:sz="4" w:space="0" w:color="auto"/>
+            </w:tcBorders>
+            <w:shd w:val="clear" w:color="auto" w:fill="D9D9D9" w:themeFill="background1" w:themeFillShade="D9"/>
+          </w:tcPr>
+          <w:p>
+            <w:pPr>
+              <w:snapToGrid w:val="0"/>
+              <w:rPr>
+                <w:b/>
+              </w:rPr>
+            </w:pPr>
+            <w:r>
+              <w:rPr>
+                <w:b/>
+              </w:rPr>
+              <w:t>F</w:t>
+            </w:r>
+            <w:r>
+              <w:rPr>
+                <w:b/>
+              </w:rPr>
+              <w:t>9</w:t>
+            </w:r>
+            <w:r>
+              <w:rPr>
+                <w:b/>
+              </w:rPr>
+              <w:t xml:space="preserve"> </w:t>
+            </w:r>
+            <w:r>
+              <w:rPr>
+                <w:b/>
+              </w:rPr>
+              <w:t>Controle de Acesso</w:t>
+            </w:r>
+          </w:p>
+        </w:tc>
+        <w:tc>
+          <w:tcPr>
+            <w:tcW w:w="1701" w:type="dxa"/>
+            <w:gridSpan w:val="2"/>
+          </w:tcPr>
+          <w:p>
+            <w:pPr>
+              <w:snapToGrid w:val="0"/>
+              <w:rPr>
+                <w:b/>
+              </w:rPr>
+            </w:pPr>
+            <w:r>
+              <w:rPr>
+                <w:b/>
+              </w:rPr>
+              <w:t>Oculto (x)</w:t>
+            </w:r>
+          </w:p>
+        </w:tc>
+      </w:tr>
+      <w:tr>
+        <w:trPr>
+          <w:trHeight w:val="749"/>
+        </w:trPr>
+        <w:tc>
+          <w:tcPr>
+            <w:tcW w:w="8640" w:type="dxa"/>
+            <w:gridSpan w:val="5"/>
+          </w:tcPr>
+          <w:p>
+            <w:pPr>
+              <w:snapToGrid w:val="0"/>
+              <w:spacing w:after="0" w:line="240" w:lineRule="auto"/>
+            </w:pPr>
+            <w:r>
+              <w:t xml:space="preserve">O sistema devera verificar </w:t>
+            </w:r>
+            <w:r>
+              <w:t xml:space="preserve">se o usuário que esta tentando </w:t>
+            </w:r>
+            <w:proofErr w:type="spellStart"/>
+            <w:r>
+              <w:t>logar</w:t>
+            </w:r>
+            <w:proofErr w:type="spellEnd"/>
+            <w:r>
+              <w:t xml:space="preserve"> no sistema já esta cadastrado.</w:t>
+            </w:r>
+          </w:p>
+        </w:tc>
+      </w:tr>
+      <w:tr>
+        <w:trPr>
+          <w:trHeight w:val="360"/>
+        </w:trPr>
+        <w:tc>
+          <w:tcPr>
+            <w:tcW w:w="8640" w:type="dxa"/>
+            <w:gridSpan w:val="5"/>
+            <w:shd w:val="clear" w:color="auto" w:fill="E6E6E6"/>
+          </w:tcPr>
+          <w:p>
+            <w:pPr>
+              <w:snapToGrid w:val="0"/>
+              <w:spacing w:after="0"/>
+              <w:rPr>
+                <w:b/>
+              </w:rPr>
+            </w:pPr>
+            <w:r>
+              <w:rPr>
+                <w:b/>
+              </w:rPr>
+              <w:t xml:space="preserve">Requisitos </w:t>
+            </w:r>
+            <w:proofErr w:type="gramStart"/>
+            <w:r>
+              <w:rPr>
+                <w:b/>
+              </w:rPr>
+              <w:t>não-funcionais</w:t>
+            </w:r>
+            <w:proofErr w:type="gramEnd"/>
+            <w:r>
+              <w:rPr>
+                <w:b/>
+              </w:rPr>
+              <w:t xml:space="preserve"> associados</w:t>
+            </w:r>
+          </w:p>
+        </w:tc>
+      </w:tr>
+      <w:tr>
+        <w:tc>
+          <w:tcPr>
+            <w:tcW w:w="2829" w:type="dxa"/>
+            <w:shd w:val="clear" w:color="auto" w:fill="E6E6E6"/>
+            <w:vAlign w:val="center"/>
+          </w:tcPr>
+          <w:p>
+            <w:pPr>
+              <w:pStyle w:val="Tabela"/>
+              <w:snapToGrid w:val="0"/>
+              <w:jc w:val="center"/>
+              <w:rPr>
+                <w:b/>
+                <w:bCs/>
+              </w:rPr>
+            </w:pPr>
+            <w:r>
+              <w:rPr>
+                <w:b/>
+                <w:bCs/>
+              </w:rPr>
+              <w:lastRenderedPageBreak/>
+              <w:t>Nome</w:t>
+            </w:r>
+          </w:p>
+        </w:tc>
+        <w:tc>
+          <w:tcPr>
+            <w:tcW w:w="2835" w:type="dxa"/>
+            <w:shd w:val="clear" w:color="auto" w:fill="E6E6E6"/>
+            <w:vAlign w:val="center"/>
+          </w:tcPr>
+          <w:p>
+            <w:pPr>
+              <w:pStyle w:val="Tabela"/>
+              <w:snapToGrid w:val="0"/>
+              <w:jc w:val="center"/>
+              <w:rPr>
+                <w:b/>
+                <w:bCs/>
+              </w:rPr>
+            </w:pPr>
+            <w:r>
+              <w:rPr>
+                <w:b/>
+                <w:bCs/>
+              </w:rPr>
+              <w:t>Restrição</w:t>
+            </w:r>
+          </w:p>
+        </w:tc>
+        <w:tc>
+          <w:tcPr>
+            <w:tcW w:w="1559" w:type="dxa"/>
+            <w:gridSpan w:val="2"/>
+            <w:shd w:val="clear" w:color="auto" w:fill="E6E6E6"/>
+            <w:vAlign w:val="center"/>
+          </w:tcPr>
+          <w:p>
+            <w:pPr>
+              <w:pStyle w:val="Tabela"/>
+              <w:snapToGrid w:val="0"/>
+              <w:jc w:val="center"/>
+              <w:rPr>
+                <w:b/>
+                <w:bCs/>
+              </w:rPr>
+            </w:pPr>
+            <w:r>
+              <w:rPr>
+                <w:b/>
+                <w:bCs/>
+              </w:rPr>
+              <w:t>Categoria</w:t>
+            </w:r>
+          </w:p>
+        </w:tc>
+        <w:tc>
+          <w:tcPr>
+            <w:tcW w:w="1417" w:type="dxa"/>
+            <w:shd w:val="clear" w:color="auto" w:fill="E6E6E6"/>
+            <w:vAlign w:val="center"/>
+          </w:tcPr>
+          <w:p>
+            <w:pPr>
+              <w:pStyle w:val="Tabela"/>
+              <w:snapToGrid w:val="0"/>
+              <w:jc w:val="center"/>
+              <w:rPr>
+                <w:b/>
+                <w:bCs/>
+              </w:rPr>
+            </w:pPr>
+            <w:r>
+              <w:rPr>
+                <w:b/>
+                <w:bCs/>
+              </w:rPr>
+              <w:t>Desejável</w:t>
+            </w:r>
+          </w:p>
+        </w:tc>
+      </w:tr>
+      <w:tr>
+        <w:trPr>
+          <w:trHeight w:hRule="exact" w:val="1685"/>
+        </w:trPr>
+        <w:tc>
+          <w:tcPr>
+            <w:tcW w:w="2829" w:type="dxa"/>
+          </w:tcPr>
+          <w:p>
+            <w:pPr>
+              <w:snapToGrid w:val="0"/>
+            </w:pPr>
+            <w:proofErr w:type="gramStart"/>
+            <w:r>
+              <w:t>NF</w:t>
+            </w:r>
+            <w:r>
+              <w:t>9</w:t>
+            </w:r>
+            <w:r>
+              <w:t>.</w:t>
+            </w:r>
+            <w:proofErr w:type="gramEnd"/>
+            <w:r>
+              <w:t xml:space="preserve">1 </w:t>
+            </w:r>
+            <w:r>
+              <w:t>Informações apresentadas</w:t>
+            </w:r>
+          </w:p>
+        </w:tc>
+        <w:tc>
+          <w:tcPr>
+            <w:tcW w:w="2835" w:type="dxa"/>
+          </w:tcPr>
+          <w:p>
+            <w:pPr>
+              <w:snapToGrid w:val="0"/>
+            </w:pPr>
+            <w:r>
+              <w:t xml:space="preserve">O sistema vai retornar um aviso se o usuário conseguiu </w:t>
+            </w:r>
+            <w:proofErr w:type="spellStart"/>
+            <w:r>
+              <w:t>logar</w:t>
+            </w:r>
+            <w:proofErr w:type="spellEnd"/>
+            <w:r>
+              <w:t xml:space="preserve"> no sistema.</w:t>
+            </w:r>
+          </w:p>
+        </w:tc>
+        <w:tc>
+          <w:tcPr>
+            <w:tcW w:w="1559" w:type="dxa"/>
+            <w:gridSpan w:val="2"/>
+          </w:tcPr>
+          <w:p>
+            <w:pPr>
+              <w:snapToGrid w:val="0"/>
+            </w:pPr>
+            <w:r>
+              <w:t>Usabilidade</w:t>
+            </w:r>
+          </w:p>
+        </w:tc>
+        <w:tc>
+          <w:tcPr>
+            <w:tcW w:w="1417" w:type="dxa"/>
+          </w:tcPr>
+          <w:p>
+            <w:pPr>
+              <w:snapToGrid w:val="0"/>
+              <w:jc w:val="center"/>
+            </w:pPr>
+            <w:proofErr w:type="gramStart"/>
+            <w:r>
+              <w:t xml:space="preserve">(   </w:t>
+            </w:r>
+            <w:proofErr w:type="gramEnd"/>
+            <w:r>
+              <w:t>)</w:t>
+            </w:r>
+          </w:p>
+        </w:tc>
+      </w:tr>
+      <w:tr>
+        <w:trPr>
+          <w:trHeight w:hRule="exact" w:val="1685"/>
+        </w:trPr>
+        <w:tc>
+          <w:tcPr>
+            <w:tcW w:w="2829" w:type="dxa"/>
+          </w:tcPr>
+          <w:p>
+            <w:pPr>
+              <w:snapToGrid w:val="0"/>
+            </w:pPr>
+            <w:proofErr w:type="gramStart"/>
+            <w:r>
+              <w:t>NF9.</w:t>
+            </w:r>
+            <w:proofErr w:type="gramEnd"/>
+            <w:r>
+              <w:t xml:space="preserve">2 Guardar Log </w:t>
+            </w:r>
+          </w:p>
+        </w:tc>
+        <w:tc>
+          <w:tcPr>
+            <w:tcW w:w="2835" w:type="dxa"/>
+          </w:tcPr>
+          <w:p>
+            <w:pPr>
+              <w:snapToGrid w:val="0"/>
+            </w:pPr>
+            <w:r>
+              <w:t xml:space="preserve">Armazenar em um arquivo todas as tentativas de </w:t>
+            </w:r>
+            <w:proofErr w:type="spellStart"/>
+            <w:r>
+              <w:t>login</w:t>
+            </w:r>
+            <w:proofErr w:type="spellEnd"/>
+            <w:r>
+              <w:t xml:space="preserve"> e de acesso ao sistema.</w:t>
+            </w:r>
+          </w:p>
+        </w:tc>
+        <w:tc>
+          <w:tcPr>
+            <w:tcW w:w="1559" w:type="dxa"/>
+            <w:gridSpan w:val="2"/>
+          </w:tcPr>
+          <w:p>
+            <w:pPr>
+              <w:snapToGrid w:val="0"/>
+            </w:pPr>
+            <w:r>
+              <w:t>Segurança</w:t>
+            </w:r>
+          </w:p>
+        </w:tc>
+        <w:tc>
+          <w:tcPr>
+            <w:tcW w:w="1417" w:type="dxa"/>
+          </w:tcPr>
+          <w:p>
+            <w:pPr>
+              <w:snapToGrid w:val="0"/>
+              <w:jc w:val="center"/>
+            </w:pPr>
+            <w:r>
+              <w:t>(</w:t>
+            </w:r>
+            <w:r>
+              <w:t>X</w:t>
+            </w:r>
+            <w:r>
+              <w:t>)</w:t>
+            </w:r>
+          </w:p>
+        </w:tc>
+      </w:tr>
+    </w:tbl>
+    <w:p>
+      <w:pPr>
+        <w:pStyle w:val="Default"/>
+        <w:rPr>
+          <w:rFonts w:ascii="Arial" w:hAnsi="Arial" w:cs="Arial"/>
+          <w:b/>
+          <w:bCs/>
+          <w:color w:val="auto"/>
+        </w:rPr>
+      </w:pPr>
+    </w:p>
+    <w:tbl>
+      <w:tblPr>
+        <w:tblW w:w="8640" w:type="dxa"/>
+        <w:tblInd w:w="-27" w:type="dxa"/>
+        <w:tblBorders>
+          <w:top w:val="double" w:sz="2" w:space="0" w:color="000000"/>
+          <w:left w:val="double" w:sz="2" w:space="0" w:color="000000"/>
+          <w:bottom w:val="double" w:sz="2" w:space="0" w:color="000000"/>
+          <w:right w:val="double" w:sz="2" w:space="0" w:color="000000"/>
+          <w:insideH w:val="single" w:sz="4" w:space="0" w:color="auto"/>
+          <w:insideV w:val="single" w:sz="4" w:space="0" w:color="auto"/>
+        </w:tblBorders>
+        <w:tblLayout w:type="fixed"/>
+        <w:tblLook w:val="0000" w:firstRow="0" w:lastRow="0" w:firstColumn="0" w:lastColumn="0" w:noHBand="0" w:noVBand="0"/>
+      </w:tblPr>
+      <w:tblGrid>
+        <w:gridCol w:w="2829"/>
+        <w:gridCol w:w="2835"/>
+        <w:gridCol w:w="1275"/>
+        <w:gridCol w:w="284"/>
+        <w:gridCol w:w="1417"/>
+      </w:tblGrid>
+      <w:tr>
+        <w:trPr>
+          <w:trHeight w:val="287"/>
+        </w:trPr>
+        <w:tc>
+          <w:tcPr>
+            <w:tcW w:w="6939" w:type="dxa"/>
+            <w:gridSpan w:val="3"/>
+            <w:tcBorders>
+              <w:top w:val="double" w:sz="2" w:space="0" w:color="000000"/>
+              <w:bottom w:val="single" w:sz="4" w:space="0" w:color="auto"/>
+            </w:tcBorders>
+            <w:shd w:val="clear" w:color="auto" w:fill="D9D9D9" w:themeFill="background1" w:themeFillShade="D9"/>
+          </w:tcPr>
+          <w:p>
+            <w:pPr>
+              <w:snapToGrid w:val="0"/>
+              <w:rPr>
+                <w:b/>
+              </w:rPr>
+            </w:pPr>
+            <w:r>
+              <w:rPr>
+                <w:b/>
+              </w:rPr>
+              <w:t>F</w:t>
+            </w:r>
+            <w:r>
+              <w:rPr>
+                <w:b/>
+              </w:rPr>
+              <w:t>10</w:t>
+            </w:r>
+            <w:bookmarkStart w:id="1" w:name="_GoBack"/>
+            <w:bookmarkEnd w:id="1"/>
+            <w:r>
+              <w:rPr>
+                <w:b/>
+              </w:rPr>
+              <w:t xml:space="preserve"> Verificar </w:t>
+            </w:r>
+            <w:r>
+              <w:rPr>
+                <w:b/>
+              </w:rPr>
+              <w:t>Colaboradores</w:t>
+            </w:r>
+            <w:r>
+              <w:rPr>
+                <w:b/>
+              </w:rPr>
+              <w:t xml:space="preserve"> </w:t>
+            </w:r>
+            <w:r>
+              <w:rPr>
+                <w:b/>
+              </w:rPr>
+              <w:t>desativados</w:t>
+            </w:r>
+          </w:p>
+        </w:tc>
+        <w:tc>
+          <w:tcPr>
+            <w:tcW w:w="1701" w:type="dxa"/>
+            <w:gridSpan w:val="2"/>
+          </w:tcPr>
+          <w:p>
+            <w:pPr>
+              <w:snapToGrid w:val="0"/>
+              <w:rPr>
+                <w:b/>
+              </w:rPr>
+            </w:pPr>
+            <w:r>
+              <w:rPr>
+                <w:b/>
+              </w:rPr>
+              <w:t>Oculto (x)</w:t>
+            </w:r>
+          </w:p>
+        </w:tc>
+      </w:tr>
+      <w:tr>
+        <w:trPr>
+          <w:trHeight w:val="749"/>
+        </w:trPr>
+        <w:tc>
+          <w:tcPr>
+            <w:tcW w:w="8640" w:type="dxa"/>
+            <w:gridSpan w:val="5"/>
+          </w:tcPr>
+          <w:p>
+            <w:pPr>
+              <w:snapToGrid w:val="0"/>
+              <w:spacing w:after="0" w:line="240" w:lineRule="auto"/>
+            </w:pPr>
+            <w:r>
+              <w:t xml:space="preserve">O sistema devera verificar </w:t>
+            </w:r>
+            <w:proofErr w:type="gramStart"/>
+            <w:r>
+              <w:t xml:space="preserve">todas </w:t>
+            </w:r>
+            <w:r>
+              <w:t>os</w:t>
+            </w:r>
+            <w:proofErr w:type="gramEnd"/>
+            <w:r>
+              <w:t xml:space="preserve"> colaboradores</w:t>
+            </w:r>
+            <w:r>
+              <w:t xml:space="preserve"> </w:t>
+            </w:r>
+            <w:r>
+              <w:t>que estão definidos seus status de ativo como false</w:t>
+            </w:r>
+            <w:r>
+              <w:t xml:space="preserve"> e não apresentar </w:t>
+            </w:r>
+            <w:r>
+              <w:t>os mesmo</w:t>
+            </w:r>
+            <w:r>
+              <w:t xml:space="preserve"> </w:t>
+            </w:r>
+            <w:r>
+              <w:t>no formulário de cadastro de</w:t>
+            </w:r>
+            <w:r>
+              <w:t xml:space="preserve"> tarefas.</w:t>
+            </w:r>
+          </w:p>
+        </w:tc>
+      </w:tr>
+      <w:tr>
+        <w:trPr>
+          <w:trHeight w:val="360"/>
+        </w:trPr>
+        <w:tc>
+          <w:tcPr>
+            <w:tcW w:w="8640" w:type="dxa"/>
+            <w:gridSpan w:val="5"/>
+            <w:shd w:val="clear" w:color="auto" w:fill="E6E6E6"/>
+          </w:tcPr>
+          <w:p>
+            <w:pPr>
+              <w:snapToGrid w:val="0"/>
+              <w:spacing w:after="0"/>
+              <w:rPr>
+                <w:b/>
+              </w:rPr>
+            </w:pPr>
+            <w:r>
+              <w:rPr>
+                <w:b/>
+              </w:rPr>
+              <w:t xml:space="preserve">Requisitos </w:t>
+            </w:r>
+            <w:proofErr w:type="gramStart"/>
+            <w:r>
+              <w:rPr>
+                <w:b/>
+              </w:rPr>
+              <w:t>não-funcionais</w:t>
+            </w:r>
+            <w:proofErr w:type="gramEnd"/>
+            <w:r>
+              <w:rPr>
+                <w:b/>
+              </w:rPr>
+              <w:t xml:space="preserve"> associados</w:t>
+            </w:r>
+          </w:p>
+        </w:tc>
+      </w:tr>
+      <w:tr>
+        <w:tc>
+          <w:tcPr>
+            <w:tcW w:w="2829" w:type="dxa"/>
+            <w:shd w:val="clear" w:color="auto" w:fill="E6E6E6"/>
+            <w:vAlign w:val="center"/>
+          </w:tcPr>
+          <w:p>
+            <w:pPr>
+              <w:pStyle w:val="Tabela"/>
+              <w:snapToGrid w:val="0"/>
+              <w:jc w:val="center"/>
+              <w:rPr>
+                <w:b/>
+                <w:bCs/>
+              </w:rPr>
+            </w:pPr>
+            <w:r>
+              <w:rPr>
+                <w:b/>
+                <w:bCs/>
+              </w:rPr>
+              <w:t>Nome</w:t>
+            </w:r>
+          </w:p>
+        </w:tc>
+        <w:tc>
+          <w:tcPr>
+            <w:tcW w:w="2835" w:type="dxa"/>
+            <w:shd w:val="clear" w:color="auto" w:fill="E6E6E6"/>
+            <w:vAlign w:val="center"/>
+          </w:tcPr>
+          <w:p>
+            <w:pPr>
+              <w:pStyle w:val="Tabela"/>
+              <w:snapToGrid w:val="0"/>
+              <w:jc w:val="center"/>
+              <w:rPr>
+                <w:b/>
+                <w:bCs/>
+              </w:rPr>
+            </w:pPr>
+            <w:r>
+              <w:rPr>
+                <w:b/>
+                <w:bCs/>
+              </w:rPr>
+              <w:t>Restrição</w:t>
+            </w:r>
+          </w:p>
+        </w:tc>
+        <w:tc>
+          <w:tcPr>
+            <w:tcW w:w="1559" w:type="dxa"/>
+            <w:gridSpan w:val="2"/>
+            <w:shd w:val="clear" w:color="auto" w:fill="E6E6E6"/>
+            <w:vAlign w:val="center"/>
+          </w:tcPr>
+          <w:p>
+            <w:pPr>
+              <w:pStyle w:val="Tabela"/>
+              <w:snapToGrid w:val="0"/>
+              <w:jc w:val="center"/>
+              <w:rPr>
+                <w:b/>
+                <w:bCs/>
+              </w:rPr>
+            </w:pPr>
+            <w:r>
+              <w:rPr>
+                <w:b/>
+                <w:bCs/>
+              </w:rPr>
+              <w:t>Categoria</w:t>
+            </w:r>
+          </w:p>
+        </w:tc>
+        <w:tc>
+          <w:tcPr>
+            <w:tcW w:w="1417" w:type="dxa"/>
+            <w:shd w:val="clear" w:color="auto" w:fill="E6E6E6"/>
+            <w:vAlign w:val="center"/>
+          </w:tcPr>
+          <w:p>
+            <w:pPr>
+              <w:pStyle w:val="Tabela"/>
+              <w:snapToGrid w:val="0"/>
+              <w:jc w:val="center"/>
+              <w:rPr>
+                <w:b/>
+                <w:bCs/>
+              </w:rPr>
+            </w:pPr>
+            <w:r>
+              <w:rPr>
+                <w:b/>
+                <w:bCs/>
+              </w:rPr>
+              <w:t>Desejável</w:t>
+            </w:r>
+          </w:p>
+        </w:tc>
+      </w:tr>
+      <w:tr>
+        <w:trPr>
+          <w:trHeight w:hRule="exact" w:val="1685"/>
+        </w:trPr>
+        <w:tc>
+          <w:tcPr>
+            <w:tcW w:w="2829" w:type="dxa"/>
+          </w:tcPr>
+          <w:p>
+            <w:pPr>
+              <w:snapToGrid w:val="0"/>
+            </w:pPr>
+            <w:proofErr w:type="gramStart"/>
+            <w:r>
+              <w:t>NF8.</w:t>
+            </w:r>
+            <w:proofErr w:type="gramEnd"/>
+            <w:r>
+              <w:t xml:space="preserve">1 </w:t>
+            </w:r>
+          </w:p>
+        </w:tc>
+        <w:tc>
+          <w:tcPr>
+            <w:tcW w:w="2835" w:type="dxa"/>
+          </w:tcPr>
+          <w:p>
+            <w:pPr>
+              <w:snapToGrid w:val="0"/>
+            </w:pPr>
+          </w:p>
+        </w:tc>
+        <w:tc>
+          <w:tcPr>
+            <w:tcW w:w="1559" w:type="dxa"/>
+            <w:gridSpan w:val="2"/>
+          </w:tcPr>
+          <w:p>
+            <w:pPr>
+              <w:snapToGrid w:val="0"/>
+            </w:pPr>
+          </w:p>
+        </w:tc>
+        <w:tc>
+          <w:tcPr>
+            <w:tcW w:w="1417" w:type="dxa"/>
+          </w:tcPr>
+          <w:p>
+            <w:pPr>
+              <w:snapToGrid w:val="0"/>
+              <w:jc w:val="center"/>
+            </w:pPr>
+            <w:proofErr w:type="gramStart"/>
+            <w:r>
+              <w:t xml:space="preserve">(   </w:t>
+            </w:r>
+            <w:proofErr w:type="gramEnd"/>
+            <w:r>
+              <w:t>)</w:t>
+            </w:r>
+          </w:p>
+        </w:tc>
+      </w:tr>
+    </w:tbl>
     <w:p>
       <w:pPr>
         <w:pStyle w:val="Default"/>
@@ -5824,6 +7176,95 @@
           </w:p>
         </w:tc>
       </w:tr>
+      <w:tr>
+        <w:trPr>
+          <w:jc w:val="center"/>
+        </w:trPr>
+        <w:tc>
+          <w:tcPr>
+            <w:tcW w:w="2713" w:type="dxa"/>
+          </w:tcPr>
+          <w:p>
+            <w:pPr>
+              <w:snapToGrid w:val="0"/>
+            </w:pPr>
+            <w:r>
+              <w:t xml:space="preserve">S2 </w:t>
+            </w:r>
+            <w:r>
+              <w:t xml:space="preserve">Armazenar </w:t>
+            </w:r>
+            <w:r>
+              <w:t xml:space="preserve">em </w:t>
+            </w:r>
+            <w:r>
+              <w:t>servidor</w:t>
+            </w:r>
+          </w:p>
+        </w:tc>
+        <w:tc>
+          <w:tcPr>
+            <w:tcW w:w="3165" w:type="dxa"/>
+          </w:tcPr>
+          <w:p>
+            <w:pPr>
+              <w:snapToGrid w:val="0"/>
+            </w:pPr>
+            <w:r>
+              <w:t>O sistema será armazenado</w:t>
+            </w:r>
+            <w:proofErr w:type="gramStart"/>
+            <w:r>
+              <w:t xml:space="preserve">  </w:t>
+            </w:r>
+            <w:proofErr w:type="gramEnd"/>
+            <w:r>
+              <w:t xml:space="preserve">em um servidor gratuito </w:t>
+            </w:r>
+            <w:proofErr w:type="spellStart"/>
+            <w:r>
+              <w:t>hostinger</w:t>
+            </w:r>
+            <w:proofErr w:type="spellEnd"/>
+            <w:r>
+              <w:t>.</w:t>
+            </w:r>
+          </w:p>
+        </w:tc>
+        <w:tc>
+          <w:tcPr>
+            <w:tcW w:w="1441" w:type="dxa"/>
+          </w:tcPr>
+          <w:p>
+            <w:pPr>
+              <w:snapToGrid w:val="0"/>
+            </w:pPr>
+            <w:r>
+              <w:t>Infraestrutura</w:t>
+            </w:r>
+          </w:p>
+        </w:tc>
+        <w:tc>
+          <w:tcPr>
+            <w:tcW w:w="1364" w:type="dxa"/>
+          </w:tcPr>
+          <w:p>
+            <w:pPr>
+              <w:snapToGrid w:val="0"/>
+              <w:jc w:val="center"/>
+            </w:pPr>
+            <w:r>
+              <w:t>(</w:t>
+            </w:r>
+            <w:r>
+              <w:t>X</w:t>
+            </w:r>
+            <w:r>
+              <w:t>)</w:t>
+            </w:r>
+          </w:p>
+        </w:tc>
+      </w:tr>
     </w:tbl>
     <w:p>
       <w:pPr>
@@ -5895,10 +7336,10 @@
         <w:tblLook w:val="04A0" w:firstRow="1" w:lastRow="0" w:firstColumn="1" w:lastColumn="0" w:noHBand="0" w:noVBand="1"/>
       </w:tblPr>
       <w:tblGrid>
-        <w:gridCol w:w="2031"/>
-        <w:gridCol w:w="1643"/>
-        <w:gridCol w:w="3349"/>
-        <w:gridCol w:w="1697"/>
+        <w:gridCol w:w="2083"/>
+        <w:gridCol w:w="1511"/>
+        <w:gridCol w:w="3415"/>
+        <w:gridCol w:w="1711"/>
       </w:tblGrid>
       <w:tr>
         <w:tc>
@@ -6060,7 +7501,6 @@
               <w:jc w:val="both"/>
               <w:rPr>
                 <w:rFonts w:ascii="Arial" w:hAnsi="Arial" w:cs="Arial"/>
-                <w:b/>
                 <w:bCs/>
                 <w:sz w:val="24"/>
                 <w:szCs w:val="24"/>
@@ -6069,7 +7509,6 @@
             <w:r>
               <w:rPr>
                 <w:rFonts w:ascii="Arial" w:hAnsi="Arial" w:cs="Arial"/>
-                <w:b/>
                 <w:bCs/>
                 <w:sz w:val="24"/>
                 <w:szCs w:val="24"/>
@@ -6091,7 +7530,6 @@
               <w:jc w:val="both"/>
               <w:rPr>
                 <w:rFonts w:ascii="Arial" w:hAnsi="Arial" w:cs="Arial"/>
-                <w:b/>
                 <w:bCs/>
                 <w:sz w:val="24"/>
                 <w:szCs w:val="24"/>
@@ -6100,12 +7538,21 @@
             <w:r>
               <w:rPr>
                 <w:rFonts w:ascii="Arial" w:hAnsi="Arial" w:cs="Arial"/>
-                <w:b/>
                 <w:bCs/>
                 <w:sz w:val="24"/>
                 <w:szCs w:val="24"/>
               </w:rPr>
-              <w:t>Responsável por alterar o status de uma tarefa, para que o gerente possa verificar sua conclusão.</w:t>
+              <w:t xml:space="preserve">Responsável por alterar o status de uma tarefa, para que o gerente possa verificar </w:t>
+            </w:r>
+            <w:r>
+              <w:rPr>
+                <w:rFonts w:ascii="Arial" w:hAnsi="Arial" w:cs="Arial"/>
+                <w:bCs/>
+                <w:sz w:val="24"/>
+                <w:szCs w:val="24"/>
+              </w:rPr>
+              <w:lastRenderedPageBreak/>
+              <w:t>sua conclusão.</w:t>
             </w:r>
           </w:p>
         </w:tc>
@@ -6122,7 +7569,6 @@
               <w:jc w:val="both"/>
               <w:rPr>
                 <w:rFonts w:ascii="Arial" w:hAnsi="Arial" w:cs="Arial"/>
-                <w:b/>
                 <w:bCs/>
                 <w:sz w:val="24"/>
                 <w:szCs w:val="24"/>
@@ -6131,11 +7577,11 @@
             <w:r>
               <w:rPr>
                 <w:rFonts w:ascii="Arial" w:hAnsi="Arial" w:cs="Arial"/>
-                <w:b/>
                 <w:bCs/>
                 <w:sz w:val="24"/>
                 <w:szCs w:val="24"/>
               </w:rPr>
+              <w:lastRenderedPageBreak/>
               <w:t>F3</w:t>
             </w:r>
           </w:p>
@@ -6167,6 +7613,7 @@
                 <w:sz w:val="24"/>
                 <w:szCs w:val="24"/>
               </w:rPr>
+              <w:lastRenderedPageBreak/>
               <w:t>Concluir Tarefa</w:t>
             </w:r>
           </w:p>
@@ -6184,7 +7631,6 @@
               <w:jc w:val="both"/>
               <w:rPr>
                 <w:rFonts w:ascii="Arial" w:hAnsi="Arial" w:cs="Arial"/>
-                <w:b/>
                 <w:bCs/>
                 <w:sz w:val="24"/>
                 <w:szCs w:val="24"/>
@@ -6193,7 +7639,6 @@
             <w:r>
               <w:rPr>
                 <w:rFonts w:ascii="Arial" w:hAnsi="Arial" w:cs="Arial"/>
-                <w:b/>
                 <w:bCs/>
                 <w:sz w:val="24"/>
                 <w:szCs w:val="24"/>
@@ -6215,7 +7660,6 @@
               <w:jc w:val="both"/>
               <w:rPr>
                 <w:rFonts w:ascii="Arial" w:hAnsi="Arial" w:cs="Arial"/>
-                <w:b/>
                 <w:bCs/>
                 <w:sz w:val="24"/>
                 <w:szCs w:val="24"/>
@@ -6224,7 +7668,6 @@
             <w:r>
               <w:rPr>
                 <w:rFonts w:ascii="Arial" w:hAnsi="Arial" w:cs="Arial"/>
-                <w:b/>
                 <w:bCs/>
                 <w:sz w:val="24"/>
                 <w:szCs w:val="24"/>
@@ -6246,7 +7689,6 @@
               <w:jc w:val="both"/>
               <w:rPr>
                 <w:rFonts w:ascii="Arial" w:hAnsi="Arial" w:cs="Arial"/>
-                <w:b/>
                 <w:bCs/>
                 <w:sz w:val="24"/>
                 <w:szCs w:val="24"/>
@@ -6255,7 +7697,6 @@
             <w:r>
               <w:rPr>
                 <w:rFonts w:ascii="Arial" w:hAnsi="Arial" w:cs="Arial"/>
-                <w:b/>
                 <w:bCs/>
                 <w:sz w:val="24"/>
                 <w:szCs w:val="24"/>
@@ -6291,7 +7732,6 @@
                 <w:sz w:val="24"/>
                 <w:szCs w:val="24"/>
               </w:rPr>
-              <w:lastRenderedPageBreak/>
               <w:t>Manter Tarefa</w:t>
             </w:r>
           </w:p>
@@ -6309,7 +7749,6 @@
               <w:jc w:val="both"/>
               <w:rPr>
                 <w:rFonts w:ascii="Arial" w:hAnsi="Arial" w:cs="Arial"/>
-                <w:b/>
                 <w:bCs/>
                 <w:sz w:val="24"/>
                 <w:szCs w:val="24"/>
@@ -6318,7 +7757,6 @@
             <w:r>
               <w:rPr>
                 <w:rFonts w:ascii="Arial" w:hAnsi="Arial" w:cs="Arial"/>
-                <w:b/>
                 <w:bCs/>
                 <w:sz w:val="24"/>
                 <w:szCs w:val="24"/>
@@ -6340,7 +7778,6 @@
               <w:jc w:val="both"/>
               <w:rPr>
                 <w:rFonts w:ascii="Arial" w:hAnsi="Arial" w:cs="Arial"/>
-                <w:b/>
                 <w:bCs/>
                 <w:sz w:val="24"/>
                 <w:szCs w:val="24"/>
@@ -6349,7 +7786,6 @@
             <w:r>
               <w:rPr>
                 <w:rFonts w:ascii="Arial" w:hAnsi="Arial" w:cs="Arial"/>
-                <w:b/>
                 <w:bCs/>
                 <w:sz w:val="24"/>
                 <w:szCs w:val="24"/>
@@ -6359,7 +7795,6 @@
             <w:r>
               <w:rPr>
                 <w:rFonts w:ascii="Arial" w:hAnsi="Arial" w:cs="Arial"/>
-                <w:b/>
                 <w:bCs/>
                 <w:sz w:val="24"/>
                 <w:szCs w:val="24"/>
@@ -6369,7 +7804,6 @@
             <w:r>
               <w:rPr>
                 <w:rFonts w:ascii="Arial" w:hAnsi="Arial" w:cs="Arial"/>
-                <w:b/>
                 <w:bCs/>
                 <w:sz w:val="24"/>
                 <w:szCs w:val="24"/>
@@ -6379,7 +7813,6 @@
             <w:r>
               <w:rPr>
                 <w:rFonts w:ascii="Arial" w:hAnsi="Arial" w:cs="Arial"/>
-                <w:b/>
                 <w:bCs/>
                 <w:sz w:val="24"/>
                 <w:szCs w:val="24"/>
@@ -6389,7 +7822,6 @@
             <w:r>
               <w:rPr>
                 <w:rFonts w:ascii="Arial" w:hAnsi="Arial" w:cs="Arial"/>
-                <w:b/>
                 <w:bCs/>
                 <w:sz w:val="24"/>
                 <w:szCs w:val="24"/>
@@ -6405,7 +7837,6 @@
               <w:jc w:val="both"/>
               <w:rPr>
                 <w:rFonts w:ascii="Arial" w:hAnsi="Arial" w:cs="Arial"/>
-                <w:b/>
                 <w:bCs/>
                 <w:sz w:val="24"/>
                 <w:szCs w:val="24"/>
@@ -6415,7 +7846,6 @@
             <w:r>
               <w:rPr>
                 <w:rFonts w:ascii="Arial" w:hAnsi="Arial" w:cs="Arial"/>
-                <w:b/>
                 <w:bCs/>
                 <w:sz w:val="24"/>
                 <w:szCs w:val="24"/>
@@ -6426,7 +7856,6 @@
             <w:r>
               <w:rPr>
                 <w:rFonts w:ascii="Arial" w:hAnsi="Arial" w:cs="Arial"/>
-                <w:b/>
                 <w:bCs/>
                 <w:sz w:val="24"/>
                 <w:szCs w:val="24"/>
@@ -6436,7 +7865,6 @@
             <w:r>
               <w:rPr>
                 <w:rFonts w:ascii="Arial" w:hAnsi="Arial" w:cs="Arial"/>
-                <w:b/>
                 <w:bCs/>
                 <w:sz w:val="24"/>
                 <w:szCs w:val="24"/>
@@ -6446,7 +7874,6 @@
             <w:r>
               <w:rPr>
                 <w:rFonts w:ascii="Arial" w:hAnsi="Arial" w:cs="Arial"/>
-                <w:b/>
                 <w:bCs/>
                 <w:sz w:val="24"/>
                 <w:szCs w:val="24"/>
@@ -6456,7 +7883,6 @@
             <w:r>
               <w:rPr>
                 <w:rFonts w:ascii="Arial" w:hAnsi="Arial" w:cs="Arial"/>
-                <w:b/>
                 <w:bCs/>
                 <w:sz w:val="24"/>
                 <w:szCs w:val="24"/>
@@ -6478,7 +7904,6 @@
               <w:jc w:val="both"/>
               <w:rPr>
                 <w:rFonts w:ascii="Arial" w:hAnsi="Arial" w:cs="Arial"/>
-                <w:b/>
                 <w:bCs/>
                 <w:sz w:val="24"/>
                 <w:szCs w:val="24"/>
@@ -6487,7 +7912,6 @@
             <w:r>
               <w:rPr>
                 <w:rFonts w:ascii="Arial" w:hAnsi="Arial" w:cs="Arial"/>
-                <w:b/>
                 <w:bCs/>
                 <w:sz w:val="24"/>
                 <w:szCs w:val="24"/>
@@ -6540,7 +7964,6 @@
               <w:jc w:val="both"/>
               <w:rPr>
                 <w:rFonts w:ascii="Arial" w:hAnsi="Arial" w:cs="Arial"/>
-                <w:b/>
                 <w:bCs/>
                 <w:sz w:val="24"/>
                 <w:szCs w:val="24"/>
@@ -6549,7 +7972,6 @@
             <w:r>
               <w:rPr>
                 <w:rFonts w:ascii="Arial" w:hAnsi="Arial" w:cs="Arial"/>
-                <w:b/>
                 <w:bCs/>
                 <w:sz w:val="24"/>
                 <w:szCs w:val="24"/>
@@ -6571,7 +7993,6 @@
               <w:jc w:val="both"/>
               <w:rPr>
                 <w:rFonts w:ascii="Arial" w:hAnsi="Arial" w:cs="Arial"/>
-                <w:b/>
                 <w:bCs/>
                 <w:sz w:val="24"/>
                 <w:szCs w:val="24"/>
@@ -6580,7 +8001,6 @@
             <w:r>
               <w:rPr>
                 <w:rFonts w:ascii="Arial" w:hAnsi="Arial" w:cs="Arial"/>
-                <w:b/>
                 <w:bCs/>
                 <w:sz w:val="24"/>
                 <w:szCs w:val="24"/>
@@ -6591,7 +8011,6 @@
             <w:r>
               <w:rPr>
                 <w:rFonts w:ascii="Arial" w:hAnsi="Arial" w:cs="Arial"/>
-                <w:b/>
                 <w:bCs/>
                 <w:sz w:val="24"/>
                 <w:szCs w:val="24"/>
@@ -6602,7 +8021,6 @@
             <w:r>
               <w:rPr>
                 <w:rFonts w:ascii="Arial" w:hAnsi="Arial" w:cs="Arial"/>
-                <w:b/>
                 <w:bCs/>
                 <w:sz w:val="24"/>
                 <w:szCs w:val="24"/>
@@ -6624,7 +8042,6 @@
               <w:jc w:val="both"/>
               <w:rPr>
                 <w:rFonts w:ascii="Arial" w:hAnsi="Arial" w:cs="Arial"/>
-                <w:b/>
                 <w:bCs/>
                 <w:sz w:val="24"/>
                 <w:szCs w:val="24"/>
@@ -6633,7 +8050,6 @@
             <w:r>
               <w:rPr>
                 <w:rFonts w:ascii="Arial" w:hAnsi="Arial" w:cs="Arial"/>
-                <w:b/>
                 <w:bCs/>
                 <w:sz w:val="24"/>
                 <w:szCs w:val="24"/>
@@ -6686,7 +8102,6 @@
               <w:jc w:val="both"/>
               <w:rPr>
                 <w:rFonts w:ascii="Arial" w:hAnsi="Arial" w:cs="Arial"/>
-                <w:b/>
                 <w:bCs/>
                 <w:sz w:val="24"/>
                 <w:szCs w:val="24"/>
@@ -6695,7 +8110,6 @@
             <w:r>
               <w:rPr>
                 <w:rFonts w:ascii="Arial" w:hAnsi="Arial" w:cs="Arial"/>
-                <w:b/>
                 <w:bCs/>
                 <w:sz w:val="24"/>
                 <w:szCs w:val="24"/>
@@ -6717,7 +8131,6 @@
               <w:jc w:val="both"/>
               <w:rPr>
                 <w:rFonts w:ascii="Arial" w:hAnsi="Arial" w:cs="Arial"/>
-                <w:b/>
                 <w:bCs/>
                 <w:sz w:val="24"/>
                 <w:szCs w:val="24"/>
@@ -6726,7 +8139,6 @@
             <w:r>
               <w:rPr>
                 <w:rFonts w:ascii="Arial" w:hAnsi="Arial" w:cs="Arial"/>
-                <w:b/>
                 <w:bCs/>
                 <w:sz w:val="24"/>
                 <w:szCs w:val="24"/>
@@ -6748,7 +8160,6 @@
               <w:jc w:val="both"/>
               <w:rPr>
                 <w:rFonts w:ascii="Arial" w:hAnsi="Arial" w:cs="Arial"/>
-                <w:b/>
                 <w:bCs/>
                 <w:sz w:val="24"/>
                 <w:szCs w:val="24"/>
@@ -6757,7 +8168,6 @@
             <w:r>
               <w:rPr>
                 <w:rFonts w:ascii="Arial" w:hAnsi="Arial" w:cs="Arial"/>
-                <w:b/>
                 <w:bCs/>
                 <w:sz w:val="24"/>
                 <w:szCs w:val="24"/>
@@ -6965,7 +8375,7 @@
           <w:sz w:val="24"/>
           <w:szCs w:val="24"/>
         </w:rPr>
-        <w:t>,</w:t>
+        <w:t>. J</w:t>
       </w:r>
       <w:r>
         <w:rPr>
@@ -6974,7 +8384,7 @@
           <w:sz w:val="24"/>
           <w:szCs w:val="24"/>
         </w:rPr>
-        <w:t xml:space="preserve"> já</w:t>
+        <w:t>á</w:t>
       </w:r>
       <w:r>
         <w:rPr>
@@ -6984,6 +8394,35 @@
           <w:szCs w:val="24"/>
         </w:rPr>
         <w:t xml:space="preserve"> para troca de informações com o cliente será utilizado reuniões e troca de mensagens através do aplicativo Messenger, pela sua simplicidade e fácil acesso.</w:t>
+      </w:r>
+      <w:r>
+        <w:rPr>
+          <w:rFonts w:ascii="Arial" w:hAnsi="Arial" w:cs="Arial"/>
+          <w:iCs/>
+          <w:sz w:val="24"/>
+          <w:szCs w:val="24"/>
+        </w:rPr>
+        <w:t xml:space="preserve"> Serão apresentados protótipos ao cliente ate que a interface consiga satisfazer todas as necessidades do cliente e que seja possível ver de forma geral as funcionalidades que o sistema precisa possuir, após um protótipo que consiga satisfazer o cliente será feito primeiro as funcionalidades responsáveis pelo cadastro</w:t>
+      </w:r>
+      <w:proofErr w:type="gramStart"/>
+      <w:r>
+        <w:rPr>
+          <w:rFonts w:ascii="Arial" w:hAnsi="Arial" w:cs="Arial"/>
+          <w:iCs/>
+          <w:sz w:val="24"/>
+          <w:szCs w:val="24"/>
+        </w:rPr>
+        <w:t xml:space="preserve"> pois</w:t>
+      </w:r>
+      <w:proofErr w:type="gramEnd"/>
+      <w:r>
+        <w:rPr>
+          <w:rFonts w:ascii="Arial" w:hAnsi="Arial" w:cs="Arial"/>
+          <w:iCs/>
+          <w:sz w:val="24"/>
+          <w:szCs w:val="24"/>
+        </w:rPr>
+        <w:t xml:space="preserve"> quando for criado uma tarefa esta já tenha informações suficientes para ser criada.</w:t>
       </w:r>
     </w:p>
     <w:p>
@@ -7319,7 +8758,6 @@
                 <w:szCs w:val="24"/>
               </w:rPr>
             </w:pPr>
-            <w:bookmarkStart w:id="1" w:name="_GoBack"/>
             <w:r>
               <w:rPr>
                 <w:rFonts w:ascii="Arial" w:hAnsi="Arial" w:cs="Arial"/>
@@ -7331,7 +8769,6 @@
           </w:p>
         </w:tc>
       </w:tr>
-      <w:bookmarkEnd w:id="1"/>
       <w:tr>
         <w:tc>
           <w:tcPr>
@@ -12331,7 +13768,7 @@
 </file>
 
 <file path=customXml/itemProps1.xml><?xml version="1.0" encoding="utf-8"?>
-<ds:datastoreItem xmlns:ds="http://schemas.openxmlformats.org/officeDocument/2006/customXml" ds:itemID="{0B6C4AE7-9022-4691-9E29-EDA764B7FB62}">
+<ds:datastoreItem xmlns:ds="http://schemas.openxmlformats.org/officeDocument/2006/customXml" ds:itemID="{1103C0B4-6287-4FC3-B190-AE3F2ECA35E4}">
   <ds:schemaRefs>
     <ds:schemaRef ds:uri="http://schemas.openxmlformats.org/officeDocument/2006/bibliography"/>
   </ds:schemaRefs>

</xml_diff>

<commit_message>
Novas alterações de colaboradores para colaborador
</commit_message>
<xml_diff>
--- a/Documentação/2_ProjetoIntegrador_PropostaDesenvolvimentoDeSoftware.docx
+++ b/Documentação/2_ProjetoIntegrador_PropostaDesenvolvimentoDeSoftware.docx
@@ -2848,10 +2848,32 @@
               <w:t xml:space="preserve">membros que </w:t>
             </w:r>
             <w:r>
-              <w:t>irão compor um setor</w:t>
-            </w:r>
-            <w:r>
-              <w:t>. Mantendo dados como nome, telefone, endereço</w:t>
+              <w:t>de</w:t>
+            </w:r>
+            <w:r>
+              <w:t xml:space="preserve"> um setor</w:t>
+            </w:r>
+            <w:r>
+              <w:t xml:space="preserve"> </w:t>
+            </w:r>
+            <w:proofErr w:type="spellStart"/>
+            <w:r>
+              <w:t>imobiliario</w:t>
+            </w:r>
+            <w:proofErr w:type="spellEnd"/>
+            <w:r>
+              <w:t xml:space="preserve">. Mantendo dados como nome, </w:t>
+            </w:r>
+            <w:proofErr w:type="spellStart"/>
+            <w:r>
+              <w:t>email</w:t>
+            </w:r>
+            <w:proofErr w:type="spellEnd"/>
+            <w:r>
+              <w:t xml:space="preserve">, </w:t>
+            </w:r>
+            <w:r>
+              <w:t>telefone, endereço</w:t>
             </w:r>
             <w:r>
               <w:t xml:space="preserve">, </w:t>
@@ -3650,86 +3672,66 @@
               <w:spacing w:after="0" w:line="240" w:lineRule="auto"/>
             </w:pPr>
             <w:r>
-              <w:rPr>
-                <w:highlight w:val="yellow"/>
-              </w:rPr>
               <w:t>O sistema devera fazer a</w:t>
             </w:r>
             <w:r>
-              <w:rPr>
-                <w:highlight w:val="yellow"/>
-              </w:rPr>
               <w:t xml:space="preserve"> inclusão, exclusão, alteração,</w:t>
             </w:r>
             <w:r>
-              <w:rPr>
-                <w:highlight w:val="yellow"/>
-              </w:rPr>
               <w:t xml:space="preserve"> listar</w:t>
             </w:r>
             <w:r>
-              <w:rPr>
-                <w:highlight w:val="yellow"/>
-              </w:rPr>
               <w:t xml:space="preserve"> e cancelar</w:t>
             </w:r>
             <w:r>
-              <w:rPr>
-                <w:highlight w:val="yellow"/>
-              </w:rPr>
               <w:t xml:space="preserve"> as tarefas cadastradas. Mantendo dados como descrição,</w:t>
             </w:r>
             <w:r>
-              <w:rPr>
-                <w:highlight w:val="yellow"/>
-              </w:rPr>
-              <w:t xml:space="preserve"> tipo de tarefa,</w:t>
-            </w:r>
-            <w:r>
-              <w:rPr>
-                <w:highlight w:val="yellow"/>
-              </w:rPr>
-              <w:t xml:space="preserve"> funcionário(s) </w:t>
+              <w:t xml:space="preserve"> </w:t>
             </w:r>
             <w:proofErr w:type="gramStart"/>
             <w:r>
-              <w:rPr>
-                <w:highlight w:val="yellow"/>
-              </w:rPr>
-              <w:t>responsável(</w:t>
-            </w:r>
-            <w:proofErr w:type="spellStart"/>
+              <w:t>tipo de tarefa</w:t>
+            </w:r>
+            <w:r>
+              <w:t>,</w:t>
+            </w:r>
+            <w:r>
+              <w:t xml:space="preserve"> </w:t>
+            </w:r>
+            <w:r>
+              <w:t>funcionário responsável</w:t>
+            </w:r>
+            <w:r>
+              <w:t>,</w:t>
+            </w:r>
+            <w:r>
+              <w:t xml:space="preserve"> data </w:t>
+            </w:r>
+            <w:r>
+              <w:t>inicio</w:t>
+            </w:r>
             <w:proofErr w:type="gramEnd"/>
             <w:r>
-              <w:rPr>
-                <w:highlight w:val="yellow"/>
-              </w:rPr>
-              <w:t>is</w:t>
-            </w:r>
-            <w:proofErr w:type="spellEnd"/>
-            <w:r>
-              <w:rPr>
-                <w:highlight w:val="yellow"/>
-              </w:rPr>
-              <w:t>), data limite de  conclusão,</w:t>
-            </w:r>
-            <w:r>
-              <w:rPr>
-                <w:highlight w:val="yellow"/>
-              </w:rPr>
-              <w:t xml:space="preserve"> status</w:t>
-            </w:r>
-            <w:r>
-              <w:rPr>
-                <w:highlight w:val="yellow"/>
-              </w:rPr>
+              <w:t xml:space="preserve"> e fim</w:t>
+            </w:r>
+            <w:r>
+              <w:t>,</w:t>
+            </w:r>
+            <w:r>
               <w:t xml:space="preserve"> </w:t>
             </w:r>
             <w:r>
-              <w:rPr>
-                <w:highlight w:val="yellow"/>
-              </w:rPr>
-              <w:t>e demais informações baseadas no tipo da tarefa.</w:t>
+              <w:t xml:space="preserve">frequência que deve ocorrer, </w:t>
+            </w:r>
+            <w:r>
+              <w:t>status</w:t>
+            </w:r>
+            <w:r>
+              <w:t xml:space="preserve"> </w:t>
+            </w:r>
+            <w:r>
+              <w:t>da tarefa.</w:t>
             </w:r>
           </w:p>
           <w:p>
@@ -4278,7 +4280,13 @@
               <w:spacing w:after="0" w:line="240" w:lineRule="auto"/>
             </w:pPr>
             <w:r>
-              <w:t>O sistema devera apresentar um</w:t>
+              <w:t xml:space="preserve">O sistema devera apresentar </w:t>
+            </w:r>
+            <w:r>
+              <w:t xml:space="preserve">na tela inicial, </w:t>
+            </w:r>
+            <w:r>
+              <w:t>um</w:t>
             </w:r>
             <w:r>
               <w:t xml:space="preserve"> botão</w:t>
@@ -4293,16 +4301,16 @@
               <w:t xml:space="preserve">as tarefas </w:t>
             </w:r>
             <w:r>
-              <w:t xml:space="preserve">no perfil </w:t>
-            </w:r>
-            <w:r>
               <w:t>de cada colaborador,</w:t>
             </w:r>
             <w:r>
               <w:t xml:space="preserve"> esta funcionalidade</w:t>
             </w:r>
             <w:r>
-              <w:t>, responsável por</w:t>
+              <w:t xml:space="preserve"> é </w:t>
+            </w:r>
+            <w:r>
+              <w:t>responsável por</w:t>
             </w:r>
             <w:r>
               <w:t xml:space="preserve"> altera</w:t>
@@ -5985,7 +5993,19 @@
               <w:rPr>
                 <w:b/>
               </w:rPr>
-              <w:t xml:space="preserve"> Listar Tarefas</w:t>
+              <w:t xml:space="preserve"> </w:t>
+            </w:r>
+            <w:r>
+              <w:rPr>
+                <w:b/>
+              </w:rPr>
+              <w:t>Apresentar</w:t>
+            </w:r>
+            <w:r>
+              <w:rPr>
+                <w:b/>
+              </w:rPr>
+              <w:t xml:space="preserve"> Tarefas</w:t>
             </w:r>
           </w:p>
         </w:tc>
@@ -6025,7 +6045,13 @@
               <w:spacing w:after="0" w:line="240" w:lineRule="auto"/>
             </w:pPr>
             <w:r>
-              <w:t>O sistema devera apresentar uma tela com todas as tarefas relacionadas aquele usuário, também disponibilizando uma descrição completa de cada tarefa selecionada.</w:t>
+              <w:t xml:space="preserve">O sistema devera apresentar uma tela com todas as tarefas relacionadas aquele </w:t>
+            </w:r>
+            <w:r>
+              <w:t>usuário</w:t>
+            </w:r>
+            <w:r>
+              <w:t>, também disponibilizando uma descrição completa de cada tarefa selecionada.</w:t>
             </w:r>
           </w:p>
         </w:tc>
@@ -6226,16 +6252,19 @@
               <w:t>titulo</w:t>
             </w:r>
             <w:r>
-              <w:t>, colaborador responsável, gerente que definiu a tarefa</w:t>
-            </w:r>
-            <w:r>
               <w:t xml:space="preserve">, </w:t>
             </w:r>
             <w:r>
               <w:t>frequência da tarefa</w:t>
             </w:r>
             <w:r>
-              <w:t>, status da tarefa.</w:t>
+              <w:t>, status da tarefa</w:t>
+            </w:r>
+            <w:r>
+              <w:t>, colaborador responsável</w:t>
+            </w:r>
+            <w:r>
+              <w:t xml:space="preserve"> se o usuário for do tipo gerente.</w:t>
             </w:r>
           </w:p>
         </w:tc>
@@ -6592,7 +6621,7 @@
       </w:tr>
       <w:tr>
         <w:trPr>
-          <w:trHeight w:hRule="exact" w:val="2558"/>
+          <w:trHeight w:hRule="exact" w:val="1138"/>
         </w:trPr>
         <w:tc>
           <w:tcPr>
@@ -6640,7 +6669,7 @@
             </w:r>
             <w:proofErr w:type="spellEnd"/>
             <w:r>
-              <w:t>, sendo ele gerente podendo ver suas tarefas criadas, e o colaborador visualizando somente as tarefas destinas a ele.</w:t>
+              <w:t>.</w:t>
             </w:r>
           </w:p>
         </w:tc>
@@ -6679,105 +6708,6 @@
         </w:tc>
       </w:tr>
     </w:tbl>
-    <w:p>
-      <w:pPr>
-        <w:pStyle w:val="Default"/>
-        <w:rPr>
-          <w:rFonts w:ascii="Arial" w:hAnsi="Arial" w:cs="Arial"/>
-          <w:b/>
-          <w:bCs/>
-          <w:color w:val="auto"/>
-        </w:rPr>
-      </w:pPr>
-    </w:p>
-    <w:p>
-      <w:pPr>
-        <w:pStyle w:val="Default"/>
-        <w:rPr>
-          <w:rFonts w:ascii="Arial" w:hAnsi="Arial" w:cs="Arial"/>
-          <w:b/>
-          <w:bCs/>
-          <w:color w:val="auto"/>
-        </w:rPr>
-      </w:pPr>
-    </w:p>
-    <w:p>
-      <w:pPr>
-        <w:pStyle w:val="Default"/>
-        <w:rPr>
-          <w:rFonts w:ascii="Arial" w:hAnsi="Arial" w:cs="Arial"/>
-          <w:b/>
-          <w:bCs/>
-          <w:color w:val="auto"/>
-        </w:rPr>
-      </w:pPr>
-    </w:p>
-    <w:p>
-      <w:pPr>
-        <w:pStyle w:val="Default"/>
-        <w:rPr>
-          <w:rFonts w:ascii="Arial" w:hAnsi="Arial" w:cs="Arial"/>
-          <w:b/>
-          <w:bCs/>
-          <w:color w:val="auto"/>
-        </w:rPr>
-      </w:pPr>
-    </w:p>
-    <w:p>
-      <w:pPr>
-        <w:pStyle w:val="Default"/>
-        <w:rPr>
-          <w:rFonts w:ascii="Arial" w:hAnsi="Arial" w:cs="Arial"/>
-          <w:b/>
-          <w:bCs/>
-          <w:color w:val="auto"/>
-        </w:rPr>
-      </w:pPr>
-    </w:p>
-    <w:p>
-      <w:pPr>
-        <w:pStyle w:val="Default"/>
-        <w:rPr>
-          <w:rFonts w:ascii="Arial" w:hAnsi="Arial" w:cs="Arial"/>
-          <w:b/>
-          <w:bCs/>
-          <w:color w:val="auto"/>
-        </w:rPr>
-      </w:pPr>
-    </w:p>
-    <w:p>
-      <w:pPr>
-        <w:pStyle w:val="Default"/>
-        <w:rPr>
-          <w:rFonts w:ascii="Arial" w:hAnsi="Arial" w:cs="Arial"/>
-          <w:b/>
-          <w:bCs/>
-          <w:color w:val="auto"/>
-        </w:rPr>
-      </w:pPr>
-    </w:p>
-    <w:p>
-      <w:pPr>
-        <w:pStyle w:val="Default"/>
-        <w:rPr>
-          <w:rFonts w:ascii="Arial" w:hAnsi="Arial" w:cs="Arial"/>
-          <w:b/>
-          <w:bCs/>
-          <w:color w:val="auto"/>
-        </w:rPr>
-      </w:pPr>
-    </w:p>
-    <w:p>
-      <w:pPr>
-        <w:pStyle w:val="Default"/>
-        <w:rPr>
-          <w:rFonts w:ascii="Arial" w:hAnsi="Arial" w:cs="Arial"/>
-          <w:b/>
-          <w:bCs/>
-          <w:color w:val="auto"/>
-        </w:rPr>
-      </w:pPr>
-    </w:p>
     <w:p>
       <w:pPr>
         <w:pStyle w:val="Default"/>
@@ -6869,7 +6799,6 @@
               <w:rPr>
                 <w:b/>
               </w:rPr>
-              <w:lastRenderedPageBreak/>
               <w:t>F9 Controle de Acesso</w:t>
             </w:r>
           </w:p>
@@ -7158,6 +7087,7 @@
             </w:pPr>
             <w:proofErr w:type="gramStart"/>
             <w:r>
+              <w:lastRenderedPageBreak/>
               <w:t>NF9.</w:t>
             </w:r>
             <w:proofErr w:type="gramEnd"/>
@@ -7594,94 +7524,6 @@
     <w:p>
       <w:pPr>
         <w:pStyle w:val="Default"/>
-        <w:rPr>
-          <w:rFonts w:ascii="Arial" w:hAnsi="Arial" w:cs="Arial"/>
-          <w:b/>
-          <w:bCs/>
-          <w:color w:val="auto"/>
-        </w:rPr>
-      </w:pPr>
-    </w:p>
-    <w:p>
-      <w:pPr>
-        <w:pStyle w:val="Default"/>
-        <w:rPr>
-          <w:rFonts w:ascii="Arial" w:hAnsi="Arial" w:cs="Arial"/>
-          <w:b/>
-          <w:bCs/>
-          <w:color w:val="auto"/>
-        </w:rPr>
-      </w:pPr>
-    </w:p>
-    <w:p>
-      <w:pPr>
-        <w:pStyle w:val="Default"/>
-        <w:rPr>
-          <w:rFonts w:ascii="Arial" w:hAnsi="Arial" w:cs="Arial"/>
-          <w:b/>
-          <w:bCs/>
-          <w:color w:val="auto"/>
-        </w:rPr>
-      </w:pPr>
-    </w:p>
-    <w:p>
-      <w:pPr>
-        <w:pStyle w:val="Default"/>
-        <w:rPr>
-          <w:rFonts w:ascii="Arial" w:hAnsi="Arial" w:cs="Arial"/>
-          <w:b/>
-          <w:bCs/>
-          <w:color w:val="auto"/>
-        </w:rPr>
-      </w:pPr>
-    </w:p>
-    <w:p>
-      <w:pPr>
-        <w:pStyle w:val="Default"/>
-        <w:rPr>
-          <w:rFonts w:ascii="Arial" w:hAnsi="Arial" w:cs="Arial"/>
-          <w:b/>
-          <w:bCs/>
-          <w:color w:val="auto"/>
-        </w:rPr>
-      </w:pPr>
-    </w:p>
-    <w:p>
-      <w:pPr>
-        <w:pStyle w:val="Default"/>
-        <w:rPr>
-          <w:rFonts w:ascii="Arial" w:hAnsi="Arial" w:cs="Arial"/>
-          <w:b/>
-          <w:bCs/>
-          <w:color w:val="auto"/>
-        </w:rPr>
-      </w:pPr>
-    </w:p>
-    <w:p>
-      <w:pPr>
-        <w:pStyle w:val="Default"/>
-        <w:rPr>
-          <w:rFonts w:ascii="Arial" w:hAnsi="Arial" w:cs="Arial"/>
-          <w:b/>
-          <w:bCs/>
-          <w:color w:val="auto"/>
-        </w:rPr>
-      </w:pPr>
-    </w:p>
-    <w:p>
-      <w:pPr>
-        <w:pStyle w:val="Default"/>
-        <w:rPr>
-          <w:rFonts w:ascii="Arial" w:hAnsi="Arial" w:cs="Arial"/>
-          <w:b/>
-          <w:bCs/>
-          <w:color w:val="auto"/>
-        </w:rPr>
-      </w:pPr>
-    </w:p>
-    <w:p>
-      <w:pPr>
-        <w:pStyle w:val="Default"/>
         <w:numPr>
           <w:ilvl w:val="1"/>
           <w:numId w:val="1"/>
@@ -7700,7 +7542,6 @@
           <w:bCs/>
           <w:color w:val="auto"/>
         </w:rPr>
-        <w:lastRenderedPageBreak/>
         <w:t xml:space="preserve"> Requisitos </w:t>
       </w:r>
       <w:r>
@@ -8076,7 +7917,13 @@
               <w:snapToGrid w:val="0"/>
             </w:pPr>
             <w:r>
-              <w:t xml:space="preserve">S2 Armazenar </w:t>
+              <w:t>S</w:t>
+            </w:r>
+            <w:r>
+              <w:t>3</w:t>
+            </w:r>
+            <w:r>
+              <w:t xml:space="preserve"> Armazenar </w:t>
             </w:r>
             <w:r>
               <w:t xml:space="preserve">em </w:t>
@@ -8155,33 +8002,43 @@
             <w:pPr>
               <w:snapToGrid w:val="0"/>
             </w:pPr>
-            <w:proofErr w:type="spellStart"/>
+            <w:r>
+              <w:t>S4 Banco de dados</w:t>
+            </w:r>
+          </w:p>
+        </w:tc>
+        <w:tc>
+          <w:tcPr>
+            <w:tcW w:w="3165" w:type="dxa"/>
+          </w:tcPr>
+          <w:p>
+            <w:pPr>
+              <w:snapToGrid w:val="0"/>
+            </w:pPr>
+            <w:r>
+              <w:t xml:space="preserve">Será utilizado </w:t>
+            </w:r>
             <w:proofErr w:type="gramStart"/>
             <w:r>
-              <w:t>mysql</w:t>
-            </w:r>
-            <w:proofErr w:type="spellEnd"/>
+              <w:t>MySQL</w:t>
+            </w:r>
             <w:proofErr w:type="gramEnd"/>
-          </w:p>
-        </w:tc>
-        <w:tc>
-          <w:tcPr>
-            <w:tcW w:w="3165" w:type="dxa"/>
+            <w:r>
+              <w:t xml:space="preserve"> para armazenar as informações do sistema</w:t>
+            </w:r>
+          </w:p>
+        </w:tc>
+        <w:tc>
+          <w:tcPr>
+            <w:tcW w:w="1441" w:type="dxa"/>
           </w:tcPr>
           <w:p>
             <w:pPr>
               <w:snapToGrid w:val="0"/>
             </w:pPr>
-          </w:p>
-        </w:tc>
-        <w:tc>
-          <w:tcPr>
-            <w:tcW w:w="1441" w:type="dxa"/>
-          </w:tcPr>
-          <w:p>
-            <w:pPr>
-              <w:snapToGrid w:val="0"/>
-            </w:pPr>
+            <w:r>
+              <w:t>Infraestrutura</w:t>
+            </w:r>
           </w:p>
         </w:tc>
         <w:tc>
@@ -8193,10 +8050,98 @@
               <w:snapToGrid w:val="0"/>
               <w:jc w:val="center"/>
             </w:pPr>
+            <w:proofErr w:type="gramStart"/>
+            <w:r>
+              <w:t xml:space="preserve">(   </w:t>
+            </w:r>
+            <w:proofErr w:type="gramEnd"/>
+            <w:r>
+              <w:t>)</w:t>
+            </w:r>
           </w:p>
         </w:tc>
       </w:tr>
     </w:tbl>
+    <w:p>
+      <w:pPr>
+        <w:autoSpaceDE w:val="0"/>
+        <w:autoSpaceDN w:val="0"/>
+        <w:adjustRightInd w:val="0"/>
+        <w:spacing w:after="0" w:line="240" w:lineRule="auto"/>
+        <w:jc w:val="both"/>
+        <w:rPr>
+          <w:rFonts w:ascii="Arial" w:hAnsi="Arial" w:cs="Arial"/>
+          <w:b/>
+          <w:bCs/>
+          <w:sz w:val="24"/>
+          <w:szCs w:val="24"/>
+        </w:rPr>
+      </w:pPr>
+    </w:p>
+    <w:p>
+      <w:pPr>
+        <w:autoSpaceDE w:val="0"/>
+        <w:autoSpaceDN w:val="0"/>
+        <w:adjustRightInd w:val="0"/>
+        <w:spacing w:after="0" w:line="240" w:lineRule="auto"/>
+        <w:jc w:val="both"/>
+        <w:rPr>
+          <w:rFonts w:ascii="Arial" w:hAnsi="Arial" w:cs="Arial"/>
+          <w:b/>
+          <w:bCs/>
+          <w:sz w:val="24"/>
+          <w:szCs w:val="24"/>
+        </w:rPr>
+      </w:pPr>
+    </w:p>
+    <w:p>
+      <w:pPr>
+        <w:autoSpaceDE w:val="0"/>
+        <w:autoSpaceDN w:val="0"/>
+        <w:adjustRightInd w:val="0"/>
+        <w:spacing w:after="0" w:line="240" w:lineRule="auto"/>
+        <w:jc w:val="both"/>
+        <w:rPr>
+          <w:rFonts w:ascii="Arial" w:hAnsi="Arial" w:cs="Arial"/>
+          <w:b/>
+          <w:bCs/>
+          <w:sz w:val="24"/>
+          <w:szCs w:val="24"/>
+        </w:rPr>
+      </w:pPr>
+    </w:p>
+    <w:p>
+      <w:pPr>
+        <w:autoSpaceDE w:val="0"/>
+        <w:autoSpaceDN w:val="0"/>
+        <w:adjustRightInd w:val="0"/>
+        <w:spacing w:after="0" w:line="240" w:lineRule="auto"/>
+        <w:jc w:val="both"/>
+        <w:rPr>
+          <w:rFonts w:ascii="Arial" w:hAnsi="Arial" w:cs="Arial"/>
+          <w:b/>
+          <w:bCs/>
+          <w:sz w:val="24"/>
+          <w:szCs w:val="24"/>
+        </w:rPr>
+      </w:pPr>
+    </w:p>
+    <w:p>
+      <w:pPr>
+        <w:autoSpaceDE w:val="0"/>
+        <w:autoSpaceDN w:val="0"/>
+        <w:adjustRightInd w:val="0"/>
+        <w:spacing w:after="0" w:line="240" w:lineRule="auto"/>
+        <w:jc w:val="both"/>
+        <w:rPr>
+          <w:rFonts w:ascii="Arial" w:hAnsi="Arial" w:cs="Arial"/>
+          <w:b/>
+          <w:bCs/>
+          <w:sz w:val="24"/>
+          <w:szCs w:val="24"/>
+        </w:rPr>
+      </w:pPr>
+    </w:p>
     <w:p>
       <w:pPr>
         <w:autoSpaceDE w:val="0"/>
@@ -8440,7 +8385,7 @@
                 <w:bCs/>
                 <w:szCs w:val="24"/>
               </w:rPr>
-              <w:t>Gerente/Colaborador</w:t>
+              <w:t>Colaborador</w:t>
             </w:r>
           </w:p>
         </w:tc>
@@ -9252,7 +9197,15 @@
                 <w:bCs/>
                 <w:szCs w:val="24"/>
               </w:rPr>
-              <w:t>Gerente/Co</w:t>
+              <w:t>Gerente/</w:t>
+            </w:r>
+            <w:r>
+              <w:rPr>
+                <w:rFonts w:ascii="Arial" w:hAnsi="Arial" w:cs="Arial"/>
+                <w:bCs/>
+                <w:szCs w:val="24"/>
+              </w:rPr>
+              <w:t>Co</w:t>
             </w:r>
             <w:r>
               <w:rPr>
@@ -9287,25 +9240,7 @@
                 <w:bCs/>
                 <w:szCs w:val="24"/>
               </w:rPr>
-              <w:t xml:space="preserve">Responsável por mostrar as tarefas que cada um dos usuários esta participando tanto tarefas que deve realizar como </w:t>
-            </w:r>
-            <w:proofErr w:type="gramStart"/>
-            <w:r>
-              <w:rPr>
-                <w:rFonts w:ascii="Arial" w:hAnsi="Arial" w:cs="Arial"/>
-                <w:bCs/>
-                <w:szCs w:val="24"/>
-              </w:rPr>
-              <w:t>as que criou</w:t>
-            </w:r>
-            <w:proofErr w:type="gramEnd"/>
-            <w:r>
-              <w:rPr>
-                <w:rFonts w:ascii="Arial" w:hAnsi="Arial" w:cs="Arial"/>
-                <w:bCs/>
-                <w:szCs w:val="24"/>
-              </w:rPr>
-              <w:t xml:space="preserve"> no caso de um gerente</w:t>
+              <w:t>Responsável por mostrar as tarefas que cada um dos colaboradores, deve realizar no dia, no caso do gerente é apresentada as tarefas que ele cadastrou.</w:t>
             </w:r>
           </w:p>
         </w:tc>
@@ -9527,7 +9462,6 @@
           <w:bCs/>
           <w:color w:val="auto"/>
         </w:rPr>
-        <w:lastRenderedPageBreak/>
         <w:t xml:space="preserve">METODOLOGIA DE DESENVOLVIMENTO </w:t>
       </w:r>
     </w:p>
@@ -9769,6 +9703,7 @@
           <w:bCs/>
           <w:color w:val="auto"/>
         </w:rPr>
+        <w:lastRenderedPageBreak/>
         <w:t xml:space="preserve">MODELAGEM DO SISTEMA </w:t>
       </w:r>
     </w:p>
@@ -10070,7 +10005,6 @@
                 <w:sz w:val="24"/>
                 <w:szCs w:val="24"/>
               </w:rPr>
-              <w:lastRenderedPageBreak/>
               <w:t>Ator(</w:t>
             </w:r>
             <w:proofErr w:type="gramEnd"/>
@@ -10346,7 +10280,16 @@
                 <w:sz w:val="24"/>
                 <w:szCs w:val="24"/>
               </w:rPr>
-              <w:t>4- O sistema libera o acesso para o usuário, apresentando funcionalidades baseadas no tipo do usuário.</w:t>
+              <w:t xml:space="preserve">4- O sistema libera o acesso para o </w:t>
+            </w:r>
+            <w:r>
+              <w:rPr>
+                <w:rFonts w:ascii="Arial" w:hAnsi="Arial" w:cs="Arial"/>
+                <w:sz w:val="24"/>
+                <w:szCs w:val="24"/>
+              </w:rPr>
+              <w:lastRenderedPageBreak/>
+              <w:t>usuário, apresentando funcionalidades baseadas no tipo do usuário.</w:t>
             </w:r>
           </w:p>
         </w:tc>
@@ -11007,16 +10950,7 @@
                 <w:sz w:val="24"/>
                 <w:szCs w:val="24"/>
               </w:rPr>
-              <w:t xml:space="preserve">5.1 O sistema verifica se o CPF informado pelo gerente já esta cadastrado </w:t>
-            </w:r>
-            <w:r>
-              <w:rPr>
-                <w:rFonts w:ascii="Arial" w:hAnsi="Arial" w:cs="Arial"/>
-                <w:sz w:val="24"/>
-                <w:szCs w:val="24"/>
-              </w:rPr>
-              <w:lastRenderedPageBreak/>
-              <w:t>no sistema ou se existe, antes de terminar de completar todo o formulário.</w:t>
+              <w:t>5.1 O sistema verifica se o CPF informado pelo gerente já esta cadastrado no sistema ou se existe, antes de terminar de completar todo o formulário.</w:t>
             </w:r>
           </w:p>
           <w:p>
@@ -11344,7 +11278,16 @@
                 <w:sz w:val="24"/>
                 <w:szCs w:val="24"/>
               </w:rPr>
-              <w:t>membros da equipe cadastrados</w:t>
+              <w:t xml:space="preserve">membros da </w:t>
+            </w:r>
+            <w:r>
+              <w:rPr>
+                <w:rFonts w:ascii="Arial" w:hAnsi="Arial" w:cs="Arial"/>
+                <w:sz w:val="24"/>
+                <w:szCs w:val="24"/>
+              </w:rPr>
+              <w:lastRenderedPageBreak/>
+              <w:t>equipe cadastrados</w:t>
             </w:r>
             <w:r>
               <w:rPr>
@@ -11394,6 +11337,7 @@
                 <w:sz w:val="24"/>
                 <w:szCs w:val="24"/>
               </w:rPr>
+              <w:lastRenderedPageBreak/>
               <w:t>Ator(</w:t>
             </w:r>
             <w:proofErr w:type="gramEnd"/>
@@ -12373,7 +12317,6 @@
                 <w:sz w:val="24"/>
                 <w:szCs w:val="24"/>
               </w:rPr>
-              <w:lastRenderedPageBreak/>
               <w:t>7</w:t>
             </w:r>
             <w:r>
@@ -12792,6 +12735,7 @@
                 <w:sz w:val="24"/>
                 <w:szCs w:val="24"/>
               </w:rPr>
+              <w:lastRenderedPageBreak/>
               <w:t>Ator(</w:t>
             </w:r>
             <w:proofErr w:type="gramEnd"/>
@@ -13555,33 +13499,21 @@
               </w:rPr>
               <w:t xml:space="preserve">5- O gerente preenche os campos solicitados e seleciona </w:t>
             </w:r>
-            <w:proofErr w:type="gramStart"/>
-            <w:r>
-              <w:rPr>
-                <w:rFonts w:ascii="Arial" w:hAnsi="Arial" w:cs="Arial"/>
-                <w:sz w:val="24"/>
-                <w:szCs w:val="24"/>
-              </w:rPr>
-              <w:t>qual(</w:t>
-            </w:r>
-            <w:proofErr w:type="spellStart"/>
-            <w:proofErr w:type="gramEnd"/>
-            <w:r>
-              <w:rPr>
-                <w:rFonts w:ascii="Arial" w:hAnsi="Arial" w:cs="Arial"/>
-                <w:sz w:val="24"/>
-                <w:szCs w:val="24"/>
-              </w:rPr>
-              <w:t>is</w:t>
-            </w:r>
-            <w:proofErr w:type="spellEnd"/>
-            <w:r>
-              <w:rPr>
-                <w:rFonts w:ascii="Arial" w:hAnsi="Arial" w:cs="Arial"/>
-                <w:sz w:val="24"/>
-                <w:szCs w:val="24"/>
-              </w:rPr>
-              <w:t>) colabora</w:t>
+            <w:r>
+              <w:rPr>
+                <w:rFonts w:ascii="Arial" w:hAnsi="Arial" w:cs="Arial"/>
+                <w:sz w:val="24"/>
+                <w:szCs w:val="24"/>
+              </w:rPr>
+              <w:t xml:space="preserve">qual </w:t>
+            </w:r>
+            <w:r>
+              <w:rPr>
+                <w:rFonts w:ascii="Arial" w:hAnsi="Arial" w:cs="Arial"/>
+                <w:sz w:val="24"/>
+                <w:szCs w:val="24"/>
+              </w:rPr>
+              <w:t>colabora</w:t>
             </w:r>
             <w:r>
               <w:rPr>
@@ -13597,7 +13529,15 @@
                 <w:sz w:val="24"/>
                 <w:szCs w:val="24"/>
               </w:rPr>
-              <w:t>r(es) devem cumprir a tarefa.</w:t>
+              <w:t>r</w:t>
+            </w:r>
+            <w:r>
+              <w:rPr>
+                <w:rFonts w:ascii="Arial" w:hAnsi="Arial" w:cs="Arial"/>
+                <w:sz w:val="24"/>
+                <w:szCs w:val="24"/>
+              </w:rPr>
+              <w:t xml:space="preserve"> devem cumprir a tarefa.</w:t>
             </w:r>
           </w:p>
         </w:tc>
@@ -13852,25 +13792,50 @@
                 <w:sz w:val="24"/>
                 <w:szCs w:val="24"/>
               </w:rPr>
-              <w:t>5.2 – O gerente seleciona no campo frequência a opção mensalmente, ou esporadicamente.</w:t>
-            </w:r>
-          </w:p>
-          <w:p>
-            <w:pPr>
-              <w:rPr>
-                <w:rFonts w:ascii="Arial" w:hAnsi="Arial" w:cs="Arial"/>
-                <w:b/>
-                <w:sz w:val="24"/>
-                <w:szCs w:val="24"/>
-              </w:rPr>
-            </w:pPr>
-            <w:r>
-              <w:rPr>
-                <w:rFonts w:ascii="Arial" w:hAnsi="Arial" w:cs="Arial"/>
-                <w:sz w:val="24"/>
-                <w:szCs w:val="24"/>
-              </w:rPr>
-              <w:t>6.2 – O sistema apresenta os campos data inicio e data limite, após o gerente preencher os campos e selecionar cadastrar o sistema valida os dados informados.</w:t>
+              <w:t xml:space="preserve">5.2 – O gerente seleciona no campo frequência a opção mensalmente, ou </w:t>
+            </w:r>
+            <w:r>
+              <w:rPr>
+                <w:rFonts w:ascii="Arial" w:hAnsi="Arial" w:cs="Arial"/>
+                <w:sz w:val="24"/>
+                <w:szCs w:val="24"/>
+              </w:rPr>
+              <w:t>eventualmente</w:t>
+            </w:r>
+            <w:r>
+              <w:rPr>
+                <w:rFonts w:ascii="Arial" w:hAnsi="Arial" w:cs="Arial"/>
+                <w:sz w:val="24"/>
+                <w:szCs w:val="24"/>
+              </w:rPr>
+              <w:t>.</w:t>
+            </w:r>
+          </w:p>
+          <w:p>
+            <w:pPr>
+              <w:rPr>
+                <w:rFonts w:ascii="Arial" w:hAnsi="Arial" w:cs="Arial"/>
+                <w:b/>
+                <w:sz w:val="24"/>
+                <w:szCs w:val="24"/>
+              </w:rPr>
+            </w:pPr>
+            <w:r>
+              <w:rPr>
+                <w:rFonts w:ascii="Arial" w:hAnsi="Arial" w:cs="Arial"/>
+                <w:sz w:val="24"/>
+                <w:szCs w:val="24"/>
+              </w:rPr>
+              <w:t xml:space="preserve">6.2 – O sistema apresenta os campos data inicio e data limite, após o gerente preencher os campos e selecionar cadastrar o sistema valida os </w:t>
+            </w:r>
+            <w:r>
+              <w:rPr>
+                <w:rFonts w:ascii="Arial" w:hAnsi="Arial" w:cs="Arial"/>
+                <w:sz w:val="24"/>
+                <w:szCs w:val="24"/>
+              </w:rPr>
+              <w:lastRenderedPageBreak/>
+              <w:t>dados informados.</w:t>
             </w:r>
           </w:p>
         </w:tc>
@@ -13897,6 +13862,7 @@
                 <w:sz w:val="24"/>
                 <w:szCs w:val="24"/>
               </w:rPr>
+              <w:lastRenderedPageBreak/>
               <w:t>Fluxo de exceção:</w:t>
             </w:r>
           </w:p>
@@ -13987,7 +13953,23 @@
                 <w:sz w:val="24"/>
                 <w:szCs w:val="24"/>
               </w:rPr>
-              <w:t>6.2 Caso o gerente selecione a opção mensalmente ou esporadicamente e defina uma data inicial maior que a data final, o sistema apresenta uma mensagem que não e possível cadastrar uma data nesse formato.</w:t>
+              <w:t xml:space="preserve">6.2 Caso o gerente selecione a opção mensalmente ou </w:t>
+            </w:r>
+            <w:r>
+              <w:rPr>
+                <w:rFonts w:ascii="Arial" w:hAnsi="Arial" w:cs="Arial"/>
+                <w:sz w:val="24"/>
+                <w:szCs w:val="24"/>
+              </w:rPr>
+              <w:t>eventualmente</w:t>
+            </w:r>
+            <w:r>
+              <w:rPr>
+                <w:rFonts w:ascii="Arial" w:hAnsi="Arial" w:cs="Arial"/>
+                <w:sz w:val="24"/>
+                <w:szCs w:val="24"/>
+              </w:rPr>
+              <w:t xml:space="preserve"> e defina uma data inicial maior que a data final, o sistema apresenta uma mensagem que não e possível cadastrar uma data nesse formato.</w:t>
             </w:r>
           </w:p>
         </w:tc>
@@ -14601,7 +14583,6 @@
                 <w:sz w:val="24"/>
                 <w:szCs w:val="24"/>
               </w:rPr>
-              <w:lastRenderedPageBreak/>
               <w:t>Descrição:</w:t>
             </w:r>
             <w:r>
@@ -14954,6 +14935,7 @@
                 <w:sz w:val="24"/>
                 <w:szCs w:val="24"/>
               </w:rPr>
+              <w:lastRenderedPageBreak/>
               <w:t>Fluxo de exceção:</w:t>
             </w:r>
           </w:p>
@@ -15613,7 +15595,6 @@
                 <w:sz w:val="24"/>
                 <w:szCs w:val="24"/>
               </w:rPr>
-              <w:lastRenderedPageBreak/>
               <w:t>8.2 – O sistema apresenta os campos data inicio e data limite, após o gerente preencher os campos e selecionar cadastrar o sistema valida os dados informados.</w:t>
             </w:r>
           </w:p>
@@ -15641,7 +15622,6 @@
                 <w:sz w:val="24"/>
                 <w:szCs w:val="24"/>
               </w:rPr>
-              <w:lastRenderedPageBreak/>
               <w:t>Fluxo de exceção:</w:t>
             </w:r>
           </w:p>
@@ -15853,6 +15833,7 @@
                 <w:sz w:val="24"/>
                 <w:szCs w:val="24"/>
               </w:rPr>
+              <w:lastRenderedPageBreak/>
               <w:t>Descrição:</w:t>
             </w:r>
             <w:r>
@@ -16254,7 +16235,27 @@
           <w:sz w:val="24"/>
           <w:szCs w:val="24"/>
         </w:rPr>
-        <w:t xml:space="preserve"> Caso de uso Concluir Tarefa</w:t>
+        <w:t xml:space="preserve"> Caso de uso </w:t>
+      </w:r>
+      <w:r>
+        <w:rPr>
+          <w:rFonts w:ascii="Arial" w:hAnsi="Arial" w:cs="Arial"/>
+          <w:b/>
+          <w:bCs/>
+          <w:sz w:val="24"/>
+          <w:szCs w:val="24"/>
+        </w:rPr>
+        <w:t>Avaliar</w:t>
+      </w:r>
+      <w:r>
+        <w:rPr>
+          <w:rFonts w:ascii="Arial" w:hAnsi="Arial" w:cs="Arial"/>
+          <w:b/>
+          <w:bCs/>
+          <w:sz w:val="24"/>
+          <w:szCs w:val="24"/>
+        </w:rPr>
+        <w:t xml:space="preserve"> Tarefa</w:t>
       </w:r>
     </w:p>
     <w:p>
@@ -16344,7 +16345,31 @@
                 <w:sz w:val="24"/>
                 <w:szCs w:val="24"/>
               </w:rPr>
-              <w:t xml:space="preserve"> cada usuário </w:t>
+              <w:t xml:space="preserve"> cada </w:t>
+            </w:r>
+            <w:r>
+              <w:rPr>
+                <w:rFonts w:ascii="Arial" w:hAnsi="Arial" w:cs="Arial"/>
+                <w:sz w:val="24"/>
+                <w:szCs w:val="24"/>
+              </w:rPr>
+              <w:t>c</w:t>
+            </w:r>
+            <w:r>
+              <w:rPr>
+                <w:rFonts w:ascii="Arial" w:hAnsi="Arial" w:cs="Arial"/>
+                <w:sz w:val="24"/>
+                <w:szCs w:val="24"/>
+              </w:rPr>
+              <w:t>olaborador</w:t>
+            </w:r>
+            <w:r>
+              <w:rPr>
+                <w:rFonts w:ascii="Arial" w:hAnsi="Arial" w:cs="Arial"/>
+                <w:sz w:val="24"/>
+                <w:szCs w:val="24"/>
+              </w:rPr>
+              <w:t xml:space="preserve"> </w:t>
             </w:r>
             <w:r>
               <w:rPr>
@@ -16419,7 +16444,15 @@
                 <w:sz w:val="24"/>
                 <w:szCs w:val="24"/>
               </w:rPr>
-              <w:t xml:space="preserve"> Gerente/Colaborador</w:t>
+              <w:t xml:space="preserve"> </w:t>
+            </w:r>
+            <w:r>
+              <w:rPr>
+                <w:rFonts w:ascii="Arial" w:hAnsi="Arial" w:cs="Arial"/>
+                <w:sz w:val="24"/>
+                <w:szCs w:val="24"/>
+              </w:rPr>
+              <w:t>Colaborador</w:t>
             </w:r>
           </w:p>
         </w:tc>
@@ -16567,15 +16600,31 @@
                 <w:sz w:val="24"/>
                 <w:szCs w:val="24"/>
               </w:rPr>
-              <w:t>usuário</w:t>
-            </w:r>
-            <w:r>
-              <w:rPr>
-                <w:rFonts w:ascii="Arial" w:hAnsi="Arial" w:cs="Arial"/>
-                <w:sz w:val="24"/>
-                <w:szCs w:val="24"/>
-              </w:rPr>
-              <w:t xml:space="preserve"> acessa </w:t>
+              <w:t>c</w:t>
+            </w:r>
+            <w:r>
+              <w:rPr>
+                <w:rFonts w:ascii="Arial" w:hAnsi="Arial" w:cs="Arial"/>
+                <w:sz w:val="24"/>
+                <w:szCs w:val="24"/>
+              </w:rPr>
+              <w:t>olaborador</w:t>
+            </w:r>
+            <w:r>
+              <w:rPr>
+                <w:rFonts w:ascii="Arial" w:hAnsi="Arial" w:cs="Arial"/>
+                <w:sz w:val="24"/>
+                <w:szCs w:val="24"/>
+              </w:rPr>
+              <w:t xml:space="preserve"> </w:t>
+            </w:r>
+            <w:r>
+              <w:rPr>
+                <w:rFonts w:ascii="Arial" w:hAnsi="Arial" w:cs="Arial"/>
+                <w:sz w:val="24"/>
+                <w:szCs w:val="24"/>
+              </w:rPr>
+              <w:t xml:space="preserve">acessa </w:t>
             </w:r>
             <w:r>
               <w:rPr>
@@ -16605,16 +16654,7 @@
                 <w:sz w:val="24"/>
                 <w:szCs w:val="24"/>
               </w:rPr>
-              <w:t xml:space="preserve">2- O sistema apresenta a interface com todas as opções referentes ao tipo do usuário, juntamente com suas tarefas descritas que devem ser realizadas, em uma tabela com </w:t>
-            </w:r>
-            <w:r>
-              <w:rPr>
-                <w:rFonts w:ascii="Arial" w:hAnsi="Arial" w:cs="Arial"/>
-                <w:sz w:val="24"/>
-                <w:szCs w:val="24"/>
-              </w:rPr>
-              <w:lastRenderedPageBreak/>
-              <w:t>a opção ao lado dos dados para enviar para avaliação.</w:t>
+              <w:t>2- O sistema apresenta a interface com todas as opções referentes ao tipo do usuário, juntamente com suas tarefas descritas que devem ser realizadas, em uma tabela com a opção ao lado dos dados para enviar para avaliação.</w:t>
             </w:r>
           </w:p>
         </w:tc>
@@ -16638,8 +16678,39 @@
                 <w:sz w:val="24"/>
                 <w:szCs w:val="24"/>
               </w:rPr>
-              <w:lastRenderedPageBreak/>
-              <w:t xml:space="preserve">3- O usuário seleciona o botão referente </w:t>
+              <w:t xml:space="preserve">3- O </w:t>
+            </w:r>
+            <w:r>
+              <w:rPr>
+                <w:rFonts w:ascii="Arial" w:hAnsi="Arial" w:cs="Arial"/>
+                <w:sz w:val="24"/>
+                <w:szCs w:val="24"/>
+              </w:rPr>
+              <w:t>c</w:t>
+            </w:r>
+            <w:r>
+              <w:rPr>
+                <w:rFonts w:ascii="Arial" w:hAnsi="Arial" w:cs="Arial"/>
+                <w:sz w:val="24"/>
+                <w:szCs w:val="24"/>
+              </w:rPr>
+              <w:t>olaborador</w:t>
+            </w:r>
+            <w:r>
+              <w:rPr>
+                <w:rFonts w:ascii="Arial" w:hAnsi="Arial" w:cs="Arial"/>
+                <w:sz w:val="24"/>
+                <w:szCs w:val="24"/>
+              </w:rPr>
+              <w:t xml:space="preserve"> </w:t>
+            </w:r>
+            <w:r>
+              <w:rPr>
+                <w:rFonts w:ascii="Arial" w:hAnsi="Arial" w:cs="Arial"/>
+                <w:sz w:val="24"/>
+                <w:szCs w:val="24"/>
+              </w:rPr>
+              <w:t xml:space="preserve">seleciona o botão referente </w:t>
             </w:r>
             <w:proofErr w:type="gramStart"/>
             <w:r>
@@ -16727,15 +16798,31 @@
                 <w:sz w:val="24"/>
                 <w:szCs w:val="24"/>
               </w:rPr>
-              <w:t>usuário</w:t>
-            </w:r>
-            <w:r>
-              <w:rPr>
-                <w:rFonts w:ascii="Arial" w:hAnsi="Arial" w:cs="Arial"/>
-                <w:sz w:val="24"/>
-                <w:szCs w:val="24"/>
-              </w:rPr>
-              <w:t xml:space="preserve"> seleciona a opção que sim.</w:t>
+              <w:t>c</w:t>
+            </w:r>
+            <w:r>
+              <w:rPr>
+                <w:rFonts w:ascii="Arial" w:hAnsi="Arial" w:cs="Arial"/>
+                <w:sz w:val="24"/>
+                <w:szCs w:val="24"/>
+              </w:rPr>
+              <w:t>olaborador</w:t>
+            </w:r>
+            <w:r>
+              <w:rPr>
+                <w:rFonts w:ascii="Arial" w:hAnsi="Arial" w:cs="Arial"/>
+                <w:sz w:val="24"/>
+                <w:szCs w:val="24"/>
+              </w:rPr>
+              <w:t xml:space="preserve"> </w:t>
+            </w:r>
+            <w:r>
+              <w:rPr>
+                <w:rFonts w:ascii="Arial" w:hAnsi="Arial" w:cs="Arial"/>
+                <w:sz w:val="24"/>
+                <w:szCs w:val="24"/>
+              </w:rPr>
+              <w:t>seleciona a opção que sim.</w:t>
             </w:r>
           </w:p>
         </w:tc>
@@ -16825,7 +16912,39 @@
                 <w:sz w:val="24"/>
                 <w:szCs w:val="24"/>
               </w:rPr>
-              <w:t>5.1 O usuário seleciona a opção não e o sistema retorna para a tela inicial.</w:t>
+              <w:t xml:space="preserve">5.1 O </w:t>
+            </w:r>
+            <w:r>
+              <w:rPr>
+                <w:rFonts w:ascii="Arial" w:hAnsi="Arial" w:cs="Arial"/>
+                <w:sz w:val="24"/>
+                <w:szCs w:val="24"/>
+              </w:rPr>
+              <w:t>c</w:t>
+            </w:r>
+            <w:r>
+              <w:rPr>
+                <w:rFonts w:ascii="Arial" w:hAnsi="Arial" w:cs="Arial"/>
+                <w:sz w:val="24"/>
+                <w:szCs w:val="24"/>
+              </w:rPr>
+              <w:t>olaborador</w:t>
+            </w:r>
+            <w:r>
+              <w:rPr>
+                <w:rFonts w:ascii="Arial" w:hAnsi="Arial" w:cs="Arial"/>
+                <w:sz w:val="24"/>
+                <w:szCs w:val="24"/>
+              </w:rPr>
+              <w:t xml:space="preserve"> </w:t>
+            </w:r>
+            <w:r>
+              <w:rPr>
+                <w:rFonts w:ascii="Arial" w:hAnsi="Arial" w:cs="Arial"/>
+                <w:sz w:val="24"/>
+                <w:szCs w:val="24"/>
+              </w:rPr>
+              <w:t>seleciona a opção não e o sistema retorna para a tela inicial.</w:t>
             </w:r>
           </w:p>
         </w:tc>
@@ -16893,7 +17012,16 @@
                 <w:sz w:val="24"/>
                 <w:szCs w:val="24"/>
               </w:rPr>
-              <w:t>não existam tarefas cadastradas o sistema apresenta a mensagem que não possui tarefas cadastradas, além das demais funcionalidades de cada tipo de usuário.</w:t>
+              <w:t xml:space="preserve">não existam tarefas cadastradas o sistema apresenta a mensagem que não possui tarefas cadastradas, além das demais </w:t>
+            </w:r>
+            <w:r>
+              <w:rPr>
+                <w:rFonts w:ascii="Arial" w:hAnsi="Arial" w:cs="Arial"/>
+                <w:sz w:val="24"/>
+                <w:szCs w:val="24"/>
+              </w:rPr>
+              <w:lastRenderedPageBreak/>
+              <w:t>funcionalidades de cada tipo de usuário.</w:t>
             </w:r>
           </w:p>
           <w:p>
@@ -16975,7 +17103,6 @@
           <w:bCs/>
           <w:sz w:val="24"/>
           <w:szCs w:val="24"/>
-          <w:highlight w:val="yellow"/>
         </w:rPr>
       </w:pPr>
       <w:r>
@@ -16985,7 +17112,6 @@
           <w:bCs/>
           <w:sz w:val="24"/>
           <w:szCs w:val="24"/>
-          <w:highlight w:val="yellow"/>
         </w:rPr>
         <w:t xml:space="preserve">Caso de uso </w:t>
       </w:r>
@@ -16996,9 +17122,8 @@
           <w:bCs/>
           <w:sz w:val="24"/>
           <w:szCs w:val="24"/>
-          <w:highlight w:val="yellow"/>
-        </w:rPr>
-        <w:t>Avali</w:t>
+        </w:rPr>
+        <w:t>Concluir</w:t>
       </w:r>
       <w:r>
         <w:rPr>
@@ -17007,9 +17132,8 @@
           <w:bCs/>
           <w:sz w:val="24"/>
           <w:szCs w:val="24"/>
-          <w:highlight w:val="yellow"/>
-        </w:rPr>
-        <w:t>ar Tarefa</w:t>
+        </w:rPr>
+        <w:t xml:space="preserve"> Tarefa</w:t>
       </w:r>
     </w:p>
     <w:p>
@@ -17260,24 +17384,14 @@
               </w:rPr>
               <w:t xml:space="preserve">ente acessa a opção referente </w:t>
             </w:r>
-            <w:proofErr w:type="gramStart"/>
-            <w:r>
-              <w:rPr>
-                <w:rFonts w:ascii="Arial" w:hAnsi="Arial" w:cs="Arial"/>
-                <w:sz w:val="24"/>
-                <w:szCs w:val="24"/>
-              </w:rPr>
-              <w:t>a</w:t>
-            </w:r>
-            <w:r>
-              <w:rPr>
-                <w:rFonts w:ascii="Arial" w:hAnsi="Arial" w:cs="Arial"/>
-                <w:sz w:val="24"/>
-                <w:szCs w:val="24"/>
-              </w:rPr>
-              <w:t>s</w:t>
-            </w:r>
-            <w:proofErr w:type="gramEnd"/>
+            <w:r>
+              <w:rPr>
+                <w:rFonts w:ascii="Arial" w:hAnsi="Arial" w:cs="Arial"/>
+                <w:sz w:val="24"/>
+                <w:szCs w:val="24"/>
+              </w:rPr>
+              <w:t>às</w:t>
+            </w:r>
             <w:r>
               <w:rPr>
                 <w:rFonts w:ascii="Arial" w:hAnsi="Arial" w:cs="Arial"/>
@@ -17356,23 +17470,7 @@
                 <w:sz w:val="24"/>
                 <w:szCs w:val="24"/>
               </w:rPr>
-              <w:t>3- O gerente seleciona a opção “</w:t>
-            </w:r>
-            <w:r>
-              <w:rPr>
-                <w:rFonts w:ascii="Arial" w:hAnsi="Arial" w:cs="Arial"/>
-                <w:sz w:val="24"/>
-                <w:szCs w:val="24"/>
-              </w:rPr>
-              <w:t>Avaliar</w:t>
-            </w:r>
-            <w:r>
-              <w:rPr>
-                <w:rFonts w:ascii="Arial" w:hAnsi="Arial" w:cs="Arial"/>
-                <w:sz w:val="24"/>
-                <w:szCs w:val="24"/>
-              </w:rPr>
-              <w:t xml:space="preserve"> tarefas”.</w:t>
+              <w:t>3- O gerente seleciona a opção “Avaliar tarefas”.</w:t>
             </w:r>
           </w:p>
         </w:tc>
@@ -17394,15 +17492,7 @@
                 <w:sz w:val="24"/>
                 <w:szCs w:val="24"/>
               </w:rPr>
-              <w:t xml:space="preserve">4- O sistema apresenta uma lista com todas as tarefas </w:t>
-            </w:r>
-            <w:r>
-              <w:rPr>
-                <w:rFonts w:ascii="Arial" w:hAnsi="Arial" w:cs="Arial"/>
-                <w:sz w:val="24"/>
-                <w:szCs w:val="24"/>
-              </w:rPr>
-              <w:t xml:space="preserve">com status Em andamento, </w:t>
+              <w:t xml:space="preserve">4- O sistema apresenta uma lista com todas as tarefas com status Em andamento, </w:t>
             </w:r>
           </w:p>
         </w:tc>
@@ -17433,60 +17523,62 @@
                 <w:rFonts w:ascii="Arial" w:hAnsi="Arial" w:cs="Arial"/>
                 <w:sz w:val="24"/>
                 <w:szCs w:val="24"/>
-                <w:highlight w:val="yellow"/>
               </w:rPr>
               <w:t xml:space="preserve">O gerente seleciona </w:t>
             </w:r>
-            <w:proofErr w:type="gramStart"/>
-            <w:r>
-              <w:rPr>
-                <w:rFonts w:ascii="Arial" w:hAnsi="Arial" w:cs="Arial"/>
-                <w:sz w:val="24"/>
-                <w:szCs w:val="24"/>
-                <w:highlight w:val="yellow"/>
-              </w:rPr>
-              <w:t xml:space="preserve">a opção </w:t>
-            </w:r>
-            <w:r>
-              <w:rPr>
-                <w:rFonts w:ascii="Arial" w:hAnsi="Arial" w:cs="Arial"/>
-                <w:sz w:val="24"/>
-                <w:szCs w:val="24"/>
-                <w:highlight w:val="yellow"/>
+            <w:r>
+              <w:rPr>
+                <w:rFonts w:ascii="Arial" w:hAnsi="Arial" w:cs="Arial"/>
+                <w:sz w:val="24"/>
+                <w:szCs w:val="24"/>
+              </w:rPr>
+              <w:t>a opção Concluída</w:t>
+            </w:r>
+            <w:r>
+              <w:rPr>
+                <w:rFonts w:ascii="Arial" w:hAnsi="Arial" w:cs="Arial"/>
+                <w:sz w:val="24"/>
+                <w:szCs w:val="24"/>
+              </w:rPr>
+              <w:t>.</w:t>
+            </w:r>
+          </w:p>
+        </w:tc>
+        <w:tc>
+          <w:tcPr>
+            <w:tcW w:w="4011" w:type="dxa"/>
+          </w:tcPr>
+          <w:p>
+            <w:pPr>
+              <w:rPr>
+                <w:rFonts w:ascii="Arial" w:hAnsi="Arial" w:cs="Arial"/>
+                <w:sz w:val="24"/>
+                <w:szCs w:val="24"/>
+              </w:rPr>
+            </w:pPr>
+            <w:r>
+              <w:rPr>
+                <w:rFonts w:ascii="Arial" w:hAnsi="Arial" w:cs="Arial"/>
+                <w:sz w:val="24"/>
+                <w:szCs w:val="24"/>
+              </w:rPr>
+              <w:t xml:space="preserve">6- O sistema altera a variável status da tarefa seleciona para </w:t>
+            </w:r>
+            <w:r>
+              <w:rPr>
+                <w:rFonts w:ascii="Arial" w:hAnsi="Arial" w:cs="Arial"/>
+                <w:sz w:val="24"/>
+                <w:szCs w:val="24"/>
               </w:rPr>
               <w:t>Concluído</w:t>
             </w:r>
-            <w:proofErr w:type="gramEnd"/>
-            <w:r>
-              <w:rPr>
-                <w:rFonts w:ascii="Arial" w:hAnsi="Arial" w:cs="Arial"/>
-                <w:sz w:val="24"/>
-                <w:szCs w:val="24"/>
-                <w:highlight w:val="yellow"/>
+            <w:r>
+              <w:rPr>
+                <w:rFonts w:ascii="Arial" w:hAnsi="Arial" w:cs="Arial"/>
+                <w:sz w:val="24"/>
+                <w:szCs w:val="24"/>
               </w:rPr>
               <w:t>.</w:t>
-            </w:r>
-          </w:p>
-        </w:tc>
-        <w:tc>
-          <w:tcPr>
-            <w:tcW w:w="4011" w:type="dxa"/>
-          </w:tcPr>
-          <w:p>
-            <w:pPr>
-              <w:rPr>
-                <w:rFonts w:ascii="Arial" w:hAnsi="Arial" w:cs="Arial"/>
-                <w:sz w:val="24"/>
-                <w:szCs w:val="24"/>
-              </w:rPr>
-            </w:pPr>
-            <w:r>
-              <w:rPr>
-                <w:rFonts w:ascii="Arial" w:hAnsi="Arial" w:cs="Arial"/>
-                <w:sz w:val="24"/>
-                <w:szCs w:val="24"/>
-              </w:rPr>
-              <w:t>6- O sistema altera a variável status da tarefa seleciona para Em Avaliação.</w:t>
             </w:r>
           </w:p>
         </w:tc>
@@ -17538,7 +17630,72 @@
                 <w:sz w:val="24"/>
                 <w:szCs w:val="24"/>
               </w:rPr>
-              <w:t>5.1 O usuário seleciona a opção não e o sistema retorna para a tela inicial.</w:t>
+              <w:t xml:space="preserve">5.1 O </w:t>
+            </w:r>
+            <w:r>
+              <w:rPr>
+                <w:rFonts w:ascii="Arial" w:hAnsi="Arial" w:cs="Arial"/>
+                <w:sz w:val="24"/>
+                <w:szCs w:val="24"/>
+              </w:rPr>
+              <w:t>gerente</w:t>
+            </w:r>
+            <w:r>
+              <w:rPr>
+                <w:rFonts w:ascii="Arial" w:hAnsi="Arial" w:cs="Arial"/>
+                <w:sz w:val="24"/>
+                <w:szCs w:val="24"/>
+              </w:rPr>
+              <w:t xml:space="preserve"> seleciona a opção não </w:t>
+            </w:r>
+            <w:r>
+              <w:rPr>
+                <w:rFonts w:ascii="Arial" w:hAnsi="Arial" w:cs="Arial"/>
+                <w:sz w:val="24"/>
+                <w:szCs w:val="24"/>
+              </w:rPr>
+              <w:t xml:space="preserve">concluído </w:t>
+            </w:r>
+          </w:p>
+          <w:p>
+            <w:pPr>
+              <w:rPr>
+                <w:rFonts w:ascii="Arial" w:hAnsi="Arial" w:cs="Arial"/>
+                <w:sz w:val="24"/>
+                <w:szCs w:val="24"/>
+              </w:rPr>
+            </w:pPr>
+            <w:r>
+              <w:rPr>
+                <w:rFonts w:ascii="Arial" w:hAnsi="Arial" w:cs="Arial"/>
+                <w:sz w:val="24"/>
+                <w:szCs w:val="24"/>
+              </w:rPr>
+              <w:t xml:space="preserve">6.1 O </w:t>
+            </w:r>
+            <w:r>
+              <w:rPr>
+                <w:rFonts w:ascii="Arial" w:hAnsi="Arial" w:cs="Arial"/>
+                <w:sz w:val="24"/>
+                <w:szCs w:val="24"/>
+              </w:rPr>
+              <w:t xml:space="preserve">sistema </w:t>
+            </w:r>
+            <w:r>
+              <w:rPr>
+                <w:rFonts w:ascii="Arial" w:hAnsi="Arial" w:cs="Arial"/>
+                <w:sz w:val="24"/>
+                <w:szCs w:val="24"/>
+              </w:rPr>
+              <w:t>altera a variável status da tarefa selecionada para não concluído</w:t>
+            </w:r>
+            <w:r>
+              <w:rPr>
+                <w:rFonts w:ascii="Arial" w:hAnsi="Arial" w:cs="Arial"/>
+                <w:sz w:val="24"/>
+                <w:szCs w:val="24"/>
+              </w:rPr>
+              <w:t>.</w:t>
             </w:r>
           </w:p>
         </w:tc>
@@ -17916,16 +18073,7 @@
                 <w:sz w:val="24"/>
                 <w:szCs w:val="24"/>
               </w:rPr>
-              <w:t xml:space="preserve"> </w:t>
-            </w:r>
-            <w:r>
-              <w:rPr>
-                <w:rFonts w:ascii="Arial" w:hAnsi="Arial" w:cs="Arial"/>
-                <w:sz w:val="24"/>
-                <w:szCs w:val="24"/>
-              </w:rPr>
-              <w:lastRenderedPageBreak/>
-              <w:t>tarefas.</w:t>
+              <w:t xml:space="preserve"> tarefas.</w:t>
             </w:r>
           </w:p>
         </w:tc>
@@ -17949,7 +18097,6 @@
                 <w:sz w:val="24"/>
                 <w:szCs w:val="24"/>
               </w:rPr>
-              <w:lastRenderedPageBreak/>
               <w:t>3- O gerente seleciona a opção “Histórico de tarefas”.</w:t>
             </w:r>
           </w:p>
@@ -17998,7 +18145,7 @@
                 <w:sz w:val="24"/>
                 <w:szCs w:val="24"/>
               </w:rPr>
-              <w:t xml:space="preserve"> quem deve realizar, quem cadastrou a tarefa, status e a frequência da tarefa</w:t>
+              <w:t xml:space="preserve"> quem cadastrou a tarefa, status e a frequência da tarefa</w:t>
             </w:r>
             <w:r>
               <w:rPr>
@@ -18207,7 +18354,23 @@
                 <w:sz w:val="24"/>
                 <w:szCs w:val="24"/>
               </w:rPr>
-              <w:t xml:space="preserve"> Este caso de uso apresenta na tela principal de cada usuário suas tarefas que devem ser realizadas durante determinado dia.</w:t>
+              <w:t xml:space="preserve"> Este caso de uso apresenta na tela principal de cada </w:t>
+            </w:r>
+            <w:r>
+              <w:rPr>
+                <w:rFonts w:ascii="Arial" w:hAnsi="Arial" w:cs="Arial"/>
+                <w:sz w:val="24"/>
+                <w:szCs w:val="24"/>
+              </w:rPr>
+              <w:t>usuário</w:t>
+            </w:r>
+            <w:r>
+              <w:rPr>
+                <w:rFonts w:ascii="Arial" w:hAnsi="Arial" w:cs="Arial"/>
+                <w:sz w:val="24"/>
+                <w:szCs w:val="24"/>
+              </w:rPr>
+              <w:t xml:space="preserve"> suas tarefas que devem ser realizadas durante determinado dia.</w:t>
             </w:r>
           </w:p>
         </w:tc>
@@ -18242,15 +18405,7 @@
                 <w:sz w:val="24"/>
                 <w:szCs w:val="24"/>
               </w:rPr>
-              <w:t>es) envolvido(s):</w:t>
-            </w:r>
-            <w:r>
-              <w:rPr>
-                <w:rFonts w:ascii="Arial" w:hAnsi="Arial" w:cs="Arial"/>
-                <w:sz w:val="24"/>
-                <w:szCs w:val="24"/>
-              </w:rPr>
-              <w:t xml:space="preserve"> Gerente/Colaborador</w:t>
+              <w:t>es) envolvido(s): Gerente/Colaborador</w:t>
             </w:r>
           </w:p>
         </w:tc>
@@ -18434,6 +18589,8 @@
               </w:rPr>
               <w:t>usuário</w:t>
             </w:r>
+            <w:bookmarkStart w:id="1" w:name="_GoBack"/>
+            <w:bookmarkEnd w:id="1"/>
             <w:r>
               <w:rPr>
                 <w:rFonts w:ascii="Arial" w:hAnsi="Arial" w:cs="Arial"/>
@@ -18486,6 +18643,14 @@
                 <w:sz w:val="24"/>
                 <w:szCs w:val="24"/>
               </w:rPr>
+              <w:t xml:space="preserve"> no dia,</w:t>
+            </w:r>
+            <w:r>
+              <w:rPr>
+                <w:rFonts w:ascii="Arial" w:hAnsi="Arial" w:cs="Arial"/>
+                <w:sz w:val="24"/>
+                <w:szCs w:val="24"/>
+              </w:rPr>
               <w:t xml:space="preserve"> em uma tabela</w:t>
             </w:r>
             <w:r>
@@ -18510,6 +18675,14 @@
                 <w:sz w:val="24"/>
                 <w:szCs w:val="24"/>
               </w:rPr>
+              <w:t xml:space="preserve">no caso do colaborador </w:t>
+            </w:r>
+            <w:r>
+              <w:rPr>
+                <w:rFonts w:ascii="Arial" w:hAnsi="Arial" w:cs="Arial"/>
+                <w:sz w:val="24"/>
+                <w:szCs w:val="24"/>
+              </w:rPr>
               <w:t>existe</w:t>
             </w:r>
             <w:r>
@@ -18550,8 +18723,18 @@
                 <w:sz w:val="24"/>
                 <w:szCs w:val="24"/>
               </w:rPr>
-              <w:t>enviar para avaliação.</w:t>
-            </w:r>
+              <w:t xml:space="preserve">enviar para avaliação, já para o gerente é apresentado o colaborador que deve realizar a </w:t>
+            </w:r>
+            <w:proofErr w:type="gramStart"/>
+            <w:r>
+              <w:rPr>
+                <w:rFonts w:ascii="Arial" w:hAnsi="Arial" w:cs="Arial"/>
+                <w:sz w:val="24"/>
+                <w:szCs w:val="24"/>
+              </w:rPr>
+              <w:t>tarefa</w:t>
+            </w:r>
+            <w:proofErr w:type="gramEnd"/>
           </w:p>
         </w:tc>
       </w:tr>
@@ -18574,23 +18757,7 @@
                 <w:sz w:val="24"/>
                 <w:szCs w:val="24"/>
               </w:rPr>
-              <w:t xml:space="preserve">3- O usuário </w:t>
-            </w:r>
-            <w:r>
-              <w:rPr>
-                <w:rFonts w:ascii="Arial" w:hAnsi="Arial" w:cs="Arial"/>
-                <w:sz w:val="24"/>
-                <w:szCs w:val="24"/>
-              </w:rPr>
-              <w:t>seleciona o nome da tarefa.</w:t>
-            </w:r>
-            <w:r>
-              <w:rPr>
-                <w:rFonts w:ascii="Arial" w:hAnsi="Arial" w:cs="Arial"/>
-                <w:sz w:val="24"/>
-                <w:szCs w:val="24"/>
-              </w:rPr>
-              <w:t xml:space="preserve"> </w:t>
+              <w:t xml:space="preserve">3- O usuário seleciona o nome da tarefa. </w:t>
             </w:r>
           </w:p>
         </w:tc>
@@ -18612,15 +18779,7 @@
                 <w:sz w:val="24"/>
                 <w:szCs w:val="24"/>
               </w:rPr>
-              <w:t xml:space="preserve">4- O sistema apresenta uma </w:t>
-            </w:r>
-            <w:r>
-              <w:rPr>
-                <w:rFonts w:ascii="Arial" w:hAnsi="Arial" w:cs="Arial"/>
-                <w:sz w:val="24"/>
-                <w:szCs w:val="24"/>
-              </w:rPr>
-              <w:t>nova janela com todas as informações da tarefa selecionada.</w:t>
+              <w:t>4- O sistema apresenta uma nova janela com todas as informações da tarefa selecionada.</w:t>
             </w:r>
           </w:p>
         </w:tc>
@@ -18644,15 +18803,23 @@
                 <w:sz w:val="24"/>
                 <w:szCs w:val="24"/>
               </w:rPr>
-              <w:t xml:space="preserve">5- O gerente seleciona a opção </w:t>
-            </w:r>
-            <w:r>
-              <w:rPr>
-                <w:rFonts w:ascii="Arial" w:hAnsi="Arial" w:cs="Arial"/>
-                <w:sz w:val="24"/>
-                <w:szCs w:val="24"/>
-              </w:rPr>
-              <w:t>de voltar.</w:t>
+              <w:t xml:space="preserve">5- O </w:t>
+            </w:r>
+            <w:r>
+              <w:rPr>
+                <w:rFonts w:ascii="Arial" w:hAnsi="Arial" w:cs="Arial"/>
+                <w:sz w:val="24"/>
+                <w:szCs w:val="24"/>
+              </w:rPr>
+              <w:t>usuário</w:t>
+            </w:r>
+            <w:r>
+              <w:rPr>
+                <w:rFonts w:ascii="Arial" w:hAnsi="Arial" w:cs="Arial"/>
+                <w:sz w:val="24"/>
+                <w:szCs w:val="24"/>
+              </w:rPr>
+              <w:t xml:space="preserve"> seleciona a opção de voltar.</w:t>
             </w:r>
           </w:p>
         </w:tc>
@@ -18674,15 +18841,7 @@
                 <w:sz w:val="24"/>
                 <w:szCs w:val="24"/>
               </w:rPr>
-              <w:t xml:space="preserve">6- O sistema </w:t>
-            </w:r>
-            <w:r>
-              <w:rPr>
-                <w:rFonts w:ascii="Arial" w:hAnsi="Arial" w:cs="Arial"/>
-                <w:sz w:val="24"/>
-                <w:szCs w:val="24"/>
-              </w:rPr>
-              <w:t>retorna a tela inicial.</w:t>
+              <w:t>6- O sistema retorna a tela inicial.</w:t>
             </w:r>
           </w:p>
         </w:tc>
@@ -18780,8 +18939,6 @@
           <w:szCs w:val="24"/>
         </w:rPr>
       </w:pPr>
-      <w:bookmarkStart w:id="1" w:name="_GoBack"/>
-      <w:bookmarkEnd w:id="1"/>
     </w:p>
     <w:p>
       <w:pPr>
@@ -18976,7 +19133,6 @@
           <w:sz w:val="24"/>
           <w:szCs w:val="24"/>
         </w:rPr>
-        <w:lastRenderedPageBreak/>
         <w:t xml:space="preserve">Apresentar o diagrama de classes do </w:t>
       </w:r>
       <w:r>
@@ -19242,57 +19398,10 @@
     </w:p>
     <w:p>
       <w:pPr>
-        <w:rPr>
-          <w:ins w:id="6" w:author="Colégio Politécnico da UFSM" w:date="2017-08-09T13:01:00Z"/>
-        </w:rPr>
-      </w:pPr>
-    </w:p>
-    <w:p>
-      <w:pPr>
-        <w:rPr>
-          <w:ins w:id="7" w:author="Colégio Politécnico da UFSM" w:date="2017-08-09T13:01:00Z"/>
-        </w:rPr>
-      </w:pPr>
-    </w:p>
-    <w:p>
-      <w:pPr>
-        <w:rPr>
-          <w:ins w:id="8" w:author="Colégio Politécnico da UFSM" w:date="2017-08-09T13:01:00Z"/>
-        </w:rPr>
-      </w:pPr>
-    </w:p>
-    <w:p>
-      <w:pPr>
-        <w:rPr>
-          <w:ins w:id="9" w:author="Colégio Politécnico da UFSM" w:date="2017-08-09T13:01:00Z"/>
-        </w:rPr>
-      </w:pPr>
-    </w:p>
-    <w:p>
-      <w:pPr>
-        <w:rPr>
-          <w:ins w:id="10" w:author="Colégio Politécnico da UFSM" w:date="2017-08-09T13:01:00Z"/>
-        </w:rPr>
-      </w:pPr>
-    </w:p>
-    <w:p>
-      <w:pPr>
-        <w:rPr>
-          <w:ins w:id="11" w:author="Colégio Politécnico da UFSM" w:date="2017-08-09T13:01:00Z"/>
-        </w:rPr>
-      </w:pPr>
-    </w:p>
-    <w:p>
-      <w:pPr>
         <w:tabs>
           <w:tab w:val="left" w:pos="5475"/>
         </w:tabs>
       </w:pPr>
-      <w:ins w:id="12" w:author="Colégio Politécnico da UFSM" w:date="2017-08-09T13:01:00Z">
-        <w:r>
-          <w:tab/>
-        </w:r>
-      </w:ins>
     </w:p>
     <w:sectPr>
       <w:headerReference w:type="default" r:id="rId12"/>
@@ -23671,7 +23780,7 @@
 </file>
 
 <file path=customXml/itemProps1.xml><?xml version="1.0" encoding="utf-8"?>
-<ds:datastoreItem xmlns:ds="http://schemas.openxmlformats.org/officeDocument/2006/customXml" ds:itemID="{582D573A-A07C-4DEB-BBC8-11E0C2C6DA2F}">
+<ds:datastoreItem xmlns:ds="http://schemas.openxmlformats.org/officeDocument/2006/customXml" ds:itemID="{AB1CDCBE-85D8-4A60-A7AC-48893A1F7325}">
   <ds:schemaRefs>
     <ds:schemaRef ds:uri="http://schemas.openxmlformats.org/officeDocument/2006/bibliography"/>
   </ds:schemaRefs>

</xml_diff>

<commit_message>
Atualização diagrama de classe e documentação
</commit_message>
<xml_diff>
--- a/Documentação/2_ProjetoIntegrador_PropostaDesenvolvimentoDeSoftware.docx
+++ b/Documentação/2_ProjetoIntegrador_PropostaDesenvolvimentoDeSoftware.docx
@@ -2688,35 +2688,7 @@
           <w:bCs/>
           <w:color w:val="auto"/>
         </w:rPr>
-        <w:t xml:space="preserve"> Requisitos </w:t>
-      </w:r>
-      <w:commentRangeStart w:id="0"/>
-      <w:r>
-        <w:rPr>
-          <w:rFonts w:ascii="Arial" w:hAnsi="Arial" w:cs="Arial"/>
-          <w:b/>
-          <w:bCs/>
-          <w:color w:val="auto"/>
-        </w:rPr>
-        <w:t>Funcionais</w:t>
-      </w:r>
-      <w:commentRangeEnd w:id="0"/>
-      <w:r>
-        <w:rPr>
-          <w:rStyle w:val="Refdecomentrio"/>
-          <w:rFonts w:asciiTheme="minorHAnsi" w:hAnsiTheme="minorHAnsi" w:cstheme="minorBidi"/>
-          <w:color w:val="auto"/>
-        </w:rPr>
-        <w:commentReference w:id="0"/>
-      </w:r>
-      <w:r>
-        <w:rPr>
-          <w:rFonts w:ascii="Arial" w:hAnsi="Arial" w:cs="Arial"/>
-          <w:b/>
-          <w:bCs/>
-          <w:color w:val="auto"/>
-        </w:rPr>
-        <w:t xml:space="preserve"> </w:t>
+        <w:t xml:space="preserve"> Requisitos Funcionais </w:t>
       </w:r>
     </w:p>
     <w:p/>
@@ -10111,390 +10083,6 @@
     </w:p>
     <w:p>
       <w:pPr>
-        <w:autoSpaceDE w:val="0"/>
-        <w:autoSpaceDN w:val="0"/>
-        <w:adjustRightInd w:val="0"/>
-        <w:spacing w:after="0" w:line="240" w:lineRule="auto"/>
-        <w:jc w:val="both"/>
-        <w:rPr>
-          <w:rFonts w:ascii="Arial" w:hAnsi="Arial" w:cs="Arial"/>
-          <w:b/>
-          <w:bCs/>
-          <w:sz w:val="24"/>
-          <w:szCs w:val="24"/>
-        </w:rPr>
-      </w:pPr>
-    </w:p>
-    <w:p>
-      <w:pPr>
-        <w:autoSpaceDE w:val="0"/>
-        <w:autoSpaceDN w:val="0"/>
-        <w:adjustRightInd w:val="0"/>
-        <w:spacing w:after="0" w:line="240" w:lineRule="auto"/>
-        <w:jc w:val="both"/>
-        <w:rPr>
-          <w:rFonts w:ascii="Arial" w:hAnsi="Arial" w:cs="Arial"/>
-          <w:b/>
-          <w:bCs/>
-          <w:sz w:val="24"/>
-          <w:szCs w:val="24"/>
-        </w:rPr>
-      </w:pPr>
-    </w:p>
-    <w:p>
-      <w:pPr>
-        <w:autoSpaceDE w:val="0"/>
-        <w:autoSpaceDN w:val="0"/>
-        <w:adjustRightInd w:val="0"/>
-        <w:spacing w:after="0" w:line="240" w:lineRule="auto"/>
-        <w:jc w:val="both"/>
-        <w:rPr>
-          <w:rFonts w:ascii="Arial" w:hAnsi="Arial" w:cs="Arial"/>
-          <w:b/>
-          <w:bCs/>
-          <w:sz w:val="24"/>
-          <w:szCs w:val="24"/>
-        </w:rPr>
-      </w:pPr>
-    </w:p>
-    <w:p>
-      <w:pPr>
-        <w:autoSpaceDE w:val="0"/>
-        <w:autoSpaceDN w:val="0"/>
-        <w:adjustRightInd w:val="0"/>
-        <w:spacing w:after="0" w:line="240" w:lineRule="auto"/>
-        <w:jc w:val="both"/>
-        <w:rPr>
-          <w:rFonts w:ascii="Arial" w:hAnsi="Arial" w:cs="Arial"/>
-          <w:b/>
-          <w:bCs/>
-          <w:sz w:val="24"/>
-          <w:szCs w:val="24"/>
-        </w:rPr>
-      </w:pPr>
-    </w:p>
-    <w:p>
-      <w:pPr>
-        <w:autoSpaceDE w:val="0"/>
-        <w:autoSpaceDN w:val="0"/>
-        <w:adjustRightInd w:val="0"/>
-        <w:spacing w:after="0" w:line="240" w:lineRule="auto"/>
-        <w:jc w:val="both"/>
-        <w:rPr>
-          <w:rFonts w:ascii="Arial" w:hAnsi="Arial" w:cs="Arial"/>
-          <w:b/>
-          <w:bCs/>
-          <w:sz w:val="24"/>
-          <w:szCs w:val="24"/>
-        </w:rPr>
-      </w:pPr>
-    </w:p>
-    <w:p>
-      <w:pPr>
-        <w:autoSpaceDE w:val="0"/>
-        <w:autoSpaceDN w:val="0"/>
-        <w:adjustRightInd w:val="0"/>
-        <w:spacing w:after="0" w:line="240" w:lineRule="auto"/>
-        <w:jc w:val="both"/>
-        <w:rPr>
-          <w:rFonts w:ascii="Arial" w:hAnsi="Arial" w:cs="Arial"/>
-          <w:b/>
-          <w:bCs/>
-          <w:sz w:val="24"/>
-          <w:szCs w:val="24"/>
-        </w:rPr>
-      </w:pPr>
-    </w:p>
-    <w:p>
-      <w:pPr>
-        <w:autoSpaceDE w:val="0"/>
-        <w:autoSpaceDN w:val="0"/>
-        <w:adjustRightInd w:val="0"/>
-        <w:spacing w:after="0" w:line="240" w:lineRule="auto"/>
-        <w:jc w:val="both"/>
-        <w:rPr>
-          <w:rFonts w:ascii="Arial" w:hAnsi="Arial" w:cs="Arial"/>
-          <w:b/>
-          <w:bCs/>
-          <w:sz w:val="24"/>
-          <w:szCs w:val="24"/>
-        </w:rPr>
-      </w:pPr>
-    </w:p>
-    <w:p>
-      <w:pPr>
-        <w:autoSpaceDE w:val="0"/>
-        <w:autoSpaceDN w:val="0"/>
-        <w:adjustRightInd w:val="0"/>
-        <w:spacing w:after="0" w:line="240" w:lineRule="auto"/>
-        <w:jc w:val="both"/>
-        <w:rPr>
-          <w:rFonts w:ascii="Arial" w:hAnsi="Arial" w:cs="Arial"/>
-          <w:b/>
-          <w:bCs/>
-          <w:sz w:val="24"/>
-          <w:szCs w:val="24"/>
-        </w:rPr>
-      </w:pPr>
-    </w:p>
-    <w:p>
-      <w:pPr>
-        <w:autoSpaceDE w:val="0"/>
-        <w:autoSpaceDN w:val="0"/>
-        <w:adjustRightInd w:val="0"/>
-        <w:spacing w:after="0" w:line="240" w:lineRule="auto"/>
-        <w:jc w:val="both"/>
-        <w:rPr>
-          <w:rFonts w:ascii="Arial" w:hAnsi="Arial" w:cs="Arial"/>
-          <w:b/>
-          <w:bCs/>
-          <w:sz w:val="24"/>
-          <w:szCs w:val="24"/>
-        </w:rPr>
-      </w:pPr>
-    </w:p>
-    <w:p>
-      <w:pPr>
-        <w:autoSpaceDE w:val="0"/>
-        <w:autoSpaceDN w:val="0"/>
-        <w:adjustRightInd w:val="0"/>
-        <w:spacing w:after="0" w:line="240" w:lineRule="auto"/>
-        <w:jc w:val="both"/>
-        <w:rPr>
-          <w:rFonts w:ascii="Arial" w:hAnsi="Arial" w:cs="Arial"/>
-          <w:b/>
-          <w:bCs/>
-          <w:sz w:val="24"/>
-          <w:szCs w:val="24"/>
-        </w:rPr>
-      </w:pPr>
-    </w:p>
-    <w:p>
-      <w:pPr>
-        <w:autoSpaceDE w:val="0"/>
-        <w:autoSpaceDN w:val="0"/>
-        <w:adjustRightInd w:val="0"/>
-        <w:spacing w:after="0" w:line="240" w:lineRule="auto"/>
-        <w:jc w:val="both"/>
-        <w:rPr>
-          <w:rFonts w:ascii="Arial" w:hAnsi="Arial" w:cs="Arial"/>
-          <w:b/>
-          <w:bCs/>
-          <w:sz w:val="24"/>
-          <w:szCs w:val="24"/>
-        </w:rPr>
-      </w:pPr>
-    </w:p>
-    <w:p>
-      <w:pPr>
-        <w:autoSpaceDE w:val="0"/>
-        <w:autoSpaceDN w:val="0"/>
-        <w:adjustRightInd w:val="0"/>
-        <w:spacing w:after="0" w:line="240" w:lineRule="auto"/>
-        <w:jc w:val="both"/>
-        <w:rPr>
-          <w:rFonts w:ascii="Arial" w:hAnsi="Arial" w:cs="Arial"/>
-          <w:b/>
-          <w:bCs/>
-          <w:sz w:val="24"/>
-          <w:szCs w:val="24"/>
-        </w:rPr>
-      </w:pPr>
-    </w:p>
-    <w:p>
-      <w:pPr>
-        <w:autoSpaceDE w:val="0"/>
-        <w:autoSpaceDN w:val="0"/>
-        <w:adjustRightInd w:val="0"/>
-        <w:spacing w:after="0" w:line="240" w:lineRule="auto"/>
-        <w:jc w:val="both"/>
-        <w:rPr>
-          <w:rFonts w:ascii="Arial" w:hAnsi="Arial" w:cs="Arial"/>
-          <w:b/>
-          <w:bCs/>
-          <w:sz w:val="24"/>
-          <w:szCs w:val="24"/>
-        </w:rPr>
-      </w:pPr>
-    </w:p>
-    <w:p>
-      <w:pPr>
-        <w:autoSpaceDE w:val="0"/>
-        <w:autoSpaceDN w:val="0"/>
-        <w:adjustRightInd w:val="0"/>
-        <w:spacing w:after="0" w:line="240" w:lineRule="auto"/>
-        <w:jc w:val="both"/>
-        <w:rPr>
-          <w:rFonts w:ascii="Arial" w:hAnsi="Arial" w:cs="Arial"/>
-          <w:b/>
-          <w:bCs/>
-          <w:sz w:val="24"/>
-          <w:szCs w:val="24"/>
-        </w:rPr>
-      </w:pPr>
-    </w:p>
-    <w:p>
-      <w:pPr>
-        <w:autoSpaceDE w:val="0"/>
-        <w:autoSpaceDN w:val="0"/>
-        <w:adjustRightInd w:val="0"/>
-        <w:spacing w:after="0" w:line="240" w:lineRule="auto"/>
-        <w:jc w:val="both"/>
-        <w:rPr>
-          <w:rFonts w:ascii="Arial" w:hAnsi="Arial" w:cs="Arial"/>
-          <w:b/>
-          <w:bCs/>
-          <w:sz w:val="24"/>
-          <w:szCs w:val="24"/>
-        </w:rPr>
-      </w:pPr>
-    </w:p>
-    <w:p>
-      <w:pPr>
-        <w:autoSpaceDE w:val="0"/>
-        <w:autoSpaceDN w:val="0"/>
-        <w:adjustRightInd w:val="0"/>
-        <w:spacing w:after="0" w:line="240" w:lineRule="auto"/>
-        <w:jc w:val="both"/>
-        <w:rPr>
-          <w:rFonts w:ascii="Arial" w:hAnsi="Arial" w:cs="Arial"/>
-          <w:b/>
-          <w:bCs/>
-          <w:sz w:val="24"/>
-          <w:szCs w:val="24"/>
-        </w:rPr>
-      </w:pPr>
-    </w:p>
-    <w:p>
-      <w:pPr>
-        <w:autoSpaceDE w:val="0"/>
-        <w:autoSpaceDN w:val="0"/>
-        <w:adjustRightInd w:val="0"/>
-        <w:spacing w:after="0" w:line="240" w:lineRule="auto"/>
-        <w:jc w:val="both"/>
-        <w:rPr>
-          <w:rFonts w:ascii="Arial" w:hAnsi="Arial" w:cs="Arial"/>
-          <w:b/>
-          <w:bCs/>
-          <w:sz w:val="24"/>
-          <w:szCs w:val="24"/>
-        </w:rPr>
-      </w:pPr>
-    </w:p>
-    <w:p>
-      <w:pPr>
-        <w:autoSpaceDE w:val="0"/>
-        <w:autoSpaceDN w:val="0"/>
-        <w:adjustRightInd w:val="0"/>
-        <w:spacing w:after="0" w:line="240" w:lineRule="auto"/>
-        <w:jc w:val="both"/>
-        <w:rPr>
-          <w:rFonts w:ascii="Arial" w:hAnsi="Arial" w:cs="Arial"/>
-          <w:b/>
-          <w:bCs/>
-          <w:sz w:val="24"/>
-          <w:szCs w:val="24"/>
-        </w:rPr>
-      </w:pPr>
-    </w:p>
-    <w:p>
-      <w:pPr>
-        <w:autoSpaceDE w:val="0"/>
-        <w:autoSpaceDN w:val="0"/>
-        <w:adjustRightInd w:val="0"/>
-        <w:spacing w:after="0" w:line="240" w:lineRule="auto"/>
-        <w:jc w:val="both"/>
-        <w:rPr>
-          <w:rFonts w:ascii="Arial" w:hAnsi="Arial" w:cs="Arial"/>
-          <w:b/>
-          <w:bCs/>
-          <w:sz w:val="24"/>
-          <w:szCs w:val="24"/>
-        </w:rPr>
-      </w:pPr>
-    </w:p>
-    <w:p>
-      <w:pPr>
-        <w:autoSpaceDE w:val="0"/>
-        <w:autoSpaceDN w:val="0"/>
-        <w:adjustRightInd w:val="0"/>
-        <w:spacing w:after="0" w:line="240" w:lineRule="auto"/>
-        <w:jc w:val="both"/>
-        <w:rPr>
-          <w:rFonts w:ascii="Arial" w:hAnsi="Arial" w:cs="Arial"/>
-          <w:b/>
-          <w:bCs/>
-          <w:sz w:val="24"/>
-          <w:szCs w:val="24"/>
-        </w:rPr>
-      </w:pPr>
-    </w:p>
-    <w:p>
-      <w:pPr>
-        <w:autoSpaceDE w:val="0"/>
-        <w:autoSpaceDN w:val="0"/>
-        <w:adjustRightInd w:val="0"/>
-        <w:spacing w:after="0" w:line="240" w:lineRule="auto"/>
-        <w:jc w:val="both"/>
-        <w:rPr>
-          <w:rFonts w:ascii="Arial" w:hAnsi="Arial" w:cs="Arial"/>
-          <w:b/>
-          <w:bCs/>
-          <w:sz w:val="24"/>
-          <w:szCs w:val="24"/>
-        </w:rPr>
-      </w:pPr>
-    </w:p>
-    <w:p>
-      <w:pPr>
-        <w:autoSpaceDE w:val="0"/>
-        <w:autoSpaceDN w:val="0"/>
-        <w:adjustRightInd w:val="0"/>
-        <w:spacing w:after="0" w:line="240" w:lineRule="auto"/>
-        <w:jc w:val="both"/>
-        <w:rPr>
-          <w:rFonts w:ascii="Arial" w:hAnsi="Arial" w:cs="Arial"/>
-          <w:b/>
-          <w:bCs/>
-          <w:sz w:val="24"/>
-          <w:szCs w:val="24"/>
-        </w:rPr>
-      </w:pPr>
-    </w:p>
-    <w:p>
-      <w:pPr>
-        <w:autoSpaceDE w:val="0"/>
-        <w:autoSpaceDN w:val="0"/>
-        <w:adjustRightInd w:val="0"/>
-        <w:spacing w:after="0" w:line="240" w:lineRule="auto"/>
-        <w:jc w:val="both"/>
-        <w:rPr>
-          <w:rFonts w:ascii="Arial" w:hAnsi="Arial" w:cs="Arial"/>
-          <w:b/>
-          <w:bCs/>
-          <w:sz w:val="24"/>
-          <w:szCs w:val="24"/>
-        </w:rPr>
-      </w:pPr>
-    </w:p>
-    <w:p>
-      <w:pPr>
-        <w:autoSpaceDE w:val="0"/>
-        <w:autoSpaceDN w:val="0"/>
-        <w:adjustRightInd w:val="0"/>
-        <w:spacing w:after="0" w:line="240" w:lineRule="auto"/>
-        <w:jc w:val="both"/>
-        <w:rPr>
-          <w:rFonts w:ascii="Arial" w:hAnsi="Arial" w:cs="Arial"/>
-          <w:b/>
-          <w:bCs/>
-          <w:sz w:val="24"/>
-          <w:szCs w:val="24"/>
-        </w:rPr>
-      </w:pPr>
-    </w:p>
-    <w:p>
-      <w:pPr>
         <w:pStyle w:val="Default"/>
         <w:numPr>
           <w:ilvl w:val="0"/>
@@ -10514,7 +10102,6 @@
           <w:bCs/>
           <w:color w:val="auto"/>
         </w:rPr>
-        <w:lastRenderedPageBreak/>
         <w:t xml:space="preserve">MODELAGEM DO SISTEMA </w:t>
       </w:r>
     </w:p>
@@ -10604,8 +10191,8 @@
         </w:rPr>
         <w:drawing>
           <wp:inline distT="0" distB="0" distL="0" distR="0">
-            <wp:extent cx="4851400" cy="4450920"/>
-            <wp:effectExtent l="0" t="0" r="6350" b="6985"/>
+            <wp:extent cx="3730610" cy="3422650"/>
+            <wp:effectExtent l="0" t="0" r="3810" b="6350"/>
             <wp:docPr id="23" name="Imagem 23"/>
             <wp:cNvGraphicFramePr>
               <a:graphicFrameLocks xmlns:a="http://schemas.openxmlformats.org/drawingml/2006/main" noChangeAspect="1"/>
@@ -10618,7 +10205,7 @@
                     <pic:cNvPicPr/>
                   </pic:nvPicPr>
                   <pic:blipFill>
-                    <a:blip r:embed="rId11">
+                    <a:blip r:embed="rId10" cstate="print">
                       <a:extLst>
                         <a:ext uri="{28A0092B-C50C-407E-A947-70E740481C1C}">
                           <a14:useLocalDpi xmlns:a14="http://schemas.microsoft.com/office/drawing/2010/main" val="0"/>
@@ -10632,7 +10219,7 @@
                   <pic:spPr>
                     <a:xfrm>
                       <a:off x="0" y="0"/>
-                      <a:ext cx="4853710" cy="4453039"/>
+                      <a:ext cx="3734943" cy="3426626"/>
                     </a:xfrm>
                     <a:prstGeom prst="rect">
                       <a:avLst/>
@@ -10647,358 +10234,6 @@
     </w:p>
     <w:p>
       <w:pPr>
-        <w:autoSpaceDE w:val="0"/>
-        <w:autoSpaceDN w:val="0"/>
-        <w:adjustRightInd w:val="0"/>
-        <w:spacing w:after="0" w:line="240" w:lineRule="auto"/>
-        <w:jc w:val="both"/>
-        <w:rPr>
-          <w:rFonts w:ascii="Arial" w:hAnsi="Arial" w:cs="Arial"/>
-          <w:b/>
-          <w:bCs/>
-          <w:sz w:val="24"/>
-          <w:szCs w:val="24"/>
-        </w:rPr>
-      </w:pPr>
-    </w:p>
-    <w:p>
-      <w:pPr>
-        <w:autoSpaceDE w:val="0"/>
-        <w:autoSpaceDN w:val="0"/>
-        <w:adjustRightInd w:val="0"/>
-        <w:spacing w:after="0" w:line="240" w:lineRule="auto"/>
-        <w:jc w:val="both"/>
-        <w:rPr>
-          <w:rFonts w:ascii="Arial" w:hAnsi="Arial" w:cs="Arial"/>
-          <w:b/>
-          <w:bCs/>
-          <w:sz w:val="24"/>
-          <w:szCs w:val="24"/>
-        </w:rPr>
-      </w:pPr>
-    </w:p>
-    <w:p>
-      <w:pPr>
-        <w:autoSpaceDE w:val="0"/>
-        <w:autoSpaceDN w:val="0"/>
-        <w:adjustRightInd w:val="0"/>
-        <w:spacing w:after="0" w:line="240" w:lineRule="auto"/>
-        <w:jc w:val="both"/>
-        <w:rPr>
-          <w:rFonts w:ascii="Arial" w:hAnsi="Arial" w:cs="Arial"/>
-          <w:b/>
-          <w:bCs/>
-          <w:sz w:val="24"/>
-          <w:szCs w:val="24"/>
-        </w:rPr>
-      </w:pPr>
-    </w:p>
-    <w:p>
-      <w:pPr>
-        <w:autoSpaceDE w:val="0"/>
-        <w:autoSpaceDN w:val="0"/>
-        <w:adjustRightInd w:val="0"/>
-        <w:spacing w:after="0" w:line="240" w:lineRule="auto"/>
-        <w:jc w:val="both"/>
-        <w:rPr>
-          <w:rFonts w:ascii="Arial" w:hAnsi="Arial" w:cs="Arial"/>
-          <w:b/>
-          <w:bCs/>
-          <w:sz w:val="24"/>
-          <w:szCs w:val="24"/>
-        </w:rPr>
-      </w:pPr>
-    </w:p>
-    <w:p>
-      <w:pPr>
-        <w:autoSpaceDE w:val="0"/>
-        <w:autoSpaceDN w:val="0"/>
-        <w:adjustRightInd w:val="0"/>
-        <w:spacing w:after="0" w:line="240" w:lineRule="auto"/>
-        <w:jc w:val="both"/>
-        <w:rPr>
-          <w:rFonts w:ascii="Arial" w:hAnsi="Arial" w:cs="Arial"/>
-          <w:b/>
-          <w:bCs/>
-          <w:sz w:val="24"/>
-          <w:szCs w:val="24"/>
-        </w:rPr>
-      </w:pPr>
-    </w:p>
-    <w:p>
-      <w:pPr>
-        <w:autoSpaceDE w:val="0"/>
-        <w:autoSpaceDN w:val="0"/>
-        <w:adjustRightInd w:val="0"/>
-        <w:spacing w:after="0" w:line="240" w:lineRule="auto"/>
-        <w:jc w:val="both"/>
-        <w:rPr>
-          <w:rFonts w:ascii="Arial" w:hAnsi="Arial" w:cs="Arial"/>
-          <w:b/>
-          <w:bCs/>
-          <w:sz w:val="24"/>
-          <w:szCs w:val="24"/>
-        </w:rPr>
-      </w:pPr>
-    </w:p>
-    <w:p>
-      <w:pPr>
-        <w:autoSpaceDE w:val="0"/>
-        <w:autoSpaceDN w:val="0"/>
-        <w:adjustRightInd w:val="0"/>
-        <w:spacing w:after="0" w:line="240" w:lineRule="auto"/>
-        <w:jc w:val="both"/>
-        <w:rPr>
-          <w:rFonts w:ascii="Arial" w:hAnsi="Arial" w:cs="Arial"/>
-          <w:b/>
-          <w:bCs/>
-          <w:sz w:val="24"/>
-          <w:szCs w:val="24"/>
-        </w:rPr>
-      </w:pPr>
-    </w:p>
-    <w:p>
-      <w:pPr>
-        <w:autoSpaceDE w:val="0"/>
-        <w:autoSpaceDN w:val="0"/>
-        <w:adjustRightInd w:val="0"/>
-        <w:spacing w:after="0" w:line="240" w:lineRule="auto"/>
-        <w:jc w:val="both"/>
-        <w:rPr>
-          <w:rFonts w:ascii="Arial" w:hAnsi="Arial" w:cs="Arial"/>
-          <w:b/>
-          <w:bCs/>
-          <w:sz w:val="24"/>
-          <w:szCs w:val="24"/>
-        </w:rPr>
-      </w:pPr>
-    </w:p>
-    <w:p>
-      <w:pPr>
-        <w:autoSpaceDE w:val="0"/>
-        <w:autoSpaceDN w:val="0"/>
-        <w:adjustRightInd w:val="0"/>
-        <w:spacing w:after="0" w:line="240" w:lineRule="auto"/>
-        <w:jc w:val="both"/>
-        <w:rPr>
-          <w:rFonts w:ascii="Arial" w:hAnsi="Arial" w:cs="Arial"/>
-          <w:b/>
-          <w:bCs/>
-          <w:sz w:val="24"/>
-          <w:szCs w:val="24"/>
-        </w:rPr>
-      </w:pPr>
-    </w:p>
-    <w:p>
-      <w:pPr>
-        <w:autoSpaceDE w:val="0"/>
-        <w:autoSpaceDN w:val="0"/>
-        <w:adjustRightInd w:val="0"/>
-        <w:spacing w:after="0" w:line="240" w:lineRule="auto"/>
-        <w:jc w:val="both"/>
-        <w:rPr>
-          <w:rFonts w:ascii="Arial" w:hAnsi="Arial" w:cs="Arial"/>
-          <w:b/>
-          <w:bCs/>
-          <w:sz w:val="24"/>
-          <w:szCs w:val="24"/>
-        </w:rPr>
-      </w:pPr>
-    </w:p>
-    <w:p>
-      <w:pPr>
-        <w:autoSpaceDE w:val="0"/>
-        <w:autoSpaceDN w:val="0"/>
-        <w:adjustRightInd w:val="0"/>
-        <w:spacing w:after="0" w:line="240" w:lineRule="auto"/>
-        <w:jc w:val="both"/>
-        <w:rPr>
-          <w:rFonts w:ascii="Arial" w:hAnsi="Arial" w:cs="Arial"/>
-          <w:b/>
-          <w:bCs/>
-          <w:sz w:val="24"/>
-          <w:szCs w:val="24"/>
-        </w:rPr>
-      </w:pPr>
-    </w:p>
-    <w:p>
-      <w:pPr>
-        <w:autoSpaceDE w:val="0"/>
-        <w:autoSpaceDN w:val="0"/>
-        <w:adjustRightInd w:val="0"/>
-        <w:spacing w:after="0" w:line="240" w:lineRule="auto"/>
-        <w:jc w:val="both"/>
-        <w:rPr>
-          <w:rFonts w:ascii="Arial" w:hAnsi="Arial" w:cs="Arial"/>
-          <w:b/>
-          <w:bCs/>
-          <w:sz w:val="24"/>
-          <w:szCs w:val="24"/>
-        </w:rPr>
-      </w:pPr>
-    </w:p>
-    <w:p>
-      <w:pPr>
-        <w:autoSpaceDE w:val="0"/>
-        <w:autoSpaceDN w:val="0"/>
-        <w:adjustRightInd w:val="0"/>
-        <w:spacing w:after="0" w:line="240" w:lineRule="auto"/>
-        <w:jc w:val="both"/>
-        <w:rPr>
-          <w:rFonts w:ascii="Arial" w:hAnsi="Arial" w:cs="Arial"/>
-          <w:b/>
-          <w:bCs/>
-          <w:sz w:val="24"/>
-          <w:szCs w:val="24"/>
-        </w:rPr>
-      </w:pPr>
-    </w:p>
-    <w:p>
-      <w:pPr>
-        <w:autoSpaceDE w:val="0"/>
-        <w:autoSpaceDN w:val="0"/>
-        <w:adjustRightInd w:val="0"/>
-        <w:spacing w:after="0" w:line="240" w:lineRule="auto"/>
-        <w:jc w:val="both"/>
-        <w:rPr>
-          <w:rFonts w:ascii="Arial" w:hAnsi="Arial" w:cs="Arial"/>
-          <w:b/>
-          <w:bCs/>
-          <w:sz w:val="24"/>
-          <w:szCs w:val="24"/>
-        </w:rPr>
-      </w:pPr>
-    </w:p>
-    <w:p>
-      <w:pPr>
-        <w:autoSpaceDE w:val="0"/>
-        <w:autoSpaceDN w:val="0"/>
-        <w:adjustRightInd w:val="0"/>
-        <w:spacing w:after="0" w:line="240" w:lineRule="auto"/>
-        <w:jc w:val="both"/>
-        <w:rPr>
-          <w:rFonts w:ascii="Arial" w:hAnsi="Arial" w:cs="Arial"/>
-          <w:b/>
-          <w:bCs/>
-          <w:sz w:val="24"/>
-          <w:szCs w:val="24"/>
-        </w:rPr>
-      </w:pPr>
-    </w:p>
-    <w:p>
-      <w:pPr>
-        <w:autoSpaceDE w:val="0"/>
-        <w:autoSpaceDN w:val="0"/>
-        <w:adjustRightInd w:val="0"/>
-        <w:spacing w:after="0" w:line="240" w:lineRule="auto"/>
-        <w:jc w:val="both"/>
-        <w:rPr>
-          <w:rFonts w:ascii="Arial" w:hAnsi="Arial" w:cs="Arial"/>
-          <w:b/>
-          <w:bCs/>
-          <w:sz w:val="24"/>
-          <w:szCs w:val="24"/>
-        </w:rPr>
-      </w:pPr>
-    </w:p>
-    <w:p>
-      <w:pPr>
-        <w:autoSpaceDE w:val="0"/>
-        <w:autoSpaceDN w:val="0"/>
-        <w:adjustRightInd w:val="0"/>
-        <w:spacing w:after="0" w:line="240" w:lineRule="auto"/>
-        <w:jc w:val="both"/>
-        <w:rPr>
-          <w:rFonts w:ascii="Arial" w:hAnsi="Arial" w:cs="Arial"/>
-          <w:b/>
-          <w:bCs/>
-          <w:sz w:val="24"/>
-          <w:szCs w:val="24"/>
-        </w:rPr>
-      </w:pPr>
-    </w:p>
-    <w:p>
-      <w:pPr>
-        <w:autoSpaceDE w:val="0"/>
-        <w:autoSpaceDN w:val="0"/>
-        <w:adjustRightInd w:val="0"/>
-        <w:spacing w:after="0" w:line="240" w:lineRule="auto"/>
-        <w:jc w:val="both"/>
-        <w:rPr>
-          <w:rFonts w:ascii="Arial" w:hAnsi="Arial" w:cs="Arial"/>
-          <w:b/>
-          <w:bCs/>
-          <w:sz w:val="24"/>
-          <w:szCs w:val="24"/>
-        </w:rPr>
-      </w:pPr>
-    </w:p>
-    <w:p>
-      <w:pPr>
-        <w:autoSpaceDE w:val="0"/>
-        <w:autoSpaceDN w:val="0"/>
-        <w:adjustRightInd w:val="0"/>
-        <w:spacing w:after="0" w:line="240" w:lineRule="auto"/>
-        <w:jc w:val="both"/>
-        <w:rPr>
-          <w:rFonts w:ascii="Arial" w:hAnsi="Arial" w:cs="Arial"/>
-          <w:b/>
-          <w:bCs/>
-          <w:sz w:val="24"/>
-          <w:szCs w:val="24"/>
-        </w:rPr>
-      </w:pPr>
-    </w:p>
-    <w:p>
-      <w:pPr>
-        <w:autoSpaceDE w:val="0"/>
-        <w:autoSpaceDN w:val="0"/>
-        <w:adjustRightInd w:val="0"/>
-        <w:spacing w:after="0" w:line="240" w:lineRule="auto"/>
-        <w:jc w:val="both"/>
-        <w:rPr>
-          <w:rFonts w:ascii="Arial" w:hAnsi="Arial" w:cs="Arial"/>
-          <w:b/>
-          <w:bCs/>
-          <w:sz w:val="24"/>
-          <w:szCs w:val="24"/>
-        </w:rPr>
-      </w:pPr>
-    </w:p>
-    <w:p>
-      <w:pPr>
-        <w:autoSpaceDE w:val="0"/>
-        <w:autoSpaceDN w:val="0"/>
-        <w:adjustRightInd w:val="0"/>
-        <w:spacing w:after="0" w:line="240" w:lineRule="auto"/>
-        <w:jc w:val="both"/>
-        <w:rPr>
-          <w:rFonts w:ascii="Arial" w:hAnsi="Arial" w:cs="Arial"/>
-          <w:b/>
-          <w:bCs/>
-          <w:sz w:val="24"/>
-          <w:szCs w:val="24"/>
-        </w:rPr>
-      </w:pPr>
-    </w:p>
-    <w:p>
-      <w:pPr>
-        <w:autoSpaceDE w:val="0"/>
-        <w:autoSpaceDN w:val="0"/>
-        <w:adjustRightInd w:val="0"/>
-        <w:spacing w:after="0" w:line="240" w:lineRule="auto"/>
-        <w:jc w:val="both"/>
-        <w:rPr>
-          <w:rFonts w:ascii="Arial" w:hAnsi="Arial" w:cs="Arial"/>
-          <w:b/>
-          <w:bCs/>
-          <w:sz w:val="24"/>
-          <w:szCs w:val="24"/>
-        </w:rPr>
-      </w:pPr>
-    </w:p>
-    <w:p>
-      <w:pPr>
         <w:pStyle w:val="PargrafodaLista"/>
         <w:numPr>
           <w:ilvl w:val="1"/>
@@ -11087,22 +10322,6 @@
         <w:t>Login</w:t>
       </w:r>
       <w:proofErr w:type="spellEnd"/>
-    </w:p>
-    <w:p>
-      <w:pPr>
-        <w:autoSpaceDE w:val="0"/>
-        <w:autoSpaceDN w:val="0"/>
-        <w:adjustRightInd w:val="0"/>
-        <w:spacing w:after="0" w:line="240" w:lineRule="auto"/>
-        <w:jc w:val="both"/>
-        <w:rPr>
-          <w:rFonts w:ascii="Arial" w:hAnsi="Arial" w:cs="Arial"/>
-          <w:b/>
-          <w:bCs/>
-          <w:sz w:val="24"/>
-          <w:szCs w:val="24"/>
-        </w:rPr>
-      </w:pPr>
     </w:p>
     <w:tbl>
       <w:tblPr>
@@ -11941,24 +11160,9 @@
           <w:sz w:val="24"/>
           <w:szCs w:val="24"/>
         </w:rPr>
+        <w:lastRenderedPageBreak/>
         <w:t>Caso de uso Manter membro equipe&lt;Cadastrar Membro&gt;</w:t>
       </w:r>
-    </w:p>
-    <w:p>
-      <w:pPr>
-        <w:autoSpaceDE w:val="0"/>
-        <w:autoSpaceDN w:val="0"/>
-        <w:adjustRightInd w:val="0"/>
-        <w:spacing w:after="0" w:line="240" w:lineRule="auto"/>
-        <w:jc w:val="both"/>
-        <w:rPr>
-          <w:rFonts w:ascii="Arial" w:hAnsi="Arial" w:cs="Arial"/>
-          <w:b/>
-          <w:bCs/>
-          <w:sz w:val="24"/>
-          <w:szCs w:val="24"/>
-        </w:rPr>
-      </w:pPr>
     </w:p>
     <w:tbl>
       <w:tblPr>
@@ -12628,22 +11832,6 @@
         <w:t>Caso de uso Manter membro equipe&lt;Listar Membros&gt;</w:t>
       </w:r>
     </w:p>
-    <w:p>
-      <w:pPr>
-        <w:autoSpaceDE w:val="0"/>
-        <w:autoSpaceDN w:val="0"/>
-        <w:adjustRightInd w:val="0"/>
-        <w:spacing w:after="0" w:line="240" w:lineRule="auto"/>
-        <w:jc w:val="both"/>
-        <w:rPr>
-          <w:rFonts w:ascii="Arial" w:hAnsi="Arial" w:cs="Arial"/>
-          <w:b/>
-          <w:bCs/>
-          <w:sz w:val="24"/>
-          <w:szCs w:val="24"/>
-        </w:rPr>
-      </w:pPr>
-    </w:p>
     <w:tbl>
       <w:tblPr>
         <w:tblStyle w:val="Tabelacomgrade"/>
@@ -13155,7 +12343,6 @@
                 <w:sz w:val="24"/>
                 <w:szCs w:val="24"/>
               </w:rPr>
-              <w:lastRenderedPageBreak/>
               <w:t>4.1 Caso não exista usuários cadastrados no sistema é apresentado uma mensagem que não tem usuários para serem apresentados.</w:t>
             </w:r>
           </w:p>
@@ -13224,22 +12411,6 @@
         </w:rPr>
         <w:t>Caso de uso Manter membro equipe&lt;Alterar Membro&gt;</w:t>
       </w:r>
-    </w:p>
-    <w:p>
-      <w:pPr>
-        <w:autoSpaceDE w:val="0"/>
-        <w:autoSpaceDN w:val="0"/>
-        <w:adjustRightInd w:val="0"/>
-        <w:spacing w:after="0" w:line="240" w:lineRule="auto"/>
-        <w:jc w:val="both"/>
-        <w:rPr>
-          <w:rFonts w:ascii="Arial" w:hAnsi="Arial" w:cs="Arial"/>
-          <w:b/>
-          <w:bCs/>
-          <w:sz w:val="24"/>
-          <w:szCs w:val="24"/>
-        </w:rPr>
-      </w:pPr>
     </w:p>
     <w:tbl>
       <w:tblPr>
@@ -14092,22 +13263,6 @@
         <w:t xml:space="preserve"> Membro&gt;</w:t>
       </w:r>
     </w:p>
-    <w:p>
-      <w:pPr>
-        <w:autoSpaceDE w:val="0"/>
-        <w:autoSpaceDN w:val="0"/>
-        <w:adjustRightInd w:val="0"/>
-        <w:spacing w:after="0" w:line="240" w:lineRule="auto"/>
-        <w:jc w:val="both"/>
-        <w:rPr>
-          <w:rFonts w:ascii="Arial" w:hAnsi="Arial" w:cs="Arial"/>
-          <w:b/>
-          <w:bCs/>
-          <w:sz w:val="24"/>
-          <w:szCs w:val="24"/>
-        </w:rPr>
-      </w:pPr>
-    </w:p>
     <w:tbl>
       <w:tblPr>
         <w:tblStyle w:val="Tabelacomgrade"/>
@@ -14456,16 +13611,7 @@
                 <w:sz w:val="24"/>
                 <w:szCs w:val="24"/>
               </w:rPr>
-              <w:t xml:space="preserve">5- O gerente seleciona a opção de </w:t>
-            </w:r>
-            <w:r>
-              <w:rPr>
-                <w:rFonts w:ascii="Arial" w:hAnsi="Arial" w:cs="Arial"/>
-                <w:sz w:val="24"/>
-                <w:szCs w:val="24"/>
-              </w:rPr>
-              <w:lastRenderedPageBreak/>
-              <w:t>remover, botão localizado ao lado dos dados do referido membro.</w:t>
+              <w:t>5- O gerente seleciona a opção de remover, botão localizado ao lado dos dados do referido membro.</w:t>
             </w:r>
           </w:p>
         </w:tc>
@@ -14487,17 +13633,7 @@
                 <w:sz w:val="24"/>
                 <w:szCs w:val="24"/>
               </w:rPr>
-              <w:lastRenderedPageBreak/>
-              <w:t xml:space="preserve">6- O sistema altera a variável ativo </w:t>
-            </w:r>
-            <w:r>
-              <w:rPr>
-                <w:rFonts w:ascii="Arial" w:hAnsi="Arial" w:cs="Arial"/>
-                <w:sz w:val="24"/>
-                <w:szCs w:val="24"/>
-              </w:rPr>
-              <w:lastRenderedPageBreak/>
-              <w:t>do membro seleciona para false.</w:t>
+              <w:t>6- O sistema altera a variável ativo do membro seleciona para false.</w:t>
             </w:r>
           </w:p>
         </w:tc>
@@ -14541,38 +13677,6 @@
         </w:tc>
       </w:tr>
     </w:tbl>
-    <w:p>
-      <w:pPr>
-        <w:autoSpaceDE w:val="0"/>
-        <w:autoSpaceDN w:val="0"/>
-        <w:adjustRightInd w:val="0"/>
-        <w:spacing w:after="0" w:line="240" w:lineRule="auto"/>
-        <w:jc w:val="both"/>
-        <w:rPr>
-          <w:rFonts w:ascii="Arial" w:hAnsi="Arial" w:cs="Arial"/>
-          <w:b/>
-          <w:bCs/>
-          <w:sz w:val="24"/>
-          <w:szCs w:val="24"/>
-        </w:rPr>
-      </w:pPr>
-    </w:p>
-    <w:p>
-      <w:pPr>
-        <w:autoSpaceDE w:val="0"/>
-        <w:autoSpaceDN w:val="0"/>
-        <w:adjustRightInd w:val="0"/>
-        <w:spacing w:after="0" w:line="240" w:lineRule="auto"/>
-        <w:jc w:val="both"/>
-        <w:rPr>
-          <w:rFonts w:ascii="Arial" w:hAnsi="Arial" w:cs="Arial"/>
-          <w:b/>
-          <w:bCs/>
-          <w:sz w:val="24"/>
-          <w:szCs w:val="24"/>
-        </w:rPr>
-      </w:pPr>
-    </w:p>
     <w:p>
       <w:pPr>
         <w:pStyle w:val="PargrafodaLista"/>
@@ -14601,24 +13705,9 @@
           <w:sz w:val="24"/>
           <w:szCs w:val="24"/>
         </w:rPr>
+        <w:lastRenderedPageBreak/>
         <w:t>Caso de uso Manter Tarefa &lt;Cadastrar Tarefa&gt;</w:t>
       </w:r>
-    </w:p>
-    <w:p>
-      <w:pPr>
-        <w:autoSpaceDE w:val="0"/>
-        <w:autoSpaceDN w:val="0"/>
-        <w:adjustRightInd w:val="0"/>
-        <w:spacing w:after="0" w:line="240" w:lineRule="auto"/>
-        <w:jc w:val="both"/>
-        <w:rPr>
-          <w:rFonts w:ascii="Arial" w:hAnsi="Arial" w:cs="Arial"/>
-          <w:b/>
-          <w:bCs/>
-          <w:sz w:val="24"/>
-          <w:szCs w:val="24"/>
-        </w:rPr>
-      </w:pPr>
     </w:p>
     <w:tbl>
       <w:tblPr>
@@ -15617,6 +14706,38 @@
     </w:p>
     <w:p>
       <w:pPr>
+        <w:autoSpaceDE w:val="0"/>
+        <w:autoSpaceDN w:val="0"/>
+        <w:adjustRightInd w:val="0"/>
+        <w:spacing w:after="0" w:line="240" w:lineRule="auto"/>
+        <w:jc w:val="both"/>
+        <w:rPr>
+          <w:rFonts w:ascii="Arial" w:hAnsi="Arial" w:cs="Arial"/>
+          <w:b/>
+          <w:bCs/>
+          <w:sz w:val="24"/>
+          <w:szCs w:val="24"/>
+        </w:rPr>
+      </w:pPr>
+    </w:p>
+    <w:p>
+      <w:pPr>
+        <w:autoSpaceDE w:val="0"/>
+        <w:autoSpaceDN w:val="0"/>
+        <w:adjustRightInd w:val="0"/>
+        <w:spacing w:after="0" w:line="240" w:lineRule="auto"/>
+        <w:jc w:val="both"/>
+        <w:rPr>
+          <w:rFonts w:ascii="Arial" w:hAnsi="Arial" w:cs="Arial"/>
+          <w:b/>
+          <w:bCs/>
+          <w:sz w:val="24"/>
+          <w:szCs w:val="24"/>
+        </w:rPr>
+      </w:pPr>
+    </w:p>
+    <w:p>
+      <w:pPr>
         <w:pStyle w:val="PargrafodaLista"/>
         <w:numPr>
           <w:ilvl w:val="0"/>
@@ -15643,24 +14764,9 @@
           <w:sz w:val="24"/>
           <w:szCs w:val="24"/>
         </w:rPr>
+        <w:lastRenderedPageBreak/>
         <w:t>Caso de uso Recuperar Membro Equipe</w:t>
       </w:r>
-    </w:p>
-    <w:p>
-      <w:pPr>
-        <w:autoSpaceDE w:val="0"/>
-        <w:autoSpaceDN w:val="0"/>
-        <w:adjustRightInd w:val="0"/>
-        <w:spacing w:after="0" w:line="240" w:lineRule="auto"/>
-        <w:jc w:val="both"/>
-        <w:rPr>
-          <w:rFonts w:ascii="Arial" w:hAnsi="Arial" w:cs="Arial"/>
-          <w:b/>
-          <w:bCs/>
-          <w:sz w:val="24"/>
-          <w:szCs w:val="24"/>
-        </w:rPr>
-      </w:pPr>
     </w:p>
     <w:tbl>
       <w:tblPr>
@@ -16127,24 +15233,6 @@
         <w:t>Caso de uso Manter Tarefa&lt;Listar Tarefa&gt;</w:t>
       </w:r>
     </w:p>
-    <w:p>
-      <w:pPr>
-        <w:pStyle w:val="PargrafodaLista"/>
-        <w:autoSpaceDE w:val="0"/>
-        <w:autoSpaceDN w:val="0"/>
-        <w:adjustRightInd w:val="0"/>
-        <w:spacing w:after="0" w:line="240" w:lineRule="auto"/>
-        <w:ind w:left="1080"/>
-        <w:jc w:val="both"/>
-        <w:rPr>
-          <w:rFonts w:ascii="Arial" w:hAnsi="Arial" w:cs="Arial"/>
-          <w:b/>
-          <w:bCs/>
-          <w:sz w:val="24"/>
-          <w:szCs w:val="24"/>
-        </w:rPr>
-      </w:pPr>
-    </w:p>
     <w:tbl>
       <w:tblPr>
         <w:tblStyle w:val="Tabelacomgrade"/>
@@ -16650,6 +15738,118 @@
     </w:p>
     <w:p>
       <w:pPr>
+        <w:autoSpaceDE w:val="0"/>
+        <w:autoSpaceDN w:val="0"/>
+        <w:adjustRightInd w:val="0"/>
+        <w:spacing w:after="0" w:line="240" w:lineRule="auto"/>
+        <w:jc w:val="both"/>
+        <w:rPr>
+          <w:rFonts w:ascii="Arial" w:hAnsi="Arial" w:cs="Arial"/>
+          <w:b/>
+          <w:bCs/>
+          <w:sz w:val="24"/>
+          <w:szCs w:val="24"/>
+        </w:rPr>
+      </w:pPr>
+    </w:p>
+    <w:p>
+      <w:pPr>
+        <w:autoSpaceDE w:val="0"/>
+        <w:autoSpaceDN w:val="0"/>
+        <w:adjustRightInd w:val="0"/>
+        <w:spacing w:after="0" w:line="240" w:lineRule="auto"/>
+        <w:jc w:val="both"/>
+        <w:rPr>
+          <w:rFonts w:ascii="Arial" w:hAnsi="Arial" w:cs="Arial"/>
+          <w:b/>
+          <w:bCs/>
+          <w:sz w:val="24"/>
+          <w:szCs w:val="24"/>
+        </w:rPr>
+      </w:pPr>
+    </w:p>
+    <w:p>
+      <w:pPr>
+        <w:autoSpaceDE w:val="0"/>
+        <w:autoSpaceDN w:val="0"/>
+        <w:adjustRightInd w:val="0"/>
+        <w:spacing w:after="0" w:line="240" w:lineRule="auto"/>
+        <w:jc w:val="both"/>
+        <w:rPr>
+          <w:rFonts w:ascii="Arial" w:hAnsi="Arial" w:cs="Arial"/>
+          <w:b/>
+          <w:bCs/>
+          <w:sz w:val="24"/>
+          <w:szCs w:val="24"/>
+        </w:rPr>
+      </w:pPr>
+    </w:p>
+    <w:p>
+      <w:pPr>
+        <w:autoSpaceDE w:val="0"/>
+        <w:autoSpaceDN w:val="0"/>
+        <w:adjustRightInd w:val="0"/>
+        <w:spacing w:after="0" w:line="240" w:lineRule="auto"/>
+        <w:jc w:val="both"/>
+        <w:rPr>
+          <w:rFonts w:ascii="Arial" w:hAnsi="Arial" w:cs="Arial"/>
+          <w:b/>
+          <w:bCs/>
+          <w:sz w:val="24"/>
+          <w:szCs w:val="24"/>
+        </w:rPr>
+      </w:pPr>
+    </w:p>
+    <w:p>
+      <w:pPr>
+        <w:autoSpaceDE w:val="0"/>
+        <w:autoSpaceDN w:val="0"/>
+        <w:adjustRightInd w:val="0"/>
+        <w:spacing w:after="0" w:line="240" w:lineRule="auto"/>
+        <w:jc w:val="both"/>
+        <w:rPr>
+          <w:rFonts w:ascii="Arial" w:hAnsi="Arial" w:cs="Arial"/>
+          <w:b/>
+          <w:bCs/>
+          <w:sz w:val="24"/>
+          <w:szCs w:val="24"/>
+        </w:rPr>
+      </w:pPr>
+    </w:p>
+    <w:p>
+      <w:pPr>
+        <w:autoSpaceDE w:val="0"/>
+        <w:autoSpaceDN w:val="0"/>
+        <w:adjustRightInd w:val="0"/>
+        <w:spacing w:after="0" w:line="240" w:lineRule="auto"/>
+        <w:jc w:val="both"/>
+        <w:rPr>
+          <w:rFonts w:ascii="Arial" w:hAnsi="Arial" w:cs="Arial"/>
+          <w:b/>
+          <w:bCs/>
+          <w:sz w:val="24"/>
+          <w:szCs w:val="24"/>
+        </w:rPr>
+      </w:pPr>
+    </w:p>
+    <w:p>
+      <w:pPr>
+        <w:autoSpaceDE w:val="0"/>
+        <w:autoSpaceDN w:val="0"/>
+        <w:adjustRightInd w:val="0"/>
+        <w:spacing w:after="0" w:line="240" w:lineRule="auto"/>
+        <w:jc w:val="both"/>
+        <w:rPr>
+          <w:rFonts w:ascii="Arial" w:hAnsi="Arial" w:cs="Arial"/>
+          <w:b/>
+          <w:bCs/>
+          <w:sz w:val="24"/>
+          <w:szCs w:val="24"/>
+        </w:rPr>
+      </w:pPr>
+    </w:p>
+    <w:p>
+      <w:pPr>
         <w:pStyle w:val="PargrafodaLista"/>
         <w:numPr>
           <w:ilvl w:val="0"/>
@@ -16676,24 +15876,9 @@
           <w:sz w:val="24"/>
           <w:szCs w:val="24"/>
         </w:rPr>
+        <w:lastRenderedPageBreak/>
         <w:t>Caso de uso Manter Tarefa&lt;Alterar Tarefa&gt;</w:t>
       </w:r>
-    </w:p>
-    <w:p>
-      <w:pPr>
-        <w:autoSpaceDE w:val="0"/>
-        <w:autoSpaceDN w:val="0"/>
-        <w:adjustRightInd w:val="0"/>
-        <w:spacing w:after="0" w:line="240" w:lineRule="auto"/>
-        <w:jc w:val="both"/>
-        <w:rPr>
-          <w:rFonts w:ascii="Arial" w:hAnsi="Arial" w:cs="Arial"/>
-          <w:b/>
-          <w:bCs/>
-          <w:sz w:val="24"/>
-          <w:szCs w:val="24"/>
-        </w:rPr>
-      </w:pPr>
     </w:p>
     <w:tbl>
       <w:tblPr>
@@ -17811,17 +16996,6 @@
         <w:t xml:space="preserve"> Caso de uso Manter Tarefa&lt;Remover Tarefa&gt;</w:t>
       </w:r>
     </w:p>
-    <w:p>
-      <w:pPr>
-        <w:rPr>
-          <w:rFonts w:ascii="Arial" w:hAnsi="Arial" w:cs="Arial"/>
-          <w:b/>
-          <w:bCs/>
-          <w:sz w:val="24"/>
-          <w:szCs w:val="24"/>
-        </w:rPr>
-      </w:pPr>
-    </w:p>
     <w:tbl>
       <w:tblPr>
         <w:tblStyle w:val="Tabelacomgrade"/>
@@ -18290,22 +17464,6 @@
         <w:t xml:space="preserve"> Tarefa</w:t>
       </w:r>
     </w:p>
-    <w:p>
-      <w:pPr>
-        <w:autoSpaceDE w:val="0"/>
-        <w:autoSpaceDN w:val="0"/>
-        <w:adjustRightInd w:val="0"/>
-        <w:spacing w:after="0" w:line="240" w:lineRule="auto"/>
-        <w:jc w:val="both"/>
-        <w:rPr>
-          <w:rFonts w:ascii="Arial" w:hAnsi="Arial" w:cs="Arial"/>
-          <w:b/>
-          <w:bCs/>
-          <w:sz w:val="24"/>
-          <w:szCs w:val="24"/>
-        </w:rPr>
-      </w:pPr>
-    </w:p>
     <w:tbl>
       <w:tblPr>
         <w:tblStyle w:val="Tabelacomgrade"/>
@@ -18912,7 +18070,6 @@
                 <w:sz w:val="24"/>
                 <w:szCs w:val="24"/>
               </w:rPr>
-              <w:lastRenderedPageBreak/>
               <w:t>Fluxo Alternativo:</w:t>
             </w:r>
           </w:p>
@@ -19014,6 +18171,7 @@
                 <w:sz w:val="24"/>
                 <w:szCs w:val="24"/>
               </w:rPr>
+              <w:lastRenderedPageBreak/>
               <w:t>2</w:t>
             </w:r>
             <w:r>
@@ -19128,22 +18286,6 @@
         </w:rPr>
         <w:t xml:space="preserve"> Tarefa</w:t>
       </w:r>
-    </w:p>
-    <w:p>
-      <w:pPr>
-        <w:autoSpaceDE w:val="0"/>
-        <w:autoSpaceDN w:val="0"/>
-        <w:adjustRightInd w:val="0"/>
-        <w:spacing w:after="0" w:line="240" w:lineRule="auto"/>
-        <w:jc w:val="both"/>
-        <w:rPr>
-          <w:rFonts w:ascii="Arial" w:hAnsi="Arial" w:cs="Arial"/>
-          <w:b/>
-          <w:bCs/>
-          <w:sz w:val="24"/>
-          <w:szCs w:val="24"/>
-        </w:rPr>
-      </w:pPr>
     </w:p>
     <w:tbl>
       <w:tblPr>
@@ -19767,18 +18909,6 @@
         <w:t>Caso de uso Histórico de Tarefas</w:t>
       </w:r>
     </w:p>
-    <w:p>
-      <w:pPr>
-        <w:pStyle w:val="PargrafodaLista"/>
-        <w:rPr>
-          <w:rFonts w:ascii="Arial" w:hAnsi="Arial" w:cs="Arial"/>
-          <w:b/>
-          <w:bCs/>
-          <w:sz w:val="24"/>
-          <w:szCs w:val="24"/>
-        </w:rPr>
-      </w:pPr>
-    </w:p>
     <w:tbl>
       <w:tblPr>
         <w:tblStyle w:val="Tabelacomgrade"/>
@@ -20162,16 +19292,7 @@
                 <w:sz w:val="24"/>
                 <w:szCs w:val="24"/>
               </w:rPr>
-              <w:t xml:space="preserve">om todas as tarefas já cadastradas no sistema, mostrando suas principais </w:t>
-            </w:r>
-            <w:r>
-              <w:rPr>
-                <w:rFonts w:ascii="Arial" w:hAnsi="Arial" w:cs="Arial"/>
-                <w:sz w:val="24"/>
-                <w:szCs w:val="24"/>
-              </w:rPr>
-              <w:lastRenderedPageBreak/>
-              <w:t xml:space="preserve">informações como </w:t>
+              <w:t xml:space="preserve">om todas as tarefas já cadastradas no sistema, mostrando suas principais informações como </w:t>
             </w:r>
             <w:proofErr w:type="gramStart"/>
             <w:r>
@@ -20224,7 +19345,6 @@
                 <w:sz w:val="24"/>
                 <w:szCs w:val="24"/>
               </w:rPr>
-              <w:lastRenderedPageBreak/>
               <w:t>Fluxo de exceção:</w:t>
             </w:r>
           </w:p>
@@ -20327,22 +19447,6 @@
         </w:rPr>
         <w:t>Caso de uso Apresentar Tarefas</w:t>
       </w:r>
-    </w:p>
-    <w:p>
-      <w:pPr>
-        <w:autoSpaceDE w:val="0"/>
-        <w:autoSpaceDN w:val="0"/>
-        <w:adjustRightInd w:val="0"/>
-        <w:spacing w:after="0" w:line="240" w:lineRule="auto"/>
-        <w:jc w:val="both"/>
-        <w:rPr>
-          <w:rFonts w:ascii="Arial" w:hAnsi="Arial" w:cs="Arial"/>
-          <w:b/>
-          <w:bCs/>
-          <w:sz w:val="24"/>
-          <w:szCs w:val="24"/>
-        </w:rPr>
-      </w:pPr>
     </w:p>
     <w:tbl>
       <w:tblPr>
@@ -20906,6 +20010,278 @@
     </w:p>
     <w:p>
       <w:pPr>
+        <w:autoSpaceDE w:val="0"/>
+        <w:autoSpaceDN w:val="0"/>
+        <w:adjustRightInd w:val="0"/>
+        <w:spacing w:after="0" w:line="240" w:lineRule="auto"/>
+        <w:jc w:val="both"/>
+        <w:rPr>
+          <w:rFonts w:ascii="Arial" w:hAnsi="Arial" w:cs="Arial"/>
+          <w:b/>
+          <w:bCs/>
+          <w:sz w:val="24"/>
+          <w:szCs w:val="24"/>
+        </w:rPr>
+      </w:pPr>
+    </w:p>
+    <w:p>
+      <w:pPr>
+        <w:autoSpaceDE w:val="0"/>
+        <w:autoSpaceDN w:val="0"/>
+        <w:adjustRightInd w:val="0"/>
+        <w:spacing w:after="0" w:line="240" w:lineRule="auto"/>
+        <w:jc w:val="both"/>
+        <w:rPr>
+          <w:rFonts w:ascii="Arial" w:hAnsi="Arial" w:cs="Arial"/>
+          <w:b/>
+          <w:bCs/>
+          <w:sz w:val="24"/>
+          <w:szCs w:val="24"/>
+        </w:rPr>
+      </w:pPr>
+    </w:p>
+    <w:p>
+      <w:pPr>
+        <w:autoSpaceDE w:val="0"/>
+        <w:autoSpaceDN w:val="0"/>
+        <w:adjustRightInd w:val="0"/>
+        <w:spacing w:after="0" w:line="240" w:lineRule="auto"/>
+        <w:jc w:val="both"/>
+        <w:rPr>
+          <w:rFonts w:ascii="Arial" w:hAnsi="Arial" w:cs="Arial"/>
+          <w:b/>
+          <w:bCs/>
+          <w:sz w:val="24"/>
+          <w:szCs w:val="24"/>
+        </w:rPr>
+      </w:pPr>
+    </w:p>
+    <w:p>
+      <w:pPr>
+        <w:autoSpaceDE w:val="0"/>
+        <w:autoSpaceDN w:val="0"/>
+        <w:adjustRightInd w:val="0"/>
+        <w:spacing w:after="0" w:line="240" w:lineRule="auto"/>
+        <w:jc w:val="both"/>
+        <w:rPr>
+          <w:rFonts w:ascii="Arial" w:hAnsi="Arial" w:cs="Arial"/>
+          <w:b/>
+          <w:bCs/>
+          <w:sz w:val="24"/>
+          <w:szCs w:val="24"/>
+        </w:rPr>
+      </w:pPr>
+    </w:p>
+    <w:p>
+      <w:pPr>
+        <w:autoSpaceDE w:val="0"/>
+        <w:autoSpaceDN w:val="0"/>
+        <w:adjustRightInd w:val="0"/>
+        <w:spacing w:after="0" w:line="240" w:lineRule="auto"/>
+        <w:jc w:val="both"/>
+        <w:rPr>
+          <w:rFonts w:ascii="Arial" w:hAnsi="Arial" w:cs="Arial"/>
+          <w:b/>
+          <w:bCs/>
+          <w:sz w:val="24"/>
+          <w:szCs w:val="24"/>
+        </w:rPr>
+      </w:pPr>
+    </w:p>
+    <w:p>
+      <w:pPr>
+        <w:autoSpaceDE w:val="0"/>
+        <w:autoSpaceDN w:val="0"/>
+        <w:adjustRightInd w:val="0"/>
+        <w:spacing w:after="0" w:line="240" w:lineRule="auto"/>
+        <w:jc w:val="both"/>
+        <w:rPr>
+          <w:rFonts w:ascii="Arial" w:hAnsi="Arial" w:cs="Arial"/>
+          <w:b/>
+          <w:bCs/>
+          <w:sz w:val="24"/>
+          <w:szCs w:val="24"/>
+        </w:rPr>
+      </w:pPr>
+    </w:p>
+    <w:p>
+      <w:pPr>
+        <w:autoSpaceDE w:val="0"/>
+        <w:autoSpaceDN w:val="0"/>
+        <w:adjustRightInd w:val="0"/>
+        <w:spacing w:after="0" w:line="240" w:lineRule="auto"/>
+        <w:jc w:val="both"/>
+        <w:rPr>
+          <w:rFonts w:ascii="Arial" w:hAnsi="Arial" w:cs="Arial"/>
+          <w:b/>
+          <w:bCs/>
+          <w:sz w:val="24"/>
+          <w:szCs w:val="24"/>
+        </w:rPr>
+      </w:pPr>
+    </w:p>
+    <w:p>
+      <w:pPr>
+        <w:autoSpaceDE w:val="0"/>
+        <w:autoSpaceDN w:val="0"/>
+        <w:adjustRightInd w:val="0"/>
+        <w:spacing w:after="0" w:line="240" w:lineRule="auto"/>
+        <w:jc w:val="both"/>
+        <w:rPr>
+          <w:rFonts w:ascii="Arial" w:hAnsi="Arial" w:cs="Arial"/>
+          <w:b/>
+          <w:bCs/>
+          <w:sz w:val="24"/>
+          <w:szCs w:val="24"/>
+        </w:rPr>
+      </w:pPr>
+    </w:p>
+    <w:p>
+      <w:pPr>
+        <w:autoSpaceDE w:val="0"/>
+        <w:autoSpaceDN w:val="0"/>
+        <w:adjustRightInd w:val="0"/>
+        <w:spacing w:after="0" w:line="240" w:lineRule="auto"/>
+        <w:jc w:val="both"/>
+        <w:rPr>
+          <w:rFonts w:ascii="Arial" w:hAnsi="Arial" w:cs="Arial"/>
+          <w:b/>
+          <w:bCs/>
+          <w:sz w:val="24"/>
+          <w:szCs w:val="24"/>
+        </w:rPr>
+      </w:pPr>
+    </w:p>
+    <w:p>
+      <w:pPr>
+        <w:autoSpaceDE w:val="0"/>
+        <w:autoSpaceDN w:val="0"/>
+        <w:adjustRightInd w:val="0"/>
+        <w:spacing w:after="0" w:line="240" w:lineRule="auto"/>
+        <w:jc w:val="both"/>
+        <w:rPr>
+          <w:rFonts w:ascii="Arial" w:hAnsi="Arial" w:cs="Arial"/>
+          <w:b/>
+          <w:bCs/>
+          <w:sz w:val="24"/>
+          <w:szCs w:val="24"/>
+        </w:rPr>
+      </w:pPr>
+    </w:p>
+    <w:p>
+      <w:pPr>
+        <w:autoSpaceDE w:val="0"/>
+        <w:autoSpaceDN w:val="0"/>
+        <w:adjustRightInd w:val="0"/>
+        <w:spacing w:after="0" w:line="240" w:lineRule="auto"/>
+        <w:jc w:val="both"/>
+        <w:rPr>
+          <w:rFonts w:ascii="Arial" w:hAnsi="Arial" w:cs="Arial"/>
+          <w:b/>
+          <w:bCs/>
+          <w:sz w:val="24"/>
+          <w:szCs w:val="24"/>
+        </w:rPr>
+      </w:pPr>
+    </w:p>
+    <w:p>
+      <w:pPr>
+        <w:autoSpaceDE w:val="0"/>
+        <w:autoSpaceDN w:val="0"/>
+        <w:adjustRightInd w:val="0"/>
+        <w:spacing w:after="0" w:line="240" w:lineRule="auto"/>
+        <w:jc w:val="both"/>
+        <w:rPr>
+          <w:rFonts w:ascii="Arial" w:hAnsi="Arial" w:cs="Arial"/>
+          <w:b/>
+          <w:bCs/>
+          <w:sz w:val="24"/>
+          <w:szCs w:val="24"/>
+        </w:rPr>
+      </w:pPr>
+    </w:p>
+    <w:p>
+      <w:pPr>
+        <w:autoSpaceDE w:val="0"/>
+        <w:autoSpaceDN w:val="0"/>
+        <w:adjustRightInd w:val="0"/>
+        <w:spacing w:after="0" w:line="240" w:lineRule="auto"/>
+        <w:jc w:val="both"/>
+        <w:rPr>
+          <w:rFonts w:ascii="Arial" w:hAnsi="Arial" w:cs="Arial"/>
+          <w:b/>
+          <w:bCs/>
+          <w:sz w:val="24"/>
+          <w:szCs w:val="24"/>
+        </w:rPr>
+      </w:pPr>
+    </w:p>
+    <w:p>
+      <w:pPr>
+        <w:autoSpaceDE w:val="0"/>
+        <w:autoSpaceDN w:val="0"/>
+        <w:adjustRightInd w:val="0"/>
+        <w:spacing w:after="0" w:line="240" w:lineRule="auto"/>
+        <w:jc w:val="both"/>
+        <w:rPr>
+          <w:rFonts w:ascii="Arial" w:hAnsi="Arial" w:cs="Arial"/>
+          <w:b/>
+          <w:bCs/>
+          <w:sz w:val="24"/>
+          <w:szCs w:val="24"/>
+        </w:rPr>
+      </w:pPr>
+    </w:p>
+    <w:p>
+      <w:pPr>
+        <w:autoSpaceDE w:val="0"/>
+        <w:autoSpaceDN w:val="0"/>
+        <w:adjustRightInd w:val="0"/>
+        <w:spacing w:after="0" w:line="240" w:lineRule="auto"/>
+        <w:jc w:val="both"/>
+        <w:rPr>
+          <w:rFonts w:ascii="Arial" w:hAnsi="Arial" w:cs="Arial"/>
+          <w:b/>
+          <w:bCs/>
+          <w:sz w:val="24"/>
+          <w:szCs w:val="24"/>
+        </w:rPr>
+      </w:pPr>
+    </w:p>
+    <w:p>
+      <w:pPr>
+        <w:autoSpaceDE w:val="0"/>
+        <w:autoSpaceDN w:val="0"/>
+        <w:adjustRightInd w:val="0"/>
+        <w:spacing w:after="0" w:line="240" w:lineRule="auto"/>
+        <w:jc w:val="both"/>
+        <w:rPr>
+          <w:rFonts w:ascii="Arial" w:hAnsi="Arial" w:cs="Arial"/>
+          <w:b/>
+          <w:bCs/>
+          <w:sz w:val="24"/>
+          <w:szCs w:val="24"/>
+        </w:rPr>
+      </w:pPr>
+    </w:p>
+    <w:p>
+      <w:pPr>
+        <w:autoSpaceDE w:val="0"/>
+        <w:autoSpaceDN w:val="0"/>
+        <w:adjustRightInd w:val="0"/>
+        <w:spacing w:after="0" w:line="240" w:lineRule="auto"/>
+        <w:jc w:val="both"/>
+        <w:rPr>
+          <w:rFonts w:ascii="Arial" w:hAnsi="Arial" w:cs="Arial"/>
+          <w:b/>
+          <w:bCs/>
+          <w:sz w:val="24"/>
+          <w:szCs w:val="24"/>
+        </w:rPr>
+      </w:pPr>
+    </w:p>
+    <w:p>
+      <w:pPr>
         <w:pStyle w:val="PargrafodaLista"/>
         <w:numPr>
           <w:ilvl w:val="1"/>
@@ -20932,6 +20308,7 @@
           <w:sz w:val="24"/>
           <w:szCs w:val="24"/>
         </w:rPr>
+        <w:lastRenderedPageBreak/>
         <w:t xml:space="preserve">Modelo ER </w:t>
       </w:r>
     </w:p>
@@ -20974,7 +20351,6 @@
           <w:szCs w:val="24"/>
           <w:lang w:eastAsia="pt-BR"/>
         </w:rPr>
-        <w:lastRenderedPageBreak/>
         <w:drawing>
           <wp:inline distT="0" distB="0" distL="0" distR="0">
             <wp:extent cx="4991100" cy="1655849"/>
@@ -20991,7 +20367,7 @@
                     <pic:cNvPicPr/>
                   </pic:nvPicPr>
                   <pic:blipFill rotWithShape="1">
-                    <a:blip r:embed="rId12">
+                    <a:blip r:embed="rId11">
                       <a:extLst>
                         <a:ext uri="{28A0092B-C50C-407E-A947-70E740481C1C}">
                           <a14:useLocalDpi xmlns:a14="http://schemas.microsoft.com/office/drawing/2010/main" val="0"/>
@@ -21424,6 +20800,7 @@
       <w:r>
         <w:rPr>
           <w:rFonts w:ascii="Arial" w:hAnsi="Arial" w:cs="Arial"/>
+          <w:i/>
           <w:iCs/>
           <w:noProof/>
           <w:sz w:val="24"/>
@@ -21431,10 +20808,10 @@
           <w:lang w:eastAsia="pt-BR"/>
         </w:rPr>
         <w:drawing>
-          <wp:inline distT="0" distB="0" distL="0" distR="0" wp14:anchorId="45E67DE1" wp14:editId="3677F21C">
-            <wp:extent cx="5400040" cy="3907155"/>
-            <wp:effectExtent l="0" t="0" r="0" b="0"/>
-            <wp:docPr id="13" name="Imagem 13"/>
+          <wp:inline distT="0" distB="0" distL="0" distR="0">
+            <wp:extent cx="5400040" cy="3674110"/>
+            <wp:effectExtent l="0" t="0" r="0" b="2540"/>
+            <wp:docPr id="4" name="Imagem 4"/>
             <wp:cNvGraphicFramePr>
               <a:graphicFrameLocks xmlns:a="http://schemas.openxmlformats.org/drawingml/2006/main" noChangeAspect="1"/>
             </wp:cNvGraphicFramePr>
@@ -21446,7 +20823,7 @@
                     <pic:cNvPicPr/>
                   </pic:nvPicPr>
                   <pic:blipFill>
-                    <a:blip r:embed="rId13" cstate="print">
+                    <a:blip r:embed="rId12" cstate="print">
                       <a:extLst>
                         <a:ext uri="{28A0092B-C50C-407E-A947-70E740481C1C}">
                           <a14:useLocalDpi xmlns:a14="http://schemas.microsoft.com/office/drawing/2010/main" val="0"/>
@@ -21460,7 +20837,7 @@
                   <pic:spPr>
                     <a:xfrm>
                       <a:off x="0" y="0"/>
-                      <a:ext cx="5400040" cy="3907155"/>
+                      <a:ext cx="5400040" cy="3674110"/>
                     </a:xfrm>
                     <a:prstGeom prst="rect">
                       <a:avLst/>
@@ -21472,8 +20849,22 @@
           </wp:inline>
         </w:drawing>
       </w:r>
-      <w:bookmarkStart w:id="1" w:name="_GoBack"/>
-      <w:bookmarkEnd w:id="1"/>
+    </w:p>
+    <w:p>
+      <w:pPr>
+        <w:autoSpaceDE w:val="0"/>
+        <w:autoSpaceDN w:val="0"/>
+        <w:adjustRightInd w:val="0"/>
+        <w:spacing w:after="0" w:line="240" w:lineRule="auto"/>
+        <w:jc w:val="both"/>
+        <w:rPr>
+          <w:rFonts w:ascii="Arial" w:hAnsi="Arial" w:cs="Arial"/>
+          <w:i/>
+          <w:iCs/>
+          <w:sz w:val="24"/>
+          <w:szCs w:val="24"/>
+        </w:rPr>
+      </w:pPr>
     </w:p>
     <w:p>
       <w:pPr>
@@ -21535,78 +20926,8 @@
           <w:sz w:val="24"/>
           <w:szCs w:val="24"/>
         </w:rPr>
-        <w:t>Interface do Sistema (</w:t>
+        <w:t>Interface do Sistema</w:t>
       </w:r>
-      <w:commentRangeStart w:id="2"/>
-      <w:r>
-        <w:rPr>
-          <w:rFonts w:ascii="Arial" w:hAnsi="Arial" w:cs="Arial"/>
-          <w:b/>
-          <w:bCs/>
-          <w:sz w:val="24"/>
-          <w:szCs w:val="24"/>
-        </w:rPr>
-        <w:t>Prototipaç</w:t>
-      </w:r>
-      <w:r>
-        <w:rPr>
-          <w:rFonts w:ascii="Arial" w:hAnsi="Arial" w:cs="Arial"/>
-          <w:b/>
-          <w:bCs/>
-          <w:sz w:val="24"/>
-          <w:szCs w:val="24"/>
-        </w:rPr>
-        <w:t>ão de baixa,</w:t>
-      </w:r>
-      <w:r>
-        <w:rPr>
-          <w:rFonts w:ascii="Arial" w:hAnsi="Arial" w:cs="Arial"/>
-          <w:b/>
-          <w:bCs/>
-          <w:sz w:val="24"/>
-          <w:szCs w:val="24"/>
-        </w:rPr>
-        <w:t xml:space="preserve"> média</w:t>
-      </w:r>
-      <w:r>
-        <w:rPr>
-          <w:rFonts w:ascii="Arial" w:hAnsi="Arial" w:cs="Arial"/>
-          <w:b/>
-          <w:bCs/>
-          <w:sz w:val="24"/>
-          <w:szCs w:val="24"/>
-        </w:rPr>
-        <w:t xml:space="preserve"> ou alta</w:t>
-      </w:r>
-      <w:r>
-        <w:rPr>
-          <w:rFonts w:ascii="Arial" w:hAnsi="Arial" w:cs="Arial"/>
-          <w:b/>
-          <w:bCs/>
-          <w:sz w:val="24"/>
-          <w:szCs w:val="24"/>
-        </w:rPr>
-        <w:t xml:space="preserve"> fidelidade</w:t>
-      </w:r>
-      <w:commentRangeEnd w:id="2"/>
-      <w:r>
-        <w:rPr>
-          <w:rStyle w:val="Refdecomentrio"/>
-        </w:rPr>
-        <w:commentReference w:id="2"/>
-      </w:r>
-      <w:proofErr w:type="gramStart"/>
-      <w:r>
-        <w:rPr>
-          <w:rFonts w:ascii="Arial" w:hAnsi="Arial" w:cs="Arial"/>
-          <w:b/>
-          <w:bCs/>
-          <w:sz w:val="24"/>
-          <w:szCs w:val="24"/>
-        </w:rPr>
-        <w:t>)</w:t>
-      </w:r>
-      <w:proofErr w:type="gramEnd"/>
     </w:p>
     <w:p>
       <w:pPr>
@@ -21666,16 +20987,6 @@
         <w:t>Login</w:t>
       </w:r>
       <w:proofErr w:type="spellEnd"/>
-      <w:r>
-        <w:rPr>
-          <w:rFonts w:ascii="Arial" w:hAnsi="Arial" w:cs="Arial"/>
-          <w:b/>
-          <w:bCs/>
-          <w:sz w:val="24"/>
-          <w:szCs w:val="24"/>
-        </w:rPr>
-        <w:t>:</w:t>
-      </w:r>
     </w:p>
     <w:p>
       <w:pPr>
@@ -21734,7 +21045,7 @@
                     <pic:cNvPicPr/>
                   </pic:nvPicPr>
                   <pic:blipFill rotWithShape="1">
-                    <a:blip r:embed="rId14" cstate="print">
+                    <a:blip r:embed="rId13" cstate="print">
                       <a:extLst>
                         <a:ext uri="{28A0092B-C50C-407E-A947-70E740481C1C}">
                           <a14:useLocalDpi xmlns:a14="http://schemas.microsoft.com/office/drawing/2010/main" val="0"/>
@@ -21867,7 +21178,7 @@
                     <pic:cNvPicPr/>
                   </pic:nvPicPr>
                   <pic:blipFill rotWithShape="1">
-                    <a:blip r:embed="rId15" cstate="print">
+                    <a:blip r:embed="rId14" cstate="print">
                       <a:extLst>
                         <a:ext uri="{28A0092B-C50C-407E-A947-70E740481C1C}">
                           <a14:useLocalDpi xmlns:a14="http://schemas.microsoft.com/office/drawing/2010/main" val="0"/>
@@ -21935,6 +21246,152 @@
     </w:p>
     <w:p>
       <w:pPr>
+        <w:autoSpaceDE w:val="0"/>
+        <w:autoSpaceDN w:val="0"/>
+        <w:adjustRightInd w:val="0"/>
+        <w:spacing w:after="0" w:line="240" w:lineRule="auto"/>
+        <w:jc w:val="both"/>
+        <w:rPr>
+          <w:rFonts w:ascii="Arial" w:hAnsi="Arial" w:cs="Arial"/>
+          <w:b/>
+          <w:bCs/>
+          <w:sz w:val="24"/>
+          <w:szCs w:val="24"/>
+        </w:rPr>
+      </w:pPr>
+    </w:p>
+    <w:p>
+      <w:pPr>
+        <w:autoSpaceDE w:val="0"/>
+        <w:autoSpaceDN w:val="0"/>
+        <w:adjustRightInd w:val="0"/>
+        <w:spacing w:after="0" w:line="240" w:lineRule="auto"/>
+        <w:jc w:val="both"/>
+        <w:rPr>
+          <w:rFonts w:ascii="Arial" w:hAnsi="Arial" w:cs="Arial"/>
+          <w:b/>
+          <w:bCs/>
+          <w:sz w:val="24"/>
+          <w:szCs w:val="24"/>
+        </w:rPr>
+      </w:pPr>
+    </w:p>
+    <w:p>
+      <w:pPr>
+        <w:autoSpaceDE w:val="0"/>
+        <w:autoSpaceDN w:val="0"/>
+        <w:adjustRightInd w:val="0"/>
+        <w:spacing w:after="0" w:line="240" w:lineRule="auto"/>
+        <w:jc w:val="both"/>
+        <w:rPr>
+          <w:rFonts w:ascii="Arial" w:hAnsi="Arial" w:cs="Arial"/>
+          <w:b/>
+          <w:bCs/>
+          <w:sz w:val="24"/>
+          <w:szCs w:val="24"/>
+        </w:rPr>
+      </w:pPr>
+    </w:p>
+    <w:p>
+      <w:pPr>
+        <w:autoSpaceDE w:val="0"/>
+        <w:autoSpaceDN w:val="0"/>
+        <w:adjustRightInd w:val="0"/>
+        <w:spacing w:after="0" w:line="240" w:lineRule="auto"/>
+        <w:jc w:val="both"/>
+        <w:rPr>
+          <w:rFonts w:ascii="Arial" w:hAnsi="Arial" w:cs="Arial"/>
+          <w:b/>
+          <w:bCs/>
+          <w:sz w:val="24"/>
+          <w:szCs w:val="24"/>
+        </w:rPr>
+      </w:pPr>
+    </w:p>
+    <w:p>
+      <w:pPr>
+        <w:autoSpaceDE w:val="0"/>
+        <w:autoSpaceDN w:val="0"/>
+        <w:adjustRightInd w:val="0"/>
+        <w:spacing w:after="0" w:line="240" w:lineRule="auto"/>
+        <w:jc w:val="both"/>
+        <w:rPr>
+          <w:rFonts w:ascii="Arial" w:hAnsi="Arial" w:cs="Arial"/>
+          <w:b/>
+          <w:bCs/>
+          <w:sz w:val="24"/>
+          <w:szCs w:val="24"/>
+        </w:rPr>
+      </w:pPr>
+    </w:p>
+    <w:p>
+      <w:pPr>
+        <w:autoSpaceDE w:val="0"/>
+        <w:autoSpaceDN w:val="0"/>
+        <w:adjustRightInd w:val="0"/>
+        <w:spacing w:after="0" w:line="240" w:lineRule="auto"/>
+        <w:jc w:val="both"/>
+        <w:rPr>
+          <w:rFonts w:ascii="Arial" w:hAnsi="Arial" w:cs="Arial"/>
+          <w:b/>
+          <w:bCs/>
+          <w:sz w:val="24"/>
+          <w:szCs w:val="24"/>
+        </w:rPr>
+      </w:pPr>
+    </w:p>
+    <w:p>
+      <w:pPr>
+        <w:autoSpaceDE w:val="0"/>
+        <w:autoSpaceDN w:val="0"/>
+        <w:adjustRightInd w:val="0"/>
+        <w:spacing w:after="0" w:line="240" w:lineRule="auto"/>
+        <w:jc w:val="both"/>
+        <w:rPr>
+          <w:rFonts w:ascii="Arial" w:hAnsi="Arial" w:cs="Arial"/>
+          <w:b/>
+          <w:bCs/>
+          <w:sz w:val="24"/>
+          <w:szCs w:val="24"/>
+        </w:rPr>
+      </w:pPr>
+    </w:p>
+    <w:p>
+      <w:pPr>
+        <w:autoSpaceDE w:val="0"/>
+        <w:autoSpaceDN w:val="0"/>
+        <w:adjustRightInd w:val="0"/>
+        <w:spacing w:after="0" w:line="240" w:lineRule="auto"/>
+        <w:jc w:val="both"/>
+        <w:rPr>
+          <w:rFonts w:ascii="Arial" w:hAnsi="Arial" w:cs="Arial"/>
+          <w:b/>
+          <w:bCs/>
+          <w:sz w:val="24"/>
+          <w:szCs w:val="24"/>
+        </w:rPr>
+      </w:pPr>
+    </w:p>
+    <w:p>
+      <w:pPr>
+        <w:autoSpaceDE w:val="0"/>
+        <w:autoSpaceDN w:val="0"/>
+        <w:adjustRightInd w:val="0"/>
+        <w:spacing w:after="0" w:line="240" w:lineRule="auto"/>
+        <w:jc w:val="both"/>
+        <w:rPr>
+          <w:rFonts w:ascii="Arial" w:hAnsi="Arial" w:cs="Arial"/>
+          <w:b/>
+          <w:bCs/>
+          <w:sz w:val="24"/>
+          <w:szCs w:val="24"/>
+        </w:rPr>
+      </w:pPr>
+      <w:bookmarkStart w:id="0" w:name="_GoBack"/>
+      <w:bookmarkEnd w:id="0"/>
+    </w:p>
+    <w:p>
+      <w:pPr>
         <w:pStyle w:val="PargrafodaLista"/>
         <w:numPr>
           <w:ilvl w:val="2"/>
@@ -21961,6 +21418,7 @@
           <w:sz w:val="24"/>
           <w:szCs w:val="24"/>
         </w:rPr>
+        <w:lastRenderedPageBreak/>
         <w:t>Tela de Cadastro de Membro da Equipe</w:t>
       </w:r>
     </w:p>
@@ -22005,7 +21463,6 @@
           <w:szCs w:val="24"/>
           <w:lang w:eastAsia="pt-BR"/>
         </w:rPr>
-        <w:lastRenderedPageBreak/>
         <w:drawing>
           <wp:inline distT="0" distB="0" distL="0" distR="0">
             <wp:extent cx="5080000" cy="2711450"/>
@@ -22022,7 +21479,7 @@
                     <pic:cNvPicPr/>
                   </pic:nvPicPr>
                   <pic:blipFill rotWithShape="1">
-                    <a:blip r:embed="rId16" cstate="print">
+                    <a:blip r:embed="rId15" cstate="print">
                       <a:extLst>
                         <a:ext uri="{28A0092B-C50C-407E-A947-70E740481C1C}">
                           <a14:useLocalDpi xmlns:a14="http://schemas.microsoft.com/office/drawing/2010/main" val="0"/>
@@ -22145,7 +21602,7 @@
                     <pic:cNvPicPr/>
                   </pic:nvPicPr>
                   <pic:blipFill rotWithShape="1">
-                    <a:blip r:embed="rId17" cstate="print">
+                    <a:blip r:embed="rId16" cstate="print">
                       <a:extLst>
                         <a:ext uri="{28A0092B-C50C-407E-A947-70E740481C1C}">
                           <a14:useLocalDpi xmlns:a14="http://schemas.microsoft.com/office/drawing/2010/main" val="0"/>
@@ -22194,6 +21651,138 @@
     <w:p>
       <w:pPr>
         <w:pStyle w:val="PargrafodaLista"/>
+        <w:rPr>
+          <w:rFonts w:ascii="Arial" w:hAnsi="Arial" w:cs="Arial"/>
+          <w:b/>
+          <w:bCs/>
+          <w:sz w:val="24"/>
+          <w:szCs w:val="24"/>
+        </w:rPr>
+      </w:pPr>
+    </w:p>
+    <w:p>
+      <w:pPr>
+        <w:pStyle w:val="PargrafodaLista"/>
+        <w:rPr>
+          <w:rFonts w:ascii="Arial" w:hAnsi="Arial" w:cs="Arial"/>
+          <w:b/>
+          <w:bCs/>
+          <w:sz w:val="24"/>
+          <w:szCs w:val="24"/>
+        </w:rPr>
+      </w:pPr>
+    </w:p>
+    <w:p>
+      <w:pPr>
+        <w:pStyle w:val="PargrafodaLista"/>
+        <w:rPr>
+          <w:rFonts w:ascii="Arial" w:hAnsi="Arial" w:cs="Arial"/>
+          <w:b/>
+          <w:bCs/>
+          <w:sz w:val="24"/>
+          <w:szCs w:val="24"/>
+        </w:rPr>
+      </w:pPr>
+    </w:p>
+    <w:p>
+      <w:pPr>
+        <w:pStyle w:val="PargrafodaLista"/>
+        <w:rPr>
+          <w:rFonts w:ascii="Arial" w:hAnsi="Arial" w:cs="Arial"/>
+          <w:b/>
+          <w:bCs/>
+          <w:sz w:val="24"/>
+          <w:szCs w:val="24"/>
+        </w:rPr>
+      </w:pPr>
+    </w:p>
+    <w:p>
+      <w:pPr>
+        <w:pStyle w:val="PargrafodaLista"/>
+        <w:rPr>
+          <w:rFonts w:ascii="Arial" w:hAnsi="Arial" w:cs="Arial"/>
+          <w:b/>
+          <w:bCs/>
+          <w:sz w:val="24"/>
+          <w:szCs w:val="24"/>
+        </w:rPr>
+      </w:pPr>
+    </w:p>
+    <w:p>
+      <w:pPr>
+        <w:pStyle w:val="PargrafodaLista"/>
+        <w:rPr>
+          <w:rFonts w:ascii="Arial" w:hAnsi="Arial" w:cs="Arial"/>
+          <w:b/>
+          <w:bCs/>
+          <w:sz w:val="24"/>
+          <w:szCs w:val="24"/>
+        </w:rPr>
+      </w:pPr>
+    </w:p>
+    <w:p>
+      <w:pPr>
+        <w:pStyle w:val="PargrafodaLista"/>
+        <w:rPr>
+          <w:rFonts w:ascii="Arial" w:hAnsi="Arial" w:cs="Arial"/>
+          <w:b/>
+          <w:bCs/>
+          <w:sz w:val="24"/>
+          <w:szCs w:val="24"/>
+        </w:rPr>
+      </w:pPr>
+    </w:p>
+    <w:p>
+      <w:pPr>
+        <w:pStyle w:val="PargrafodaLista"/>
+        <w:rPr>
+          <w:rFonts w:ascii="Arial" w:hAnsi="Arial" w:cs="Arial"/>
+          <w:b/>
+          <w:bCs/>
+          <w:sz w:val="24"/>
+          <w:szCs w:val="24"/>
+        </w:rPr>
+      </w:pPr>
+    </w:p>
+    <w:p>
+      <w:pPr>
+        <w:pStyle w:val="PargrafodaLista"/>
+        <w:rPr>
+          <w:rFonts w:ascii="Arial" w:hAnsi="Arial" w:cs="Arial"/>
+          <w:b/>
+          <w:bCs/>
+          <w:sz w:val="24"/>
+          <w:szCs w:val="24"/>
+        </w:rPr>
+      </w:pPr>
+    </w:p>
+    <w:p>
+      <w:pPr>
+        <w:pStyle w:val="PargrafodaLista"/>
+        <w:rPr>
+          <w:rFonts w:ascii="Arial" w:hAnsi="Arial" w:cs="Arial"/>
+          <w:b/>
+          <w:bCs/>
+          <w:sz w:val="24"/>
+          <w:szCs w:val="24"/>
+        </w:rPr>
+      </w:pPr>
+    </w:p>
+    <w:p>
+      <w:pPr>
+        <w:pStyle w:val="PargrafodaLista"/>
+        <w:rPr>
+          <w:rFonts w:ascii="Arial" w:hAnsi="Arial" w:cs="Arial"/>
+          <w:b/>
+          <w:bCs/>
+          <w:sz w:val="24"/>
+          <w:szCs w:val="24"/>
+        </w:rPr>
+      </w:pPr>
+    </w:p>
+    <w:p>
+      <w:pPr>
+        <w:pStyle w:val="PargrafodaLista"/>
         <w:numPr>
           <w:ilvl w:val="2"/>
           <w:numId w:val="11"/>
@@ -22219,6 +21808,7 @@
           <w:sz w:val="24"/>
           <w:szCs w:val="24"/>
         </w:rPr>
+        <w:lastRenderedPageBreak/>
         <w:t>Tela de recuperação de membro inativo</w:t>
       </w:r>
     </w:p>
@@ -22258,7 +21848,6 @@
           <w:noProof/>
           <w:lang w:eastAsia="pt-BR"/>
         </w:rPr>
-        <w:lastRenderedPageBreak/>
         <w:drawing>
           <wp:inline distT="0" distB="0" distL="0" distR="0" wp14:anchorId="7BAA1896" wp14:editId="477E3132">
             <wp:extent cx="5086350" cy="2705100"/>
@@ -22275,7 +21864,7 @@
                     <pic:cNvPicPr/>
                   </pic:nvPicPr>
                   <pic:blipFill rotWithShape="1">
-                    <a:blip r:embed="rId18" cstate="print">
+                    <a:blip r:embed="rId17" cstate="print">
                       <a:extLst>
                         <a:ext uri="{28A0092B-C50C-407E-A947-70E740481C1C}">
                           <a14:useLocalDpi xmlns:a14="http://schemas.microsoft.com/office/drawing/2010/main" val="0"/>
@@ -22413,7 +22002,7 @@
                     <pic:cNvPicPr/>
                   </pic:nvPicPr>
                   <pic:blipFill rotWithShape="1">
-                    <a:blip r:embed="rId19" cstate="print">
+                    <a:blip r:embed="rId18" cstate="print">
                       <a:extLst>
                         <a:ext uri="{28A0092B-C50C-407E-A947-70E740481C1C}">
                           <a14:useLocalDpi xmlns:a14="http://schemas.microsoft.com/office/drawing/2010/main" val="0"/>
@@ -22465,6 +22054,230 @@
     </w:p>
     <w:p>
       <w:pPr>
+        <w:autoSpaceDE w:val="0"/>
+        <w:autoSpaceDN w:val="0"/>
+        <w:adjustRightInd w:val="0"/>
+        <w:spacing w:after="0" w:line="240" w:lineRule="auto"/>
+        <w:jc w:val="both"/>
+        <w:rPr>
+          <w:rFonts w:ascii="Arial" w:hAnsi="Arial" w:cs="Arial"/>
+          <w:b/>
+          <w:bCs/>
+          <w:sz w:val="24"/>
+          <w:szCs w:val="24"/>
+        </w:rPr>
+      </w:pPr>
+    </w:p>
+    <w:p>
+      <w:pPr>
+        <w:autoSpaceDE w:val="0"/>
+        <w:autoSpaceDN w:val="0"/>
+        <w:adjustRightInd w:val="0"/>
+        <w:spacing w:after="0" w:line="240" w:lineRule="auto"/>
+        <w:jc w:val="both"/>
+        <w:rPr>
+          <w:rFonts w:ascii="Arial" w:hAnsi="Arial" w:cs="Arial"/>
+          <w:b/>
+          <w:bCs/>
+          <w:sz w:val="24"/>
+          <w:szCs w:val="24"/>
+        </w:rPr>
+      </w:pPr>
+    </w:p>
+    <w:p>
+      <w:pPr>
+        <w:autoSpaceDE w:val="0"/>
+        <w:autoSpaceDN w:val="0"/>
+        <w:adjustRightInd w:val="0"/>
+        <w:spacing w:after="0" w:line="240" w:lineRule="auto"/>
+        <w:jc w:val="both"/>
+        <w:rPr>
+          <w:rFonts w:ascii="Arial" w:hAnsi="Arial" w:cs="Arial"/>
+          <w:b/>
+          <w:bCs/>
+          <w:sz w:val="24"/>
+          <w:szCs w:val="24"/>
+        </w:rPr>
+      </w:pPr>
+    </w:p>
+    <w:p>
+      <w:pPr>
+        <w:autoSpaceDE w:val="0"/>
+        <w:autoSpaceDN w:val="0"/>
+        <w:adjustRightInd w:val="0"/>
+        <w:spacing w:after="0" w:line="240" w:lineRule="auto"/>
+        <w:jc w:val="both"/>
+        <w:rPr>
+          <w:rFonts w:ascii="Arial" w:hAnsi="Arial" w:cs="Arial"/>
+          <w:b/>
+          <w:bCs/>
+          <w:sz w:val="24"/>
+          <w:szCs w:val="24"/>
+        </w:rPr>
+      </w:pPr>
+    </w:p>
+    <w:p>
+      <w:pPr>
+        <w:autoSpaceDE w:val="0"/>
+        <w:autoSpaceDN w:val="0"/>
+        <w:adjustRightInd w:val="0"/>
+        <w:spacing w:after="0" w:line="240" w:lineRule="auto"/>
+        <w:jc w:val="both"/>
+        <w:rPr>
+          <w:rFonts w:ascii="Arial" w:hAnsi="Arial" w:cs="Arial"/>
+          <w:b/>
+          <w:bCs/>
+          <w:sz w:val="24"/>
+          <w:szCs w:val="24"/>
+        </w:rPr>
+      </w:pPr>
+    </w:p>
+    <w:p>
+      <w:pPr>
+        <w:autoSpaceDE w:val="0"/>
+        <w:autoSpaceDN w:val="0"/>
+        <w:adjustRightInd w:val="0"/>
+        <w:spacing w:after="0" w:line="240" w:lineRule="auto"/>
+        <w:jc w:val="both"/>
+        <w:rPr>
+          <w:rFonts w:ascii="Arial" w:hAnsi="Arial" w:cs="Arial"/>
+          <w:b/>
+          <w:bCs/>
+          <w:sz w:val="24"/>
+          <w:szCs w:val="24"/>
+        </w:rPr>
+      </w:pPr>
+    </w:p>
+    <w:p>
+      <w:pPr>
+        <w:autoSpaceDE w:val="0"/>
+        <w:autoSpaceDN w:val="0"/>
+        <w:adjustRightInd w:val="0"/>
+        <w:spacing w:after="0" w:line="240" w:lineRule="auto"/>
+        <w:jc w:val="both"/>
+        <w:rPr>
+          <w:rFonts w:ascii="Arial" w:hAnsi="Arial" w:cs="Arial"/>
+          <w:b/>
+          <w:bCs/>
+          <w:sz w:val="24"/>
+          <w:szCs w:val="24"/>
+        </w:rPr>
+      </w:pPr>
+    </w:p>
+    <w:p>
+      <w:pPr>
+        <w:autoSpaceDE w:val="0"/>
+        <w:autoSpaceDN w:val="0"/>
+        <w:adjustRightInd w:val="0"/>
+        <w:spacing w:after="0" w:line="240" w:lineRule="auto"/>
+        <w:jc w:val="both"/>
+        <w:rPr>
+          <w:rFonts w:ascii="Arial" w:hAnsi="Arial" w:cs="Arial"/>
+          <w:b/>
+          <w:bCs/>
+          <w:sz w:val="24"/>
+          <w:szCs w:val="24"/>
+        </w:rPr>
+      </w:pPr>
+    </w:p>
+    <w:p>
+      <w:pPr>
+        <w:autoSpaceDE w:val="0"/>
+        <w:autoSpaceDN w:val="0"/>
+        <w:adjustRightInd w:val="0"/>
+        <w:spacing w:after="0" w:line="240" w:lineRule="auto"/>
+        <w:jc w:val="both"/>
+        <w:rPr>
+          <w:rFonts w:ascii="Arial" w:hAnsi="Arial" w:cs="Arial"/>
+          <w:b/>
+          <w:bCs/>
+          <w:sz w:val="24"/>
+          <w:szCs w:val="24"/>
+        </w:rPr>
+      </w:pPr>
+    </w:p>
+    <w:p>
+      <w:pPr>
+        <w:autoSpaceDE w:val="0"/>
+        <w:autoSpaceDN w:val="0"/>
+        <w:adjustRightInd w:val="0"/>
+        <w:spacing w:after="0" w:line="240" w:lineRule="auto"/>
+        <w:jc w:val="both"/>
+        <w:rPr>
+          <w:rFonts w:ascii="Arial" w:hAnsi="Arial" w:cs="Arial"/>
+          <w:b/>
+          <w:bCs/>
+          <w:sz w:val="24"/>
+          <w:szCs w:val="24"/>
+        </w:rPr>
+      </w:pPr>
+    </w:p>
+    <w:p>
+      <w:pPr>
+        <w:autoSpaceDE w:val="0"/>
+        <w:autoSpaceDN w:val="0"/>
+        <w:adjustRightInd w:val="0"/>
+        <w:spacing w:after="0" w:line="240" w:lineRule="auto"/>
+        <w:jc w:val="both"/>
+        <w:rPr>
+          <w:rFonts w:ascii="Arial" w:hAnsi="Arial" w:cs="Arial"/>
+          <w:b/>
+          <w:bCs/>
+          <w:sz w:val="24"/>
+          <w:szCs w:val="24"/>
+        </w:rPr>
+      </w:pPr>
+    </w:p>
+    <w:p>
+      <w:pPr>
+        <w:autoSpaceDE w:val="0"/>
+        <w:autoSpaceDN w:val="0"/>
+        <w:adjustRightInd w:val="0"/>
+        <w:spacing w:after="0" w:line="240" w:lineRule="auto"/>
+        <w:jc w:val="both"/>
+        <w:rPr>
+          <w:rFonts w:ascii="Arial" w:hAnsi="Arial" w:cs="Arial"/>
+          <w:b/>
+          <w:bCs/>
+          <w:sz w:val="24"/>
+          <w:szCs w:val="24"/>
+        </w:rPr>
+      </w:pPr>
+    </w:p>
+    <w:p>
+      <w:pPr>
+        <w:autoSpaceDE w:val="0"/>
+        <w:autoSpaceDN w:val="0"/>
+        <w:adjustRightInd w:val="0"/>
+        <w:spacing w:after="0" w:line="240" w:lineRule="auto"/>
+        <w:jc w:val="both"/>
+        <w:rPr>
+          <w:rFonts w:ascii="Arial" w:hAnsi="Arial" w:cs="Arial"/>
+          <w:b/>
+          <w:bCs/>
+          <w:sz w:val="24"/>
+          <w:szCs w:val="24"/>
+        </w:rPr>
+      </w:pPr>
+    </w:p>
+    <w:p>
+      <w:pPr>
+        <w:autoSpaceDE w:val="0"/>
+        <w:autoSpaceDN w:val="0"/>
+        <w:adjustRightInd w:val="0"/>
+        <w:spacing w:after="0" w:line="240" w:lineRule="auto"/>
+        <w:jc w:val="both"/>
+        <w:rPr>
+          <w:rFonts w:ascii="Arial" w:hAnsi="Arial" w:cs="Arial"/>
+          <w:b/>
+          <w:bCs/>
+          <w:sz w:val="24"/>
+          <w:szCs w:val="24"/>
+        </w:rPr>
+      </w:pPr>
+    </w:p>
+    <w:p>
+      <w:pPr>
         <w:pStyle w:val="PargrafodaLista"/>
         <w:numPr>
           <w:ilvl w:val="2"/>
@@ -22491,6 +22304,7 @@
           <w:sz w:val="24"/>
           <w:szCs w:val="24"/>
         </w:rPr>
+        <w:lastRenderedPageBreak/>
         <w:t>Tela com os dados de uma tarefa selecionada</w:t>
       </w:r>
     </w:p>
@@ -22530,7 +22344,6 @@
           <w:noProof/>
           <w:lang w:eastAsia="pt-BR"/>
         </w:rPr>
-        <w:lastRenderedPageBreak/>
         <w:drawing>
           <wp:inline distT="0" distB="0" distL="0" distR="0" wp14:anchorId="492C4431" wp14:editId="4240DC33">
             <wp:extent cx="5060950" cy="2705100"/>
@@ -22547,7 +22360,7 @@
                     <pic:cNvPicPr/>
                   </pic:nvPicPr>
                   <pic:blipFill rotWithShape="1">
-                    <a:blip r:embed="rId20" cstate="print">
+                    <a:blip r:embed="rId19" cstate="print">
                       <a:extLst>
                         <a:ext uri="{28A0092B-C50C-407E-A947-70E740481C1C}">
                           <a14:useLocalDpi xmlns:a14="http://schemas.microsoft.com/office/drawing/2010/main" val="0"/>
@@ -22701,7 +22514,7 @@
                     <pic:cNvPicPr/>
                   </pic:nvPicPr>
                   <pic:blipFill rotWithShape="1">
-                    <a:blip r:embed="rId21" cstate="print">
+                    <a:blip r:embed="rId20" cstate="print">
                       <a:extLst>
                         <a:ext uri="{28A0092B-C50C-407E-A947-70E740481C1C}">
                           <a14:useLocalDpi xmlns:a14="http://schemas.microsoft.com/office/drawing/2010/main" val="0"/>
@@ -22769,6 +22582,198 @@
     </w:p>
     <w:p>
       <w:pPr>
+        <w:autoSpaceDE w:val="0"/>
+        <w:autoSpaceDN w:val="0"/>
+        <w:adjustRightInd w:val="0"/>
+        <w:spacing w:after="0" w:line="240" w:lineRule="auto"/>
+        <w:jc w:val="both"/>
+        <w:rPr>
+          <w:rFonts w:ascii="Arial" w:hAnsi="Arial" w:cs="Arial"/>
+          <w:b/>
+          <w:bCs/>
+          <w:sz w:val="24"/>
+          <w:szCs w:val="24"/>
+        </w:rPr>
+      </w:pPr>
+    </w:p>
+    <w:p>
+      <w:pPr>
+        <w:autoSpaceDE w:val="0"/>
+        <w:autoSpaceDN w:val="0"/>
+        <w:adjustRightInd w:val="0"/>
+        <w:spacing w:after="0" w:line="240" w:lineRule="auto"/>
+        <w:jc w:val="both"/>
+        <w:rPr>
+          <w:rFonts w:ascii="Arial" w:hAnsi="Arial" w:cs="Arial"/>
+          <w:b/>
+          <w:bCs/>
+          <w:sz w:val="24"/>
+          <w:szCs w:val="24"/>
+        </w:rPr>
+      </w:pPr>
+    </w:p>
+    <w:p>
+      <w:pPr>
+        <w:autoSpaceDE w:val="0"/>
+        <w:autoSpaceDN w:val="0"/>
+        <w:adjustRightInd w:val="0"/>
+        <w:spacing w:after="0" w:line="240" w:lineRule="auto"/>
+        <w:jc w:val="both"/>
+        <w:rPr>
+          <w:rFonts w:ascii="Arial" w:hAnsi="Arial" w:cs="Arial"/>
+          <w:b/>
+          <w:bCs/>
+          <w:sz w:val="24"/>
+          <w:szCs w:val="24"/>
+        </w:rPr>
+      </w:pPr>
+    </w:p>
+    <w:p>
+      <w:pPr>
+        <w:autoSpaceDE w:val="0"/>
+        <w:autoSpaceDN w:val="0"/>
+        <w:adjustRightInd w:val="0"/>
+        <w:spacing w:after="0" w:line="240" w:lineRule="auto"/>
+        <w:jc w:val="both"/>
+        <w:rPr>
+          <w:rFonts w:ascii="Arial" w:hAnsi="Arial" w:cs="Arial"/>
+          <w:b/>
+          <w:bCs/>
+          <w:sz w:val="24"/>
+          <w:szCs w:val="24"/>
+        </w:rPr>
+      </w:pPr>
+    </w:p>
+    <w:p>
+      <w:pPr>
+        <w:autoSpaceDE w:val="0"/>
+        <w:autoSpaceDN w:val="0"/>
+        <w:adjustRightInd w:val="0"/>
+        <w:spacing w:after="0" w:line="240" w:lineRule="auto"/>
+        <w:jc w:val="both"/>
+        <w:rPr>
+          <w:rFonts w:ascii="Arial" w:hAnsi="Arial" w:cs="Arial"/>
+          <w:b/>
+          <w:bCs/>
+          <w:sz w:val="24"/>
+          <w:szCs w:val="24"/>
+        </w:rPr>
+      </w:pPr>
+    </w:p>
+    <w:p>
+      <w:pPr>
+        <w:autoSpaceDE w:val="0"/>
+        <w:autoSpaceDN w:val="0"/>
+        <w:adjustRightInd w:val="0"/>
+        <w:spacing w:after="0" w:line="240" w:lineRule="auto"/>
+        <w:jc w:val="both"/>
+        <w:rPr>
+          <w:rFonts w:ascii="Arial" w:hAnsi="Arial" w:cs="Arial"/>
+          <w:b/>
+          <w:bCs/>
+          <w:sz w:val="24"/>
+          <w:szCs w:val="24"/>
+        </w:rPr>
+      </w:pPr>
+    </w:p>
+    <w:p>
+      <w:pPr>
+        <w:autoSpaceDE w:val="0"/>
+        <w:autoSpaceDN w:val="0"/>
+        <w:adjustRightInd w:val="0"/>
+        <w:spacing w:after="0" w:line="240" w:lineRule="auto"/>
+        <w:jc w:val="both"/>
+        <w:rPr>
+          <w:rFonts w:ascii="Arial" w:hAnsi="Arial" w:cs="Arial"/>
+          <w:b/>
+          <w:bCs/>
+          <w:sz w:val="24"/>
+          <w:szCs w:val="24"/>
+        </w:rPr>
+      </w:pPr>
+    </w:p>
+    <w:p>
+      <w:pPr>
+        <w:autoSpaceDE w:val="0"/>
+        <w:autoSpaceDN w:val="0"/>
+        <w:adjustRightInd w:val="0"/>
+        <w:spacing w:after="0" w:line="240" w:lineRule="auto"/>
+        <w:jc w:val="both"/>
+        <w:rPr>
+          <w:rFonts w:ascii="Arial" w:hAnsi="Arial" w:cs="Arial"/>
+          <w:b/>
+          <w:bCs/>
+          <w:sz w:val="24"/>
+          <w:szCs w:val="24"/>
+        </w:rPr>
+      </w:pPr>
+    </w:p>
+    <w:p>
+      <w:pPr>
+        <w:autoSpaceDE w:val="0"/>
+        <w:autoSpaceDN w:val="0"/>
+        <w:adjustRightInd w:val="0"/>
+        <w:spacing w:after="0" w:line="240" w:lineRule="auto"/>
+        <w:jc w:val="both"/>
+        <w:rPr>
+          <w:rFonts w:ascii="Arial" w:hAnsi="Arial" w:cs="Arial"/>
+          <w:b/>
+          <w:bCs/>
+          <w:sz w:val="24"/>
+          <w:szCs w:val="24"/>
+        </w:rPr>
+      </w:pPr>
+    </w:p>
+    <w:p>
+      <w:pPr>
+        <w:autoSpaceDE w:val="0"/>
+        <w:autoSpaceDN w:val="0"/>
+        <w:adjustRightInd w:val="0"/>
+        <w:spacing w:after="0" w:line="240" w:lineRule="auto"/>
+        <w:jc w:val="both"/>
+        <w:rPr>
+          <w:rFonts w:ascii="Arial" w:hAnsi="Arial" w:cs="Arial"/>
+          <w:b/>
+          <w:bCs/>
+          <w:sz w:val="24"/>
+          <w:szCs w:val="24"/>
+        </w:rPr>
+      </w:pPr>
+    </w:p>
+    <w:p>
+      <w:pPr>
+        <w:autoSpaceDE w:val="0"/>
+        <w:autoSpaceDN w:val="0"/>
+        <w:adjustRightInd w:val="0"/>
+        <w:spacing w:after="0" w:line="240" w:lineRule="auto"/>
+        <w:jc w:val="both"/>
+        <w:rPr>
+          <w:rFonts w:ascii="Arial" w:hAnsi="Arial" w:cs="Arial"/>
+          <w:b/>
+          <w:bCs/>
+          <w:sz w:val="24"/>
+          <w:szCs w:val="24"/>
+        </w:rPr>
+      </w:pPr>
+    </w:p>
+    <w:p>
+      <w:pPr>
+        <w:autoSpaceDE w:val="0"/>
+        <w:autoSpaceDN w:val="0"/>
+        <w:adjustRightInd w:val="0"/>
+        <w:spacing w:after="0" w:line="240" w:lineRule="auto"/>
+        <w:jc w:val="both"/>
+        <w:rPr>
+          <w:rFonts w:ascii="Arial" w:hAnsi="Arial" w:cs="Arial"/>
+          <w:b/>
+          <w:bCs/>
+          <w:sz w:val="24"/>
+          <w:szCs w:val="24"/>
+        </w:rPr>
+      </w:pPr>
+    </w:p>
+    <w:p>
+      <w:pPr>
         <w:pStyle w:val="PargrafodaLista"/>
         <w:numPr>
           <w:ilvl w:val="2"/>
@@ -22795,6 +22800,7 @@
           <w:sz w:val="24"/>
           <w:szCs w:val="24"/>
         </w:rPr>
+        <w:lastRenderedPageBreak/>
         <w:t>Tela de alteração de tarefa</w:t>
       </w:r>
     </w:p>
@@ -22834,7 +22840,6 @@
           <w:noProof/>
           <w:lang w:eastAsia="pt-BR"/>
         </w:rPr>
-        <w:lastRenderedPageBreak/>
         <w:drawing>
           <wp:inline distT="0" distB="0" distL="0" distR="0" wp14:anchorId="6E442E5B" wp14:editId="48B3578A">
             <wp:extent cx="5073650" cy="2768600"/>
@@ -22851,7 +22856,7 @@
                     <pic:cNvPicPr/>
                   </pic:nvPicPr>
                   <pic:blipFill rotWithShape="1">
-                    <a:blip r:embed="rId22" cstate="print">
+                    <a:blip r:embed="rId21" cstate="print">
                       <a:extLst>
                         <a:ext uri="{28A0092B-C50C-407E-A947-70E740481C1C}">
                           <a14:useLocalDpi xmlns:a14="http://schemas.microsoft.com/office/drawing/2010/main" val="0"/>
@@ -23001,7 +23006,7 @@
                     <pic:cNvPicPr/>
                   </pic:nvPicPr>
                   <pic:blipFill rotWithShape="1">
-                    <a:blip r:embed="rId23" cstate="print">
+                    <a:blip r:embed="rId22" cstate="print">
                       <a:extLst>
                         <a:ext uri="{28A0092B-C50C-407E-A947-70E740481C1C}">
                           <a14:useLocalDpi xmlns:a14="http://schemas.microsoft.com/office/drawing/2010/main" val="0"/>
@@ -23053,6 +23058,214 @@
     </w:p>
     <w:p>
       <w:pPr>
+        <w:autoSpaceDE w:val="0"/>
+        <w:autoSpaceDN w:val="0"/>
+        <w:adjustRightInd w:val="0"/>
+        <w:spacing w:after="0" w:line="240" w:lineRule="auto"/>
+        <w:jc w:val="both"/>
+        <w:rPr>
+          <w:rFonts w:ascii="Arial" w:hAnsi="Arial" w:cs="Arial"/>
+          <w:b/>
+          <w:bCs/>
+          <w:sz w:val="24"/>
+          <w:szCs w:val="24"/>
+        </w:rPr>
+      </w:pPr>
+    </w:p>
+    <w:p>
+      <w:pPr>
+        <w:autoSpaceDE w:val="0"/>
+        <w:autoSpaceDN w:val="0"/>
+        <w:adjustRightInd w:val="0"/>
+        <w:spacing w:after="0" w:line="240" w:lineRule="auto"/>
+        <w:jc w:val="both"/>
+        <w:rPr>
+          <w:rFonts w:ascii="Arial" w:hAnsi="Arial" w:cs="Arial"/>
+          <w:b/>
+          <w:bCs/>
+          <w:sz w:val="24"/>
+          <w:szCs w:val="24"/>
+        </w:rPr>
+      </w:pPr>
+    </w:p>
+    <w:p>
+      <w:pPr>
+        <w:autoSpaceDE w:val="0"/>
+        <w:autoSpaceDN w:val="0"/>
+        <w:adjustRightInd w:val="0"/>
+        <w:spacing w:after="0" w:line="240" w:lineRule="auto"/>
+        <w:jc w:val="both"/>
+        <w:rPr>
+          <w:rFonts w:ascii="Arial" w:hAnsi="Arial" w:cs="Arial"/>
+          <w:b/>
+          <w:bCs/>
+          <w:sz w:val="24"/>
+          <w:szCs w:val="24"/>
+        </w:rPr>
+      </w:pPr>
+    </w:p>
+    <w:p>
+      <w:pPr>
+        <w:autoSpaceDE w:val="0"/>
+        <w:autoSpaceDN w:val="0"/>
+        <w:adjustRightInd w:val="0"/>
+        <w:spacing w:after="0" w:line="240" w:lineRule="auto"/>
+        <w:jc w:val="both"/>
+        <w:rPr>
+          <w:rFonts w:ascii="Arial" w:hAnsi="Arial" w:cs="Arial"/>
+          <w:b/>
+          <w:bCs/>
+          <w:sz w:val="24"/>
+          <w:szCs w:val="24"/>
+        </w:rPr>
+      </w:pPr>
+    </w:p>
+    <w:p>
+      <w:pPr>
+        <w:autoSpaceDE w:val="0"/>
+        <w:autoSpaceDN w:val="0"/>
+        <w:adjustRightInd w:val="0"/>
+        <w:spacing w:after="0" w:line="240" w:lineRule="auto"/>
+        <w:jc w:val="both"/>
+        <w:rPr>
+          <w:rFonts w:ascii="Arial" w:hAnsi="Arial" w:cs="Arial"/>
+          <w:b/>
+          <w:bCs/>
+          <w:sz w:val="24"/>
+          <w:szCs w:val="24"/>
+        </w:rPr>
+      </w:pPr>
+    </w:p>
+    <w:p>
+      <w:pPr>
+        <w:autoSpaceDE w:val="0"/>
+        <w:autoSpaceDN w:val="0"/>
+        <w:adjustRightInd w:val="0"/>
+        <w:spacing w:after="0" w:line="240" w:lineRule="auto"/>
+        <w:jc w:val="both"/>
+        <w:rPr>
+          <w:rFonts w:ascii="Arial" w:hAnsi="Arial" w:cs="Arial"/>
+          <w:b/>
+          <w:bCs/>
+          <w:sz w:val="24"/>
+          <w:szCs w:val="24"/>
+        </w:rPr>
+      </w:pPr>
+    </w:p>
+    <w:p>
+      <w:pPr>
+        <w:autoSpaceDE w:val="0"/>
+        <w:autoSpaceDN w:val="0"/>
+        <w:adjustRightInd w:val="0"/>
+        <w:spacing w:after="0" w:line="240" w:lineRule="auto"/>
+        <w:jc w:val="both"/>
+        <w:rPr>
+          <w:rFonts w:ascii="Arial" w:hAnsi="Arial" w:cs="Arial"/>
+          <w:b/>
+          <w:bCs/>
+          <w:sz w:val="24"/>
+          <w:szCs w:val="24"/>
+        </w:rPr>
+      </w:pPr>
+    </w:p>
+    <w:p>
+      <w:pPr>
+        <w:autoSpaceDE w:val="0"/>
+        <w:autoSpaceDN w:val="0"/>
+        <w:adjustRightInd w:val="0"/>
+        <w:spacing w:after="0" w:line="240" w:lineRule="auto"/>
+        <w:jc w:val="both"/>
+        <w:rPr>
+          <w:rFonts w:ascii="Arial" w:hAnsi="Arial" w:cs="Arial"/>
+          <w:b/>
+          <w:bCs/>
+          <w:sz w:val="24"/>
+          <w:szCs w:val="24"/>
+        </w:rPr>
+      </w:pPr>
+    </w:p>
+    <w:p>
+      <w:pPr>
+        <w:autoSpaceDE w:val="0"/>
+        <w:autoSpaceDN w:val="0"/>
+        <w:adjustRightInd w:val="0"/>
+        <w:spacing w:after="0" w:line="240" w:lineRule="auto"/>
+        <w:jc w:val="both"/>
+        <w:rPr>
+          <w:rFonts w:ascii="Arial" w:hAnsi="Arial" w:cs="Arial"/>
+          <w:b/>
+          <w:bCs/>
+          <w:sz w:val="24"/>
+          <w:szCs w:val="24"/>
+        </w:rPr>
+      </w:pPr>
+    </w:p>
+    <w:p>
+      <w:pPr>
+        <w:autoSpaceDE w:val="0"/>
+        <w:autoSpaceDN w:val="0"/>
+        <w:adjustRightInd w:val="0"/>
+        <w:spacing w:after="0" w:line="240" w:lineRule="auto"/>
+        <w:jc w:val="both"/>
+        <w:rPr>
+          <w:rFonts w:ascii="Arial" w:hAnsi="Arial" w:cs="Arial"/>
+          <w:b/>
+          <w:bCs/>
+          <w:sz w:val="24"/>
+          <w:szCs w:val="24"/>
+        </w:rPr>
+      </w:pPr>
+    </w:p>
+    <w:p>
+      <w:pPr>
+        <w:autoSpaceDE w:val="0"/>
+        <w:autoSpaceDN w:val="0"/>
+        <w:adjustRightInd w:val="0"/>
+        <w:spacing w:after="0" w:line="240" w:lineRule="auto"/>
+        <w:jc w:val="both"/>
+        <w:rPr>
+          <w:rFonts w:ascii="Arial" w:hAnsi="Arial" w:cs="Arial"/>
+          <w:b/>
+          <w:bCs/>
+          <w:sz w:val="24"/>
+          <w:szCs w:val="24"/>
+        </w:rPr>
+      </w:pPr>
+    </w:p>
+    <w:p>
+      <w:pPr>
+        <w:autoSpaceDE w:val="0"/>
+        <w:autoSpaceDN w:val="0"/>
+        <w:adjustRightInd w:val="0"/>
+        <w:spacing w:after="0" w:line="240" w:lineRule="auto"/>
+        <w:jc w:val="both"/>
+        <w:rPr>
+          <w:rFonts w:ascii="Arial" w:hAnsi="Arial" w:cs="Arial"/>
+          <w:b/>
+          <w:bCs/>
+          <w:sz w:val="24"/>
+          <w:szCs w:val="24"/>
+        </w:rPr>
+      </w:pPr>
+    </w:p>
+    <w:p>
+      <w:pPr>
+        <w:autoSpaceDE w:val="0"/>
+        <w:autoSpaceDN w:val="0"/>
+        <w:adjustRightInd w:val="0"/>
+        <w:spacing w:after="0" w:line="240" w:lineRule="auto"/>
+        <w:jc w:val="both"/>
+        <w:rPr>
+          <w:rFonts w:ascii="Arial" w:hAnsi="Arial" w:cs="Arial"/>
+          <w:b/>
+          <w:bCs/>
+          <w:sz w:val="24"/>
+          <w:szCs w:val="24"/>
+        </w:rPr>
+      </w:pPr>
+    </w:p>
+    <w:p>
+      <w:pPr>
         <w:pStyle w:val="PargrafodaLista"/>
         <w:numPr>
           <w:ilvl w:val="2"/>
@@ -23080,6 +23293,7 @@
           <w:sz w:val="24"/>
           <w:szCs w:val="24"/>
         </w:rPr>
+        <w:lastRenderedPageBreak/>
         <w:t xml:space="preserve"> Tela com todos os membros da equipe listados - colaborador </w:t>
       </w:r>
     </w:p>
@@ -23119,7 +23333,6 @@
           <w:noProof/>
           <w:lang w:eastAsia="pt-BR"/>
         </w:rPr>
-        <w:lastRenderedPageBreak/>
         <w:drawing>
           <wp:inline distT="0" distB="0" distL="0" distR="0" wp14:anchorId="6B96C459" wp14:editId="11F777F5">
             <wp:extent cx="5041900" cy="2711450"/>
@@ -23136,7 +23349,7 @@
                     <pic:cNvPicPr/>
                   </pic:nvPicPr>
                   <pic:blipFill rotWithShape="1">
-                    <a:blip r:embed="rId24" cstate="print">
+                    <a:blip r:embed="rId23" cstate="print">
                       <a:extLst>
                         <a:ext uri="{28A0092B-C50C-407E-A947-70E740481C1C}">
                           <a14:useLocalDpi xmlns:a14="http://schemas.microsoft.com/office/drawing/2010/main" val="0"/>
@@ -23306,7 +23519,7 @@
                     <pic:cNvPicPr/>
                   </pic:nvPicPr>
                   <pic:blipFill rotWithShape="1">
-                    <a:blip r:embed="rId25" cstate="print">
+                    <a:blip r:embed="rId24" cstate="print">
                       <a:extLst>
                         <a:ext uri="{28A0092B-C50C-407E-A947-70E740481C1C}">
                           <a14:useLocalDpi xmlns:a14="http://schemas.microsoft.com/office/drawing/2010/main" val="0"/>
@@ -23374,6 +23587,198 @@
     </w:p>
     <w:p>
       <w:pPr>
+        <w:autoSpaceDE w:val="0"/>
+        <w:autoSpaceDN w:val="0"/>
+        <w:adjustRightInd w:val="0"/>
+        <w:spacing w:after="0" w:line="240" w:lineRule="auto"/>
+        <w:jc w:val="both"/>
+        <w:rPr>
+          <w:rFonts w:ascii="Arial" w:hAnsi="Arial" w:cs="Arial"/>
+          <w:b/>
+          <w:bCs/>
+          <w:sz w:val="24"/>
+          <w:szCs w:val="24"/>
+        </w:rPr>
+      </w:pPr>
+    </w:p>
+    <w:p>
+      <w:pPr>
+        <w:autoSpaceDE w:val="0"/>
+        <w:autoSpaceDN w:val="0"/>
+        <w:adjustRightInd w:val="0"/>
+        <w:spacing w:after="0" w:line="240" w:lineRule="auto"/>
+        <w:jc w:val="both"/>
+        <w:rPr>
+          <w:rFonts w:ascii="Arial" w:hAnsi="Arial" w:cs="Arial"/>
+          <w:b/>
+          <w:bCs/>
+          <w:sz w:val="24"/>
+          <w:szCs w:val="24"/>
+        </w:rPr>
+      </w:pPr>
+    </w:p>
+    <w:p>
+      <w:pPr>
+        <w:autoSpaceDE w:val="0"/>
+        <w:autoSpaceDN w:val="0"/>
+        <w:adjustRightInd w:val="0"/>
+        <w:spacing w:after="0" w:line="240" w:lineRule="auto"/>
+        <w:jc w:val="both"/>
+        <w:rPr>
+          <w:rFonts w:ascii="Arial" w:hAnsi="Arial" w:cs="Arial"/>
+          <w:b/>
+          <w:bCs/>
+          <w:sz w:val="24"/>
+          <w:szCs w:val="24"/>
+        </w:rPr>
+      </w:pPr>
+    </w:p>
+    <w:p>
+      <w:pPr>
+        <w:autoSpaceDE w:val="0"/>
+        <w:autoSpaceDN w:val="0"/>
+        <w:adjustRightInd w:val="0"/>
+        <w:spacing w:after="0" w:line="240" w:lineRule="auto"/>
+        <w:jc w:val="both"/>
+        <w:rPr>
+          <w:rFonts w:ascii="Arial" w:hAnsi="Arial" w:cs="Arial"/>
+          <w:b/>
+          <w:bCs/>
+          <w:sz w:val="24"/>
+          <w:szCs w:val="24"/>
+        </w:rPr>
+      </w:pPr>
+    </w:p>
+    <w:p>
+      <w:pPr>
+        <w:autoSpaceDE w:val="0"/>
+        <w:autoSpaceDN w:val="0"/>
+        <w:adjustRightInd w:val="0"/>
+        <w:spacing w:after="0" w:line="240" w:lineRule="auto"/>
+        <w:jc w:val="both"/>
+        <w:rPr>
+          <w:rFonts w:ascii="Arial" w:hAnsi="Arial" w:cs="Arial"/>
+          <w:b/>
+          <w:bCs/>
+          <w:sz w:val="24"/>
+          <w:szCs w:val="24"/>
+        </w:rPr>
+      </w:pPr>
+    </w:p>
+    <w:p>
+      <w:pPr>
+        <w:autoSpaceDE w:val="0"/>
+        <w:autoSpaceDN w:val="0"/>
+        <w:adjustRightInd w:val="0"/>
+        <w:spacing w:after="0" w:line="240" w:lineRule="auto"/>
+        <w:jc w:val="both"/>
+        <w:rPr>
+          <w:rFonts w:ascii="Arial" w:hAnsi="Arial" w:cs="Arial"/>
+          <w:b/>
+          <w:bCs/>
+          <w:sz w:val="24"/>
+          <w:szCs w:val="24"/>
+        </w:rPr>
+      </w:pPr>
+    </w:p>
+    <w:p>
+      <w:pPr>
+        <w:autoSpaceDE w:val="0"/>
+        <w:autoSpaceDN w:val="0"/>
+        <w:adjustRightInd w:val="0"/>
+        <w:spacing w:after="0" w:line="240" w:lineRule="auto"/>
+        <w:jc w:val="both"/>
+        <w:rPr>
+          <w:rFonts w:ascii="Arial" w:hAnsi="Arial" w:cs="Arial"/>
+          <w:b/>
+          <w:bCs/>
+          <w:sz w:val="24"/>
+          <w:szCs w:val="24"/>
+        </w:rPr>
+      </w:pPr>
+    </w:p>
+    <w:p>
+      <w:pPr>
+        <w:autoSpaceDE w:val="0"/>
+        <w:autoSpaceDN w:val="0"/>
+        <w:adjustRightInd w:val="0"/>
+        <w:spacing w:after="0" w:line="240" w:lineRule="auto"/>
+        <w:jc w:val="both"/>
+        <w:rPr>
+          <w:rFonts w:ascii="Arial" w:hAnsi="Arial" w:cs="Arial"/>
+          <w:b/>
+          <w:bCs/>
+          <w:sz w:val="24"/>
+          <w:szCs w:val="24"/>
+        </w:rPr>
+      </w:pPr>
+    </w:p>
+    <w:p>
+      <w:pPr>
+        <w:autoSpaceDE w:val="0"/>
+        <w:autoSpaceDN w:val="0"/>
+        <w:adjustRightInd w:val="0"/>
+        <w:spacing w:after="0" w:line="240" w:lineRule="auto"/>
+        <w:jc w:val="both"/>
+        <w:rPr>
+          <w:rFonts w:ascii="Arial" w:hAnsi="Arial" w:cs="Arial"/>
+          <w:b/>
+          <w:bCs/>
+          <w:sz w:val="24"/>
+          <w:szCs w:val="24"/>
+        </w:rPr>
+      </w:pPr>
+    </w:p>
+    <w:p>
+      <w:pPr>
+        <w:autoSpaceDE w:val="0"/>
+        <w:autoSpaceDN w:val="0"/>
+        <w:adjustRightInd w:val="0"/>
+        <w:spacing w:after="0" w:line="240" w:lineRule="auto"/>
+        <w:jc w:val="both"/>
+        <w:rPr>
+          <w:rFonts w:ascii="Arial" w:hAnsi="Arial" w:cs="Arial"/>
+          <w:b/>
+          <w:bCs/>
+          <w:sz w:val="24"/>
+          <w:szCs w:val="24"/>
+        </w:rPr>
+      </w:pPr>
+    </w:p>
+    <w:p>
+      <w:pPr>
+        <w:autoSpaceDE w:val="0"/>
+        <w:autoSpaceDN w:val="0"/>
+        <w:adjustRightInd w:val="0"/>
+        <w:spacing w:after="0" w:line="240" w:lineRule="auto"/>
+        <w:jc w:val="both"/>
+        <w:rPr>
+          <w:rFonts w:ascii="Arial" w:hAnsi="Arial" w:cs="Arial"/>
+          <w:b/>
+          <w:bCs/>
+          <w:sz w:val="24"/>
+          <w:szCs w:val="24"/>
+        </w:rPr>
+      </w:pPr>
+    </w:p>
+    <w:p>
+      <w:pPr>
+        <w:autoSpaceDE w:val="0"/>
+        <w:autoSpaceDN w:val="0"/>
+        <w:adjustRightInd w:val="0"/>
+        <w:spacing w:after="0" w:line="240" w:lineRule="auto"/>
+        <w:jc w:val="both"/>
+        <w:rPr>
+          <w:rFonts w:ascii="Arial" w:hAnsi="Arial" w:cs="Arial"/>
+          <w:b/>
+          <w:bCs/>
+          <w:sz w:val="24"/>
+          <w:szCs w:val="24"/>
+        </w:rPr>
+      </w:pPr>
+    </w:p>
+    <w:p>
+      <w:pPr>
         <w:pStyle w:val="PargrafodaLista"/>
         <w:numPr>
           <w:ilvl w:val="2"/>
@@ -23401,6 +23806,7 @@
           <w:sz w:val="24"/>
           <w:szCs w:val="24"/>
         </w:rPr>
+        <w:lastRenderedPageBreak/>
         <w:t xml:space="preserve"> Tela Cadastro Tarefa</w:t>
       </w:r>
     </w:p>
@@ -23435,28 +23841,11 @@
           <w:szCs w:val="24"/>
         </w:rPr>
       </w:pPr>
-    </w:p>
-    <w:p>
-      <w:pPr>
-        <w:autoSpaceDE w:val="0"/>
-        <w:autoSpaceDN w:val="0"/>
-        <w:adjustRightInd w:val="0"/>
-        <w:spacing w:after="0" w:line="240" w:lineRule="auto"/>
-        <w:jc w:val="both"/>
-        <w:rPr>
-          <w:rFonts w:ascii="Arial" w:hAnsi="Arial" w:cs="Arial"/>
-          <w:b/>
-          <w:bCs/>
-          <w:sz w:val="24"/>
-          <w:szCs w:val="24"/>
-        </w:rPr>
-      </w:pPr>
       <w:r>
         <w:rPr>
           <w:noProof/>
           <w:lang w:eastAsia="pt-BR"/>
         </w:rPr>
-        <w:lastRenderedPageBreak/>
         <w:drawing>
           <wp:inline distT="0" distB="0" distL="0" distR="0" wp14:anchorId="5E1BD747" wp14:editId="6D1EB2B4">
             <wp:extent cx="5073650" cy="2743200"/>
@@ -23473,7 +23862,7 @@
                     <pic:cNvPicPr/>
                   </pic:nvPicPr>
                   <pic:blipFill rotWithShape="1">
-                    <a:blip r:embed="rId26" cstate="print">
+                    <a:blip r:embed="rId25" cstate="print">
                       <a:extLst>
                         <a:ext uri="{28A0092B-C50C-407E-A947-70E740481C1C}">
                           <a14:useLocalDpi xmlns:a14="http://schemas.microsoft.com/office/drawing/2010/main" val="0"/>
@@ -23623,7 +24012,7 @@
                     <pic:cNvPicPr/>
                   </pic:nvPicPr>
                   <pic:blipFill rotWithShape="1">
-                    <a:blip r:embed="rId27" cstate="print">
+                    <a:blip r:embed="rId26" cstate="print">
                       <a:extLst>
                         <a:ext uri="{28A0092B-C50C-407E-A947-70E740481C1C}">
                           <a14:useLocalDpi xmlns:a14="http://schemas.microsoft.com/office/drawing/2010/main" val="0"/>
@@ -23691,6 +24080,198 @@
     </w:p>
     <w:p>
       <w:pPr>
+        <w:autoSpaceDE w:val="0"/>
+        <w:autoSpaceDN w:val="0"/>
+        <w:adjustRightInd w:val="0"/>
+        <w:spacing w:after="0" w:line="240" w:lineRule="auto"/>
+        <w:jc w:val="both"/>
+        <w:rPr>
+          <w:rFonts w:ascii="Arial" w:hAnsi="Arial" w:cs="Arial"/>
+          <w:b/>
+          <w:bCs/>
+          <w:sz w:val="24"/>
+          <w:szCs w:val="24"/>
+        </w:rPr>
+      </w:pPr>
+    </w:p>
+    <w:p>
+      <w:pPr>
+        <w:autoSpaceDE w:val="0"/>
+        <w:autoSpaceDN w:val="0"/>
+        <w:adjustRightInd w:val="0"/>
+        <w:spacing w:after="0" w:line="240" w:lineRule="auto"/>
+        <w:jc w:val="both"/>
+        <w:rPr>
+          <w:rFonts w:ascii="Arial" w:hAnsi="Arial" w:cs="Arial"/>
+          <w:b/>
+          <w:bCs/>
+          <w:sz w:val="24"/>
+          <w:szCs w:val="24"/>
+        </w:rPr>
+      </w:pPr>
+    </w:p>
+    <w:p>
+      <w:pPr>
+        <w:autoSpaceDE w:val="0"/>
+        <w:autoSpaceDN w:val="0"/>
+        <w:adjustRightInd w:val="0"/>
+        <w:spacing w:after="0" w:line="240" w:lineRule="auto"/>
+        <w:jc w:val="both"/>
+        <w:rPr>
+          <w:rFonts w:ascii="Arial" w:hAnsi="Arial" w:cs="Arial"/>
+          <w:b/>
+          <w:bCs/>
+          <w:sz w:val="24"/>
+          <w:szCs w:val="24"/>
+        </w:rPr>
+      </w:pPr>
+    </w:p>
+    <w:p>
+      <w:pPr>
+        <w:autoSpaceDE w:val="0"/>
+        <w:autoSpaceDN w:val="0"/>
+        <w:adjustRightInd w:val="0"/>
+        <w:spacing w:after="0" w:line="240" w:lineRule="auto"/>
+        <w:jc w:val="both"/>
+        <w:rPr>
+          <w:rFonts w:ascii="Arial" w:hAnsi="Arial" w:cs="Arial"/>
+          <w:b/>
+          <w:bCs/>
+          <w:sz w:val="24"/>
+          <w:szCs w:val="24"/>
+        </w:rPr>
+      </w:pPr>
+    </w:p>
+    <w:p>
+      <w:pPr>
+        <w:autoSpaceDE w:val="0"/>
+        <w:autoSpaceDN w:val="0"/>
+        <w:adjustRightInd w:val="0"/>
+        <w:spacing w:after="0" w:line="240" w:lineRule="auto"/>
+        <w:jc w:val="both"/>
+        <w:rPr>
+          <w:rFonts w:ascii="Arial" w:hAnsi="Arial" w:cs="Arial"/>
+          <w:b/>
+          <w:bCs/>
+          <w:sz w:val="24"/>
+          <w:szCs w:val="24"/>
+        </w:rPr>
+      </w:pPr>
+    </w:p>
+    <w:p>
+      <w:pPr>
+        <w:autoSpaceDE w:val="0"/>
+        <w:autoSpaceDN w:val="0"/>
+        <w:adjustRightInd w:val="0"/>
+        <w:spacing w:after="0" w:line="240" w:lineRule="auto"/>
+        <w:jc w:val="both"/>
+        <w:rPr>
+          <w:rFonts w:ascii="Arial" w:hAnsi="Arial" w:cs="Arial"/>
+          <w:b/>
+          <w:bCs/>
+          <w:sz w:val="24"/>
+          <w:szCs w:val="24"/>
+        </w:rPr>
+      </w:pPr>
+    </w:p>
+    <w:p>
+      <w:pPr>
+        <w:autoSpaceDE w:val="0"/>
+        <w:autoSpaceDN w:val="0"/>
+        <w:adjustRightInd w:val="0"/>
+        <w:spacing w:after="0" w:line="240" w:lineRule="auto"/>
+        <w:jc w:val="both"/>
+        <w:rPr>
+          <w:rFonts w:ascii="Arial" w:hAnsi="Arial" w:cs="Arial"/>
+          <w:b/>
+          <w:bCs/>
+          <w:sz w:val="24"/>
+          <w:szCs w:val="24"/>
+        </w:rPr>
+      </w:pPr>
+    </w:p>
+    <w:p>
+      <w:pPr>
+        <w:autoSpaceDE w:val="0"/>
+        <w:autoSpaceDN w:val="0"/>
+        <w:adjustRightInd w:val="0"/>
+        <w:spacing w:after="0" w:line="240" w:lineRule="auto"/>
+        <w:jc w:val="both"/>
+        <w:rPr>
+          <w:rFonts w:ascii="Arial" w:hAnsi="Arial" w:cs="Arial"/>
+          <w:b/>
+          <w:bCs/>
+          <w:sz w:val="24"/>
+          <w:szCs w:val="24"/>
+        </w:rPr>
+      </w:pPr>
+    </w:p>
+    <w:p>
+      <w:pPr>
+        <w:autoSpaceDE w:val="0"/>
+        <w:autoSpaceDN w:val="0"/>
+        <w:adjustRightInd w:val="0"/>
+        <w:spacing w:after="0" w:line="240" w:lineRule="auto"/>
+        <w:jc w:val="both"/>
+        <w:rPr>
+          <w:rFonts w:ascii="Arial" w:hAnsi="Arial" w:cs="Arial"/>
+          <w:b/>
+          <w:bCs/>
+          <w:sz w:val="24"/>
+          <w:szCs w:val="24"/>
+        </w:rPr>
+      </w:pPr>
+    </w:p>
+    <w:p>
+      <w:pPr>
+        <w:autoSpaceDE w:val="0"/>
+        <w:autoSpaceDN w:val="0"/>
+        <w:adjustRightInd w:val="0"/>
+        <w:spacing w:after="0" w:line="240" w:lineRule="auto"/>
+        <w:jc w:val="both"/>
+        <w:rPr>
+          <w:rFonts w:ascii="Arial" w:hAnsi="Arial" w:cs="Arial"/>
+          <w:b/>
+          <w:bCs/>
+          <w:sz w:val="24"/>
+          <w:szCs w:val="24"/>
+        </w:rPr>
+      </w:pPr>
+    </w:p>
+    <w:p>
+      <w:pPr>
+        <w:autoSpaceDE w:val="0"/>
+        <w:autoSpaceDN w:val="0"/>
+        <w:adjustRightInd w:val="0"/>
+        <w:spacing w:after="0" w:line="240" w:lineRule="auto"/>
+        <w:jc w:val="both"/>
+        <w:rPr>
+          <w:rFonts w:ascii="Arial" w:hAnsi="Arial" w:cs="Arial"/>
+          <w:b/>
+          <w:bCs/>
+          <w:sz w:val="24"/>
+          <w:szCs w:val="24"/>
+        </w:rPr>
+      </w:pPr>
+    </w:p>
+    <w:p>
+      <w:pPr>
+        <w:autoSpaceDE w:val="0"/>
+        <w:autoSpaceDN w:val="0"/>
+        <w:adjustRightInd w:val="0"/>
+        <w:spacing w:after="0" w:line="240" w:lineRule="auto"/>
+        <w:jc w:val="both"/>
+        <w:rPr>
+          <w:rFonts w:ascii="Arial" w:hAnsi="Arial" w:cs="Arial"/>
+          <w:b/>
+          <w:bCs/>
+          <w:sz w:val="24"/>
+          <w:szCs w:val="24"/>
+        </w:rPr>
+      </w:pPr>
+    </w:p>
+    <w:p>
+      <w:pPr>
         <w:pStyle w:val="PargrafodaLista"/>
         <w:numPr>
           <w:ilvl w:val="2"/>
@@ -23718,6 +24299,7 @@
           <w:sz w:val="24"/>
           <w:szCs w:val="24"/>
         </w:rPr>
+        <w:lastRenderedPageBreak/>
         <w:t xml:space="preserve"> Tela Avaliar tarefas</w:t>
       </w:r>
     </w:p>
@@ -23752,22 +24334,6 @@
           <w:szCs w:val="24"/>
         </w:rPr>
       </w:pPr>
-    </w:p>
-    <w:p>
-      <w:pPr>
-        <w:autoSpaceDE w:val="0"/>
-        <w:autoSpaceDN w:val="0"/>
-        <w:adjustRightInd w:val="0"/>
-        <w:spacing w:after="0" w:line="240" w:lineRule="auto"/>
-        <w:jc w:val="both"/>
-        <w:rPr>
-          <w:rFonts w:ascii="Arial" w:hAnsi="Arial" w:cs="Arial"/>
-          <w:b/>
-          <w:bCs/>
-          <w:sz w:val="24"/>
-          <w:szCs w:val="24"/>
-        </w:rPr>
-      </w:pPr>
       <w:r>
         <w:rPr>
           <w:rFonts w:ascii="Arial" w:hAnsi="Arial" w:cs="Arial"/>
@@ -23778,7 +24344,6 @@
           <w:szCs w:val="24"/>
           <w:lang w:eastAsia="pt-BR"/>
         </w:rPr>
-        <w:lastRenderedPageBreak/>
         <w:drawing>
           <wp:inline distT="0" distB="0" distL="0" distR="0" wp14:anchorId="79148DD1" wp14:editId="2491758D">
             <wp:extent cx="5060950" cy="2730500"/>
@@ -23795,7 +24360,7 @@
                     <pic:cNvPicPr/>
                   </pic:nvPicPr>
                   <pic:blipFill rotWithShape="1">
-                    <a:blip r:embed="rId28" cstate="print">
+                    <a:blip r:embed="rId27" cstate="print">
                       <a:extLst>
                         <a:ext uri="{28A0092B-C50C-407E-A947-70E740481C1C}">
                           <a14:useLocalDpi xmlns:a14="http://schemas.microsoft.com/office/drawing/2010/main" val="0"/>
@@ -23946,22 +24511,6 @@
           <w:szCs w:val="24"/>
         </w:rPr>
       </w:pPr>
-    </w:p>
-    <w:p>
-      <w:pPr>
-        <w:autoSpaceDE w:val="0"/>
-        <w:autoSpaceDN w:val="0"/>
-        <w:adjustRightInd w:val="0"/>
-        <w:spacing w:after="0" w:line="240" w:lineRule="auto"/>
-        <w:jc w:val="both"/>
-        <w:rPr>
-          <w:rFonts w:ascii="Arial" w:hAnsi="Arial" w:cs="Arial"/>
-          <w:b/>
-          <w:bCs/>
-          <w:sz w:val="24"/>
-          <w:szCs w:val="24"/>
-        </w:rPr>
-      </w:pPr>
       <w:r>
         <w:rPr>
           <w:rFonts w:ascii="Arial" w:hAnsi="Arial" w:cs="Arial"/>
@@ -23988,7 +24537,7 @@
                     <pic:cNvPicPr/>
                   </pic:nvPicPr>
                   <pic:blipFill rotWithShape="1">
-                    <a:blip r:embed="rId29" cstate="print">
+                    <a:blip r:embed="rId28" cstate="print">
                       <a:extLst>
                         <a:ext uri="{28A0092B-C50C-407E-A947-70E740481C1C}">
                           <a14:useLocalDpi xmlns:a14="http://schemas.microsoft.com/office/drawing/2010/main" val="0"/>
@@ -24038,27 +24587,9 @@
         </w:rPr>
       </w:pPr>
     </w:p>
-    <w:p>
-      <w:pPr>
-        <w:rPr>
-          <w:ins w:id="3" w:author="Colégio Politécnico da UFSM" w:date="2017-08-09T13:01:00Z"/>
-        </w:rPr>
-      </w:pPr>
-    </w:p>
-    <w:p>
-      <w:pPr>
-        <w:rPr>
-          <w:ins w:id="4" w:author="Colégio Politécnico da UFSM" w:date="2017-08-09T13:01:00Z"/>
-        </w:rPr>
-      </w:pPr>
-    </w:p>
-    <w:p>
-      <w:pPr>
-        <w:rPr>
-          <w:ins w:id="5" w:author="Colégio Politécnico da UFSM" w:date="2017-08-09T13:01:00Z"/>
-        </w:rPr>
-      </w:pPr>
-    </w:p>
+    <w:p/>
+    <w:p/>
+    <w:p/>
     <w:p>
       <w:pPr>
         <w:tabs>
@@ -24067,7 +24598,7 @@
       </w:pPr>
     </w:p>
     <w:sectPr>
-      <w:headerReference w:type="default" r:id="rId30"/>
+      <w:headerReference w:type="default" r:id="rId29"/>
       <w:pgSz w:w="11906" w:h="16838"/>
       <w:pgMar w:top="1134" w:right="1701" w:bottom="1418" w:left="1701" w:header="709" w:footer="709" w:gutter="0"/>
       <w:cols w:space="708"/>
@@ -24075,418 +24606,6 @@
     </w:sectPr>
   </w:body>
 </w:document>
-</file>
-
-<file path=word/comments.xml><?xml version="1.0" encoding="utf-8"?>
-<w:comments xmlns:wpc="http://schemas.microsoft.com/office/word/2010/wordprocessingCanvas" xmlns:mc="http://schemas.openxmlformats.org/markup-compatibility/2006" xmlns:o="urn:schemas-microsoft-com:office:office" xmlns:r="http://schemas.openxmlformats.org/officeDocument/2006/relationships" xmlns:m="http://schemas.openxmlformats.org/officeDocument/2006/math" xmlns:v="urn:schemas-microsoft-com:vml" xmlns:wp14="http://schemas.microsoft.com/office/word/2010/wordprocessingDrawing" xmlns:wp="http://schemas.openxmlformats.org/drawingml/2006/wordprocessingDrawing" xmlns:w10="urn:schemas-microsoft-com:office:word" xmlns:w="http://schemas.openxmlformats.org/wordprocessingml/2006/main" xmlns:w14="http://schemas.microsoft.com/office/word/2010/wordml" xmlns:wpg="http://schemas.microsoft.com/office/word/2010/wordprocessingGroup" xmlns:wpi="http://schemas.microsoft.com/office/word/2010/wordprocessingInk" xmlns:wne="http://schemas.microsoft.com/office/word/2006/wordml" xmlns:wps="http://schemas.microsoft.com/office/word/2010/wordprocessingShape" mc:Ignorable="w14 wp14">
-  <w:comment w:id="0" w:author="Colégio Politécnico da UFSM" w:date="2017-08-08T17:49:00Z" w:initials="VGV">
-    <w:p>
-      <w:pPr>
-        <w:pStyle w:val="Default"/>
-        <w:rPr>
-          <w:rFonts w:ascii="Arial" w:hAnsi="Arial" w:cs="Arial"/>
-          <w:i/>
-          <w:iCs/>
-          <w:color w:val="auto"/>
-        </w:rPr>
-      </w:pPr>
-      <w:r>
-        <w:rPr>
-          <w:rStyle w:val="Refdecomentrio"/>
-        </w:rPr>
-        <w:annotationRef/>
-      </w:r>
-      <w:r>
-        <w:rPr>
-          <w:rFonts w:ascii="Arial" w:hAnsi="Arial" w:cs="Arial"/>
-          <w:i/>
-          <w:iCs/>
-          <w:color w:val="auto"/>
-        </w:rPr>
-        <w:t>Lembretes</w:t>
-      </w:r>
-      <w:proofErr w:type="gramStart"/>
-      <w:r>
-        <w:rPr>
-          <w:rFonts w:ascii="Arial" w:hAnsi="Arial" w:cs="Arial"/>
-          <w:i/>
-          <w:iCs/>
-          <w:color w:val="auto"/>
-        </w:rPr>
-        <w:t>:</w:t>
-      </w:r>
-      <w:r>
-        <w:rPr>
-          <w:rFonts w:ascii="Arial" w:hAnsi="Arial" w:cs="Arial"/>
-          <w:i/>
-          <w:iCs/>
-          <w:color w:val="auto"/>
-        </w:rPr>
-        <w:t>.</w:t>
-      </w:r>
-      <w:proofErr w:type="gramEnd"/>
-      <w:r>
-        <w:rPr>
-          <w:rFonts w:ascii="Arial" w:hAnsi="Arial" w:cs="Arial"/>
-          <w:i/>
-          <w:iCs/>
-          <w:color w:val="auto"/>
-        </w:rPr>
-        <w:t xml:space="preserve"> </w:t>
-      </w:r>
-    </w:p>
-    <w:p>
-      <w:pPr>
-        <w:pStyle w:val="Default"/>
-        <w:rPr>
-          <w:rFonts w:ascii="Arial" w:hAnsi="Arial" w:cs="Arial"/>
-          <w:i/>
-          <w:iCs/>
-          <w:color w:val="auto"/>
-        </w:rPr>
-      </w:pPr>
-      <w:r>
-        <w:rPr>
-          <w:rFonts w:ascii="Arial" w:hAnsi="Arial" w:cs="Arial"/>
-          <w:i/>
-          <w:iCs/>
-          <w:color w:val="auto"/>
-        </w:rPr>
-        <w:t xml:space="preserve">Os requisitos podem ser classificados em duas grandes categorias: </w:t>
-      </w:r>
-    </w:p>
-    <w:p>
-      <w:pPr>
-        <w:pStyle w:val="Default"/>
-        <w:rPr>
-          <w:rFonts w:ascii="Arial" w:hAnsi="Arial" w:cs="Arial"/>
-          <w:i/>
-          <w:iCs/>
-          <w:color w:val="auto"/>
-        </w:rPr>
-      </w:pPr>
-      <w:r>
-        <w:rPr>
-          <w:rFonts w:ascii="Arial" w:hAnsi="Arial" w:cs="Arial"/>
-          <w:i/>
-          <w:iCs/>
-          <w:color w:val="auto"/>
-        </w:rPr>
-        <w:t xml:space="preserve">- os requisitos funcionais correspondem à listagem de tudo que o sistema deve fazer; </w:t>
-      </w:r>
-    </w:p>
-    <w:p>
-      <w:pPr>
-        <w:pStyle w:val="Default"/>
-        <w:rPr>
-          <w:rFonts w:ascii="Arial" w:hAnsi="Arial" w:cs="Arial"/>
-          <w:i/>
-          <w:iCs/>
-          <w:color w:val="auto"/>
-        </w:rPr>
-      </w:pPr>
-      <w:r>
-        <w:rPr>
-          <w:rFonts w:ascii="Arial" w:hAnsi="Arial" w:cs="Arial"/>
-          <w:i/>
-          <w:iCs/>
-          <w:color w:val="auto"/>
-        </w:rPr>
-        <w:t xml:space="preserve">- os requisitos </w:t>
-      </w:r>
-      <w:proofErr w:type="gramStart"/>
-      <w:r>
-        <w:rPr>
-          <w:rFonts w:ascii="Arial" w:hAnsi="Arial" w:cs="Arial"/>
-          <w:i/>
-          <w:iCs/>
-          <w:color w:val="auto"/>
-        </w:rPr>
-        <w:t>não-funcionais</w:t>
-      </w:r>
-      <w:proofErr w:type="gramEnd"/>
-      <w:r>
-        <w:rPr>
-          <w:rFonts w:ascii="Arial" w:hAnsi="Arial" w:cs="Arial"/>
-          <w:i/>
-          <w:iCs/>
-          <w:color w:val="auto"/>
-        </w:rPr>
-        <w:t xml:space="preserve"> são restrições colocadas sobre como o sistema deve realizar seus requisitos funcionais. </w:t>
-      </w:r>
-    </w:p>
-    <w:p>
-      <w:pPr>
-        <w:pStyle w:val="Default"/>
-        <w:rPr>
-          <w:rFonts w:ascii="Arial" w:hAnsi="Arial" w:cs="Arial"/>
-          <w:i/>
-          <w:iCs/>
-          <w:color w:val="auto"/>
-        </w:rPr>
-      </w:pPr>
-      <w:r>
-        <w:rPr>
-          <w:rFonts w:ascii="Arial" w:hAnsi="Arial" w:cs="Arial"/>
-          <w:i/>
-          <w:iCs/>
-          <w:color w:val="auto"/>
-        </w:rPr>
-        <w:t>Os requisitos</w:t>
-      </w:r>
-      <w:r>
-        <w:rPr>
-          <w:rFonts w:ascii="Arial" w:hAnsi="Arial" w:cs="Arial"/>
-          <w:i/>
-          <w:iCs/>
-          <w:color w:val="auto"/>
-        </w:rPr>
-        <w:t xml:space="preserve"> </w:t>
-      </w:r>
-      <w:r>
-        <w:rPr>
-          <w:rFonts w:ascii="Arial" w:hAnsi="Arial" w:cs="Arial"/>
-          <w:b/>
-          <w:i/>
-          <w:iCs/>
-          <w:color w:val="auto"/>
-        </w:rPr>
-        <w:t xml:space="preserve">funcionais </w:t>
-      </w:r>
-      <w:r>
-        <w:rPr>
-          <w:rFonts w:ascii="Arial" w:hAnsi="Arial" w:cs="Arial"/>
-          <w:i/>
-          <w:iCs/>
-          <w:color w:val="auto"/>
-        </w:rPr>
-        <w:t>podem ser classificados em dois grupos: a) requisitos funcionais evidentes, que são efetuados com conhecimento do usuário. Esses requisitos usualmente corresponderão a eventos do sistema e respostas do sistema, ou seja, qualquer troca</w:t>
-      </w:r>
-      <w:r>
-        <w:rPr>
-          <w:rFonts w:ascii="Arial" w:hAnsi="Arial" w:cs="Arial"/>
-          <w:i/>
-          <w:iCs/>
-          <w:color w:val="auto"/>
-        </w:rPr>
-        <w:t xml:space="preserve"> de informação que ocorra</w:t>
-      </w:r>
-      <w:r>
-        <w:rPr>
-          <w:rFonts w:ascii="Arial" w:hAnsi="Arial" w:cs="Arial"/>
-          <w:i/>
-          <w:iCs/>
-          <w:color w:val="auto"/>
-        </w:rPr>
-        <w:t xml:space="preserve"> pela interface do sistema com o meio exterior; b) requisitos funcionais ocultos, que são efetuados pelo sistema sem o con</w:t>
-      </w:r>
-      <w:r>
-        <w:rPr>
-          <w:rFonts w:ascii="Arial" w:hAnsi="Arial" w:cs="Arial"/>
-          <w:i/>
-          <w:iCs/>
-          <w:color w:val="auto"/>
-        </w:rPr>
-        <w:t>hecimento explícito do usuário.</w:t>
-      </w:r>
-    </w:p>
-    <w:p>
-      <w:pPr>
-        <w:pStyle w:val="Default"/>
-        <w:rPr>
-          <w:rFonts w:ascii="Arial" w:hAnsi="Arial" w:cs="Arial"/>
-          <w:i/>
-          <w:iCs/>
-          <w:color w:val="auto"/>
-        </w:rPr>
-      </w:pPr>
-      <w:r>
-        <w:rPr>
-          <w:rFonts w:ascii="Arial" w:hAnsi="Arial" w:cs="Arial"/>
-          <w:i/>
-          <w:iCs/>
-          <w:color w:val="auto"/>
-        </w:rPr>
-        <w:t xml:space="preserve">Os requisitos </w:t>
-      </w:r>
-      <w:proofErr w:type="gramStart"/>
-      <w:r>
-        <w:rPr>
-          <w:rFonts w:ascii="Arial" w:hAnsi="Arial" w:cs="Arial"/>
-          <w:b/>
-          <w:i/>
-          <w:iCs/>
-          <w:color w:val="auto"/>
-        </w:rPr>
-        <w:t>não-funcionais</w:t>
-      </w:r>
-      <w:proofErr w:type="gramEnd"/>
-      <w:r>
-        <w:rPr>
-          <w:rFonts w:ascii="Arial" w:hAnsi="Arial" w:cs="Arial"/>
-          <w:i/>
-          <w:iCs/>
-          <w:color w:val="auto"/>
-        </w:rPr>
-        <w:t xml:space="preserve"> podem ser classificados em obrigatórios e desejados, isto é, aqueles que devem ser obtidos de qualquer maneira e aqueles que podem ser obtidos de qualquer maneira e aqueles que podem ser obtidos caso isso não cause maiores transtornos no processo de desenvolvimento. Além disso, os requisitos </w:t>
-      </w:r>
-      <w:proofErr w:type="gramStart"/>
-      <w:r>
-        <w:rPr>
-          <w:rFonts w:ascii="Arial" w:hAnsi="Arial" w:cs="Arial"/>
-          <w:i/>
-          <w:iCs/>
-          <w:color w:val="auto"/>
-        </w:rPr>
-        <w:t>não-funcionais</w:t>
-      </w:r>
-      <w:proofErr w:type="gramEnd"/>
-      <w:r>
-        <w:rPr>
-          <w:rFonts w:ascii="Arial" w:hAnsi="Arial" w:cs="Arial"/>
-          <w:i/>
-          <w:iCs/>
-          <w:color w:val="auto"/>
-        </w:rPr>
-        <w:t xml:space="preserve"> podem ser classificados por atributo: se são requisitos de interface, de implementação, de eficiência, de tolerância a falhas, etc.</w:t>
-      </w:r>
-    </w:p>
-    <w:p>
-      <w:pPr>
-        <w:pStyle w:val="Textodecomentrio"/>
-      </w:pPr>
-    </w:p>
-  </w:comment>
-  <w:comment w:id="2" w:author="Marcos Alexandre Rose Silva" w:date="2017-08-08T17:52:00Z" w:initials="MARS">
-    <w:p>
-      <w:pPr>
-        <w:pStyle w:val="Textodecomentrio"/>
-      </w:pPr>
-      <w:r>
-        <w:rPr>
-          <w:rStyle w:val="Refdecomentrio"/>
-        </w:rPr>
-        <w:annotationRef/>
-      </w:r>
-      <w:r>
-        <w:t>Lembretes:</w:t>
-      </w:r>
-    </w:p>
-    <w:p>
-      <w:pPr>
-        <w:pStyle w:val="Textodecomentrio"/>
-      </w:pPr>
-    </w:p>
-    <w:p>
-      <w:pPr>
-        <w:pStyle w:val="Textodecomentrio"/>
-      </w:pPr>
-      <w:r>
-        <w:t>O protótipo de baixa fidelidade pode ser um desenho feito em um papel que represente a interface do sistema. Neste caso,</w:t>
-      </w:r>
-      <w:proofErr w:type="gramStart"/>
-      <w:r>
-        <w:t xml:space="preserve">  </w:t>
-      </w:r>
-      <w:proofErr w:type="gramEnd"/>
-      <w:r>
-        <w:t xml:space="preserve">é preciso </w:t>
-      </w:r>
-      <w:proofErr w:type="spellStart"/>
-      <w:r>
-        <w:t>escanear</w:t>
-      </w:r>
-      <w:proofErr w:type="spellEnd"/>
-      <w:r>
-        <w:t xml:space="preserve"> ou tirar uma foto para inserir as interfaces neste projeto.</w:t>
-      </w:r>
-    </w:p>
-    <w:p>
-      <w:pPr>
-        <w:pStyle w:val="Textodecomentrio"/>
-      </w:pPr>
-    </w:p>
-    <w:p>
-      <w:pPr>
-        <w:pStyle w:val="Textodecomentrio"/>
-      </w:pPr>
-      <w:r>
-        <w:t xml:space="preserve">O protótipo de média fidelidade pode ser feito utilizando alguma ferramenta computacional para elaborar o desenho das interfaces, como a ferramenta Power Point, </w:t>
-      </w:r>
-      <w:proofErr w:type="spellStart"/>
-      <w:r>
-        <w:t>Pencil</w:t>
-      </w:r>
-      <w:proofErr w:type="spellEnd"/>
-      <w:r>
-        <w:t xml:space="preserve">, etc. Neste caso, é preciso dar um </w:t>
-      </w:r>
-      <w:proofErr w:type="spellStart"/>
-      <w:r>
-        <w:t>print</w:t>
-      </w:r>
-      <w:proofErr w:type="spellEnd"/>
-      <w:r>
-        <w:t xml:space="preserve"> das interfaces para inserir neste projeto.</w:t>
-      </w:r>
-    </w:p>
-    <w:p>
-      <w:pPr>
-        <w:pStyle w:val="Textodecomentrio"/>
-      </w:pPr>
-    </w:p>
-    <w:p>
-      <w:pPr>
-        <w:pStyle w:val="Textodecomentrio"/>
-      </w:pPr>
-      <w:r>
-        <w:t xml:space="preserve">O protótipo de alta fidelidade pode ser feito utilizando alguma ferramenta/tecnologia que será utilizada para desenvolver o sistema, como HTML/CSS, </w:t>
-      </w:r>
-      <w:proofErr w:type="spellStart"/>
-      <w:r>
-        <w:t>Pingendo</w:t>
-      </w:r>
-      <w:proofErr w:type="spellEnd"/>
-      <w:r>
-        <w:t xml:space="preserve">, etc. Neste caso, é preciso dar um </w:t>
-      </w:r>
-      <w:proofErr w:type="spellStart"/>
-      <w:r>
-        <w:t>print</w:t>
-      </w:r>
-      <w:proofErr w:type="spellEnd"/>
-      <w:r>
-        <w:t xml:space="preserve"> das interfaces para inserir neste projeto.</w:t>
-      </w:r>
-    </w:p>
-    <w:p>
-      <w:pPr>
-        <w:pStyle w:val="Textodecomentrio"/>
-      </w:pPr>
-    </w:p>
-    <w:p>
-      <w:pPr>
-        <w:pStyle w:val="Textodecomentrio"/>
-      </w:pPr>
-      <w:r>
-        <w:t>Tenha a certeza que as imagens das interfaces estarão nítidas neste projeto.</w:t>
-      </w:r>
-    </w:p>
-    <w:p>
-      <w:pPr>
-        <w:pStyle w:val="Textodecomentrio"/>
-      </w:pPr>
-    </w:p>
-    <w:p>
-      <w:pPr>
-        <w:pStyle w:val="Textodecomentrio"/>
-      </w:pPr>
-      <w:r>
-        <w:t>Todas as interfaces do sistema devem ser inseridas neste projeto.</w:t>
-      </w:r>
-    </w:p>
-  </w:comment>
-</w:comments>
 </file>
 
 <file path=word/endnotes.xml><?xml version="1.0" encoding="utf-8"?>
@@ -28627,7 +28746,7 @@
 </file>
 
 <file path=customXml/itemProps1.xml><?xml version="1.0" encoding="utf-8"?>
-<ds:datastoreItem xmlns:ds="http://schemas.openxmlformats.org/officeDocument/2006/customXml" ds:itemID="{CA409134-FF4F-4CDF-A470-606395F03BD3}">
+<ds:datastoreItem xmlns:ds="http://schemas.openxmlformats.org/officeDocument/2006/customXml" ds:itemID="{0928563F-9AFD-460B-B4AE-2F26A5B41B9C}">
   <ds:schemaRefs>
     <ds:schemaRef ds:uri="http://schemas.openxmlformats.org/officeDocument/2006/bibliography"/>
   </ds:schemaRefs>

</xml_diff>

<commit_message>
Documento finalizado, mais atualização nas interfaces do prototipo
</commit_message>
<xml_diff>
--- a/Documentação/2_ProjetoIntegrador_PropostaDesenvolvimentoDeSoftware.docx
+++ b/Documentação/2_ProjetoIntegrador_PropostaDesenvolvimentoDeSoftware.docx
@@ -4137,11 +4137,8 @@
         <w:tblLook w:val="0000" w:firstRow="0" w:lastRow="0" w:firstColumn="0" w:lastColumn="0" w:noHBand="0" w:noVBand="0"/>
       </w:tblPr>
       <w:tblGrid>
-        <w:gridCol w:w="2829"/>
-        <w:gridCol w:w="2835"/>
-        <w:gridCol w:w="1275"/>
-        <w:gridCol w:w="284"/>
-        <w:gridCol w:w="1417"/>
+        <w:gridCol w:w="6939"/>
+        <w:gridCol w:w="1701"/>
       </w:tblGrid>
       <w:tr>
         <w:trPr>
@@ -4150,7 +4147,6 @@
         <w:tc>
           <w:tcPr>
             <w:tcW w:w="6939" w:type="dxa"/>
-            <w:gridSpan w:val="3"/>
             <w:tcBorders>
               <w:top w:val="double" w:sz="2" w:space="0" w:color="000000"/>
               <w:bottom w:val="single" w:sz="4" w:space="0" w:color="auto"/>
@@ -4205,7 +4201,6 @@
         <w:tc>
           <w:tcPr>
             <w:tcW w:w="1701" w:type="dxa"/>
-            <w:gridSpan w:val="2"/>
           </w:tcPr>
           <w:p>
             <w:pPr>
@@ -4230,7 +4225,7 @@
         <w:tc>
           <w:tcPr>
             <w:tcW w:w="8640" w:type="dxa"/>
-            <w:gridSpan w:val="5"/>
+            <w:gridSpan w:val="2"/>
           </w:tcPr>
           <w:p>
             <w:pPr>
@@ -4288,355 +4283,7 @@
           </w:p>
         </w:tc>
       </w:tr>
-      <w:tr>
-        <w:trPr>
-          <w:trHeight w:val="360"/>
-        </w:trPr>
-        <w:tc>
-          <w:tcPr>
-            <w:tcW w:w="8640" w:type="dxa"/>
-            <w:gridSpan w:val="5"/>
-            <w:shd w:val="clear" w:color="auto" w:fill="E6E6E6"/>
-          </w:tcPr>
-          <w:p>
-            <w:pPr>
-              <w:snapToGrid w:val="0"/>
-              <w:spacing w:after="0"/>
-              <w:rPr>
-                <w:b/>
-              </w:rPr>
-            </w:pPr>
-            <w:r>
-              <w:rPr>
-                <w:b/>
-              </w:rPr>
-              <w:t xml:space="preserve">Requisitos </w:t>
-            </w:r>
-            <w:proofErr w:type="gramStart"/>
-            <w:r>
-              <w:rPr>
-                <w:b/>
-              </w:rPr>
-              <w:t>não-funcionais</w:t>
-            </w:r>
-            <w:proofErr w:type="gramEnd"/>
-            <w:r>
-              <w:rPr>
-                <w:b/>
-              </w:rPr>
-              <w:t xml:space="preserve"> associados</w:t>
-            </w:r>
-          </w:p>
-        </w:tc>
-      </w:tr>
-      <w:tr>
-        <w:tc>
-          <w:tcPr>
-            <w:tcW w:w="2829" w:type="dxa"/>
-            <w:shd w:val="clear" w:color="auto" w:fill="E6E6E6"/>
-            <w:vAlign w:val="center"/>
-          </w:tcPr>
-          <w:p>
-            <w:pPr>
-              <w:pStyle w:val="Tabela"/>
-              <w:snapToGrid w:val="0"/>
-              <w:jc w:val="center"/>
-              <w:rPr>
-                <w:b/>
-                <w:bCs/>
-              </w:rPr>
-            </w:pPr>
-            <w:r>
-              <w:rPr>
-                <w:b/>
-                <w:bCs/>
-              </w:rPr>
-              <w:t>Nome</w:t>
-            </w:r>
-          </w:p>
-        </w:tc>
-        <w:tc>
-          <w:tcPr>
-            <w:tcW w:w="2835" w:type="dxa"/>
-            <w:shd w:val="clear" w:color="auto" w:fill="E6E6E6"/>
-            <w:vAlign w:val="center"/>
-          </w:tcPr>
-          <w:p>
-            <w:pPr>
-              <w:pStyle w:val="Tabela"/>
-              <w:snapToGrid w:val="0"/>
-              <w:jc w:val="center"/>
-              <w:rPr>
-                <w:b/>
-                <w:bCs/>
-              </w:rPr>
-            </w:pPr>
-            <w:r>
-              <w:rPr>
-                <w:b/>
-                <w:bCs/>
-              </w:rPr>
-              <w:t>Restrição</w:t>
-            </w:r>
-          </w:p>
-        </w:tc>
-        <w:tc>
-          <w:tcPr>
-            <w:tcW w:w="1559" w:type="dxa"/>
-            <w:gridSpan w:val="2"/>
-            <w:shd w:val="clear" w:color="auto" w:fill="E6E6E6"/>
-            <w:vAlign w:val="center"/>
-          </w:tcPr>
-          <w:p>
-            <w:pPr>
-              <w:pStyle w:val="Tabela"/>
-              <w:snapToGrid w:val="0"/>
-              <w:jc w:val="center"/>
-              <w:rPr>
-                <w:b/>
-                <w:bCs/>
-              </w:rPr>
-            </w:pPr>
-            <w:r>
-              <w:rPr>
-                <w:b/>
-                <w:bCs/>
-              </w:rPr>
-              <w:t>Categoria</w:t>
-            </w:r>
-          </w:p>
-        </w:tc>
-        <w:tc>
-          <w:tcPr>
-            <w:tcW w:w="1417" w:type="dxa"/>
-            <w:shd w:val="clear" w:color="auto" w:fill="E6E6E6"/>
-            <w:vAlign w:val="center"/>
-          </w:tcPr>
-          <w:p>
-            <w:pPr>
-              <w:pStyle w:val="Tabela"/>
-              <w:snapToGrid w:val="0"/>
-              <w:jc w:val="center"/>
-              <w:rPr>
-                <w:b/>
-                <w:bCs/>
-              </w:rPr>
-            </w:pPr>
-            <w:r>
-              <w:rPr>
-                <w:b/>
-                <w:bCs/>
-              </w:rPr>
-              <w:t>Desejável</w:t>
-            </w:r>
-          </w:p>
-        </w:tc>
-      </w:tr>
-      <w:tr>
-        <w:trPr>
-          <w:trHeight w:hRule="exact" w:val="1304"/>
-        </w:trPr>
-        <w:tc>
-          <w:tcPr>
-            <w:tcW w:w="2829" w:type="dxa"/>
-          </w:tcPr>
-          <w:p>
-            <w:pPr>
-              <w:snapToGrid w:val="0"/>
-            </w:pPr>
-            <w:proofErr w:type="gramStart"/>
-            <w:r>
-              <w:t>NF</w:t>
-            </w:r>
-            <w:r>
-              <w:t>3</w:t>
-            </w:r>
-            <w:r>
-              <w:t>.</w:t>
-            </w:r>
-            <w:proofErr w:type="gramEnd"/>
-            <w:r>
-              <w:t xml:space="preserve">1 </w:t>
-            </w:r>
-            <w:r>
-              <w:t>Cor do botão</w:t>
-            </w:r>
-          </w:p>
-        </w:tc>
-        <w:tc>
-          <w:tcPr>
-            <w:tcW w:w="2835" w:type="dxa"/>
-          </w:tcPr>
-          <w:p>
-            <w:pPr>
-              <w:snapToGrid w:val="0"/>
-            </w:pPr>
-            <w:r>
-              <w:t xml:space="preserve">Será </w:t>
-            </w:r>
-            <w:r>
-              <w:t>definida</w:t>
-            </w:r>
-            <w:r>
-              <w:t xml:space="preserve"> uma cor diferente dos demais botões</w:t>
-            </w:r>
-          </w:p>
-        </w:tc>
-        <w:tc>
-          <w:tcPr>
-            <w:tcW w:w="1559" w:type="dxa"/>
-            <w:gridSpan w:val="2"/>
-          </w:tcPr>
-          <w:p>
-            <w:pPr>
-              <w:snapToGrid w:val="0"/>
-            </w:pPr>
-            <w:r>
-              <w:t>Usabilidade</w:t>
-            </w:r>
-          </w:p>
-        </w:tc>
-        <w:tc>
-          <w:tcPr>
-            <w:tcW w:w="1417" w:type="dxa"/>
-          </w:tcPr>
-          <w:p>
-            <w:pPr>
-              <w:snapToGrid w:val="0"/>
-              <w:jc w:val="center"/>
-            </w:pPr>
-            <w:proofErr w:type="gramStart"/>
-            <w:r>
-              <w:t xml:space="preserve">(   </w:t>
-            </w:r>
-            <w:proofErr w:type="gramEnd"/>
-            <w:r>
-              <w:t>)</w:t>
-            </w:r>
-          </w:p>
-        </w:tc>
-      </w:tr>
     </w:tbl>
-    <w:p>
-      <w:pPr>
-        <w:pStyle w:val="Default"/>
-        <w:rPr>
-          <w:rFonts w:ascii="Arial" w:hAnsi="Arial" w:cs="Arial"/>
-          <w:i/>
-          <w:color w:val="auto"/>
-          <w:sz w:val="22"/>
-          <w:szCs w:val="22"/>
-        </w:rPr>
-      </w:pPr>
-    </w:p>
-    <w:p>
-      <w:pPr>
-        <w:pStyle w:val="Default"/>
-        <w:rPr>
-          <w:rFonts w:ascii="Arial" w:hAnsi="Arial" w:cs="Arial"/>
-          <w:i/>
-          <w:color w:val="auto"/>
-          <w:sz w:val="22"/>
-          <w:szCs w:val="22"/>
-        </w:rPr>
-      </w:pPr>
-    </w:p>
-    <w:p>
-      <w:pPr>
-        <w:pStyle w:val="Default"/>
-        <w:rPr>
-          <w:rFonts w:ascii="Arial" w:hAnsi="Arial" w:cs="Arial"/>
-          <w:i/>
-          <w:color w:val="auto"/>
-          <w:sz w:val="22"/>
-          <w:szCs w:val="22"/>
-        </w:rPr>
-      </w:pPr>
-    </w:p>
-    <w:p>
-      <w:pPr>
-        <w:pStyle w:val="Default"/>
-        <w:rPr>
-          <w:rFonts w:ascii="Arial" w:hAnsi="Arial" w:cs="Arial"/>
-          <w:i/>
-          <w:color w:val="auto"/>
-          <w:sz w:val="22"/>
-          <w:szCs w:val="22"/>
-        </w:rPr>
-      </w:pPr>
-    </w:p>
-    <w:p>
-      <w:pPr>
-        <w:pStyle w:val="Default"/>
-        <w:rPr>
-          <w:rFonts w:ascii="Arial" w:hAnsi="Arial" w:cs="Arial"/>
-          <w:i/>
-          <w:color w:val="auto"/>
-          <w:sz w:val="22"/>
-          <w:szCs w:val="22"/>
-        </w:rPr>
-      </w:pPr>
-    </w:p>
-    <w:p>
-      <w:pPr>
-        <w:pStyle w:val="Default"/>
-        <w:rPr>
-          <w:rFonts w:ascii="Arial" w:hAnsi="Arial" w:cs="Arial"/>
-          <w:i/>
-          <w:color w:val="auto"/>
-          <w:sz w:val="22"/>
-          <w:szCs w:val="22"/>
-        </w:rPr>
-      </w:pPr>
-    </w:p>
-    <w:p>
-      <w:pPr>
-        <w:pStyle w:val="Default"/>
-        <w:rPr>
-          <w:rFonts w:ascii="Arial" w:hAnsi="Arial" w:cs="Arial"/>
-          <w:i/>
-          <w:color w:val="auto"/>
-          <w:sz w:val="22"/>
-          <w:szCs w:val="22"/>
-        </w:rPr>
-      </w:pPr>
-    </w:p>
-    <w:p>
-      <w:pPr>
-        <w:pStyle w:val="Default"/>
-        <w:rPr>
-          <w:rFonts w:ascii="Arial" w:hAnsi="Arial" w:cs="Arial"/>
-          <w:i/>
-          <w:color w:val="auto"/>
-          <w:sz w:val="22"/>
-          <w:szCs w:val="22"/>
-        </w:rPr>
-      </w:pPr>
-    </w:p>
-    <w:p>
-      <w:pPr>
-        <w:pStyle w:val="Default"/>
-        <w:rPr>
-          <w:rFonts w:ascii="Arial" w:hAnsi="Arial" w:cs="Arial"/>
-          <w:i/>
-          <w:color w:val="auto"/>
-          <w:sz w:val="22"/>
-          <w:szCs w:val="22"/>
-        </w:rPr>
-      </w:pPr>
-    </w:p>
-    <w:p>
-      <w:pPr>
-        <w:pStyle w:val="Default"/>
-        <w:rPr>
-          <w:rFonts w:ascii="Arial" w:hAnsi="Arial" w:cs="Arial"/>
-          <w:i/>
-          <w:color w:val="auto"/>
-          <w:sz w:val="22"/>
-          <w:szCs w:val="22"/>
-        </w:rPr>
-      </w:pPr>
-    </w:p>
     <w:p>
       <w:pPr>
         <w:pStyle w:val="Default"/>
@@ -4708,7 +4355,6 @@
               <w:rPr>
                 <w:b/>
               </w:rPr>
-              <w:lastRenderedPageBreak/>
               <w:t>F</w:t>
             </w:r>
             <w:r>
@@ -5031,6 +4677,30 @@
         </w:tc>
       </w:tr>
     </w:tbl>
+    <w:p>
+      <w:pPr>
+        <w:pStyle w:val="Default"/>
+        <w:rPr>
+          <w:rFonts w:ascii="Arial" w:hAnsi="Arial" w:cs="Arial"/>
+          <w:i/>
+          <w:color w:val="auto"/>
+          <w:sz w:val="22"/>
+          <w:szCs w:val="22"/>
+        </w:rPr>
+      </w:pPr>
+    </w:p>
+    <w:p>
+      <w:pPr>
+        <w:pStyle w:val="Default"/>
+        <w:rPr>
+          <w:rFonts w:ascii="Arial" w:hAnsi="Arial" w:cs="Arial"/>
+          <w:i/>
+          <w:color w:val="auto"/>
+          <w:sz w:val="22"/>
+          <w:szCs w:val="22"/>
+        </w:rPr>
+      </w:pPr>
+    </w:p>
     <w:p>
       <w:pPr>
         <w:pStyle w:val="Default"/>
@@ -5090,6 +4760,7 @@
               <w:rPr>
                 <w:b/>
               </w:rPr>
+              <w:lastRenderedPageBreak/>
               <w:t>F</w:t>
             </w:r>
             <w:r>
@@ -5783,102 +5454,6 @@
         </w:rPr>
       </w:pPr>
     </w:p>
-    <w:p>
-      <w:pPr>
-        <w:pStyle w:val="Default"/>
-        <w:rPr>
-          <w:rFonts w:ascii="Arial" w:hAnsi="Arial" w:cs="Arial"/>
-          <w:i/>
-          <w:color w:val="auto"/>
-          <w:sz w:val="22"/>
-          <w:szCs w:val="22"/>
-        </w:rPr>
-      </w:pPr>
-    </w:p>
-    <w:p>
-      <w:pPr>
-        <w:pStyle w:val="Default"/>
-        <w:rPr>
-          <w:rFonts w:ascii="Arial" w:hAnsi="Arial" w:cs="Arial"/>
-          <w:i/>
-          <w:color w:val="auto"/>
-          <w:sz w:val="22"/>
-          <w:szCs w:val="22"/>
-        </w:rPr>
-      </w:pPr>
-    </w:p>
-    <w:p>
-      <w:pPr>
-        <w:pStyle w:val="Default"/>
-        <w:rPr>
-          <w:rFonts w:ascii="Arial" w:hAnsi="Arial" w:cs="Arial"/>
-          <w:i/>
-          <w:color w:val="auto"/>
-          <w:sz w:val="22"/>
-          <w:szCs w:val="22"/>
-        </w:rPr>
-      </w:pPr>
-    </w:p>
-    <w:p>
-      <w:pPr>
-        <w:pStyle w:val="Default"/>
-        <w:rPr>
-          <w:rFonts w:ascii="Arial" w:hAnsi="Arial" w:cs="Arial"/>
-          <w:i/>
-          <w:color w:val="auto"/>
-          <w:sz w:val="22"/>
-          <w:szCs w:val="22"/>
-        </w:rPr>
-      </w:pPr>
-    </w:p>
-    <w:p>
-      <w:pPr>
-        <w:pStyle w:val="Default"/>
-        <w:rPr>
-          <w:rFonts w:ascii="Arial" w:hAnsi="Arial" w:cs="Arial"/>
-          <w:i/>
-          <w:color w:val="auto"/>
-          <w:sz w:val="22"/>
-          <w:szCs w:val="22"/>
-        </w:rPr>
-      </w:pPr>
-    </w:p>
-    <w:p>
-      <w:pPr>
-        <w:pStyle w:val="Default"/>
-        <w:rPr>
-          <w:rFonts w:ascii="Arial" w:hAnsi="Arial" w:cs="Arial"/>
-          <w:i/>
-          <w:color w:val="auto"/>
-          <w:sz w:val="22"/>
-          <w:szCs w:val="22"/>
-        </w:rPr>
-      </w:pPr>
-    </w:p>
-    <w:p>
-      <w:pPr>
-        <w:pStyle w:val="Default"/>
-        <w:rPr>
-          <w:rFonts w:ascii="Arial" w:hAnsi="Arial" w:cs="Arial"/>
-          <w:i/>
-          <w:color w:val="auto"/>
-          <w:sz w:val="22"/>
-          <w:szCs w:val="22"/>
-        </w:rPr>
-      </w:pPr>
-    </w:p>
-    <w:p>
-      <w:pPr>
-        <w:pStyle w:val="Default"/>
-        <w:rPr>
-          <w:rFonts w:ascii="Arial" w:hAnsi="Arial" w:cs="Arial"/>
-          <w:i/>
-          <w:color w:val="auto"/>
-          <w:sz w:val="22"/>
-          <w:szCs w:val="22"/>
-        </w:rPr>
-      </w:pPr>
-    </w:p>
     <w:tbl>
       <w:tblPr>
         <w:tblW w:w="8640" w:type="dxa"/>
@@ -5926,7 +5501,6 @@
               <w:rPr>
                 <w:b/>
               </w:rPr>
-              <w:lastRenderedPageBreak/>
               <w:t>F</w:t>
             </w:r>
             <w:r>
@@ -6318,6 +5892,28 @@
         </w:tc>
       </w:tr>
     </w:tbl>
+    <w:p>
+      <w:pPr>
+        <w:pStyle w:val="Default"/>
+        <w:rPr>
+          <w:rFonts w:ascii="Arial" w:hAnsi="Arial" w:cs="Arial"/>
+          <w:b/>
+          <w:bCs/>
+          <w:color w:val="auto"/>
+        </w:rPr>
+      </w:pPr>
+    </w:p>
+    <w:p>
+      <w:pPr>
+        <w:pStyle w:val="Default"/>
+        <w:rPr>
+          <w:rFonts w:ascii="Arial" w:hAnsi="Arial" w:cs="Arial"/>
+          <w:b/>
+          <w:bCs/>
+          <w:color w:val="auto"/>
+        </w:rPr>
+      </w:pPr>
+    </w:p>
     <w:p>
       <w:pPr>
         <w:pStyle w:val="Default"/>
@@ -6376,6 +5972,7 @@
               <w:rPr>
                 <w:b/>
               </w:rPr>
+              <w:lastRenderedPageBreak/>
               <w:t>F8 Verificar Tarefas canceladas</w:t>
             </w:r>
           </w:p>
@@ -6652,182 +6249,6 @@
         </w:tc>
       </w:tr>
     </w:tbl>
-    <w:p>
-      <w:pPr>
-        <w:pStyle w:val="Default"/>
-        <w:rPr>
-          <w:rFonts w:ascii="Arial" w:hAnsi="Arial" w:cs="Arial"/>
-          <w:b/>
-          <w:bCs/>
-          <w:color w:val="auto"/>
-        </w:rPr>
-      </w:pPr>
-    </w:p>
-    <w:p>
-      <w:pPr>
-        <w:pStyle w:val="Default"/>
-        <w:rPr>
-          <w:rFonts w:ascii="Arial" w:hAnsi="Arial" w:cs="Arial"/>
-          <w:b/>
-          <w:bCs/>
-          <w:color w:val="auto"/>
-        </w:rPr>
-      </w:pPr>
-    </w:p>
-    <w:p>
-      <w:pPr>
-        <w:pStyle w:val="Default"/>
-        <w:rPr>
-          <w:rFonts w:ascii="Arial" w:hAnsi="Arial" w:cs="Arial"/>
-          <w:b/>
-          <w:bCs/>
-          <w:color w:val="auto"/>
-        </w:rPr>
-      </w:pPr>
-    </w:p>
-    <w:p>
-      <w:pPr>
-        <w:pStyle w:val="Default"/>
-        <w:rPr>
-          <w:rFonts w:ascii="Arial" w:hAnsi="Arial" w:cs="Arial"/>
-          <w:b/>
-          <w:bCs/>
-          <w:color w:val="auto"/>
-        </w:rPr>
-      </w:pPr>
-    </w:p>
-    <w:p>
-      <w:pPr>
-        <w:pStyle w:val="Default"/>
-        <w:rPr>
-          <w:rFonts w:ascii="Arial" w:hAnsi="Arial" w:cs="Arial"/>
-          <w:b/>
-          <w:bCs/>
-          <w:color w:val="auto"/>
-        </w:rPr>
-      </w:pPr>
-    </w:p>
-    <w:p>
-      <w:pPr>
-        <w:pStyle w:val="Default"/>
-        <w:rPr>
-          <w:rFonts w:ascii="Arial" w:hAnsi="Arial" w:cs="Arial"/>
-          <w:b/>
-          <w:bCs/>
-          <w:color w:val="auto"/>
-        </w:rPr>
-      </w:pPr>
-    </w:p>
-    <w:p>
-      <w:pPr>
-        <w:pStyle w:val="Default"/>
-        <w:rPr>
-          <w:rFonts w:ascii="Arial" w:hAnsi="Arial" w:cs="Arial"/>
-          <w:b/>
-          <w:bCs/>
-          <w:color w:val="auto"/>
-        </w:rPr>
-      </w:pPr>
-    </w:p>
-    <w:p>
-      <w:pPr>
-        <w:pStyle w:val="Default"/>
-        <w:rPr>
-          <w:rFonts w:ascii="Arial" w:hAnsi="Arial" w:cs="Arial"/>
-          <w:b/>
-          <w:bCs/>
-          <w:color w:val="auto"/>
-        </w:rPr>
-      </w:pPr>
-    </w:p>
-    <w:p>
-      <w:pPr>
-        <w:pStyle w:val="Default"/>
-        <w:rPr>
-          <w:rFonts w:ascii="Arial" w:hAnsi="Arial" w:cs="Arial"/>
-          <w:b/>
-          <w:bCs/>
-          <w:color w:val="auto"/>
-        </w:rPr>
-      </w:pPr>
-    </w:p>
-    <w:p>
-      <w:pPr>
-        <w:pStyle w:val="Default"/>
-        <w:rPr>
-          <w:rFonts w:ascii="Arial" w:hAnsi="Arial" w:cs="Arial"/>
-          <w:b/>
-          <w:bCs/>
-          <w:color w:val="auto"/>
-        </w:rPr>
-      </w:pPr>
-    </w:p>
-    <w:p>
-      <w:pPr>
-        <w:pStyle w:val="Default"/>
-        <w:rPr>
-          <w:rFonts w:ascii="Arial" w:hAnsi="Arial" w:cs="Arial"/>
-          <w:b/>
-          <w:bCs/>
-          <w:color w:val="auto"/>
-        </w:rPr>
-      </w:pPr>
-    </w:p>
-    <w:p>
-      <w:pPr>
-        <w:pStyle w:val="Default"/>
-        <w:rPr>
-          <w:rFonts w:ascii="Arial" w:hAnsi="Arial" w:cs="Arial"/>
-          <w:b/>
-          <w:bCs/>
-          <w:color w:val="auto"/>
-        </w:rPr>
-      </w:pPr>
-    </w:p>
-    <w:p>
-      <w:pPr>
-        <w:pStyle w:val="Default"/>
-        <w:rPr>
-          <w:rFonts w:ascii="Arial" w:hAnsi="Arial" w:cs="Arial"/>
-          <w:b/>
-          <w:bCs/>
-          <w:color w:val="auto"/>
-        </w:rPr>
-      </w:pPr>
-    </w:p>
-    <w:p>
-      <w:pPr>
-        <w:pStyle w:val="Default"/>
-        <w:rPr>
-          <w:rFonts w:ascii="Arial" w:hAnsi="Arial" w:cs="Arial"/>
-          <w:b/>
-          <w:bCs/>
-          <w:color w:val="auto"/>
-        </w:rPr>
-      </w:pPr>
-    </w:p>
-    <w:p>
-      <w:pPr>
-        <w:pStyle w:val="Default"/>
-        <w:rPr>
-          <w:rFonts w:ascii="Arial" w:hAnsi="Arial" w:cs="Arial"/>
-          <w:b/>
-          <w:bCs/>
-          <w:color w:val="auto"/>
-        </w:rPr>
-      </w:pPr>
-    </w:p>
-    <w:p>
-      <w:pPr>
-        <w:pStyle w:val="Default"/>
-        <w:rPr>
-          <w:rFonts w:ascii="Arial" w:hAnsi="Arial" w:cs="Arial"/>
-          <w:b/>
-          <w:bCs/>
-          <w:color w:val="auto"/>
-        </w:rPr>
-      </w:pPr>
-    </w:p>
     <w:p>
       <w:pPr>
         <w:pStyle w:val="Default"/>
@@ -6897,7 +6318,6 @@
               <w:rPr>
                 <w:b/>
               </w:rPr>
-              <w:lastRenderedPageBreak/>
               <w:t>F9 Controle de Acesso</w:t>
             </w:r>
           </w:p>
@@ -7607,6 +7027,7 @@
               <w:rPr>
                 <w:b/>
               </w:rPr>
+              <w:lastRenderedPageBreak/>
               <w:t xml:space="preserve">F13 Buscar tarefas diárias e mensais, e atualizar suas </w:t>
             </w:r>
             <w:proofErr w:type="gramStart"/>
@@ -7707,83 +7128,6 @@
     <w:p>
       <w:pPr>
         <w:pStyle w:val="Default"/>
-        <w:rPr>
-          <w:rFonts w:ascii="Arial" w:hAnsi="Arial" w:cs="Arial"/>
-          <w:b/>
-          <w:bCs/>
-          <w:color w:val="auto"/>
-        </w:rPr>
-      </w:pPr>
-    </w:p>
-    <w:p>
-      <w:pPr>
-        <w:pStyle w:val="Default"/>
-        <w:rPr>
-          <w:rFonts w:ascii="Arial" w:hAnsi="Arial" w:cs="Arial"/>
-          <w:b/>
-          <w:bCs/>
-          <w:color w:val="auto"/>
-        </w:rPr>
-      </w:pPr>
-    </w:p>
-    <w:p>
-      <w:pPr>
-        <w:pStyle w:val="Default"/>
-        <w:rPr>
-          <w:rFonts w:ascii="Arial" w:hAnsi="Arial" w:cs="Arial"/>
-          <w:b/>
-          <w:bCs/>
-          <w:color w:val="auto"/>
-        </w:rPr>
-      </w:pPr>
-    </w:p>
-    <w:p>
-      <w:pPr>
-        <w:pStyle w:val="Default"/>
-        <w:rPr>
-          <w:rFonts w:ascii="Arial" w:hAnsi="Arial" w:cs="Arial"/>
-          <w:b/>
-          <w:bCs/>
-          <w:color w:val="auto"/>
-        </w:rPr>
-      </w:pPr>
-    </w:p>
-    <w:p>
-      <w:pPr>
-        <w:pStyle w:val="Default"/>
-        <w:rPr>
-          <w:rFonts w:ascii="Arial" w:hAnsi="Arial" w:cs="Arial"/>
-          <w:b/>
-          <w:bCs/>
-          <w:color w:val="auto"/>
-        </w:rPr>
-      </w:pPr>
-    </w:p>
-    <w:p>
-      <w:pPr>
-        <w:pStyle w:val="Default"/>
-        <w:rPr>
-          <w:rFonts w:ascii="Arial" w:hAnsi="Arial" w:cs="Arial"/>
-          <w:b/>
-          <w:bCs/>
-          <w:color w:val="auto"/>
-        </w:rPr>
-      </w:pPr>
-    </w:p>
-    <w:p>
-      <w:pPr>
-        <w:pStyle w:val="Default"/>
-        <w:rPr>
-          <w:rFonts w:ascii="Arial" w:hAnsi="Arial" w:cs="Arial"/>
-          <w:b/>
-          <w:bCs/>
-          <w:color w:val="auto"/>
-        </w:rPr>
-      </w:pPr>
-    </w:p>
-    <w:p>
-      <w:pPr>
-        <w:pStyle w:val="Default"/>
         <w:numPr>
           <w:ilvl w:val="1"/>
           <w:numId w:val="1"/>
@@ -7802,7 +7146,6 @@
           <w:bCs/>
           <w:color w:val="auto"/>
         </w:rPr>
-        <w:lastRenderedPageBreak/>
         <w:t xml:space="preserve"> Requisitos </w:t>
       </w:r>
       <w:r>
@@ -8420,6 +7763,342 @@
     </w:p>
     <w:p>
       <w:pPr>
+        <w:autoSpaceDE w:val="0"/>
+        <w:autoSpaceDN w:val="0"/>
+        <w:adjustRightInd w:val="0"/>
+        <w:spacing w:after="0" w:line="240" w:lineRule="auto"/>
+        <w:jc w:val="both"/>
+        <w:rPr>
+          <w:rFonts w:ascii="Arial" w:hAnsi="Arial" w:cs="Arial"/>
+          <w:b/>
+          <w:bCs/>
+          <w:sz w:val="24"/>
+          <w:szCs w:val="24"/>
+        </w:rPr>
+      </w:pPr>
+    </w:p>
+    <w:p>
+      <w:pPr>
+        <w:autoSpaceDE w:val="0"/>
+        <w:autoSpaceDN w:val="0"/>
+        <w:adjustRightInd w:val="0"/>
+        <w:spacing w:after="0" w:line="240" w:lineRule="auto"/>
+        <w:jc w:val="both"/>
+        <w:rPr>
+          <w:rFonts w:ascii="Arial" w:hAnsi="Arial" w:cs="Arial"/>
+          <w:b/>
+          <w:bCs/>
+          <w:sz w:val="24"/>
+          <w:szCs w:val="24"/>
+        </w:rPr>
+      </w:pPr>
+    </w:p>
+    <w:p>
+      <w:pPr>
+        <w:autoSpaceDE w:val="0"/>
+        <w:autoSpaceDN w:val="0"/>
+        <w:adjustRightInd w:val="0"/>
+        <w:spacing w:after="0" w:line="240" w:lineRule="auto"/>
+        <w:jc w:val="both"/>
+        <w:rPr>
+          <w:rFonts w:ascii="Arial" w:hAnsi="Arial" w:cs="Arial"/>
+          <w:b/>
+          <w:bCs/>
+          <w:sz w:val="24"/>
+          <w:szCs w:val="24"/>
+        </w:rPr>
+      </w:pPr>
+    </w:p>
+    <w:p>
+      <w:pPr>
+        <w:autoSpaceDE w:val="0"/>
+        <w:autoSpaceDN w:val="0"/>
+        <w:adjustRightInd w:val="0"/>
+        <w:spacing w:after="0" w:line="240" w:lineRule="auto"/>
+        <w:jc w:val="both"/>
+        <w:rPr>
+          <w:rFonts w:ascii="Arial" w:hAnsi="Arial" w:cs="Arial"/>
+          <w:b/>
+          <w:bCs/>
+          <w:sz w:val="24"/>
+          <w:szCs w:val="24"/>
+        </w:rPr>
+      </w:pPr>
+    </w:p>
+    <w:p>
+      <w:pPr>
+        <w:autoSpaceDE w:val="0"/>
+        <w:autoSpaceDN w:val="0"/>
+        <w:adjustRightInd w:val="0"/>
+        <w:spacing w:after="0" w:line="240" w:lineRule="auto"/>
+        <w:jc w:val="both"/>
+        <w:rPr>
+          <w:rFonts w:ascii="Arial" w:hAnsi="Arial" w:cs="Arial"/>
+          <w:b/>
+          <w:bCs/>
+          <w:sz w:val="24"/>
+          <w:szCs w:val="24"/>
+        </w:rPr>
+      </w:pPr>
+    </w:p>
+    <w:p>
+      <w:pPr>
+        <w:autoSpaceDE w:val="0"/>
+        <w:autoSpaceDN w:val="0"/>
+        <w:adjustRightInd w:val="0"/>
+        <w:spacing w:after="0" w:line="240" w:lineRule="auto"/>
+        <w:jc w:val="both"/>
+        <w:rPr>
+          <w:rFonts w:ascii="Arial" w:hAnsi="Arial" w:cs="Arial"/>
+          <w:b/>
+          <w:bCs/>
+          <w:sz w:val="24"/>
+          <w:szCs w:val="24"/>
+        </w:rPr>
+      </w:pPr>
+    </w:p>
+    <w:p>
+      <w:pPr>
+        <w:autoSpaceDE w:val="0"/>
+        <w:autoSpaceDN w:val="0"/>
+        <w:adjustRightInd w:val="0"/>
+        <w:spacing w:after="0" w:line="240" w:lineRule="auto"/>
+        <w:jc w:val="both"/>
+        <w:rPr>
+          <w:rFonts w:ascii="Arial" w:hAnsi="Arial" w:cs="Arial"/>
+          <w:b/>
+          <w:bCs/>
+          <w:sz w:val="24"/>
+          <w:szCs w:val="24"/>
+        </w:rPr>
+      </w:pPr>
+    </w:p>
+    <w:p>
+      <w:pPr>
+        <w:autoSpaceDE w:val="0"/>
+        <w:autoSpaceDN w:val="0"/>
+        <w:adjustRightInd w:val="0"/>
+        <w:spacing w:after="0" w:line="240" w:lineRule="auto"/>
+        <w:jc w:val="both"/>
+        <w:rPr>
+          <w:rFonts w:ascii="Arial" w:hAnsi="Arial" w:cs="Arial"/>
+          <w:b/>
+          <w:bCs/>
+          <w:sz w:val="24"/>
+          <w:szCs w:val="24"/>
+        </w:rPr>
+      </w:pPr>
+    </w:p>
+    <w:p>
+      <w:pPr>
+        <w:autoSpaceDE w:val="0"/>
+        <w:autoSpaceDN w:val="0"/>
+        <w:adjustRightInd w:val="0"/>
+        <w:spacing w:after="0" w:line="240" w:lineRule="auto"/>
+        <w:jc w:val="both"/>
+        <w:rPr>
+          <w:rFonts w:ascii="Arial" w:hAnsi="Arial" w:cs="Arial"/>
+          <w:b/>
+          <w:bCs/>
+          <w:sz w:val="24"/>
+          <w:szCs w:val="24"/>
+        </w:rPr>
+      </w:pPr>
+    </w:p>
+    <w:p>
+      <w:pPr>
+        <w:autoSpaceDE w:val="0"/>
+        <w:autoSpaceDN w:val="0"/>
+        <w:adjustRightInd w:val="0"/>
+        <w:spacing w:after="0" w:line="240" w:lineRule="auto"/>
+        <w:jc w:val="both"/>
+        <w:rPr>
+          <w:rFonts w:ascii="Arial" w:hAnsi="Arial" w:cs="Arial"/>
+          <w:b/>
+          <w:bCs/>
+          <w:sz w:val="24"/>
+          <w:szCs w:val="24"/>
+        </w:rPr>
+      </w:pPr>
+    </w:p>
+    <w:p>
+      <w:pPr>
+        <w:autoSpaceDE w:val="0"/>
+        <w:autoSpaceDN w:val="0"/>
+        <w:adjustRightInd w:val="0"/>
+        <w:spacing w:after="0" w:line="240" w:lineRule="auto"/>
+        <w:jc w:val="both"/>
+        <w:rPr>
+          <w:rFonts w:ascii="Arial" w:hAnsi="Arial" w:cs="Arial"/>
+          <w:b/>
+          <w:bCs/>
+          <w:sz w:val="24"/>
+          <w:szCs w:val="24"/>
+        </w:rPr>
+      </w:pPr>
+    </w:p>
+    <w:p>
+      <w:pPr>
+        <w:autoSpaceDE w:val="0"/>
+        <w:autoSpaceDN w:val="0"/>
+        <w:adjustRightInd w:val="0"/>
+        <w:spacing w:after="0" w:line="240" w:lineRule="auto"/>
+        <w:jc w:val="both"/>
+        <w:rPr>
+          <w:rFonts w:ascii="Arial" w:hAnsi="Arial" w:cs="Arial"/>
+          <w:b/>
+          <w:bCs/>
+          <w:sz w:val="24"/>
+          <w:szCs w:val="24"/>
+        </w:rPr>
+      </w:pPr>
+    </w:p>
+    <w:p>
+      <w:pPr>
+        <w:autoSpaceDE w:val="0"/>
+        <w:autoSpaceDN w:val="0"/>
+        <w:adjustRightInd w:val="0"/>
+        <w:spacing w:after="0" w:line="240" w:lineRule="auto"/>
+        <w:jc w:val="both"/>
+        <w:rPr>
+          <w:rFonts w:ascii="Arial" w:hAnsi="Arial" w:cs="Arial"/>
+          <w:b/>
+          <w:bCs/>
+          <w:sz w:val="24"/>
+          <w:szCs w:val="24"/>
+        </w:rPr>
+      </w:pPr>
+    </w:p>
+    <w:p>
+      <w:pPr>
+        <w:autoSpaceDE w:val="0"/>
+        <w:autoSpaceDN w:val="0"/>
+        <w:adjustRightInd w:val="0"/>
+        <w:spacing w:after="0" w:line="240" w:lineRule="auto"/>
+        <w:jc w:val="both"/>
+        <w:rPr>
+          <w:rFonts w:ascii="Arial" w:hAnsi="Arial" w:cs="Arial"/>
+          <w:b/>
+          <w:bCs/>
+          <w:sz w:val="24"/>
+          <w:szCs w:val="24"/>
+        </w:rPr>
+      </w:pPr>
+    </w:p>
+    <w:p>
+      <w:pPr>
+        <w:autoSpaceDE w:val="0"/>
+        <w:autoSpaceDN w:val="0"/>
+        <w:adjustRightInd w:val="0"/>
+        <w:spacing w:after="0" w:line="240" w:lineRule="auto"/>
+        <w:jc w:val="both"/>
+        <w:rPr>
+          <w:rFonts w:ascii="Arial" w:hAnsi="Arial" w:cs="Arial"/>
+          <w:b/>
+          <w:bCs/>
+          <w:sz w:val="24"/>
+          <w:szCs w:val="24"/>
+        </w:rPr>
+      </w:pPr>
+    </w:p>
+    <w:p>
+      <w:pPr>
+        <w:autoSpaceDE w:val="0"/>
+        <w:autoSpaceDN w:val="0"/>
+        <w:adjustRightInd w:val="0"/>
+        <w:spacing w:after="0" w:line="240" w:lineRule="auto"/>
+        <w:jc w:val="both"/>
+        <w:rPr>
+          <w:rFonts w:ascii="Arial" w:hAnsi="Arial" w:cs="Arial"/>
+          <w:b/>
+          <w:bCs/>
+          <w:sz w:val="24"/>
+          <w:szCs w:val="24"/>
+        </w:rPr>
+      </w:pPr>
+    </w:p>
+    <w:p>
+      <w:pPr>
+        <w:autoSpaceDE w:val="0"/>
+        <w:autoSpaceDN w:val="0"/>
+        <w:adjustRightInd w:val="0"/>
+        <w:spacing w:after="0" w:line="240" w:lineRule="auto"/>
+        <w:jc w:val="both"/>
+        <w:rPr>
+          <w:rFonts w:ascii="Arial" w:hAnsi="Arial" w:cs="Arial"/>
+          <w:b/>
+          <w:bCs/>
+          <w:sz w:val="24"/>
+          <w:szCs w:val="24"/>
+        </w:rPr>
+      </w:pPr>
+    </w:p>
+    <w:p>
+      <w:pPr>
+        <w:autoSpaceDE w:val="0"/>
+        <w:autoSpaceDN w:val="0"/>
+        <w:adjustRightInd w:val="0"/>
+        <w:spacing w:after="0" w:line="240" w:lineRule="auto"/>
+        <w:jc w:val="both"/>
+        <w:rPr>
+          <w:rFonts w:ascii="Arial" w:hAnsi="Arial" w:cs="Arial"/>
+          <w:b/>
+          <w:bCs/>
+          <w:sz w:val="24"/>
+          <w:szCs w:val="24"/>
+        </w:rPr>
+      </w:pPr>
+    </w:p>
+    <w:p>
+      <w:pPr>
+        <w:autoSpaceDE w:val="0"/>
+        <w:autoSpaceDN w:val="0"/>
+        <w:adjustRightInd w:val="0"/>
+        <w:spacing w:after="0" w:line="240" w:lineRule="auto"/>
+        <w:jc w:val="both"/>
+        <w:rPr>
+          <w:rFonts w:ascii="Arial" w:hAnsi="Arial" w:cs="Arial"/>
+          <w:b/>
+          <w:bCs/>
+          <w:sz w:val="24"/>
+          <w:szCs w:val="24"/>
+        </w:rPr>
+      </w:pPr>
+    </w:p>
+    <w:p>
+      <w:pPr>
+        <w:autoSpaceDE w:val="0"/>
+        <w:autoSpaceDN w:val="0"/>
+        <w:adjustRightInd w:val="0"/>
+        <w:spacing w:after="0" w:line="240" w:lineRule="auto"/>
+        <w:jc w:val="both"/>
+        <w:rPr>
+          <w:rFonts w:ascii="Arial" w:hAnsi="Arial" w:cs="Arial"/>
+          <w:b/>
+          <w:bCs/>
+          <w:sz w:val="24"/>
+          <w:szCs w:val="24"/>
+        </w:rPr>
+      </w:pPr>
+    </w:p>
+    <w:p>
+      <w:pPr>
+        <w:autoSpaceDE w:val="0"/>
+        <w:autoSpaceDN w:val="0"/>
+        <w:adjustRightInd w:val="0"/>
+        <w:spacing w:after="0" w:line="240" w:lineRule="auto"/>
+        <w:jc w:val="both"/>
+        <w:rPr>
+          <w:rFonts w:ascii="Arial" w:hAnsi="Arial" w:cs="Arial"/>
+          <w:b/>
+          <w:bCs/>
+          <w:sz w:val="24"/>
+          <w:szCs w:val="24"/>
+        </w:rPr>
+      </w:pPr>
+    </w:p>
+    <w:p>
+      <w:pPr>
         <w:pStyle w:val="Default"/>
         <w:numPr>
           <w:ilvl w:val="1"/>
@@ -8439,6 +8118,7 @@
           <w:bCs/>
           <w:color w:val="auto"/>
         </w:rPr>
+        <w:lastRenderedPageBreak/>
         <w:t>Casos de uso relacionados aos requisitos funcionais</w:t>
       </w:r>
     </w:p>
@@ -9500,16 +9180,7 @@
                 <w:bCs/>
                 <w:szCs w:val="24"/>
               </w:rPr>
-              <w:t xml:space="preserve">Responsável por mostrar as tarefas que cada um dos colaboradores, deve realizar no </w:t>
-            </w:r>
-            <w:r>
-              <w:rPr>
-                <w:rFonts w:ascii="Arial" w:hAnsi="Arial" w:cs="Arial"/>
-                <w:bCs/>
-                <w:szCs w:val="24"/>
-              </w:rPr>
-              <w:lastRenderedPageBreak/>
-              <w:t>dia, no caso do gerente é apresentada as tarefas que ele cadastrou.</w:t>
+              <w:t>Responsável por mostrar as tarefas que cada um dos colaboradores, deve realizar no dia, no caso do gerente é apresentada as tarefas que ele cadastrou.</w:t>
             </w:r>
           </w:p>
         </w:tc>
@@ -9536,7 +9207,6 @@
                 <w:bCs/>
                 <w:szCs w:val="24"/>
               </w:rPr>
-              <w:lastRenderedPageBreak/>
               <w:t>F7, F8</w:t>
             </w:r>
             <w:r>
@@ -9582,7 +9252,6 @@
                 <w:bCs/>
                 <w:szCs w:val="24"/>
               </w:rPr>
-              <w:lastRenderedPageBreak/>
               <w:t>Recuperar Membro equipe</w:t>
             </w:r>
           </w:p>
@@ -9842,6 +9511,174 @@
     </w:p>
     <w:p>
       <w:pPr>
+        <w:autoSpaceDE w:val="0"/>
+        <w:autoSpaceDN w:val="0"/>
+        <w:adjustRightInd w:val="0"/>
+        <w:spacing w:after="0" w:line="240" w:lineRule="auto"/>
+        <w:rPr>
+          <w:rFonts w:ascii="Arial" w:hAnsi="Arial" w:cs="Arial"/>
+          <w:color w:val="000000"/>
+          <w:sz w:val="24"/>
+          <w:szCs w:val="24"/>
+        </w:rPr>
+      </w:pPr>
+    </w:p>
+    <w:p>
+      <w:pPr>
+        <w:autoSpaceDE w:val="0"/>
+        <w:autoSpaceDN w:val="0"/>
+        <w:adjustRightInd w:val="0"/>
+        <w:spacing w:after="0" w:line="240" w:lineRule="auto"/>
+        <w:rPr>
+          <w:rFonts w:ascii="Arial" w:hAnsi="Arial" w:cs="Arial"/>
+          <w:color w:val="000000"/>
+          <w:sz w:val="24"/>
+          <w:szCs w:val="24"/>
+        </w:rPr>
+      </w:pPr>
+    </w:p>
+    <w:p>
+      <w:pPr>
+        <w:autoSpaceDE w:val="0"/>
+        <w:autoSpaceDN w:val="0"/>
+        <w:adjustRightInd w:val="0"/>
+        <w:spacing w:after="0" w:line="240" w:lineRule="auto"/>
+        <w:rPr>
+          <w:rFonts w:ascii="Arial" w:hAnsi="Arial" w:cs="Arial"/>
+          <w:color w:val="000000"/>
+          <w:sz w:val="24"/>
+          <w:szCs w:val="24"/>
+        </w:rPr>
+      </w:pPr>
+    </w:p>
+    <w:p>
+      <w:pPr>
+        <w:autoSpaceDE w:val="0"/>
+        <w:autoSpaceDN w:val="0"/>
+        <w:adjustRightInd w:val="0"/>
+        <w:spacing w:after="0" w:line="240" w:lineRule="auto"/>
+        <w:rPr>
+          <w:rFonts w:ascii="Arial" w:hAnsi="Arial" w:cs="Arial"/>
+          <w:color w:val="000000"/>
+          <w:sz w:val="24"/>
+          <w:szCs w:val="24"/>
+        </w:rPr>
+      </w:pPr>
+    </w:p>
+    <w:p>
+      <w:pPr>
+        <w:autoSpaceDE w:val="0"/>
+        <w:autoSpaceDN w:val="0"/>
+        <w:adjustRightInd w:val="0"/>
+        <w:spacing w:after="0" w:line="240" w:lineRule="auto"/>
+        <w:rPr>
+          <w:rFonts w:ascii="Arial" w:hAnsi="Arial" w:cs="Arial"/>
+          <w:color w:val="000000"/>
+          <w:sz w:val="24"/>
+          <w:szCs w:val="24"/>
+        </w:rPr>
+      </w:pPr>
+    </w:p>
+    <w:p>
+      <w:pPr>
+        <w:autoSpaceDE w:val="0"/>
+        <w:autoSpaceDN w:val="0"/>
+        <w:adjustRightInd w:val="0"/>
+        <w:spacing w:after="0" w:line="240" w:lineRule="auto"/>
+        <w:rPr>
+          <w:rFonts w:ascii="Arial" w:hAnsi="Arial" w:cs="Arial"/>
+          <w:color w:val="000000"/>
+          <w:sz w:val="24"/>
+          <w:szCs w:val="24"/>
+        </w:rPr>
+      </w:pPr>
+    </w:p>
+    <w:p>
+      <w:pPr>
+        <w:autoSpaceDE w:val="0"/>
+        <w:autoSpaceDN w:val="0"/>
+        <w:adjustRightInd w:val="0"/>
+        <w:spacing w:after="0" w:line="240" w:lineRule="auto"/>
+        <w:rPr>
+          <w:rFonts w:ascii="Arial" w:hAnsi="Arial" w:cs="Arial"/>
+          <w:color w:val="000000"/>
+          <w:sz w:val="24"/>
+          <w:szCs w:val="24"/>
+        </w:rPr>
+      </w:pPr>
+    </w:p>
+    <w:p>
+      <w:pPr>
+        <w:autoSpaceDE w:val="0"/>
+        <w:autoSpaceDN w:val="0"/>
+        <w:adjustRightInd w:val="0"/>
+        <w:spacing w:after="0" w:line="240" w:lineRule="auto"/>
+        <w:rPr>
+          <w:rFonts w:ascii="Arial" w:hAnsi="Arial" w:cs="Arial"/>
+          <w:color w:val="000000"/>
+          <w:sz w:val="24"/>
+          <w:szCs w:val="24"/>
+        </w:rPr>
+      </w:pPr>
+    </w:p>
+    <w:p>
+      <w:pPr>
+        <w:autoSpaceDE w:val="0"/>
+        <w:autoSpaceDN w:val="0"/>
+        <w:adjustRightInd w:val="0"/>
+        <w:spacing w:after="0" w:line="240" w:lineRule="auto"/>
+        <w:rPr>
+          <w:rFonts w:ascii="Arial" w:hAnsi="Arial" w:cs="Arial"/>
+          <w:color w:val="000000"/>
+          <w:sz w:val="24"/>
+          <w:szCs w:val="24"/>
+        </w:rPr>
+      </w:pPr>
+    </w:p>
+    <w:p>
+      <w:pPr>
+        <w:autoSpaceDE w:val="0"/>
+        <w:autoSpaceDN w:val="0"/>
+        <w:adjustRightInd w:val="0"/>
+        <w:spacing w:after="0" w:line="240" w:lineRule="auto"/>
+        <w:rPr>
+          <w:rFonts w:ascii="Arial" w:hAnsi="Arial" w:cs="Arial"/>
+          <w:color w:val="000000"/>
+          <w:sz w:val="24"/>
+          <w:szCs w:val="24"/>
+        </w:rPr>
+      </w:pPr>
+    </w:p>
+    <w:p>
+      <w:pPr>
+        <w:autoSpaceDE w:val="0"/>
+        <w:autoSpaceDN w:val="0"/>
+        <w:adjustRightInd w:val="0"/>
+        <w:spacing w:after="0" w:line="240" w:lineRule="auto"/>
+        <w:rPr>
+          <w:rFonts w:ascii="Arial" w:hAnsi="Arial" w:cs="Arial"/>
+          <w:color w:val="000000"/>
+          <w:sz w:val="24"/>
+          <w:szCs w:val="24"/>
+        </w:rPr>
+      </w:pPr>
+    </w:p>
+    <w:p>
+      <w:pPr>
+        <w:autoSpaceDE w:val="0"/>
+        <w:autoSpaceDN w:val="0"/>
+        <w:adjustRightInd w:val="0"/>
+        <w:spacing w:after="0" w:line="240" w:lineRule="auto"/>
+        <w:rPr>
+          <w:rFonts w:ascii="Arial" w:hAnsi="Arial" w:cs="Arial"/>
+          <w:color w:val="000000"/>
+          <w:sz w:val="24"/>
+          <w:szCs w:val="24"/>
+        </w:rPr>
+      </w:pPr>
+    </w:p>
+    <w:p>
+      <w:pPr>
         <w:pStyle w:val="Default"/>
         <w:numPr>
           <w:ilvl w:val="0"/>
@@ -9861,6 +9698,7 @@
           <w:bCs/>
           <w:color w:val="auto"/>
         </w:rPr>
+        <w:lastRenderedPageBreak/>
         <w:t xml:space="preserve">METODOLOGIA DE DESENVOLVIMENTO </w:t>
       </w:r>
     </w:p>
@@ -10234,6 +10072,188 @@
     </w:p>
     <w:p>
       <w:pPr>
+        <w:autoSpaceDE w:val="0"/>
+        <w:autoSpaceDN w:val="0"/>
+        <w:adjustRightInd w:val="0"/>
+        <w:spacing w:after="0" w:line="240" w:lineRule="auto"/>
+        <w:jc w:val="both"/>
+        <w:rPr>
+          <w:rFonts w:ascii="Arial" w:hAnsi="Arial" w:cs="Arial"/>
+          <w:sz w:val="24"/>
+          <w:szCs w:val="24"/>
+        </w:rPr>
+      </w:pPr>
+    </w:p>
+    <w:p>
+      <w:pPr>
+        <w:autoSpaceDE w:val="0"/>
+        <w:autoSpaceDN w:val="0"/>
+        <w:adjustRightInd w:val="0"/>
+        <w:spacing w:after="0" w:line="240" w:lineRule="auto"/>
+        <w:jc w:val="both"/>
+        <w:rPr>
+          <w:rFonts w:ascii="Arial" w:hAnsi="Arial" w:cs="Arial"/>
+          <w:sz w:val="24"/>
+          <w:szCs w:val="24"/>
+        </w:rPr>
+      </w:pPr>
+    </w:p>
+    <w:p>
+      <w:pPr>
+        <w:autoSpaceDE w:val="0"/>
+        <w:autoSpaceDN w:val="0"/>
+        <w:adjustRightInd w:val="0"/>
+        <w:spacing w:after="0" w:line="240" w:lineRule="auto"/>
+        <w:jc w:val="both"/>
+        <w:rPr>
+          <w:rFonts w:ascii="Arial" w:hAnsi="Arial" w:cs="Arial"/>
+          <w:sz w:val="24"/>
+          <w:szCs w:val="24"/>
+        </w:rPr>
+      </w:pPr>
+    </w:p>
+    <w:p>
+      <w:pPr>
+        <w:autoSpaceDE w:val="0"/>
+        <w:autoSpaceDN w:val="0"/>
+        <w:adjustRightInd w:val="0"/>
+        <w:spacing w:after="0" w:line="240" w:lineRule="auto"/>
+        <w:jc w:val="both"/>
+        <w:rPr>
+          <w:rFonts w:ascii="Arial" w:hAnsi="Arial" w:cs="Arial"/>
+          <w:sz w:val="24"/>
+          <w:szCs w:val="24"/>
+        </w:rPr>
+      </w:pPr>
+    </w:p>
+    <w:p>
+      <w:pPr>
+        <w:autoSpaceDE w:val="0"/>
+        <w:autoSpaceDN w:val="0"/>
+        <w:adjustRightInd w:val="0"/>
+        <w:spacing w:after="0" w:line="240" w:lineRule="auto"/>
+        <w:jc w:val="both"/>
+        <w:rPr>
+          <w:rFonts w:ascii="Arial" w:hAnsi="Arial" w:cs="Arial"/>
+          <w:sz w:val="24"/>
+          <w:szCs w:val="24"/>
+        </w:rPr>
+      </w:pPr>
+    </w:p>
+    <w:p>
+      <w:pPr>
+        <w:autoSpaceDE w:val="0"/>
+        <w:autoSpaceDN w:val="0"/>
+        <w:adjustRightInd w:val="0"/>
+        <w:spacing w:after="0" w:line="240" w:lineRule="auto"/>
+        <w:jc w:val="both"/>
+        <w:rPr>
+          <w:rFonts w:ascii="Arial" w:hAnsi="Arial" w:cs="Arial"/>
+          <w:sz w:val="24"/>
+          <w:szCs w:val="24"/>
+        </w:rPr>
+      </w:pPr>
+    </w:p>
+    <w:p>
+      <w:pPr>
+        <w:autoSpaceDE w:val="0"/>
+        <w:autoSpaceDN w:val="0"/>
+        <w:adjustRightInd w:val="0"/>
+        <w:spacing w:after="0" w:line="240" w:lineRule="auto"/>
+        <w:jc w:val="both"/>
+        <w:rPr>
+          <w:rFonts w:ascii="Arial" w:hAnsi="Arial" w:cs="Arial"/>
+          <w:sz w:val="24"/>
+          <w:szCs w:val="24"/>
+        </w:rPr>
+      </w:pPr>
+    </w:p>
+    <w:p>
+      <w:pPr>
+        <w:autoSpaceDE w:val="0"/>
+        <w:autoSpaceDN w:val="0"/>
+        <w:adjustRightInd w:val="0"/>
+        <w:spacing w:after="0" w:line="240" w:lineRule="auto"/>
+        <w:jc w:val="both"/>
+        <w:rPr>
+          <w:rFonts w:ascii="Arial" w:hAnsi="Arial" w:cs="Arial"/>
+          <w:sz w:val="24"/>
+          <w:szCs w:val="24"/>
+        </w:rPr>
+      </w:pPr>
+    </w:p>
+    <w:p>
+      <w:pPr>
+        <w:autoSpaceDE w:val="0"/>
+        <w:autoSpaceDN w:val="0"/>
+        <w:adjustRightInd w:val="0"/>
+        <w:spacing w:after="0" w:line="240" w:lineRule="auto"/>
+        <w:jc w:val="both"/>
+        <w:rPr>
+          <w:rFonts w:ascii="Arial" w:hAnsi="Arial" w:cs="Arial"/>
+          <w:sz w:val="24"/>
+          <w:szCs w:val="24"/>
+        </w:rPr>
+      </w:pPr>
+    </w:p>
+    <w:p>
+      <w:pPr>
+        <w:autoSpaceDE w:val="0"/>
+        <w:autoSpaceDN w:val="0"/>
+        <w:adjustRightInd w:val="0"/>
+        <w:spacing w:after="0" w:line="240" w:lineRule="auto"/>
+        <w:jc w:val="both"/>
+        <w:rPr>
+          <w:rFonts w:ascii="Arial" w:hAnsi="Arial" w:cs="Arial"/>
+          <w:sz w:val="24"/>
+          <w:szCs w:val="24"/>
+        </w:rPr>
+      </w:pPr>
+    </w:p>
+    <w:p>
+      <w:pPr>
+        <w:autoSpaceDE w:val="0"/>
+        <w:autoSpaceDN w:val="0"/>
+        <w:adjustRightInd w:val="0"/>
+        <w:spacing w:after="0" w:line="240" w:lineRule="auto"/>
+        <w:jc w:val="both"/>
+        <w:rPr>
+          <w:rFonts w:ascii="Arial" w:hAnsi="Arial" w:cs="Arial"/>
+          <w:sz w:val="24"/>
+          <w:szCs w:val="24"/>
+        </w:rPr>
+      </w:pPr>
+    </w:p>
+    <w:p>
+      <w:pPr>
+        <w:autoSpaceDE w:val="0"/>
+        <w:autoSpaceDN w:val="0"/>
+        <w:adjustRightInd w:val="0"/>
+        <w:spacing w:after="0" w:line="240" w:lineRule="auto"/>
+        <w:jc w:val="both"/>
+        <w:rPr>
+          <w:rFonts w:ascii="Arial" w:hAnsi="Arial" w:cs="Arial"/>
+          <w:sz w:val="24"/>
+          <w:szCs w:val="24"/>
+        </w:rPr>
+      </w:pPr>
+    </w:p>
+    <w:p>
+      <w:pPr>
+        <w:autoSpaceDE w:val="0"/>
+        <w:autoSpaceDN w:val="0"/>
+        <w:adjustRightInd w:val="0"/>
+        <w:spacing w:after="0" w:line="240" w:lineRule="auto"/>
+        <w:jc w:val="both"/>
+        <w:rPr>
+          <w:rFonts w:ascii="Arial" w:hAnsi="Arial" w:cs="Arial"/>
+          <w:sz w:val="24"/>
+          <w:szCs w:val="24"/>
+        </w:rPr>
+      </w:pPr>
+    </w:p>
+    <w:p>
+      <w:pPr>
         <w:pStyle w:val="PargrafodaLista"/>
         <w:numPr>
           <w:ilvl w:val="1"/>
@@ -13633,7 +13653,23 @@
                 <w:sz w:val="24"/>
                 <w:szCs w:val="24"/>
               </w:rPr>
-              <w:t>6- O sistema altera a variável ativo do membro seleciona para false.</w:t>
+              <w:t xml:space="preserve">6- O sistema altera a variável ativo do membro </w:t>
+            </w:r>
+            <w:r>
+              <w:rPr>
+                <w:rFonts w:ascii="Arial" w:hAnsi="Arial" w:cs="Arial"/>
+                <w:sz w:val="24"/>
+                <w:szCs w:val="24"/>
+              </w:rPr>
+              <w:t>e define</w:t>
+            </w:r>
+            <w:r>
+              <w:rPr>
+                <w:rFonts w:ascii="Arial" w:hAnsi="Arial" w:cs="Arial"/>
+                <w:sz w:val="24"/>
+                <w:szCs w:val="24"/>
+              </w:rPr>
+              <w:t xml:space="preserve"> para false.</w:t>
             </w:r>
           </w:p>
         </w:tc>
@@ -13950,16 +13986,14 @@
               </w:rPr>
               <w:t xml:space="preserve">O gerente acessa a opção referente </w:t>
             </w:r>
-            <w:proofErr w:type="gramStart"/>
-            <w:r>
-              <w:rPr>
-                <w:rFonts w:ascii="Arial" w:hAnsi="Arial" w:cs="Arial"/>
-                <w:sz w:val="24"/>
-                <w:szCs w:val="24"/>
-              </w:rPr>
-              <w:t>as</w:t>
-            </w:r>
-            <w:proofErr w:type="gramEnd"/>
+            <w:r>
+              <w:rPr>
+                <w:rFonts w:ascii="Arial" w:hAnsi="Arial" w:cs="Arial"/>
+                <w:sz w:val="24"/>
+                <w:szCs w:val="24"/>
+              </w:rPr>
+              <w:t>às</w:t>
+            </w:r>
             <w:r>
               <w:rPr>
                 <w:rFonts w:ascii="Arial" w:hAnsi="Arial" w:cs="Arial"/>
@@ -13990,16 +14024,14 @@
               </w:rPr>
               <w:t xml:space="preserve">2- O sistema apresenta a interface com todas as opções referentes </w:t>
             </w:r>
-            <w:proofErr w:type="gramStart"/>
-            <w:r>
-              <w:rPr>
-                <w:rFonts w:ascii="Arial" w:hAnsi="Arial" w:cs="Arial"/>
-                <w:sz w:val="24"/>
-                <w:szCs w:val="24"/>
-              </w:rPr>
-              <w:t>as</w:t>
-            </w:r>
-            <w:proofErr w:type="gramEnd"/>
+            <w:r>
+              <w:rPr>
+                <w:rFonts w:ascii="Arial" w:hAnsi="Arial" w:cs="Arial"/>
+                <w:sz w:val="24"/>
+                <w:szCs w:val="24"/>
+              </w:rPr>
+              <w:t>às</w:t>
+            </w:r>
             <w:r>
               <w:rPr>
                 <w:rFonts w:ascii="Arial" w:hAnsi="Arial" w:cs="Arial"/>
@@ -15057,7 +15089,7 @@
                 <w:sz w:val="24"/>
                 <w:szCs w:val="24"/>
               </w:rPr>
-              <w:t>às tarefas</w:t>
+              <w:t>aos membros da equipe.</w:t>
             </w:r>
           </w:p>
         </w:tc>
@@ -15079,7 +15111,15 @@
                 <w:sz w:val="24"/>
                 <w:szCs w:val="24"/>
               </w:rPr>
-              <w:t>2- O sistema apresenta a interface com todas as opções referentes às tarefas.</w:t>
+              <w:t xml:space="preserve">2- O sistema apresenta a interface com todas </w:t>
+            </w:r>
+            <w:r>
+              <w:rPr>
+                <w:rFonts w:ascii="Arial" w:hAnsi="Arial" w:cs="Arial"/>
+                <w:sz w:val="24"/>
+                <w:szCs w:val="24"/>
+              </w:rPr>
+              <w:t>as opções referentes aos membros da equipe</w:t>
             </w:r>
           </w:p>
         </w:tc>
@@ -16155,16 +16195,14 @@
               </w:rPr>
               <w:t xml:space="preserve">te acessa a opção referente </w:t>
             </w:r>
-            <w:proofErr w:type="gramStart"/>
-            <w:r>
-              <w:rPr>
-                <w:rFonts w:ascii="Arial" w:hAnsi="Arial" w:cs="Arial"/>
-                <w:sz w:val="24"/>
-                <w:szCs w:val="24"/>
-              </w:rPr>
-              <w:t>as</w:t>
-            </w:r>
-            <w:proofErr w:type="gramEnd"/>
+            <w:r>
+              <w:rPr>
+                <w:rFonts w:ascii="Arial" w:hAnsi="Arial" w:cs="Arial"/>
+                <w:sz w:val="24"/>
+                <w:szCs w:val="24"/>
+              </w:rPr>
+              <w:t>às</w:t>
+            </w:r>
             <w:r>
               <w:rPr>
                 <w:rFonts w:ascii="Arial" w:hAnsi="Arial" w:cs="Arial"/>
@@ -16195,24 +16233,14 @@
               </w:rPr>
               <w:t xml:space="preserve">2- O sistema apresenta a interface com todas as opções referentes </w:t>
             </w:r>
-            <w:proofErr w:type="gramStart"/>
-            <w:r>
-              <w:rPr>
-                <w:rFonts w:ascii="Arial" w:hAnsi="Arial" w:cs="Arial"/>
-                <w:sz w:val="24"/>
-                <w:szCs w:val="24"/>
-              </w:rPr>
-              <w:t>a</w:t>
-            </w:r>
-            <w:r>
-              <w:rPr>
-                <w:rFonts w:ascii="Arial" w:hAnsi="Arial" w:cs="Arial"/>
-                <w:sz w:val="24"/>
-                <w:szCs w:val="24"/>
-              </w:rPr>
-              <w:t>s</w:t>
-            </w:r>
-            <w:proofErr w:type="gramEnd"/>
+            <w:r>
+              <w:rPr>
+                <w:rFonts w:ascii="Arial" w:hAnsi="Arial" w:cs="Arial"/>
+                <w:sz w:val="24"/>
+                <w:szCs w:val="24"/>
+              </w:rPr>
+              <w:t>às</w:t>
+            </w:r>
             <w:r>
               <w:rPr>
                 <w:rFonts w:ascii="Arial" w:hAnsi="Arial" w:cs="Arial"/>
@@ -16880,16 +16908,14 @@
               </w:rPr>
               <w:t xml:space="preserve">2 – Vai varrer o banco procurando por tarefas que possuam frequências diárias e/ou mensais e alterar suas datas quando necessário, e inserir as novas tarefas no histórico de </w:t>
             </w:r>
-            <w:proofErr w:type="gramStart"/>
-            <w:r>
-              <w:rPr>
-                <w:rFonts w:ascii="Arial" w:hAnsi="Arial" w:cs="Arial"/>
-                <w:sz w:val="24"/>
-                <w:szCs w:val="24"/>
-              </w:rPr>
-              <w:t>tarefas</w:t>
-            </w:r>
-            <w:proofErr w:type="gramEnd"/>
+            <w:r>
+              <w:rPr>
+                <w:rFonts w:ascii="Arial" w:hAnsi="Arial" w:cs="Arial"/>
+                <w:sz w:val="24"/>
+                <w:szCs w:val="24"/>
+              </w:rPr>
+              <w:t>tarefas.</w:t>
+            </w:r>
           </w:p>
         </w:tc>
         <w:tc>
@@ -17243,7 +17269,15 @@
                 <w:sz w:val="24"/>
                 <w:szCs w:val="24"/>
               </w:rPr>
-              <w:t>O gerente acessa a opção referente aos membros da Equipe</w:t>
+              <w:t xml:space="preserve">O gerente acessa a opção referente </w:t>
+            </w:r>
+            <w:r>
+              <w:rPr>
+                <w:rFonts w:ascii="Arial" w:hAnsi="Arial" w:cs="Arial"/>
+                <w:sz w:val="24"/>
+                <w:szCs w:val="24"/>
+              </w:rPr>
+              <w:t>às tarefas</w:t>
             </w:r>
           </w:p>
         </w:tc>
@@ -17265,7 +17299,15 @@
                 <w:sz w:val="24"/>
                 <w:szCs w:val="24"/>
               </w:rPr>
-              <w:t>2- O sistema apresenta a interface com todas as opções referentes aos membros.</w:t>
+              <w:t xml:space="preserve">2- O sistema apresenta a interface com todas as opções referentes </w:t>
+            </w:r>
+            <w:r>
+              <w:rPr>
+                <w:rFonts w:ascii="Arial" w:hAnsi="Arial" w:cs="Arial"/>
+                <w:sz w:val="24"/>
+                <w:szCs w:val="24"/>
+              </w:rPr>
+              <w:t>às tarefas.</w:t>
             </w:r>
           </w:p>
         </w:tc>
@@ -17401,6 +17443,160 @@
         </w:tc>
       </w:tr>
     </w:tbl>
+    <w:p>
+      <w:pPr>
+        <w:rPr>
+          <w:rFonts w:ascii="Arial" w:hAnsi="Arial" w:cs="Arial"/>
+          <w:b/>
+          <w:bCs/>
+          <w:sz w:val="24"/>
+          <w:szCs w:val="24"/>
+        </w:rPr>
+      </w:pPr>
+    </w:p>
+    <w:p>
+      <w:pPr>
+        <w:rPr>
+          <w:rFonts w:ascii="Arial" w:hAnsi="Arial" w:cs="Arial"/>
+          <w:b/>
+          <w:bCs/>
+          <w:sz w:val="24"/>
+          <w:szCs w:val="24"/>
+        </w:rPr>
+      </w:pPr>
+    </w:p>
+    <w:p>
+      <w:pPr>
+        <w:rPr>
+          <w:rFonts w:ascii="Arial" w:hAnsi="Arial" w:cs="Arial"/>
+          <w:b/>
+          <w:bCs/>
+          <w:sz w:val="24"/>
+          <w:szCs w:val="24"/>
+        </w:rPr>
+      </w:pPr>
+    </w:p>
+    <w:p>
+      <w:pPr>
+        <w:rPr>
+          <w:rFonts w:ascii="Arial" w:hAnsi="Arial" w:cs="Arial"/>
+          <w:b/>
+          <w:bCs/>
+          <w:sz w:val="24"/>
+          <w:szCs w:val="24"/>
+        </w:rPr>
+      </w:pPr>
+    </w:p>
+    <w:p>
+      <w:pPr>
+        <w:rPr>
+          <w:rFonts w:ascii="Arial" w:hAnsi="Arial" w:cs="Arial"/>
+          <w:b/>
+          <w:bCs/>
+          <w:sz w:val="24"/>
+          <w:szCs w:val="24"/>
+        </w:rPr>
+      </w:pPr>
+    </w:p>
+    <w:p>
+      <w:pPr>
+        <w:rPr>
+          <w:rFonts w:ascii="Arial" w:hAnsi="Arial" w:cs="Arial"/>
+          <w:b/>
+          <w:bCs/>
+          <w:sz w:val="24"/>
+          <w:szCs w:val="24"/>
+        </w:rPr>
+      </w:pPr>
+    </w:p>
+    <w:p>
+      <w:pPr>
+        <w:rPr>
+          <w:rFonts w:ascii="Arial" w:hAnsi="Arial" w:cs="Arial"/>
+          <w:b/>
+          <w:bCs/>
+          <w:sz w:val="24"/>
+          <w:szCs w:val="24"/>
+        </w:rPr>
+      </w:pPr>
+    </w:p>
+    <w:p>
+      <w:pPr>
+        <w:rPr>
+          <w:rFonts w:ascii="Arial" w:hAnsi="Arial" w:cs="Arial"/>
+          <w:b/>
+          <w:bCs/>
+          <w:sz w:val="24"/>
+          <w:szCs w:val="24"/>
+        </w:rPr>
+      </w:pPr>
+    </w:p>
+    <w:p>
+      <w:pPr>
+        <w:rPr>
+          <w:rFonts w:ascii="Arial" w:hAnsi="Arial" w:cs="Arial"/>
+          <w:b/>
+          <w:bCs/>
+          <w:sz w:val="24"/>
+          <w:szCs w:val="24"/>
+        </w:rPr>
+      </w:pPr>
+    </w:p>
+    <w:p>
+      <w:pPr>
+        <w:rPr>
+          <w:rFonts w:ascii="Arial" w:hAnsi="Arial" w:cs="Arial"/>
+          <w:b/>
+          <w:bCs/>
+          <w:sz w:val="24"/>
+          <w:szCs w:val="24"/>
+        </w:rPr>
+      </w:pPr>
+    </w:p>
+    <w:p>
+      <w:pPr>
+        <w:rPr>
+          <w:rFonts w:ascii="Arial" w:hAnsi="Arial" w:cs="Arial"/>
+          <w:b/>
+          <w:bCs/>
+          <w:sz w:val="24"/>
+          <w:szCs w:val="24"/>
+        </w:rPr>
+      </w:pPr>
+    </w:p>
+    <w:p>
+      <w:pPr>
+        <w:rPr>
+          <w:rFonts w:ascii="Arial" w:hAnsi="Arial" w:cs="Arial"/>
+          <w:b/>
+          <w:bCs/>
+          <w:sz w:val="24"/>
+          <w:szCs w:val="24"/>
+        </w:rPr>
+      </w:pPr>
+    </w:p>
+    <w:p>
+      <w:pPr>
+        <w:rPr>
+          <w:rFonts w:ascii="Arial" w:hAnsi="Arial" w:cs="Arial"/>
+          <w:b/>
+          <w:bCs/>
+          <w:sz w:val="24"/>
+          <w:szCs w:val="24"/>
+        </w:rPr>
+      </w:pPr>
+    </w:p>
+    <w:p>
+      <w:pPr>
+        <w:rPr>
+          <w:rFonts w:ascii="Arial" w:hAnsi="Arial" w:cs="Arial"/>
+          <w:b/>
+          <w:bCs/>
+          <w:sz w:val="24"/>
+          <w:szCs w:val="24"/>
+        </w:rPr>
+      </w:pPr>
+    </w:p>
     <w:p>
       <w:pPr>
         <w:rPr>
@@ -17441,6 +17637,7 @@
           <w:sz w:val="24"/>
           <w:szCs w:val="24"/>
         </w:rPr>
+        <w:lastRenderedPageBreak/>
         <w:t xml:space="preserve"> Caso de uso </w:t>
       </w:r>
       <w:r>
@@ -18171,7 +18368,6 @@
                 <w:sz w:val="24"/>
                 <w:szCs w:val="24"/>
               </w:rPr>
-              <w:lastRenderedPageBreak/>
               <w:t>2</w:t>
             </w:r>
             <w:r>
@@ -18190,35 +18386,10 @@
               </w:rPr>
               <w:t>não existam tarefas cadastradas o sistema apresenta a mensagem que não possui tarefas cadastradas, além das demais funcionalidades de cada tipo de usuário.</w:t>
             </w:r>
-          </w:p>
-          <w:p>
-            <w:pPr>
-              <w:rPr>
-                <w:rFonts w:ascii="Arial" w:hAnsi="Arial" w:cs="Arial"/>
-                <w:sz w:val="24"/>
-                <w:szCs w:val="24"/>
-              </w:rPr>
-            </w:pPr>
           </w:p>
         </w:tc>
       </w:tr>
     </w:tbl>
-    <w:p>
-      <w:pPr>
-        <w:autoSpaceDE w:val="0"/>
-        <w:autoSpaceDN w:val="0"/>
-        <w:adjustRightInd w:val="0"/>
-        <w:spacing w:after="0" w:line="240" w:lineRule="auto"/>
-        <w:jc w:val="both"/>
-        <w:rPr>
-          <w:rFonts w:ascii="Arial" w:hAnsi="Arial" w:cs="Arial"/>
-          <w:b/>
-          <w:bCs/>
-          <w:sz w:val="24"/>
-          <w:szCs w:val="24"/>
-        </w:rPr>
-      </w:pPr>
-    </w:p>
     <w:p>
       <w:pPr>
         <w:autoSpaceDE w:val="0"/>
@@ -18863,22 +19034,6 @@
     </w:tbl>
     <w:p>
       <w:pPr>
-        <w:autoSpaceDE w:val="0"/>
-        <w:autoSpaceDN w:val="0"/>
-        <w:adjustRightInd w:val="0"/>
-        <w:spacing w:after="0" w:line="240" w:lineRule="auto"/>
-        <w:jc w:val="both"/>
-        <w:rPr>
-          <w:rFonts w:ascii="Arial" w:hAnsi="Arial" w:cs="Arial"/>
-          <w:b/>
-          <w:bCs/>
-          <w:sz w:val="24"/>
-          <w:szCs w:val="24"/>
-        </w:rPr>
-      </w:pPr>
-    </w:p>
-    <w:p>
-      <w:pPr>
         <w:pStyle w:val="PargrafodaLista"/>
         <w:numPr>
           <w:ilvl w:val="0"/>
@@ -18906,6 +19061,7 @@
           <w:sz w:val="24"/>
           <w:szCs w:val="24"/>
         </w:rPr>
+        <w:lastRenderedPageBreak/>
         <w:t>Caso de uso Histórico de Tarefas</w:t>
       </w:r>
     </w:p>
@@ -19394,19 +19550,7 @@
     </w:tbl>
     <w:p>
       <w:pPr>
-        <w:pStyle w:val="PargrafodaLista"/>
-        <w:rPr>
-          <w:rFonts w:ascii="Arial" w:hAnsi="Arial" w:cs="Arial"/>
-          <w:b/>
-          <w:bCs/>
-          <w:sz w:val="24"/>
-          <w:szCs w:val="24"/>
-        </w:rPr>
-      </w:pPr>
-    </w:p>
-    <w:p>
-      <w:pPr>
-        <w:pStyle w:val="PargrafodaLista"/>
+        <w:spacing w:after="0"/>
         <w:rPr>
           <w:rFonts w:ascii="Arial" w:hAnsi="Arial" w:cs="Arial"/>
           <w:b/>
@@ -19775,18 +19919,16 @@
                 <w:sz w:val="24"/>
                 <w:szCs w:val="24"/>
               </w:rPr>
-              <w:t xml:space="preserve">2- O sistema apresenta a interface com todas as opções referentes ao tipo do usuário, juntamente com suas tarefas que devem ser realizadas no dia, em uma tabela, no caso do colaborador existe uma opção ao lado dos dados de cada tarefa com a ação de enviar para avaliação, já para o gerente é apresentado o colaborador que deve realizar a </w:t>
-            </w:r>
-            <w:proofErr w:type="gramStart"/>
-            <w:r>
-              <w:rPr>
-                <w:rFonts w:ascii="Arial" w:hAnsi="Arial" w:cs="Arial"/>
-                <w:sz w:val="24"/>
-                <w:szCs w:val="24"/>
-              </w:rPr>
-              <w:t>tarefa</w:t>
-            </w:r>
-            <w:proofErr w:type="gramEnd"/>
+              <w:t>2- O sistema apresenta a interface com todas as opções referentes ao tipo do usuário, juntamente com suas tarefas que devem ser realizadas no dia, em uma tabela, no caso do colaborador existe uma opção ao lado dos dados de cada tarefa com a ação de enviar para avaliação, já para o gerente é apresentado o colaborador que deve realizar a tarefa</w:t>
+            </w:r>
+            <w:r>
+              <w:rPr>
+                <w:rFonts w:ascii="Arial" w:hAnsi="Arial" w:cs="Arial"/>
+                <w:sz w:val="24"/>
+                <w:szCs w:val="24"/>
+              </w:rPr>
+              <w:t>.</w:t>
+            </w:r>
           </w:p>
         </w:tc>
       </w:tr>
@@ -19945,341 +20087,28 @@
                 <w:sz w:val="24"/>
                 <w:szCs w:val="24"/>
               </w:rPr>
-              <w:t>não existam tarefas cadastradas o sistema apresenta a mensagem que não possui tarefas cadastradas, além das demais funcionalidades de cada tipo de usuário.</w:t>
-            </w:r>
-          </w:p>
-          <w:p>
-            <w:pPr>
-              <w:rPr>
-                <w:rFonts w:ascii="Arial" w:hAnsi="Arial" w:cs="Arial"/>
-                <w:sz w:val="24"/>
-                <w:szCs w:val="24"/>
-              </w:rPr>
-            </w:pPr>
+              <w:t>não existam tarefas o sistema apresenta a mensagem que não possui tarefas cadastradas</w:t>
+            </w:r>
+            <w:r>
+              <w:rPr>
+                <w:rFonts w:ascii="Arial" w:hAnsi="Arial" w:cs="Arial"/>
+                <w:sz w:val="24"/>
+                <w:szCs w:val="24"/>
+              </w:rPr>
+              <w:t>.</w:t>
+            </w:r>
+            <w:r>
+              <w:rPr>
+                <w:rFonts w:ascii="Arial" w:hAnsi="Arial" w:cs="Arial"/>
+                <w:sz w:val="24"/>
+                <w:szCs w:val="24"/>
+              </w:rPr>
+              <w:t xml:space="preserve"> de usuário.</w:t>
+            </w:r>
           </w:p>
         </w:tc>
       </w:tr>
     </w:tbl>
-    <w:p>
-      <w:pPr>
-        <w:autoSpaceDE w:val="0"/>
-        <w:autoSpaceDN w:val="0"/>
-        <w:adjustRightInd w:val="0"/>
-        <w:spacing w:after="0" w:line="240" w:lineRule="auto"/>
-        <w:jc w:val="both"/>
-        <w:rPr>
-          <w:rFonts w:ascii="Arial" w:hAnsi="Arial" w:cs="Arial"/>
-          <w:b/>
-          <w:bCs/>
-          <w:sz w:val="24"/>
-          <w:szCs w:val="24"/>
-        </w:rPr>
-      </w:pPr>
-    </w:p>
-    <w:p>
-      <w:pPr>
-        <w:autoSpaceDE w:val="0"/>
-        <w:autoSpaceDN w:val="0"/>
-        <w:adjustRightInd w:val="0"/>
-        <w:spacing w:after="0" w:line="240" w:lineRule="auto"/>
-        <w:jc w:val="both"/>
-        <w:rPr>
-          <w:rFonts w:ascii="Arial" w:hAnsi="Arial" w:cs="Arial"/>
-          <w:b/>
-          <w:bCs/>
-          <w:sz w:val="24"/>
-          <w:szCs w:val="24"/>
-        </w:rPr>
-      </w:pPr>
-    </w:p>
-    <w:p>
-      <w:pPr>
-        <w:autoSpaceDE w:val="0"/>
-        <w:autoSpaceDN w:val="0"/>
-        <w:adjustRightInd w:val="0"/>
-        <w:spacing w:after="0" w:line="240" w:lineRule="auto"/>
-        <w:jc w:val="both"/>
-        <w:rPr>
-          <w:rFonts w:ascii="Arial" w:hAnsi="Arial" w:cs="Arial"/>
-          <w:b/>
-          <w:bCs/>
-          <w:sz w:val="24"/>
-          <w:szCs w:val="24"/>
-        </w:rPr>
-      </w:pPr>
-    </w:p>
-    <w:p>
-      <w:pPr>
-        <w:autoSpaceDE w:val="0"/>
-        <w:autoSpaceDN w:val="0"/>
-        <w:adjustRightInd w:val="0"/>
-        <w:spacing w:after="0" w:line="240" w:lineRule="auto"/>
-        <w:jc w:val="both"/>
-        <w:rPr>
-          <w:rFonts w:ascii="Arial" w:hAnsi="Arial" w:cs="Arial"/>
-          <w:b/>
-          <w:bCs/>
-          <w:sz w:val="24"/>
-          <w:szCs w:val="24"/>
-        </w:rPr>
-      </w:pPr>
-    </w:p>
-    <w:p>
-      <w:pPr>
-        <w:autoSpaceDE w:val="0"/>
-        <w:autoSpaceDN w:val="0"/>
-        <w:adjustRightInd w:val="0"/>
-        <w:spacing w:after="0" w:line="240" w:lineRule="auto"/>
-        <w:jc w:val="both"/>
-        <w:rPr>
-          <w:rFonts w:ascii="Arial" w:hAnsi="Arial" w:cs="Arial"/>
-          <w:b/>
-          <w:bCs/>
-          <w:sz w:val="24"/>
-          <w:szCs w:val="24"/>
-        </w:rPr>
-      </w:pPr>
-    </w:p>
-    <w:p>
-      <w:pPr>
-        <w:autoSpaceDE w:val="0"/>
-        <w:autoSpaceDN w:val="0"/>
-        <w:adjustRightInd w:val="0"/>
-        <w:spacing w:after="0" w:line="240" w:lineRule="auto"/>
-        <w:jc w:val="both"/>
-        <w:rPr>
-          <w:rFonts w:ascii="Arial" w:hAnsi="Arial" w:cs="Arial"/>
-          <w:b/>
-          <w:bCs/>
-          <w:sz w:val="24"/>
-          <w:szCs w:val="24"/>
-        </w:rPr>
-      </w:pPr>
-    </w:p>
-    <w:p>
-      <w:pPr>
-        <w:autoSpaceDE w:val="0"/>
-        <w:autoSpaceDN w:val="0"/>
-        <w:adjustRightInd w:val="0"/>
-        <w:spacing w:after="0" w:line="240" w:lineRule="auto"/>
-        <w:jc w:val="both"/>
-        <w:rPr>
-          <w:rFonts w:ascii="Arial" w:hAnsi="Arial" w:cs="Arial"/>
-          <w:b/>
-          <w:bCs/>
-          <w:sz w:val="24"/>
-          <w:szCs w:val="24"/>
-        </w:rPr>
-      </w:pPr>
-    </w:p>
-    <w:p>
-      <w:pPr>
-        <w:autoSpaceDE w:val="0"/>
-        <w:autoSpaceDN w:val="0"/>
-        <w:adjustRightInd w:val="0"/>
-        <w:spacing w:after="0" w:line="240" w:lineRule="auto"/>
-        <w:jc w:val="both"/>
-        <w:rPr>
-          <w:rFonts w:ascii="Arial" w:hAnsi="Arial" w:cs="Arial"/>
-          <w:b/>
-          <w:bCs/>
-          <w:sz w:val="24"/>
-          <w:szCs w:val="24"/>
-        </w:rPr>
-      </w:pPr>
-    </w:p>
-    <w:p>
-      <w:pPr>
-        <w:autoSpaceDE w:val="0"/>
-        <w:autoSpaceDN w:val="0"/>
-        <w:adjustRightInd w:val="0"/>
-        <w:spacing w:after="0" w:line="240" w:lineRule="auto"/>
-        <w:jc w:val="both"/>
-        <w:rPr>
-          <w:rFonts w:ascii="Arial" w:hAnsi="Arial" w:cs="Arial"/>
-          <w:b/>
-          <w:bCs/>
-          <w:sz w:val="24"/>
-          <w:szCs w:val="24"/>
-        </w:rPr>
-      </w:pPr>
-    </w:p>
-    <w:p>
-      <w:pPr>
-        <w:autoSpaceDE w:val="0"/>
-        <w:autoSpaceDN w:val="0"/>
-        <w:adjustRightInd w:val="0"/>
-        <w:spacing w:after="0" w:line="240" w:lineRule="auto"/>
-        <w:jc w:val="both"/>
-        <w:rPr>
-          <w:rFonts w:ascii="Arial" w:hAnsi="Arial" w:cs="Arial"/>
-          <w:b/>
-          <w:bCs/>
-          <w:sz w:val="24"/>
-          <w:szCs w:val="24"/>
-        </w:rPr>
-      </w:pPr>
-    </w:p>
-    <w:p>
-      <w:pPr>
-        <w:autoSpaceDE w:val="0"/>
-        <w:autoSpaceDN w:val="0"/>
-        <w:adjustRightInd w:val="0"/>
-        <w:spacing w:after="0" w:line="240" w:lineRule="auto"/>
-        <w:jc w:val="both"/>
-        <w:rPr>
-          <w:rFonts w:ascii="Arial" w:hAnsi="Arial" w:cs="Arial"/>
-          <w:b/>
-          <w:bCs/>
-          <w:sz w:val="24"/>
-          <w:szCs w:val="24"/>
-        </w:rPr>
-      </w:pPr>
-    </w:p>
-    <w:p>
-      <w:pPr>
-        <w:autoSpaceDE w:val="0"/>
-        <w:autoSpaceDN w:val="0"/>
-        <w:adjustRightInd w:val="0"/>
-        <w:spacing w:after="0" w:line="240" w:lineRule="auto"/>
-        <w:jc w:val="both"/>
-        <w:rPr>
-          <w:rFonts w:ascii="Arial" w:hAnsi="Arial" w:cs="Arial"/>
-          <w:b/>
-          <w:bCs/>
-          <w:sz w:val="24"/>
-          <w:szCs w:val="24"/>
-        </w:rPr>
-      </w:pPr>
-    </w:p>
-    <w:p>
-      <w:pPr>
-        <w:autoSpaceDE w:val="0"/>
-        <w:autoSpaceDN w:val="0"/>
-        <w:adjustRightInd w:val="0"/>
-        <w:spacing w:after="0" w:line="240" w:lineRule="auto"/>
-        <w:jc w:val="both"/>
-        <w:rPr>
-          <w:rFonts w:ascii="Arial" w:hAnsi="Arial" w:cs="Arial"/>
-          <w:b/>
-          <w:bCs/>
-          <w:sz w:val="24"/>
-          <w:szCs w:val="24"/>
-        </w:rPr>
-      </w:pPr>
-    </w:p>
-    <w:p>
-      <w:pPr>
-        <w:autoSpaceDE w:val="0"/>
-        <w:autoSpaceDN w:val="0"/>
-        <w:adjustRightInd w:val="0"/>
-        <w:spacing w:after="0" w:line="240" w:lineRule="auto"/>
-        <w:jc w:val="both"/>
-        <w:rPr>
-          <w:rFonts w:ascii="Arial" w:hAnsi="Arial" w:cs="Arial"/>
-          <w:b/>
-          <w:bCs/>
-          <w:sz w:val="24"/>
-          <w:szCs w:val="24"/>
-        </w:rPr>
-      </w:pPr>
-    </w:p>
-    <w:p>
-      <w:pPr>
-        <w:autoSpaceDE w:val="0"/>
-        <w:autoSpaceDN w:val="0"/>
-        <w:adjustRightInd w:val="0"/>
-        <w:spacing w:after="0" w:line="240" w:lineRule="auto"/>
-        <w:jc w:val="both"/>
-        <w:rPr>
-          <w:rFonts w:ascii="Arial" w:hAnsi="Arial" w:cs="Arial"/>
-          <w:b/>
-          <w:bCs/>
-          <w:sz w:val="24"/>
-          <w:szCs w:val="24"/>
-        </w:rPr>
-      </w:pPr>
-    </w:p>
-    <w:p>
-      <w:pPr>
-        <w:autoSpaceDE w:val="0"/>
-        <w:autoSpaceDN w:val="0"/>
-        <w:adjustRightInd w:val="0"/>
-        <w:spacing w:after="0" w:line="240" w:lineRule="auto"/>
-        <w:jc w:val="both"/>
-        <w:rPr>
-          <w:rFonts w:ascii="Arial" w:hAnsi="Arial" w:cs="Arial"/>
-          <w:b/>
-          <w:bCs/>
-          <w:sz w:val="24"/>
-          <w:szCs w:val="24"/>
-        </w:rPr>
-      </w:pPr>
-    </w:p>
-    <w:p>
-      <w:pPr>
-        <w:autoSpaceDE w:val="0"/>
-        <w:autoSpaceDN w:val="0"/>
-        <w:adjustRightInd w:val="0"/>
-        <w:spacing w:after="0" w:line="240" w:lineRule="auto"/>
-        <w:jc w:val="both"/>
-        <w:rPr>
-          <w:rFonts w:ascii="Arial" w:hAnsi="Arial" w:cs="Arial"/>
-          <w:b/>
-          <w:bCs/>
-          <w:sz w:val="24"/>
-          <w:szCs w:val="24"/>
-        </w:rPr>
-      </w:pPr>
-    </w:p>
-    <w:p>
-      <w:pPr>
-        <w:autoSpaceDE w:val="0"/>
-        <w:autoSpaceDN w:val="0"/>
-        <w:adjustRightInd w:val="0"/>
-        <w:spacing w:after="0" w:line="240" w:lineRule="auto"/>
-        <w:jc w:val="both"/>
-        <w:rPr>
-          <w:rFonts w:ascii="Arial" w:hAnsi="Arial" w:cs="Arial"/>
-          <w:b/>
-          <w:bCs/>
-          <w:sz w:val="24"/>
-          <w:szCs w:val="24"/>
-        </w:rPr>
-      </w:pPr>
-    </w:p>
-    <w:p>
-      <w:pPr>
-        <w:autoSpaceDE w:val="0"/>
-        <w:autoSpaceDN w:val="0"/>
-        <w:adjustRightInd w:val="0"/>
-        <w:spacing w:after="0" w:line="240" w:lineRule="auto"/>
-        <w:jc w:val="both"/>
-        <w:rPr>
-          <w:rFonts w:ascii="Arial" w:hAnsi="Arial" w:cs="Arial"/>
-          <w:b/>
-          <w:bCs/>
-          <w:sz w:val="24"/>
-          <w:szCs w:val="24"/>
-        </w:rPr>
-      </w:pPr>
-    </w:p>
-    <w:p>
-      <w:pPr>
-        <w:autoSpaceDE w:val="0"/>
-        <w:autoSpaceDN w:val="0"/>
-        <w:adjustRightInd w:val="0"/>
-        <w:spacing w:after="0" w:line="240" w:lineRule="auto"/>
-        <w:jc w:val="both"/>
-        <w:rPr>
-          <w:rFonts w:ascii="Arial" w:hAnsi="Arial" w:cs="Arial"/>
-          <w:b/>
-          <w:bCs/>
-          <w:sz w:val="24"/>
-          <w:szCs w:val="24"/>
-        </w:rPr>
-      </w:pPr>
-    </w:p>
     <w:p>
       <w:pPr>
         <w:pStyle w:val="PargrafodaLista"/>
@@ -20868,38 +20697,6 @@
     </w:p>
     <w:p>
       <w:pPr>
-        <w:autoSpaceDE w:val="0"/>
-        <w:autoSpaceDN w:val="0"/>
-        <w:adjustRightInd w:val="0"/>
-        <w:spacing w:after="0" w:line="240" w:lineRule="auto"/>
-        <w:jc w:val="both"/>
-        <w:rPr>
-          <w:rFonts w:ascii="Arial" w:hAnsi="Arial" w:cs="Arial"/>
-          <w:i/>
-          <w:iCs/>
-          <w:sz w:val="24"/>
-          <w:szCs w:val="24"/>
-        </w:rPr>
-      </w:pPr>
-    </w:p>
-    <w:p>
-      <w:pPr>
-        <w:autoSpaceDE w:val="0"/>
-        <w:autoSpaceDN w:val="0"/>
-        <w:adjustRightInd w:val="0"/>
-        <w:spacing w:after="0" w:line="240" w:lineRule="auto"/>
-        <w:jc w:val="both"/>
-        <w:rPr>
-          <w:rFonts w:ascii="Arial" w:hAnsi="Arial" w:cs="Arial"/>
-          <w:i/>
-          <w:iCs/>
-          <w:sz w:val="24"/>
-          <w:szCs w:val="24"/>
-        </w:rPr>
-      </w:pPr>
-    </w:p>
-    <w:p>
-      <w:pPr>
         <w:pStyle w:val="PargrafodaLista"/>
         <w:numPr>
           <w:ilvl w:val="1"/>
@@ -20926,6 +20723,7 @@
           <w:sz w:val="24"/>
           <w:szCs w:val="24"/>
         </w:rPr>
+        <w:lastRenderedPageBreak/>
         <w:t>Interface do Sistema</w:t>
       </w:r>
     </w:p>
@@ -21030,10 +20828,10 @@
           <w:lang w:eastAsia="pt-BR"/>
         </w:rPr>
         <w:drawing>
-          <wp:inline distT="0" distB="0" distL="0" distR="0" wp14:anchorId="4D7248EE" wp14:editId="3464BF1C">
-            <wp:extent cx="5035549" cy="2679700"/>
-            <wp:effectExtent l="0" t="0" r="0" b="6350"/>
-            <wp:docPr id="2" name="Imagem 2"/>
+          <wp:inline distT="0" distB="0" distL="0" distR="0">
+            <wp:extent cx="5400040" cy="3681730"/>
+            <wp:effectExtent l="0" t="0" r="0" b="0"/>
+            <wp:docPr id="11" name="Imagem 11"/>
             <wp:cNvGraphicFramePr>
               <a:graphicFrameLocks xmlns:a="http://schemas.openxmlformats.org/drawingml/2006/main" noChangeAspect="1"/>
             </wp:cNvGraphicFramePr>
@@ -21044,33 +20842,26 @@
                     <pic:cNvPr id="0" name="login.png"/>
                     <pic:cNvPicPr/>
                   </pic:nvPicPr>
-                  <pic:blipFill rotWithShape="1">
-                    <a:blip r:embed="rId13" cstate="print">
+                  <pic:blipFill>
+                    <a:blip r:embed="rId13">
                       <a:extLst>
                         <a:ext uri="{28A0092B-C50C-407E-A947-70E740481C1C}">
                           <a14:useLocalDpi xmlns:a14="http://schemas.microsoft.com/office/drawing/2010/main" val="0"/>
                         </a:ext>
                       </a:extLst>
                     </a:blip>
-                    <a:srcRect l="3299" t="11215" r="3258" b="9907"/>
-                    <a:stretch/>
+                    <a:stretch>
+                      <a:fillRect/>
+                    </a:stretch>
                   </pic:blipFill>
-                  <pic:spPr bwMode="auto">
+                  <pic:spPr>
                     <a:xfrm>
                       <a:off x="0" y="0"/>
-                      <a:ext cx="5041928" cy="2683094"/>
+                      <a:ext cx="5400040" cy="3681730"/>
                     </a:xfrm>
                     <a:prstGeom prst="rect">
                       <a:avLst/>
                     </a:prstGeom>
-                    <a:ln>
-                      <a:noFill/>
-                    </a:ln>
-                    <a:extLst>
-                      <a:ext uri="{53640926-AAD7-44D8-BBD7-CCE9431645EC}">
-                        <a14:shadowObscured xmlns:a14="http://schemas.microsoft.com/office/drawing/2010/main"/>
-                      </a:ext>
-                    </a:extLst>
                   </pic:spPr>
                 </pic:pic>
               </a:graphicData>
@@ -21078,6 +20869,38 @@
           </wp:inline>
         </w:drawing>
       </w:r>
+    </w:p>
+    <w:p>
+      <w:pPr>
+        <w:autoSpaceDE w:val="0"/>
+        <w:autoSpaceDN w:val="0"/>
+        <w:adjustRightInd w:val="0"/>
+        <w:spacing w:after="0" w:line="240" w:lineRule="auto"/>
+        <w:jc w:val="both"/>
+        <w:rPr>
+          <w:rFonts w:ascii="Arial" w:hAnsi="Arial" w:cs="Arial"/>
+          <w:b/>
+          <w:bCs/>
+          <w:sz w:val="24"/>
+          <w:szCs w:val="24"/>
+        </w:rPr>
+      </w:pPr>
+    </w:p>
+    <w:p>
+      <w:pPr>
+        <w:autoSpaceDE w:val="0"/>
+        <w:autoSpaceDN w:val="0"/>
+        <w:adjustRightInd w:val="0"/>
+        <w:spacing w:after="0" w:line="240" w:lineRule="auto"/>
+        <w:jc w:val="both"/>
+        <w:rPr>
+          <w:rFonts w:ascii="Arial" w:hAnsi="Arial" w:cs="Arial"/>
+          <w:b/>
+          <w:bCs/>
+          <w:sz w:val="24"/>
+          <w:szCs w:val="24"/>
+        </w:rPr>
+      </w:pPr>
     </w:p>
     <w:p>
       <w:pPr>
@@ -21159,14 +20982,19 @@
       </w:pPr>
       <w:r>
         <w:rPr>
+          <w:rFonts w:ascii="Arial" w:hAnsi="Arial" w:cs="Arial"/>
+          <w:b/>
+          <w:bCs/>
           <w:noProof/>
+          <w:sz w:val="24"/>
+          <w:szCs w:val="24"/>
           <w:lang w:eastAsia="pt-BR"/>
         </w:rPr>
         <w:drawing>
-          <wp:inline distT="0" distB="0" distL="0" distR="0" wp14:anchorId="1368AA50" wp14:editId="315A75D6">
-            <wp:extent cx="5067300" cy="2717800"/>
-            <wp:effectExtent l="0" t="0" r="0" b="6350"/>
-            <wp:docPr id="3" name="Imagem 3"/>
+          <wp:inline distT="0" distB="0" distL="0" distR="0">
+            <wp:extent cx="5400040" cy="2893060"/>
+            <wp:effectExtent l="0" t="0" r="0" b="2540"/>
+            <wp:docPr id="10" name="Imagem 10"/>
             <wp:cNvGraphicFramePr>
               <a:graphicFrameLocks xmlns:a="http://schemas.openxmlformats.org/drawingml/2006/main" noChangeAspect="1"/>
             </wp:cNvGraphicFramePr>
@@ -21174,36 +21002,29 @@
               <a:graphicData uri="http://schemas.openxmlformats.org/drawingml/2006/picture">
                 <pic:pic xmlns:pic="http://schemas.openxmlformats.org/drawingml/2006/picture">
                   <pic:nvPicPr>
-                    <pic:cNvPr id="0" name="principalGerente.png"/>
+                    <pic:cNvPr id="0" name="principalGerente.PNG"/>
                     <pic:cNvPicPr/>
                   </pic:nvPicPr>
-                  <pic:blipFill rotWithShape="1">
-                    <a:blip r:embed="rId14" cstate="print">
+                  <pic:blipFill>
+                    <a:blip r:embed="rId14">
                       <a:extLst>
                         <a:ext uri="{28A0092B-C50C-407E-A947-70E740481C1C}">
                           <a14:useLocalDpi xmlns:a14="http://schemas.microsoft.com/office/drawing/2010/main" val="0"/>
                         </a:ext>
                       </a:extLst>
                     </a:blip>
-                    <a:srcRect l="3294" t="10264" r="2824" b="9863"/>
-                    <a:stretch/>
+                    <a:stretch>
+                      <a:fillRect/>
+                    </a:stretch>
                   </pic:blipFill>
-                  <pic:spPr bwMode="auto">
+                  <pic:spPr>
                     <a:xfrm>
                       <a:off x="0" y="0"/>
-                      <a:ext cx="5069684" cy="2719079"/>
+                      <a:ext cx="5400040" cy="2893060"/>
                     </a:xfrm>
                     <a:prstGeom prst="rect">
                       <a:avLst/>
                     </a:prstGeom>
-                    <a:ln>
-                      <a:noFill/>
-                    </a:ln>
-                    <a:extLst>
-                      <a:ext uri="{53640926-AAD7-44D8-BBD7-CCE9431645EC}">
-                        <a14:shadowObscured xmlns:a14="http://schemas.microsoft.com/office/drawing/2010/main"/>
-                      </a:ext>
-                    </a:extLst>
                   </pic:spPr>
                 </pic:pic>
               </a:graphicData>
@@ -21291,104 +21112,6 @@
           <w:szCs w:val="24"/>
         </w:rPr>
       </w:pPr>
-    </w:p>
-    <w:p>
-      <w:pPr>
-        <w:autoSpaceDE w:val="0"/>
-        <w:autoSpaceDN w:val="0"/>
-        <w:adjustRightInd w:val="0"/>
-        <w:spacing w:after="0" w:line="240" w:lineRule="auto"/>
-        <w:jc w:val="both"/>
-        <w:rPr>
-          <w:rFonts w:ascii="Arial" w:hAnsi="Arial" w:cs="Arial"/>
-          <w:b/>
-          <w:bCs/>
-          <w:sz w:val="24"/>
-          <w:szCs w:val="24"/>
-        </w:rPr>
-      </w:pPr>
-    </w:p>
-    <w:p>
-      <w:pPr>
-        <w:autoSpaceDE w:val="0"/>
-        <w:autoSpaceDN w:val="0"/>
-        <w:adjustRightInd w:val="0"/>
-        <w:spacing w:after="0" w:line="240" w:lineRule="auto"/>
-        <w:jc w:val="both"/>
-        <w:rPr>
-          <w:rFonts w:ascii="Arial" w:hAnsi="Arial" w:cs="Arial"/>
-          <w:b/>
-          <w:bCs/>
-          <w:sz w:val="24"/>
-          <w:szCs w:val="24"/>
-        </w:rPr>
-      </w:pPr>
-    </w:p>
-    <w:p>
-      <w:pPr>
-        <w:autoSpaceDE w:val="0"/>
-        <w:autoSpaceDN w:val="0"/>
-        <w:adjustRightInd w:val="0"/>
-        <w:spacing w:after="0" w:line="240" w:lineRule="auto"/>
-        <w:jc w:val="both"/>
-        <w:rPr>
-          <w:rFonts w:ascii="Arial" w:hAnsi="Arial" w:cs="Arial"/>
-          <w:b/>
-          <w:bCs/>
-          <w:sz w:val="24"/>
-          <w:szCs w:val="24"/>
-        </w:rPr>
-      </w:pPr>
-    </w:p>
-    <w:p>
-      <w:pPr>
-        <w:autoSpaceDE w:val="0"/>
-        <w:autoSpaceDN w:val="0"/>
-        <w:adjustRightInd w:val="0"/>
-        <w:spacing w:after="0" w:line="240" w:lineRule="auto"/>
-        <w:jc w:val="both"/>
-        <w:rPr>
-          <w:rFonts w:ascii="Arial" w:hAnsi="Arial" w:cs="Arial"/>
-          <w:b/>
-          <w:bCs/>
-          <w:sz w:val="24"/>
-          <w:szCs w:val="24"/>
-        </w:rPr>
-      </w:pPr>
-    </w:p>
-    <w:p>
-      <w:pPr>
-        <w:autoSpaceDE w:val="0"/>
-        <w:autoSpaceDN w:val="0"/>
-        <w:adjustRightInd w:val="0"/>
-        <w:spacing w:after="0" w:line="240" w:lineRule="auto"/>
-        <w:jc w:val="both"/>
-        <w:rPr>
-          <w:rFonts w:ascii="Arial" w:hAnsi="Arial" w:cs="Arial"/>
-          <w:b/>
-          <w:bCs/>
-          <w:sz w:val="24"/>
-          <w:szCs w:val="24"/>
-        </w:rPr>
-      </w:pPr>
-    </w:p>
-    <w:p>
-      <w:pPr>
-        <w:autoSpaceDE w:val="0"/>
-        <w:autoSpaceDN w:val="0"/>
-        <w:adjustRightInd w:val="0"/>
-        <w:spacing w:after="0" w:line="240" w:lineRule="auto"/>
-        <w:jc w:val="both"/>
-        <w:rPr>
-          <w:rFonts w:ascii="Arial" w:hAnsi="Arial" w:cs="Arial"/>
-          <w:b/>
-          <w:bCs/>
-          <w:sz w:val="24"/>
-          <w:szCs w:val="24"/>
-        </w:rPr>
-      </w:pPr>
-      <w:bookmarkStart w:id="0" w:name="_GoBack"/>
-      <w:bookmarkEnd w:id="0"/>
     </w:p>
     <w:p>
       <w:pPr>
@@ -21465,9 +21188,9 @@
         </w:rPr>
         <w:drawing>
           <wp:inline distT="0" distB="0" distL="0" distR="0">
-            <wp:extent cx="5080000" cy="2711450"/>
-            <wp:effectExtent l="0" t="0" r="6350" b="0"/>
-            <wp:docPr id="20" name="Imagem 20"/>
+            <wp:extent cx="5400040" cy="2886710"/>
+            <wp:effectExtent l="0" t="0" r="0" b="8890"/>
+            <wp:docPr id="13" name="Imagem 13"/>
             <wp:cNvGraphicFramePr>
               <a:graphicFrameLocks xmlns:a="http://schemas.openxmlformats.org/drawingml/2006/main" noChangeAspect="1"/>
             </wp:cNvGraphicFramePr>
@@ -21478,33 +21201,26 @@
                     <pic:cNvPr id="0" name="cadastrarMembro.png"/>
                     <pic:cNvPicPr/>
                   </pic:nvPicPr>
-                  <pic:blipFill rotWithShape="1">
-                    <a:blip r:embed="rId15" cstate="print">
+                  <pic:blipFill>
+                    <a:blip r:embed="rId15">
                       <a:extLst>
                         <a:ext uri="{28A0092B-C50C-407E-A947-70E740481C1C}">
                           <a14:useLocalDpi xmlns:a14="http://schemas.microsoft.com/office/drawing/2010/main" val="0"/>
                         </a:ext>
                       </a:extLst>
                     </a:blip>
-                    <a:srcRect l="2943" t="9907" r="2915" b="10280"/>
-                    <a:stretch/>
+                    <a:stretch>
+                      <a:fillRect/>
+                    </a:stretch>
                   </pic:blipFill>
-                  <pic:spPr bwMode="auto">
+                  <pic:spPr>
                     <a:xfrm>
                       <a:off x="0" y="0"/>
-                      <a:ext cx="5083798" cy="2713477"/>
+                      <a:ext cx="5400040" cy="2886710"/>
                     </a:xfrm>
                     <a:prstGeom prst="rect">
                       <a:avLst/>
                     </a:prstGeom>
-                    <a:ln>
-                      <a:noFill/>
-                    </a:ln>
-                    <a:extLst>
-                      <a:ext uri="{53640926-AAD7-44D8-BBD7-CCE9431645EC}">
-                        <a14:shadowObscured xmlns:a14="http://schemas.microsoft.com/office/drawing/2010/main"/>
-                      </a:ext>
-                    </a:extLst>
                   </pic:spPr>
                 </pic:pic>
               </a:graphicData>
@@ -21512,6 +21228,38 @@
           </wp:inline>
         </w:drawing>
       </w:r>
+    </w:p>
+    <w:p>
+      <w:pPr>
+        <w:autoSpaceDE w:val="0"/>
+        <w:autoSpaceDN w:val="0"/>
+        <w:adjustRightInd w:val="0"/>
+        <w:spacing w:after="0" w:line="240" w:lineRule="auto"/>
+        <w:jc w:val="both"/>
+        <w:rPr>
+          <w:rFonts w:ascii="Arial" w:hAnsi="Arial" w:cs="Arial"/>
+          <w:b/>
+          <w:bCs/>
+          <w:sz w:val="24"/>
+          <w:szCs w:val="24"/>
+        </w:rPr>
+      </w:pPr>
+    </w:p>
+    <w:p>
+      <w:pPr>
+        <w:autoSpaceDE w:val="0"/>
+        <w:autoSpaceDN w:val="0"/>
+        <w:adjustRightInd w:val="0"/>
+        <w:spacing w:after="0" w:line="240" w:lineRule="auto"/>
+        <w:jc w:val="both"/>
+        <w:rPr>
+          <w:rFonts w:ascii="Arial" w:hAnsi="Arial" w:cs="Arial"/>
+          <w:b/>
+          <w:bCs/>
+          <w:sz w:val="24"/>
+          <w:szCs w:val="24"/>
+        </w:rPr>
+      </w:pPr>
     </w:p>
     <w:p>
       <w:pPr>
@@ -21559,38 +21307,53 @@
         </w:rPr>
         <w:t>Tela com todos os membros da equipe listados</w:t>
       </w:r>
-    </w:p>
-    <w:p>
-      <w:pPr>
-        <w:rPr>
-          <w:rFonts w:ascii="Arial" w:hAnsi="Arial" w:cs="Arial"/>
-          <w:b/>
-          <w:bCs/>
-          <w:sz w:val="24"/>
-          <w:szCs w:val="24"/>
-        </w:rPr>
-      </w:pPr>
-    </w:p>
-    <w:p>
-      <w:pPr>
-        <w:rPr>
-          <w:rFonts w:ascii="Arial" w:hAnsi="Arial" w:cs="Arial"/>
-          <w:b/>
-          <w:bCs/>
-          <w:sz w:val="24"/>
-          <w:szCs w:val="24"/>
-        </w:rPr>
-      </w:pPr>
       <w:r>
         <w:rPr>
+          <w:rFonts w:ascii="Arial" w:hAnsi="Arial" w:cs="Arial"/>
+          <w:b/>
+          <w:bCs/>
+          <w:sz w:val="24"/>
+          <w:szCs w:val="24"/>
+        </w:rPr>
+        <w:t xml:space="preserve"> - Gerente</w:t>
+      </w:r>
+    </w:p>
+    <w:p>
+      <w:pPr>
+        <w:rPr>
+          <w:rFonts w:ascii="Arial" w:hAnsi="Arial" w:cs="Arial"/>
+          <w:b/>
+          <w:bCs/>
+          <w:sz w:val="24"/>
+          <w:szCs w:val="24"/>
+        </w:rPr>
+      </w:pPr>
+    </w:p>
+    <w:p>
+      <w:pPr>
+        <w:rPr>
+          <w:rFonts w:ascii="Arial" w:hAnsi="Arial" w:cs="Arial"/>
+          <w:b/>
+          <w:bCs/>
+          <w:sz w:val="24"/>
+          <w:szCs w:val="24"/>
+        </w:rPr>
+      </w:pPr>
+      <w:r>
+        <w:rPr>
+          <w:rFonts w:ascii="Arial" w:hAnsi="Arial" w:cs="Arial"/>
+          <w:b/>
+          <w:bCs/>
           <w:noProof/>
+          <w:sz w:val="24"/>
+          <w:szCs w:val="24"/>
           <w:lang w:eastAsia="pt-BR"/>
         </w:rPr>
         <w:drawing>
-          <wp:inline distT="0" distB="0" distL="0" distR="0" wp14:anchorId="5C398C18" wp14:editId="26C066D6">
-            <wp:extent cx="5080000" cy="2730500"/>
-            <wp:effectExtent l="0" t="0" r="6350" b="0"/>
-            <wp:docPr id="6" name="Imagem 6"/>
+          <wp:inline distT="0" distB="0" distL="0" distR="0">
+            <wp:extent cx="5400040" cy="2889885"/>
+            <wp:effectExtent l="0" t="0" r="0" b="5715"/>
+            <wp:docPr id="14" name="Imagem 14"/>
             <wp:cNvGraphicFramePr>
               <a:graphicFrameLocks xmlns:a="http://schemas.openxmlformats.org/drawingml/2006/main" noChangeAspect="1"/>
             </wp:cNvGraphicFramePr>
@@ -21601,33 +21364,26 @@
                     <pic:cNvPr id="0" name="listarMembrosGerente.png"/>
                     <pic:cNvPicPr/>
                   </pic:nvPicPr>
-                  <pic:blipFill rotWithShape="1">
-                    <a:blip r:embed="rId16" cstate="print">
+                  <pic:blipFill>
+                    <a:blip r:embed="rId16">
                       <a:extLst>
                         <a:ext uri="{28A0092B-C50C-407E-A947-70E740481C1C}">
                           <a14:useLocalDpi xmlns:a14="http://schemas.microsoft.com/office/drawing/2010/main" val="0"/>
                         </a:ext>
                       </a:extLst>
                     </a:blip>
-                    <a:srcRect l="3059" t="7464" r="2824" b="12289"/>
-                    <a:stretch/>
+                    <a:stretch>
+                      <a:fillRect/>
+                    </a:stretch>
                   </pic:blipFill>
-                  <pic:spPr bwMode="auto">
+                  <pic:spPr>
                     <a:xfrm>
                       <a:off x="0" y="0"/>
-                      <a:ext cx="5082390" cy="2731785"/>
+                      <a:ext cx="5400040" cy="2889885"/>
                     </a:xfrm>
                     <a:prstGeom prst="rect">
                       <a:avLst/>
                     </a:prstGeom>
-                    <a:ln>
-                      <a:noFill/>
-                    </a:ln>
-                    <a:extLst>
-                      <a:ext uri="{53640926-AAD7-44D8-BBD7-CCE9431645EC}">
-                        <a14:shadowObscured xmlns:a14="http://schemas.microsoft.com/office/drawing/2010/main"/>
-                      </a:ext>
-                    </a:extLst>
                   </pic:spPr>
                 </pic:pic>
               </a:graphicData>
@@ -21719,54 +21475,8 @@
           <w:szCs w:val="24"/>
         </w:rPr>
       </w:pPr>
-    </w:p>
-    <w:p>
-      <w:pPr>
-        <w:pStyle w:val="PargrafodaLista"/>
-        <w:rPr>
-          <w:rFonts w:ascii="Arial" w:hAnsi="Arial" w:cs="Arial"/>
-          <w:b/>
-          <w:bCs/>
-          <w:sz w:val="24"/>
-          <w:szCs w:val="24"/>
-        </w:rPr>
-      </w:pPr>
-    </w:p>
-    <w:p>
-      <w:pPr>
-        <w:pStyle w:val="PargrafodaLista"/>
-        <w:rPr>
-          <w:rFonts w:ascii="Arial" w:hAnsi="Arial" w:cs="Arial"/>
-          <w:b/>
-          <w:bCs/>
-          <w:sz w:val="24"/>
-          <w:szCs w:val="24"/>
-        </w:rPr>
-      </w:pPr>
-    </w:p>
-    <w:p>
-      <w:pPr>
-        <w:pStyle w:val="PargrafodaLista"/>
-        <w:rPr>
-          <w:rFonts w:ascii="Arial" w:hAnsi="Arial" w:cs="Arial"/>
-          <w:b/>
-          <w:bCs/>
-          <w:sz w:val="24"/>
-          <w:szCs w:val="24"/>
-        </w:rPr>
-      </w:pPr>
-    </w:p>
-    <w:p>
-      <w:pPr>
-        <w:pStyle w:val="PargrafodaLista"/>
-        <w:rPr>
-          <w:rFonts w:ascii="Arial" w:hAnsi="Arial" w:cs="Arial"/>
-          <w:b/>
-          <w:bCs/>
-          <w:sz w:val="24"/>
-          <w:szCs w:val="24"/>
-        </w:rPr>
-      </w:pPr>
+      <w:bookmarkStart w:id="0" w:name="_GoBack"/>
+      <w:bookmarkEnd w:id="0"/>
     </w:p>
     <w:p>
       <w:pPr>
@@ -21845,14 +21555,19 @@
       </w:pPr>
       <w:r>
         <w:rPr>
+          <w:rFonts w:ascii="Arial" w:hAnsi="Arial" w:cs="Arial"/>
+          <w:b/>
+          <w:bCs/>
           <w:noProof/>
+          <w:sz w:val="24"/>
+          <w:szCs w:val="24"/>
           <w:lang w:eastAsia="pt-BR"/>
         </w:rPr>
         <w:drawing>
-          <wp:inline distT="0" distB="0" distL="0" distR="0" wp14:anchorId="7BAA1896" wp14:editId="477E3132">
-            <wp:extent cx="5086350" cy="2705100"/>
-            <wp:effectExtent l="0" t="0" r="0" b="0"/>
-            <wp:docPr id="7" name="Imagem 7"/>
+          <wp:inline distT="0" distB="0" distL="0" distR="0">
+            <wp:extent cx="5400040" cy="2875280"/>
+            <wp:effectExtent l="0" t="0" r="0" b="1270"/>
+            <wp:docPr id="18" name="Imagem 18"/>
             <wp:cNvGraphicFramePr>
               <a:graphicFrameLocks xmlns:a="http://schemas.openxmlformats.org/drawingml/2006/main" noChangeAspect="1"/>
             </wp:cNvGraphicFramePr>
@@ -21863,33 +21578,26 @@
                     <pic:cNvPr id="0" name="recuperarMembro.png"/>
                     <pic:cNvPicPr/>
                   </pic:nvPicPr>
-                  <pic:blipFill rotWithShape="1">
-                    <a:blip r:embed="rId17" cstate="print">
+                  <pic:blipFill>
+                    <a:blip r:embed="rId17">
                       <a:extLst>
                         <a:ext uri="{28A0092B-C50C-407E-A947-70E740481C1C}">
                           <a14:useLocalDpi xmlns:a14="http://schemas.microsoft.com/office/drawing/2010/main" val="0"/>
                         </a:ext>
                       </a:extLst>
                     </a:blip>
-                    <a:srcRect l="3058" t="8254" r="2706" b="8030"/>
-                    <a:stretch/>
+                    <a:stretch>
+                      <a:fillRect/>
+                    </a:stretch>
                   </pic:blipFill>
-                  <pic:spPr bwMode="auto">
+                  <pic:spPr>
                     <a:xfrm>
                       <a:off x="0" y="0"/>
-                      <a:ext cx="5088743" cy="2706373"/>
+                      <a:ext cx="5400040" cy="2875280"/>
                     </a:xfrm>
                     <a:prstGeom prst="rect">
                       <a:avLst/>
                     </a:prstGeom>
-                    <a:ln>
-                      <a:noFill/>
-                    </a:ln>
-                    <a:extLst>
-                      <a:ext uri="{53640926-AAD7-44D8-BBD7-CCE9431645EC}">
-                        <a14:shadowObscured xmlns:a14="http://schemas.microsoft.com/office/drawing/2010/main"/>
-                      </a:ext>
-                    </a:extLst>
                   </pic:spPr>
                 </pic:pic>
               </a:graphicData>
@@ -21897,6 +21605,38 @@
           </wp:inline>
         </w:drawing>
       </w:r>
+    </w:p>
+    <w:p>
+      <w:pPr>
+        <w:autoSpaceDE w:val="0"/>
+        <w:autoSpaceDN w:val="0"/>
+        <w:adjustRightInd w:val="0"/>
+        <w:spacing w:after="0" w:line="240" w:lineRule="auto"/>
+        <w:jc w:val="both"/>
+        <w:rPr>
+          <w:rFonts w:ascii="Arial" w:hAnsi="Arial" w:cs="Arial"/>
+          <w:b/>
+          <w:bCs/>
+          <w:sz w:val="24"/>
+          <w:szCs w:val="24"/>
+        </w:rPr>
+      </w:pPr>
+    </w:p>
+    <w:p>
+      <w:pPr>
+        <w:autoSpaceDE w:val="0"/>
+        <w:autoSpaceDN w:val="0"/>
+        <w:adjustRightInd w:val="0"/>
+        <w:spacing w:after="0" w:line="240" w:lineRule="auto"/>
+        <w:jc w:val="both"/>
+        <w:rPr>
+          <w:rFonts w:ascii="Arial" w:hAnsi="Arial" w:cs="Arial"/>
+          <w:b/>
+          <w:bCs/>
+          <w:sz w:val="24"/>
+          <w:szCs w:val="24"/>
+        </w:rPr>
+      </w:pPr>
     </w:p>
     <w:p>
       <w:pPr>
@@ -21988,9 +21728,9 @@
         </w:rPr>
         <w:drawing>
           <wp:inline distT="0" distB="0" distL="0" distR="0">
-            <wp:extent cx="5064389" cy="2730500"/>
-            <wp:effectExtent l="0" t="0" r="3175" b="0"/>
-            <wp:docPr id="22" name="Imagem 22"/>
+            <wp:extent cx="5400040" cy="2892425"/>
+            <wp:effectExtent l="0" t="0" r="0" b="3175"/>
+            <wp:docPr id="19" name="Imagem 19"/>
             <wp:cNvGraphicFramePr>
               <a:graphicFrameLocks xmlns:a="http://schemas.openxmlformats.org/drawingml/2006/main" noChangeAspect="1"/>
             </wp:cNvGraphicFramePr>
@@ -22001,33 +21741,26 @@
                     <pic:cNvPr id="0" name="descricaoMembro.png"/>
                     <pic:cNvPicPr/>
                   </pic:nvPicPr>
-                  <pic:blipFill rotWithShape="1">
-                    <a:blip r:embed="rId18" cstate="print">
+                  <pic:blipFill>
+                    <a:blip r:embed="rId18">
                       <a:extLst>
                         <a:ext uri="{28A0092B-C50C-407E-A947-70E740481C1C}">
                           <a14:useLocalDpi xmlns:a14="http://schemas.microsoft.com/office/drawing/2010/main" val="0"/>
                         </a:ext>
                       </a:extLst>
                     </a:blip>
-                    <a:srcRect l="3178" t="7673" r="2941" b="7678"/>
-                    <a:stretch/>
+                    <a:stretch>
+                      <a:fillRect/>
+                    </a:stretch>
                   </pic:blipFill>
-                  <pic:spPr bwMode="auto">
+                  <pic:spPr>
                     <a:xfrm>
                       <a:off x="0" y="0"/>
-                      <a:ext cx="5069589" cy="2733304"/>
+                      <a:ext cx="5400040" cy="2892425"/>
                     </a:xfrm>
                     <a:prstGeom prst="rect">
                       <a:avLst/>
                     </a:prstGeom>
-                    <a:ln>
-                      <a:noFill/>
-                    </a:ln>
-                    <a:extLst>
-                      <a:ext uri="{53640926-AAD7-44D8-BBD7-CCE9431645EC}">
-                        <a14:shadowObscured xmlns:a14="http://schemas.microsoft.com/office/drawing/2010/main"/>
-                      </a:ext>
-                    </a:extLst>
                   </pic:spPr>
                 </pic:pic>
               </a:graphicData>
@@ -22035,70 +21768,6 @@
           </wp:inline>
         </w:drawing>
       </w:r>
-    </w:p>
-    <w:p>
-      <w:pPr>
-        <w:autoSpaceDE w:val="0"/>
-        <w:autoSpaceDN w:val="0"/>
-        <w:adjustRightInd w:val="0"/>
-        <w:spacing w:after="0" w:line="240" w:lineRule="auto"/>
-        <w:jc w:val="both"/>
-        <w:rPr>
-          <w:rFonts w:ascii="Arial" w:hAnsi="Arial" w:cs="Arial"/>
-          <w:b/>
-          <w:bCs/>
-          <w:sz w:val="24"/>
-          <w:szCs w:val="24"/>
-        </w:rPr>
-      </w:pPr>
-    </w:p>
-    <w:p>
-      <w:pPr>
-        <w:autoSpaceDE w:val="0"/>
-        <w:autoSpaceDN w:val="0"/>
-        <w:adjustRightInd w:val="0"/>
-        <w:spacing w:after="0" w:line="240" w:lineRule="auto"/>
-        <w:jc w:val="both"/>
-        <w:rPr>
-          <w:rFonts w:ascii="Arial" w:hAnsi="Arial" w:cs="Arial"/>
-          <w:b/>
-          <w:bCs/>
-          <w:sz w:val="24"/>
-          <w:szCs w:val="24"/>
-        </w:rPr>
-      </w:pPr>
-    </w:p>
-    <w:p>
-      <w:pPr>
-        <w:autoSpaceDE w:val="0"/>
-        <w:autoSpaceDN w:val="0"/>
-        <w:adjustRightInd w:val="0"/>
-        <w:spacing w:after="0" w:line="240" w:lineRule="auto"/>
-        <w:jc w:val="both"/>
-        <w:rPr>
-          <w:rFonts w:ascii="Arial" w:hAnsi="Arial" w:cs="Arial"/>
-          <w:b/>
-          <w:bCs/>
-          <w:sz w:val="24"/>
-          <w:szCs w:val="24"/>
-        </w:rPr>
-      </w:pPr>
-    </w:p>
-    <w:p>
-      <w:pPr>
-        <w:autoSpaceDE w:val="0"/>
-        <w:autoSpaceDN w:val="0"/>
-        <w:adjustRightInd w:val="0"/>
-        <w:spacing w:after="0" w:line="240" w:lineRule="auto"/>
-        <w:jc w:val="both"/>
-        <w:rPr>
-          <w:rFonts w:ascii="Arial" w:hAnsi="Arial" w:cs="Arial"/>
-          <w:b/>
-          <w:bCs/>
-          <w:sz w:val="24"/>
-          <w:szCs w:val="24"/>
-        </w:rPr>
-      </w:pPr>
     </w:p>
     <w:p>
       <w:pPr>
@@ -22341,14 +22010,19 @@
       </w:pPr>
       <w:r>
         <w:rPr>
+          <w:rFonts w:ascii="Arial" w:hAnsi="Arial" w:cs="Arial"/>
+          <w:b/>
+          <w:bCs/>
           <w:noProof/>
+          <w:sz w:val="24"/>
+          <w:szCs w:val="24"/>
           <w:lang w:eastAsia="pt-BR"/>
         </w:rPr>
         <w:drawing>
-          <wp:inline distT="0" distB="0" distL="0" distR="0" wp14:anchorId="492C4431" wp14:editId="4240DC33">
-            <wp:extent cx="5060950" cy="2705100"/>
-            <wp:effectExtent l="0" t="0" r="6350" b="0"/>
-            <wp:docPr id="9" name="Imagem 9"/>
+          <wp:inline distT="0" distB="0" distL="0" distR="0">
+            <wp:extent cx="5400040" cy="2870835"/>
+            <wp:effectExtent l="0" t="0" r="0" b="5715"/>
+            <wp:docPr id="28" name="Imagem 28"/>
             <wp:cNvGraphicFramePr>
               <a:graphicFrameLocks xmlns:a="http://schemas.openxmlformats.org/drawingml/2006/main" noChangeAspect="1"/>
             </wp:cNvGraphicFramePr>
@@ -22359,33 +22033,26 @@
                     <pic:cNvPr id="0" name="descricaoTarefa.png"/>
                     <pic:cNvPicPr/>
                   </pic:nvPicPr>
-                  <pic:blipFill rotWithShape="1">
-                    <a:blip r:embed="rId19" cstate="print">
+                  <pic:blipFill>
+                    <a:blip r:embed="rId19">
                       <a:extLst>
                         <a:ext uri="{28A0092B-C50C-407E-A947-70E740481C1C}">
                           <a14:useLocalDpi xmlns:a14="http://schemas.microsoft.com/office/drawing/2010/main" val="0"/>
                         </a:ext>
                       </a:extLst>
                     </a:blip>
-                    <a:srcRect l="3059" t="7862" r="3175" b="8423"/>
-                    <a:stretch/>
+                    <a:stretch>
+                      <a:fillRect/>
+                    </a:stretch>
                   </pic:blipFill>
-                  <pic:spPr bwMode="auto">
+                  <pic:spPr>
                     <a:xfrm>
                       <a:off x="0" y="0"/>
-                      <a:ext cx="5063331" cy="2706373"/>
+                      <a:ext cx="5400040" cy="2870835"/>
                     </a:xfrm>
                     <a:prstGeom prst="rect">
                       <a:avLst/>
                     </a:prstGeom>
-                    <a:ln>
-                      <a:noFill/>
-                    </a:ln>
-                    <a:extLst>
-                      <a:ext uri="{53640926-AAD7-44D8-BBD7-CCE9431645EC}">
-                        <a14:shadowObscured xmlns:a14="http://schemas.microsoft.com/office/drawing/2010/main"/>
-                      </a:ext>
-                    </a:extLst>
                   </pic:spPr>
                 </pic:pic>
               </a:graphicData>
@@ -22393,6 +22060,54 @@
           </wp:inline>
         </w:drawing>
       </w:r>
+    </w:p>
+    <w:p>
+      <w:pPr>
+        <w:autoSpaceDE w:val="0"/>
+        <w:autoSpaceDN w:val="0"/>
+        <w:adjustRightInd w:val="0"/>
+        <w:spacing w:after="0" w:line="240" w:lineRule="auto"/>
+        <w:jc w:val="both"/>
+        <w:rPr>
+          <w:rFonts w:ascii="Arial" w:hAnsi="Arial" w:cs="Arial"/>
+          <w:b/>
+          <w:bCs/>
+          <w:sz w:val="24"/>
+          <w:szCs w:val="24"/>
+        </w:rPr>
+      </w:pPr>
+    </w:p>
+    <w:p>
+      <w:pPr>
+        <w:autoSpaceDE w:val="0"/>
+        <w:autoSpaceDN w:val="0"/>
+        <w:adjustRightInd w:val="0"/>
+        <w:spacing w:after="0" w:line="240" w:lineRule="auto"/>
+        <w:jc w:val="both"/>
+        <w:rPr>
+          <w:rFonts w:ascii="Arial" w:hAnsi="Arial" w:cs="Arial"/>
+          <w:b/>
+          <w:bCs/>
+          <w:sz w:val="24"/>
+          <w:szCs w:val="24"/>
+        </w:rPr>
+      </w:pPr>
+    </w:p>
+    <w:p>
+      <w:pPr>
+        <w:autoSpaceDE w:val="0"/>
+        <w:autoSpaceDN w:val="0"/>
+        <w:adjustRightInd w:val="0"/>
+        <w:spacing w:after="0" w:line="240" w:lineRule="auto"/>
+        <w:jc w:val="both"/>
+        <w:rPr>
+          <w:rFonts w:ascii="Arial" w:hAnsi="Arial" w:cs="Arial"/>
+          <w:b/>
+          <w:bCs/>
+          <w:sz w:val="24"/>
+          <w:szCs w:val="24"/>
+        </w:rPr>
+      </w:pPr>
     </w:p>
     <w:p>
       <w:pPr>
@@ -22500,9 +22215,9 @@
         </w:rPr>
         <w:drawing>
           <wp:inline distT="0" distB="0" distL="0" distR="0">
-            <wp:extent cx="5070742" cy="2711450"/>
+            <wp:extent cx="5400040" cy="2904490"/>
             <wp:effectExtent l="0" t="0" r="0" b="0"/>
-            <wp:docPr id="21" name="Imagem 21"/>
+            <wp:docPr id="29" name="Imagem 29"/>
             <wp:cNvGraphicFramePr>
               <a:graphicFrameLocks xmlns:a="http://schemas.openxmlformats.org/drawingml/2006/main" noChangeAspect="1"/>
             </wp:cNvGraphicFramePr>
@@ -22513,33 +22228,26 @@
                     <pic:cNvPr id="0" name="alterarMembro.png"/>
                     <pic:cNvPicPr/>
                   </pic:nvPicPr>
-                  <pic:blipFill rotWithShape="1">
-                    <a:blip r:embed="rId20" cstate="print">
+                  <pic:blipFill>
+                    <a:blip r:embed="rId20">
                       <a:extLst>
                         <a:ext uri="{28A0092B-C50C-407E-A947-70E740481C1C}">
                           <a14:useLocalDpi xmlns:a14="http://schemas.microsoft.com/office/drawing/2010/main" val="0"/>
                         </a:ext>
                       </a:extLst>
                     </a:blip>
-                    <a:srcRect l="2943" t="7673" r="3060" b="8268"/>
-                    <a:stretch/>
+                    <a:stretch>
+                      <a:fillRect/>
+                    </a:stretch>
                   </pic:blipFill>
-                  <pic:spPr bwMode="auto">
+                  <pic:spPr>
                     <a:xfrm>
                       <a:off x="0" y="0"/>
-                      <a:ext cx="5075949" cy="2714234"/>
+                      <a:ext cx="5400040" cy="2904490"/>
                     </a:xfrm>
                     <a:prstGeom prst="rect">
                       <a:avLst/>
                     </a:prstGeom>
-                    <a:ln>
-                      <a:noFill/>
-                    </a:ln>
-                    <a:extLst>
-                      <a:ext uri="{53640926-AAD7-44D8-BBD7-CCE9431645EC}">
-                        <a14:shadowObscured xmlns:a14="http://schemas.microsoft.com/office/drawing/2010/main"/>
-                      </a:ext>
-                    </a:extLst>
                   </pic:spPr>
                 </pic:pic>
               </a:graphicData>
@@ -22547,86 +22255,6 @@
           </wp:inline>
         </w:drawing>
       </w:r>
-    </w:p>
-    <w:p>
-      <w:pPr>
-        <w:autoSpaceDE w:val="0"/>
-        <w:autoSpaceDN w:val="0"/>
-        <w:adjustRightInd w:val="0"/>
-        <w:spacing w:after="0" w:line="240" w:lineRule="auto"/>
-        <w:jc w:val="both"/>
-        <w:rPr>
-          <w:rFonts w:ascii="Arial" w:hAnsi="Arial" w:cs="Arial"/>
-          <w:b/>
-          <w:bCs/>
-          <w:sz w:val="24"/>
-          <w:szCs w:val="24"/>
-        </w:rPr>
-      </w:pPr>
-    </w:p>
-    <w:p>
-      <w:pPr>
-        <w:autoSpaceDE w:val="0"/>
-        <w:autoSpaceDN w:val="0"/>
-        <w:adjustRightInd w:val="0"/>
-        <w:spacing w:after="0" w:line="240" w:lineRule="auto"/>
-        <w:jc w:val="both"/>
-        <w:rPr>
-          <w:rFonts w:ascii="Arial" w:hAnsi="Arial" w:cs="Arial"/>
-          <w:b/>
-          <w:bCs/>
-          <w:sz w:val="24"/>
-          <w:szCs w:val="24"/>
-        </w:rPr>
-      </w:pPr>
-    </w:p>
-    <w:p>
-      <w:pPr>
-        <w:autoSpaceDE w:val="0"/>
-        <w:autoSpaceDN w:val="0"/>
-        <w:adjustRightInd w:val="0"/>
-        <w:spacing w:after="0" w:line="240" w:lineRule="auto"/>
-        <w:jc w:val="both"/>
-        <w:rPr>
-          <w:rFonts w:ascii="Arial" w:hAnsi="Arial" w:cs="Arial"/>
-          <w:b/>
-          <w:bCs/>
-          <w:sz w:val="24"/>
-          <w:szCs w:val="24"/>
-        </w:rPr>
-      </w:pPr>
-    </w:p>
-    <w:p>
-      <w:pPr>
-        <w:autoSpaceDE w:val="0"/>
-        <w:autoSpaceDN w:val="0"/>
-        <w:adjustRightInd w:val="0"/>
-        <w:spacing w:after="0" w:line="240" w:lineRule="auto"/>
-        <w:jc w:val="both"/>
-        <w:rPr>
-          <w:rFonts w:ascii="Arial" w:hAnsi="Arial" w:cs="Arial"/>
-          <w:b/>
-          <w:bCs/>
-          <w:sz w:val="24"/>
-          <w:szCs w:val="24"/>
-        </w:rPr>
-      </w:pPr>
-    </w:p>
-    <w:p>
-      <w:pPr>
-        <w:autoSpaceDE w:val="0"/>
-        <w:autoSpaceDN w:val="0"/>
-        <w:adjustRightInd w:val="0"/>
-        <w:spacing w:after="0" w:line="240" w:lineRule="auto"/>
-        <w:jc w:val="both"/>
-        <w:rPr>
-          <w:rFonts w:ascii="Arial" w:hAnsi="Arial" w:cs="Arial"/>
-          <w:b/>
-          <w:bCs/>
-          <w:sz w:val="24"/>
-          <w:szCs w:val="24"/>
-        </w:rPr>
-      </w:pPr>
     </w:p>
     <w:p>
       <w:pPr>
@@ -22837,14 +22465,19 @@
       </w:pPr>
       <w:r>
         <w:rPr>
+          <w:rFonts w:ascii="Arial" w:hAnsi="Arial" w:cs="Arial"/>
+          <w:b/>
+          <w:bCs/>
           <w:noProof/>
+          <w:sz w:val="24"/>
+          <w:szCs w:val="24"/>
           <w:lang w:eastAsia="pt-BR"/>
         </w:rPr>
         <w:drawing>
-          <wp:inline distT="0" distB="0" distL="0" distR="0" wp14:anchorId="6E442E5B" wp14:editId="48B3578A">
-            <wp:extent cx="5073650" cy="2768600"/>
-            <wp:effectExtent l="0" t="0" r="0" b="0"/>
-            <wp:docPr id="12" name="Imagem 12"/>
+          <wp:inline distT="0" distB="0" distL="0" distR="0">
+            <wp:extent cx="5400040" cy="2927985"/>
+            <wp:effectExtent l="0" t="0" r="0" b="5715"/>
+            <wp:docPr id="30" name="Imagem 30"/>
             <wp:cNvGraphicFramePr>
               <a:graphicFrameLocks xmlns:a="http://schemas.openxmlformats.org/drawingml/2006/main" noChangeAspect="1"/>
             </wp:cNvGraphicFramePr>
@@ -22855,33 +22488,26 @@
                     <pic:cNvPr id="0" name="alterarTarefa.png"/>
                     <pic:cNvPicPr/>
                   </pic:nvPicPr>
-                  <pic:blipFill rotWithShape="1">
-                    <a:blip r:embed="rId21" cstate="print">
+                  <pic:blipFill>
+                    <a:blip r:embed="rId21">
                       <a:extLst>
                         <a:ext uri="{28A0092B-C50C-407E-A947-70E740481C1C}">
                           <a14:useLocalDpi xmlns:a14="http://schemas.microsoft.com/office/drawing/2010/main" val="0"/>
                         </a:ext>
                       </a:extLst>
                     </a:blip>
-                    <a:srcRect l="3293" t="7861" r="2707" b="6458"/>
-                    <a:stretch/>
+                    <a:stretch>
+                      <a:fillRect/>
+                    </a:stretch>
                   </pic:blipFill>
-                  <pic:spPr bwMode="auto">
+                  <pic:spPr>
                     <a:xfrm>
                       <a:off x="0" y="0"/>
-                      <a:ext cx="5076037" cy="2769903"/>
+                      <a:ext cx="5400040" cy="2927985"/>
                     </a:xfrm>
                     <a:prstGeom prst="rect">
                       <a:avLst/>
                     </a:prstGeom>
-                    <a:ln>
-                      <a:noFill/>
-                    </a:ln>
-                    <a:extLst>
-                      <a:ext uri="{53640926-AAD7-44D8-BBD7-CCE9431645EC}">
-                        <a14:shadowObscured xmlns:a14="http://schemas.microsoft.com/office/drawing/2010/main"/>
-                      </a:ext>
-                    </a:extLst>
                   </pic:spPr>
                 </pic:pic>
               </a:graphicData>
@@ -22889,6 +22515,54 @@
           </wp:inline>
         </w:drawing>
       </w:r>
+    </w:p>
+    <w:p>
+      <w:pPr>
+        <w:autoSpaceDE w:val="0"/>
+        <w:autoSpaceDN w:val="0"/>
+        <w:adjustRightInd w:val="0"/>
+        <w:spacing w:after="0" w:line="240" w:lineRule="auto"/>
+        <w:jc w:val="both"/>
+        <w:rPr>
+          <w:rFonts w:ascii="Arial" w:hAnsi="Arial" w:cs="Arial"/>
+          <w:b/>
+          <w:bCs/>
+          <w:sz w:val="24"/>
+          <w:szCs w:val="24"/>
+        </w:rPr>
+      </w:pPr>
+    </w:p>
+    <w:p>
+      <w:pPr>
+        <w:autoSpaceDE w:val="0"/>
+        <w:autoSpaceDN w:val="0"/>
+        <w:adjustRightInd w:val="0"/>
+        <w:spacing w:after="0" w:line="240" w:lineRule="auto"/>
+        <w:jc w:val="both"/>
+        <w:rPr>
+          <w:rFonts w:ascii="Arial" w:hAnsi="Arial" w:cs="Arial"/>
+          <w:b/>
+          <w:bCs/>
+          <w:sz w:val="24"/>
+          <w:szCs w:val="24"/>
+        </w:rPr>
+      </w:pPr>
+    </w:p>
+    <w:p>
+      <w:pPr>
+        <w:autoSpaceDE w:val="0"/>
+        <w:autoSpaceDN w:val="0"/>
+        <w:adjustRightInd w:val="0"/>
+        <w:spacing w:after="0" w:line="240" w:lineRule="auto"/>
+        <w:jc w:val="both"/>
+        <w:rPr>
+          <w:rFonts w:ascii="Arial" w:hAnsi="Arial" w:cs="Arial"/>
+          <w:b/>
+          <w:bCs/>
+          <w:sz w:val="24"/>
+          <w:szCs w:val="24"/>
+        </w:rPr>
+      </w:pPr>
     </w:p>
     <w:p>
       <w:pPr>
@@ -22987,14 +22661,19 @@
       </w:pPr>
       <w:r>
         <w:rPr>
+          <w:rFonts w:ascii="Arial" w:hAnsi="Arial" w:cs="Arial"/>
+          <w:b/>
+          <w:bCs/>
           <w:noProof/>
+          <w:sz w:val="24"/>
+          <w:szCs w:val="24"/>
           <w:lang w:eastAsia="pt-BR"/>
         </w:rPr>
         <w:drawing>
-          <wp:inline distT="0" distB="0" distL="0" distR="0" wp14:anchorId="1900E46E" wp14:editId="52481412">
-            <wp:extent cx="5041900" cy="2692400"/>
-            <wp:effectExtent l="0" t="0" r="6350" b="0"/>
-            <wp:docPr id="15" name="Imagem 15"/>
+          <wp:inline distT="0" distB="0" distL="0" distR="0">
+            <wp:extent cx="5400040" cy="2898140"/>
+            <wp:effectExtent l="0" t="0" r="0" b="0"/>
+            <wp:docPr id="31" name="Imagem 31"/>
             <wp:cNvGraphicFramePr>
               <a:graphicFrameLocks xmlns:a="http://schemas.openxmlformats.org/drawingml/2006/main" noChangeAspect="1"/>
             </wp:cNvGraphicFramePr>
@@ -23005,33 +22684,26 @@
                     <pic:cNvPr id="0" name="principalColaborador.png"/>
                     <pic:cNvPicPr/>
                   </pic:nvPicPr>
-                  <pic:blipFill rotWithShape="1">
-                    <a:blip r:embed="rId22" cstate="print">
+                  <pic:blipFill>
+                    <a:blip r:embed="rId22">
                       <a:extLst>
                         <a:ext uri="{28A0092B-C50C-407E-A947-70E740481C1C}">
                           <a14:useLocalDpi xmlns:a14="http://schemas.microsoft.com/office/drawing/2010/main" val="0"/>
                         </a:ext>
                       </a:extLst>
                     </a:blip>
-                    <a:srcRect l="3411" t="8254" r="3176" b="8424"/>
-                    <a:stretch/>
+                    <a:stretch>
+                      <a:fillRect/>
+                    </a:stretch>
                   </pic:blipFill>
-                  <pic:spPr bwMode="auto">
+                  <pic:spPr>
                     <a:xfrm>
                       <a:off x="0" y="0"/>
-                      <a:ext cx="5044272" cy="2693667"/>
+                      <a:ext cx="5400040" cy="2898140"/>
                     </a:xfrm>
                     <a:prstGeom prst="rect">
                       <a:avLst/>
                     </a:prstGeom>
-                    <a:ln>
-                      <a:noFill/>
-                    </a:ln>
-                    <a:extLst>
-                      <a:ext uri="{53640926-AAD7-44D8-BBD7-CCE9431645EC}">
-                        <a14:shadowObscured xmlns:a14="http://schemas.microsoft.com/office/drawing/2010/main"/>
-                      </a:ext>
-                    </a:extLst>
                   </pic:spPr>
                 </pic:pic>
               </a:graphicData>
@@ -23039,86 +22711,6 @@
           </wp:inline>
         </w:drawing>
       </w:r>
-    </w:p>
-    <w:p>
-      <w:pPr>
-        <w:autoSpaceDE w:val="0"/>
-        <w:autoSpaceDN w:val="0"/>
-        <w:adjustRightInd w:val="0"/>
-        <w:spacing w:after="0" w:line="240" w:lineRule="auto"/>
-        <w:jc w:val="both"/>
-        <w:rPr>
-          <w:rFonts w:ascii="Arial" w:hAnsi="Arial" w:cs="Arial"/>
-          <w:b/>
-          <w:bCs/>
-          <w:sz w:val="24"/>
-          <w:szCs w:val="24"/>
-        </w:rPr>
-      </w:pPr>
-    </w:p>
-    <w:p>
-      <w:pPr>
-        <w:autoSpaceDE w:val="0"/>
-        <w:autoSpaceDN w:val="0"/>
-        <w:adjustRightInd w:val="0"/>
-        <w:spacing w:after="0" w:line="240" w:lineRule="auto"/>
-        <w:jc w:val="both"/>
-        <w:rPr>
-          <w:rFonts w:ascii="Arial" w:hAnsi="Arial" w:cs="Arial"/>
-          <w:b/>
-          <w:bCs/>
-          <w:sz w:val="24"/>
-          <w:szCs w:val="24"/>
-        </w:rPr>
-      </w:pPr>
-    </w:p>
-    <w:p>
-      <w:pPr>
-        <w:autoSpaceDE w:val="0"/>
-        <w:autoSpaceDN w:val="0"/>
-        <w:adjustRightInd w:val="0"/>
-        <w:spacing w:after="0" w:line="240" w:lineRule="auto"/>
-        <w:jc w:val="both"/>
-        <w:rPr>
-          <w:rFonts w:ascii="Arial" w:hAnsi="Arial" w:cs="Arial"/>
-          <w:b/>
-          <w:bCs/>
-          <w:sz w:val="24"/>
-          <w:szCs w:val="24"/>
-        </w:rPr>
-      </w:pPr>
-    </w:p>
-    <w:p>
-      <w:pPr>
-        <w:autoSpaceDE w:val="0"/>
-        <w:autoSpaceDN w:val="0"/>
-        <w:adjustRightInd w:val="0"/>
-        <w:spacing w:after="0" w:line="240" w:lineRule="auto"/>
-        <w:jc w:val="both"/>
-        <w:rPr>
-          <w:rFonts w:ascii="Arial" w:hAnsi="Arial" w:cs="Arial"/>
-          <w:b/>
-          <w:bCs/>
-          <w:sz w:val="24"/>
-          <w:szCs w:val="24"/>
-        </w:rPr>
-      </w:pPr>
-    </w:p>
-    <w:p>
-      <w:pPr>
-        <w:autoSpaceDE w:val="0"/>
-        <w:autoSpaceDN w:val="0"/>
-        <w:adjustRightInd w:val="0"/>
-        <w:spacing w:after="0" w:line="240" w:lineRule="auto"/>
-        <w:jc w:val="both"/>
-        <w:rPr>
-          <w:rFonts w:ascii="Arial" w:hAnsi="Arial" w:cs="Arial"/>
-          <w:b/>
-          <w:bCs/>
-          <w:sz w:val="24"/>
-          <w:szCs w:val="24"/>
-        </w:rPr>
-      </w:pPr>
     </w:p>
     <w:p>
       <w:pPr>
@@ -23330,14 +22922,19 @@
       </w:pPr>
       <w:r>
         <w:rPr>
+          <w:rFonts w:ascii="Arial" w:hAnsi="Arial" w:cs="Arial"/>
+          <w:b/>
+          <w:bCs/>
           <w:noProof/>
+          <w:sz w:val="24"/>
+          <w:szCs w:val="24"/>
           <w:lang w:eastAsia="pt-BR"/>
         </w:rPr>
         <w:drawing>
-          <wp:inline distT="0" distB="0" distL="0" distR="0" wp14:anchorId="6B96C459" wp14:editId="11F777F5">
-            <wp:extent cx="5041900" cy="2711450"/>
-            <wp:effectExtent l="0" t="0" r="6350" b="0"/>
-            <wp:docPr id="16" name="Imagem 16"/>
+          <wp:inline distT="0" distB="0" distL="0" distR="0">
+            <wp:extent cx="5400040" cy="2904490"/>
+            <wp:effectExtent l="0" t="0" r="0" b="0"/>
+            <wp:docPr id="32" name="Imagem 32"/>
             <wp:cNvGraphicFramePr>
               <a:graphicFrameLocks xmlns:a="http://schemas.openxmlformats.org/drawingml/2006/main" noChangeAspect="1"/>
             </wp:cNvGraphicFramePr>
@@ -23348,33 +22945,26 @@
                     <pic:cNvPr id="0" name="listarMembrosColaborador.png"/>
                     <pic:cNvPicPr/>
                   </pic:nvPicPr>
-                  <pic:blipFill rotWithShape="1">
-                    <a:blip r:embed="rId23" cstate="print">
+                  <pic:blipFill>
+                    <a:blip r:embed="rId23">
                       <a:extLst>
                         <a:ext uri="{28A0092B-C50C-407E-A947-70E740481C1C}">
                           <a14:useLocalDpi xmlns:a14="http://schemas.microsoft.com/office/drawing/2010/main" val="0"/>
                         </a:ext>
                       </a:extLst>
                     </a:blip>
-                    <a:srcRect l="3294" t="8450" r="3294" b="7636"/>
-                    <a:stretch/>
+                    <a:stretch>
+                      <a:fillRect/>
+                    </a:stretch>
                   </pic:blipFill>
-                  <pic:spPr bwMode="auto">
+                  <pic:spPr>
                     <a:xfrm>
                       <a:off x="0" y="0"/>
-                      <a:ext cx="5044272" cy="2712726"/>
+                      <a:ext cx="5400040" cy="2904490"/>
                     </a:xfrm>
                     <a:prstGeom prst="rect">
                       <a:avLst/>
                     </a:prstGeom>
-                    <a:ln>
-                      <a:noFill/>
-                    </a:ln>
-                    <a:extLst>
-                      <a:ext uri="{53640926-AAD7-44D8-BBD7-CCE9431645EC}">
-                        <a14:shadowObscured xmlns:a14="http://schemas.microsoft.com/office/drawing/2010/main"/>
-                      </a:ext>
-                    </a:extLst>
                   </pic:spPr>
                 </pic:pic>
               </a:graphicData>
@@ -23382,6 +22972,54 @@
           </wp:inline>
         </w:drawing>
       </w:r>
+    </w:p>
+    <w:p>
+      <w:pPr>
+        <w:autoSpaceDE w:val="0"/>
+        <w:autoSpaceDN w:val="0"/>
+        <w:adjustRightInd w:val="0"/>
+        <w:spacing w:after="0" w:line="240" w:lineRule="auto"/>
+        <w:jc w:val="both"/>
+        <w:rPr>
+          <w:rFonts w:ascii="Arial" w:hAnsi="Arial" w:cs="Arial"/>
+          <w:b/>
+          <w:bCs/>
+          <w:sz w:val="24"/>
+          <w:szCs w:val="24"/>
+        </w:rPr>
+      </w:pPr>
+    </w:p>
+    <w:p>
+      <w:pPr>
+        <w:autoSpaceDE w:val="0"/>
+        <w:autoSpaceDN w:val="0"/>
+        <w:adjustRightInd w:val="0"/>
+        <w:spacing w:after="0" w:line="240" w:lineRule="auto"/>
+        <w:jc w:val="both"/>
+        <w:rPr>
+          <w:rFonts w:ascii="Arial" w:hAnsi="Arial" w:cs="Arial"/>
+          <w:b/>
+          <w:bCs/>
+          <w:sz w:val="24"/>
+          <w:szCs w:val="24"/>
+        </w:rPr>
+      </w:pPr>
+    </w:p>
+    <w:p>
+      <w:pPr>
+        <w:autoSpaceDE w:val="0"/>
+        <w:autoSpaceDN w:val="0"/>
+        <w:adjustRightInd w:val="0"/>
+        <w:spacing w:after="0" w:line="240" w:lineRule="auto"/>
+        <w:jc w:val="both"/>
+        <w:rPr>
+          <w:rFonts w:ascii="Arial" w:hAnsi="Arial" w:cs="Arial"/>
+          <w:b/>
+          <w:bCs/>
+          <w:sz w:val="24"/>
+          <w:szCs w:val="24"/>
+        </w:rPr>
+      </w:pPr>
     </w:p>
     <w:p>
       <w:pPr>
@@ -23500,14 +23138,19 @@
       </w:pPr>
       <w:r>
         <w:rPr>
+          <w:rFonts w:ascii="Arial" w:hAnsi="Arial" w:cs="Arial"/>
+          <w:b/>
+          <w:bCs/>
           <w:noProof/>
+          <w:sz w:val="24"/>
+          <w:szCs w:val="24"/>
           <w:lang w:eastAsia="pt-BR"/>
         </w:rPr>
         <w:drawing>
-          <wp:inline distT="0" distB="0" distL="0" distR="0" wp14:anchorId="39BB679A" wp14:editId="65825988">
-            <wp:extent cx="5048250" cy="2717800"/>
-            <wp:effectExtent l="0" t="0" r="0" b="6350"/>
-            <wp:docPr id="17" name="Imagem 17"/>
+          <wp:inline distT="0" distB="0" distL="0" distR="0">
+            <wp:extent cx="5400040" cy="2901950"/>
+            <wp:effectExtent l="0" t="0" r="0" b="0"/>
+            <wp:docPr id="33" name="Imagem 33"/>
             <wp:cNvGraphicFramePr>
               <a:graphicFrameLocks xmlns:a="http://schemas.openxmlformats.org/drawingml/2006/main" noChangeAspect="1"/>
             </wp:cNvGraphicFramePr>
@@ -23518,33 +23161,26 @@
                     <pic:cNvPr id="0" name="listaTarefasColaborador.png"/>
                     <pic:cNvPicPr/>
                   </pic:nvPicPr>
-                  <pic:blipFill rotWithShape="1">
-                    <a:blip r:embed="rId24" cstate="print">
+                  <pic:blipFill>
+                    <a:blip r:embed="rId24">
                       <a:extLst>
                         <a:ext uri="{28A0092B-C50C-407E-A947-70E740481C1C}">
                           <a14:useLocalDpi xmlns:a14="http://schemas.microsoft.com/office/drawing/2010/main" val="0"/>
                         </a:ext>
                       </a:extLst>
                     </a:blip>
-                    <a:srcRect l="3176" t="7861" r="3294" b="8029"/>
-                    <a:stretch/>
+                    <a:stretch>
+                      <a:fillRect/>
+                    </a:stretch>
                   </pic:blipFill>
-                  <pic:spPr bwMode="auto">
+                  <pic:spPr>
                     <a:xfrm>
                       <a:off x="0" y="0"/>
-                      <a:ext cx="5050625" cy="2719079"/>
+                      <a:ext cx="5400040" cy="2901950"/>
                     </a:xfrm>
                     <a:prstGeom prst="rect">
                       <a:avLst/>
                     </a:prstGeom>
-                    <a:ln>
-                      <a:noFill/>
-                    </a:ln>
-                    <a:extLst>
-                      <a:ext uri="{53640926-AAD7-44D8-BBD7-CCE9431645EC}">
-                        <a14:shadowObscured xmlns:a14="http://schemas.microsoft.com/office/drawing/2010/main"/>
-                      </a:ext>
-                    </a:extLst>
                   </pic:spPr>
                 </pic:pic>
               </a:graphicData>
@@ -23552,86 +23188,6 @@
           </wp:inline>
         </w:drawing>
       </w:r>
-    </w:p>
-    <w:p>
-      <w:pPr>
-        <w:autoSpaceDE w:val="0"/>
-        <w:autoSpaceDN w:val="0"/>
-        <w:adjustRightInd w:val="0"/>
-        <w:spacing w:after="0" w:line="240" w:lineRule="auto"/>
-        <w:jc w:val="both"/>
-        <w:rPr>
-          <w:rFonts w:ascii="Arial" w:hAnsi="Arial" w:cs="Arial"/>
-          <w:b/>
-          <w:bCs/>
-          <w:sz w:val="24"/>
-          <w:szCs w:val="24"/>
-        </w:rPr>
-      </w:pPr>
-    </w:p>
-    <w:p>
-      <w:pPr>
-        <w:autoSpaceDE w:val="0"/>
-        <w:autoSpaceDN w:val="0"/>
-        <w:adjustRightInd w:val="0"/>
-        <w:spacing w:after="0" w:line="240" w:lineRule="auto"/>
-        <w:jc w:val="both"/>
-        <w:rPr>
-          <w:rFonts w:ascii="Arial" w:hAnsi="Arial" w:cs="Arial"/>
-          <w:b/>
-          <w:bCs/>
-          <w:sz w:val="24"/>
-          <w:szCs w:val="24"/>
-        </w:rPr>
-      </w:pPr>
-    </w:p>
-    <w:p>
-      <w:pPr>
-        <w:autoSpaceDE w:val="0"/>
-        <w:autoSpaceDN w:val="0"/>
-        <w:adjustRightInd w:val="0"/>
-        <w:spacing w:after="0" w:line="240" w:lineRule="auto"/>
-        <w:jc w:val="both"/>
-        <w:rPr>
-          <w:rFonts w:ascii="Arial" w:hAnsi="Arial" w:cs="Arial"/>
-          <w:b/>
-          <w:bCs/>
-          <w:sz w:val="24"/>
-          <w:szCs w:val="24"/>
-        </w:rPr>
-      </w:pPr>
-    </w:p>
-    <w:p>
-      <w:pPr>
-        <w:autoSpaceDE w:val="0"/>
-        <w:autoSpaceDN w:val="0"/>
-        <w:adjustRightInd w:val="0"/>
-        <w:spacing w:after="0" w:line="240" w:lineRule="auto"/>
-        <w:jc w:val="both"/>
-        <w:rPr>
-          <w:rFonts w:ascii="Arial" w:hAnsi="Arial" w:cs="Arial"/>
-          <w:b/>
-          <w:bCs/>
-          <w:sz w:val="24"/>
-          <w:szCs w:val="24"/>
-        </w:rPr>
-      </w:pPr>
-    </w:p>
-    <w:p>
-      <w:pPr>
-        <w:autoSpaceDE w:val="0"/>
-        <w:autoSpaceDN w:val="0"/>
-        <w:adjustRightInd w:val="0"/>
-        <w:spacing w:after="0" w:line="240" w:lineRule="auto"/>
-        <w:jc w:val="both"/>
-        <w:rPr>
-          <w:rFonts w:ascii="Arial" w:hAnsi="Arial" w:cs="Arial"/>
-          <w:b/>
-          <w:bCs/>
-          <w:sz w:val="24"/>
-          <w:szCs w:val="24"/>
-        </w:rPr>
-      </w:pPr>
     </w:p>
     <w:p>
       <w:pPr>
@@ -23843,14 +23399,19 @@
       </w:pPr>
       <w:r>
         <w:rPr>
+          <w:rFonts w:ascii="Arial" w:hAnsi="Arial" w:cs="Arial"/>
+          <w:b/>
+          <w:bCs/>
           <w:noProof/>
+          <w:sz w:val="24"/>
+          <w:szCs w:val="24"/>
           <w:lang w:eastAsia="pt-BR"/>
         </w:rPr>
         <w:drawing>
-          <wp:inline distT="0" distB="0" distL="0" distR="0" wp14:anchorId="5E1BD747" wp14:editId="6D1EB2B4">
-            <wp:extent cx="5073650" cy="2743200"/>
+          <wp:inline distT="0" distB="0" distL="0" distR="0">
+            <wp:extent cx="5400040" cy="2919095"/>
             <wp:effectExtent l="0" t="0" r="0" b="0"/>
-            <wp:docPr id="24" name="Imagem 24"/>
+            <wp:docPr id="34" name="Imagem 34"/>
             <wp:cNvGraphicFramePr>
               <a:graphicFrameLocks xmlns:a="http://schemas.openxmlformats.org/drawingml/2006/main" noChangeAspect="1"/>
             </wp:cNvGraphicFramePr>
@@ -23861,33 +23422,26 @@
                     <pic:cNvPr id="0" name="cadastrarTarefa.png"/>
                     <pic:cNvPicPr/>
                   </pic:nvPicPr>
-                  <pic:blipFill rotWithShape="1">
-                    <a:blip r:embed="rId25" cstate="print">
+                  <pic:blipFill>
+                    <a:blip r:embed="rId25">
                       <a:extLst>
                         <a:ext uri="{28A0092B-C50C-407E-A947-70E740481C1C}">
                           <a14:useLocalDpi xmlns:a14="http://schemas.microsoft.com/office/drawing/2010/main" val="0"/>
                         </a:ext>
                       </a:extLst>
                     </a:blip>
-                    <a:srcRect l="3059" t="8057" r="2941" b="7047"/>
-                    <a:stretch/>
+                    <a:stretch>
+                      <a:fillRect/>
+                    </a:stretch>
                   </pic:blipFill>
-                  <pic:spPr bwMode="auto">
+                  <pic:spPr>
                     <a:xfrm>
                       <a:off x="0" y="0"/>
-                      <a:ext cx="5076037" cy="2744491"/>
+                      <a:ext cx="5400040" cy="2919095"/>
                     </a:xfrm>
                     <a:prstGeom prst="rect">
                       <a:avLst/>
                     </a:prstGeom>
-                    <a:ln>
-                      <a:noFill/>
-                    </a:ln>
-                    <a:extLst>
-                      <a:ext uri="{53640926-AAD7-44D8-BBD7-CCE9431645EC}">
-                        <a14:shadowObscured xmlns:a14="http://schemas.microsoft.com/office/drawing/2010/main"/>
-                      </a:ext>
-                    </a:extLst>
                   </pic:spPr>
                 </pic:pic>
               </a:graphicData>
@@ -23895,6 +23449,54 @@
           </wp:inline>
         </w:drawing>
       </w:r>
+    </w:p>
+    <w:p>
+      <w:pPr>
+        <w:autoSpaceDE w:val="0"/>
+        <w:autoSpaceDN w:val="0"/>
+        <w:adjustRightInd w:val="0"/>
+        <w:spacing w:after="0" w:line="240" w:lineRule="auto"/>
+        <w:jc w:val="both"/>
+        <w:rPr>
+          <w:rFonts w:ascii="Arial" w:hAnsi="Arial" w:cs="Arial"/>
+          <w:b/>
+          <w:bCs/>
+          <w:sz w:val="24"/>
+          <w:szCs w:val="24"/>
+        </w:rPr>
+      </w:pPr>
+    </w:p>
+    <w:p>
+      <w:pPr>
+        <w:autoSpaceDE w:val="0"/>
+        <w:autoSpaceDN w:val="0"/>
+        <w:adjustRightInd w:val="0"/>
+        <w:spacing w:after="0" w:line="240" w:lineRule="auto"/>
+        <w:jc w:val="both"/>
+        <w:rPr>
+          <w:rFonts w:ascii="Arial" w:hAnsi="Arial" w:cs="Arial"/>
+          <w:b/>
+          <w:bCs/>
+          <w:sz w:val="24"/>
+          <w:szCs w:val="24"/>
+        </w:rPr>
+      </w:pPr>
+    </w:p>
+    <w:p>
+      <w:pPr>
+        <w:autoSpaceDE w:val="0"/>
+        <w:autoSpaceDN w:val="0"/>
+        <w:adjustRightInd w:val="0"/>
+        <w:spacing w:after="0" w:line="240" w:lineRule="auto"/>
+        <w:jc w:val="both"/>
+        <w:rPr>
+          <w:rFonts w:ascii="Arial" w:hAnsi="Arial" w:cs="Arial"/>
+          <w:b/>
+          <w:bCs/>
+          <w:sz w:val="24"/>
+          <w:szCs w:val="24"/>
+        </w:rPr>
+      </w:pPr>
     </w:p>
     <w:p>
       <w:pPr>
@@ -23993,14 +23595,19 @@
       </w:pPr>
       <w:r>
         <w:rPr>
+          <w:rFonts w:ascii="Arial" w:hAnsi="Arial" w:cs="Arial"/>
+          <w:b/>
+          <w:bCs/>
           <w:noProof/>
+          <w:sz w:val="24"/>
+          <w:szCs w:val="24"/>
           <w:lang w:eastAsia="pt-BR"/>
         </w:rPr>
         <w:drawing>
-          <wp:inline distT="0" distB="0" distL="0" distR="0" wp14:anchorId="271183AA" wp14:editId="65F4D8FD">
-            <wp:extent cx="5060950" cy="2698750"/>
-            <wp:effectExtent l="0" t="0" r="6350" b="6350"/>
-            <wp:docPr id="25" name="Imagem 25"/>
+          <wp:inline distT="0" distB="0" distL="0" distR="0">
+            <wp:extent cx="5400040" cy="2884170"/>
+            <wp:effectExtent l="0" t="0" r="0" b="0"/>
+            <wp:docPr id="35" name="Imagem 35"/>
             <wp:cNvGraphicFramePr>
               <a:graphicFrameLocks xmlns:a="http://schemas.openxmlformats.org/drawingml/2006/main" noChangeAspect="1"/>
             </wp:cNvGraphicFramePr>
@@ -24011,33 +23618,26 @@
                     <pic:cNvPr id="0" name="listaTarefasGerente.png"/>
                     <pic:cNvPicPr/>
                   </pic:nvPicPr>
-                  <pic:blipFill rotWithShape="1">
-                    <a:blip r:embed="rId26" cstate="print">
+                  <pic:blipFill>
+                    <a:blip r:embed="rId26">
                       <a:extLst>
                         <a:ext uri="{28A0092B-C50C-407E-A947-70E740481C1C}">
                           <a14:useLocalDpi xmlns:a14="http://schemas.microsoft.com/office/drawing/2010/main" val="0"/>
                         </a:ext>
                       </a:extLst>
                     </a:blip>
-                    <a:srcRect l="2941" t="7861" r="3294" b="8620"/>
-                    <a:stretch/>
+                    <a:stretch>
+                      <a:fillRect/>
+                    </a:stretch>
                   </pic:blipFill>
-                  <pic:spPr bwMode="auto">
+                  <pic:spPr>
                     <a:xfrm>
                       <a:off x="0" y="0"/>
-                      <a:ext cx="5063331" cy="2700020"/>
+                      <a:ext cx="5400040" cy="2884170"/>
                     </a:xfrm>
                     <a:prstGeom prst="rect">
                       <a:avLst/>
                     </a:prstGeom>
-                    <a:ln>
-                      <a:noFill/>
-                    </a:ln>
-                    <a:extLst>
-                      <a:ext uri="{53640926-AAD7-44D8-BBD7-CCE9431645EC}">
-                        <a14:shadowObscured xmlns:a14="http://schemas.microsoft.com/office/drawing/2010/main"/>
-                      </a:ext>
-                    </a:extLst>
                   </pic:spPr>
                 </pic:pic>
               </a:graphicData>
@@ -24045,86 +23645,6 @@
           </wp:inline>
         </w:drawing>
       </w:r>
-    </w:p>
-    <w:p>
-      <w:pPr>
-        <w:autoSpaceDE w:val="0"/>
-        <w:autoSpaceDN w:val="0"/>
-        <w:adjustRightInd w:val="0"/>
-        <w:spacing w:after="0" w:line="240" w:lineRule="auto"/>
-        <w:jc w:val="both"/>
-        <w:rPr>
-          <w:rFonts w:ascii="Arial" w:hAnsi="Arial" w:cs="Arial"/>
-          <w:b/>
-          <w:bCs/>
-          <w:sz w:val="24"/>
-          <w:szCs w:val="24"/>
-        </w:rPr>
-      </w:pPr>
-    </w:p>
-    <w:p>
-      <w:pPr>
-        <w:autoSpaceDE w:val="0"/>
-        <w:autoSpaceDN w:val="0"/>
-        <w:adjustRightInd w:val="0"/>
-        <w:spacing w:after="0" w:line="240" w:lineRule="auto"/>
-        <w:jc w:val="both"/>
-        <w:rPr>
-          <w:rFonts w:ascii="Arial" w:hAnsi="Arial" w:cs="Arial"/>
-          <w:b/>
-          <w:bCs/>
-          <w:sz w:val="24"/>
-          <w:szCs w:val="24"/>
-        </w:rPr>
-      </w:pPr>
-    </w:p>
-    <w:p>
-      <w:pPr>
-        <w:autoSpaceDE w:val="0"/>
-        <w:autoSpaceDN w:val="0"/>
-        <w:adjustRightInd w:val="0"/>
-        <w:spacing w:after="0" w:line="240" w:lineRule="auto"/>
-        <w:jc w:val="both"/>
-        <w:rPr>
-          <w:rFonts w:ascii="Arial" w:hAnsi="Arial" w:cs="Arial"/>
-          <w:b/>
-          <w:bCs/>
-          <w:sz w:val="24"/>
-          <w:szCs w:val="24"/>
-        </w:rPr>
-      </w:pPr>
-    </w:p>
-    <w:p>
-      <w:pPr>
-        <w:autoSpaceDE w:val="0"/>
-        <w:autoSpaceDN w:val="0"/>
-        <w:adjustRightInd w:val="0"/>
-        <w:spacing w:after="0" w:line="240" w:lineRule="auto"/>
-        <w:jc w:val="both"/>
-        <w:rPr>
-          <w:rFonts w:ascii="Arial" w:hAnsi="Arial" w:cs="Arial"/>
-          <w:b/>
-          <w:bCs/>
-          <w:sz w:val="24"/>
-          <w:szCs w:val="24"/>
-        </w:rPr>
-      </w:pPr>
-    </w:p>
-    <w:p>
-      <w:pPr>
-        <w:autoSpaceDE w:val="0"/>
-        <w:autoSpaceDN w:val="0"/>
-        <w:adjustRightInd w:val="0"/>
-        <w:spacing w:after="0" w:line="240" w:lineRule="auto"/>
-        <w:jc w:val="both"/>
-        <w:rPr>
-          <w:rFonts w:ascii="Arial" w:hAnsi="Arial" w:cs="Arial"/>
-          <w:b/>
-          <w:bCs/>
-          <w:sz w:val="24"/>
-          <w:szCs w:val="24"/>
-        </w:rPr>
-      </w:pPr>
     </w:p>
     <w:p>
       <w:pPr>
@@ -24345,10 +23865,10 @@
           <w:lang w:eastAsia="pt-BR"/>
         </w:rPr>
         <w:drawing>
-          <wp:inline distT="0" distB="0" distL="0" distR="0" wp14:anchorId="79148DD1" wp14:editId="2491758D">
-            <wp:extent cx="5060950" cy="2730500"/>
-            <wp:effectExtent l="0" t="0" r="6350" b="0"/>
-            <wp:docPr id="26" name="Imagem 26"/>
+          <wp:inline distT="0" distB="0" distL="0" distR="0">
+            <wp:extent cx="5400040" cy="2903855"/>
+            <wp:effectExtent l="0" t="0" r="0" b="0"/>
+            <wp:docPr id="36" name="Imagem 36"/>
             <wp:cNvGraphicFramePr>
               <a:graphicFrameLocks xmlns:a="http://schemas.openxmlformats.org/drawingml/2006/main" noChangeAspect="1"/>
             </wp:cNvGraphicFramePr>
@@ -24359,33 +23879,26 @@
                     <pic:cNvPr id="0" name="avaliarTarefa.png"/>
                     <pic:cNvPicPr/>
                   </pic:nvPicPr>
-                  <pic:blipFill rotWithShape="1">
-                    <a:blip r:embed="rId27" cstate="print">
+                  <pic:blipFill>
+                    <a:blip r:embed="rId27">
                       <a:extLst>
                         <a:ext uri="{28A0092B-C50C-407E-A947-70E740481C1C}">
                           <a14:useLocalDpi xmlns:a14="http://schemas.microsoft.com/office/drawing/2010/main" val="0"/>
                         </a:ext>
                       </a:extLst>
                     </a:blip>
-                    <a:srcRect l="3059" t="7861" r="3175" b="7636"/>
-                    <a:stretch/>
+                    <a:stretch>
+                      <a:fillRect/>
+                    </a:stretch>
                   </pic:blipFill>
-                  <pic:spPr bwMode="auto">
+                  <pic:spPr>
                     <a:xfrm>
                       <a:off x="0" y="0"/>
-                      <a:ext cx="5063331" cy="2731785"/>
+                      <a:ext cx="5400040" cy="2903855"/>
                     </a:xfrm>
                     <a:prstGeom prst="rect">
                       <a:avLst/>
                     </a:prstGeom>
-                    <a:ln>
-                      <a:noFill/>
-                    </a:ln>
-                    <a:extLst>
-                      <a:ext uri="{53640926-AAD7-44D8-BBD7-CCE9431645EC}">
-                        <a14:shadowObscured xmlns:a14="http://schemas.microsoft.com/office/drawing/2010/main"/>
-                      </a:ext>
-                    </a:extLst>
                   </pic:spPr>
                 </pic:pic>
               </a:graphicData>
@@ -24393,6 +23906,54 @@
           </wp:inline>
         </w:drawing>
       </w:r>
+    </w:p>
+    <w:p>
+      <w:pPr>
+        <w:autoSpaceDE w:val="0"/>
+        <w:autoSpaceDN w:val="0"/>
+        <w:adjustRightInd w:val="0"/>
+        <w:spacing w:after="0" w:line="240" w:lineRule="auto"/>
+        <w:jc w:val="both"/>
+        <w:rPr>
+          <w:rFonts w:ascii="Arial" w:hAnsi="Arial" w:cs="Arial"/>
+          <w:b/>
+          <w:bCs/>
+          <w:sz w:val="24"/>
+          <w:szCs w:val="24"/>
+        </w:rPr>
+      </w:pPr>
+    </w:p>
+    <w:p>
+      <w:pPr>
+        <w:autoSpaceDE w:val="0"/>
+        <w:autoSpaceDN w:val="0"/>
+        <w:adjustRightInd w:val="0"/>
+        <w:spacing w:after="0" w:line="240" w:lineRule="auto"/>
+        <w:jc w:val="both"/>
+        <w:rPr>
+          <w:rFonts w:ascii="Arial" w:hAnsi="Arial" w:cs="Arial"/>
+          <w:b/>
+          <w:bCs/>
+          <w:sz w:val="24"/>
+          <w:szCs w:val="24"/>
+        </w:rPr>
+      </w:pPr>
+    </w:p>
+    <w:p>
+      <w:pPr>
+        <w:autoSpaceDE w:val="0"/>
+        <w:autoSpaceDN w:val="0"/>
+        <w:adjustRightInd w:val="0"/>
+        <w:spacing w:after="0" w:line="240" w:lineRule="auto"/>
+        <w:jc w:val="both"/>
+        <w:rPr>
+          <w:rFonts w:ascii="Arial" w:hAnsi="Arial" w:cs="Arial"/>
+          <w:b/>
+          <w:bCs/>
+          <w:sz w:val="24"/>
+          <w:szCs w:val="24"/>
+        </w:rPr>
+      </w:pPr>
     </w:p>
     <w:p>
       <w:pPr>
@@ -24455,29 +24016,7 @@
           <w:sz w:val="24"/>
           <w:szCs w:val="24"/>
         </w:rPr>
-        <w:t xml:space="preserve"> </w:t>
-      </w:r>
-      <w:proofErr w:type="gramStart"/>
-      <w:r>
-        <w:rPr>
-          <w:rFonts w:ascii="Arial" w:hAnsi="Arial" w:cs="Arial"/>
-          <w:b/>
-          <w:bCs/>
-          <w:sz w:val="24"/>
-          <w:szCs w:val="24"/>
-        </w:rPr>
-        <w:t>Tela histórico de tarefas</w:t>
-      </w:r>
-      <w:proofErr w:type="gramEnd"/>
-      <w:r>
-        <w:rPr>
-          <w:rFonts w:ascii="Arial" w:hAnsi="Arial" w:cs="Arial"/>
-          <w:b/>
-          <w:bCs/>
-          <w:sz w:val="24"/>
-          <w:szCs w:val="24"/>
-        </w:rPr>
-        <w:t>.</w:t>
+        <w:t xml:space="preserve"> Tela histórico de tarefas.</w:t>
       </w:r>
     </w:p>
     <w:p>
@@ -24523,9 +24062,9 @@
         </w:rPr>
         <w:drawing>
           <wp:inline distT="0" distB="0" distL="0" distR="0">
-            <wp:extent cx="5054600" cy="2698750"/>
-            <wp:effectExtent l="0" t="0" r="0" b="6350"/>
-            <wp:docPr id="27" name="Imagem 27"/>
+            <wp:extent cx="5400040" cy="2912110"/>
+            <wp:effectExtent l="0" t="0" r="0" b="2540"/>
+            <wp:docPr id="37" name="Imagem 37"/>
             <wp:cNvGraphicFramePr>
               <a:graphicFrameLocks xmlns:a="http://schemas.openxmlformats.org/drawingml/2006/main" noChangeAspect="1"/>
             </wp:cNvGraphicFramePr>
@@ -24536,33 +24075,26 @@
                     <pic:cNvPr id="0" name="historicoTarefas.png"/>
                     <pic:cNvPicPr/>
                   </pic:nvPicPr>
-                  <pic:blipFill rotWithShape="1">
-                    <a:blip r:embed="rId28" cstate="print">
+                  <pic:blipFill>
+                    <a:blip r:embed="rId28">
                       <a:extLst>
                         <a:ext uri="{28A0092B-C50C-407E-A947-70E740481C1C}">
                           <a14:useLocalDpi xmlns:a14="http://schemas.microsoft.com/office/drawing/2010/main" val="0"/>
                         </a:ext>
                       </a:extLst>
                     </a:blip>
-                    <a:srcRect l="3176" t="8057" r="3176" b="8423"/>
-                    <a:stretch/>
+                    <a:stretch>
+                      <a:fillRect/>
+                    </a:stretch>
                   </pic:blipFill>
-                  <pic:spPr bwMode="auto">
+                  <pic:spPr>
                     <a:xfrm>
                       <a:off x="0" y="0"/>
-                      <a:ext cx="5056978" cy="2700020"/>
+                      <a:ext cx="5400040" cy="2912110"/>
                     </a:xfrm>
                     <a:prstGeom prst="rect">
                       <a:avLst/>
                     </a:prstGeom>
-                    <a:ln>
-                      <a:noFill/>
-                    </a:ln>
-                    <a:extLst>
-                      <a:ext uri="{53640926-AAD7-44D8-BBD7-CCE9431645EC}">
-                        <a14:shadowObscured xmlns:a14="http://schemas.microsoft.com/office/drawing/2010/main"/>
-                      </a:ext>
-                    </a:extLst>
                   </pic:spPr>
                 </pic:pic>
               </a:graphicData>
@@ -28746,7 +28278,7 @@
 </file>
 
 <file path=customXml/itemProps1.xml><?xml version="1.0" encoding="utf-8"?>
-<ds:datastoreItem xmlns:ds="http://schemas.openxmlformats.org/officeDocument/2006/customXml" ds:itemID="{0928563F-9AFD-460B-B4AE-2F26A5B41B9C}">
+<ds:datastoreItem xmlns:ds="http://schemas.openxmlformats.org/officeDocument/2006/customXml" ds:itemID="{A100090E-BE2A-4981-8C56-2F03488A990F}">
   <ds:schemaRefs>
     <ds:schemaRef ds:uri="http://schemas.openxmlformats.org/officeDocument/2006/bibliography"/>
   </ds:schemaRefs>

</xml_diff>